<commit_message>
feat(image): finish diff and zigzag
</commit_message>
<xml_diff>
--- a/image/docs/assets/report.docx
+++ b/image/docs/assets/report.docx
@@ -343,9 +343,6 @@
           <w:ilvl w:val="0"/>
           <w:numId w:val="1"/>
         </w:numPr>
-        <w:rPr>
-          <w:rFonts w:hint="eastAsia"/>
-        </w:rPr>
       </w:pPr>
       <w:r>
         <w:rPr>
@@ -418,9 +415,6 @@
           <w:ilvl w:val="0"/>
           <w:numId w:val="14"/>
         </w:numPr>
-        <w:rPr>
-          <w:rFonts w:hint="eastAsia"/>
-        </w:rPr>
       </w:pPr>
       <w:r>
         <w:t>MATLAB</w:t>
@@ -506,9 +500,6 @@
       <w:pPr>
         <w:spacing w:line="360" w:lineRule="auto"/>
         <w:jc w:val="center"/>
-        <w:rPr>
-          <w:rFonts w:hint="eastAsia"/>
-        </w:rPr>
       </w:pPr>
       <w:r>
         <w:rPr>
@@ -583,9 +574,6 @@
           <w:ilvl w:val="0"/>
           <w:numId w:val="14"/>
         </w:numPr>
-        <w:rPr>
-          <w:rFonts w:hint="eastAsia"/>
-        </w:rPr>
       </w:pPr>
       <w:r>
         <w:rPr>
@@ -752,9 +740,6 @@
       <w:pPr>
         <w:spacing w:line="360" w:lineRule="auto"/>
         <w:ind w:firstLineChars="200" w:firstLine="480"/>
-        <w:rPr>
-          <w:rFonts w:hint="eastAsia"/>
-        </w:rPr>
       </w:pPr>
     </w:p>
     <w:p>
@@ -1391,9 +1376,6 @@
       <w:pPr>
         <w:spacing w:line="360" w:lineRule="auto"/>
         <w:ind w:firstLineChars="200" w:firstLine="480"/>
-        <w:rPr>
-          <w:rFonts w:hint="eastAsia"/>
-        </w:rPr>
       </w:pPr>
     </w:p>
     <w:p>
@@ -1468,7 +1450,6 @@
         <w:spacing w:line="360" w:lineRule="auto"/>
         <w:ind w:firstLineChars="200" w:firstLine="480"/>
         <w:rPr>
-          <w:rFonts w:hint="eastAsia"/>
           <w:color w:val="000000"/>
           <w:kern w:val="0"/>
           <w:szCs w:val="24"/>
@@ -1544,7 +1525,6 @@
         <w:spacing w:line="360" w:lineRule="auto"/>
         <w:jc w:val="center"/>
         <w:rPr>
-          <w:rFonts w:hint="eastAsia"/>
           <w:color w:val="000000"/>
           <w:kern w:val="0"/>
           <w:szCs w:val="24"/>
@@ -1809,7 +1789,6 @@
         <w:spacing w:line="360" w:lineRule="auto"/>
         <w:ind w:firstLineChars="200" w:firstLine="480"/>
         <w:rPr>
-          <w:rFonts w:hint="eastAsia"/>
           <w:color w:val="000000"/>
           <w:kern w:val="0"/>
           <w:szCs w:val="24"/>
@@ -1884,7 +1863,6 @@
       <w:pPr>
         <w:spacing w:line="360" w:lineRule="auto"/>
         <w:rPr>
-          <w:rFonts w:hint="eastAsia"/>
           <w:color w:val="000000"/>
           <w:kern w:val="0"/>
           <w:szCs w:val="24"/>
@@ -1896,7 +1874,6 @@
         <w:spacing w:line="360" w:lineRule="auto"/>
         <w:ind w:firstLineChars="200" w:firstLine="480"/>
         <w:rPr>
-          <w:rFonts w:hint="eastAsia"/>
           <w:color w:val="000000"/>
           <w:kern w:val="0"/>
           <w:szCs w:val="24"/>
@@ -2028,9 +2005,6 @@
           <w:ilvl w:val="0"/>
           <w:numId w:val="15"/>
         </w:numPr>
-        <w:rPr>
-          <w:rFonts w:hint="eastAsia"/>
-        </w:rPr>
       </w:pPr>
       <w:r>
         <w:rPr>
@@ -2813,7 +2787,6 @@
         <w:spacing w:line="360" w:lineRule="auto"/>
         <w:ind w:firstLineChars="200" w:firstLine="480"/>
         <w:rPr>
-          <w:rFonts w:hint="eastAsia"/>
           <w:color w:val="000000"/>
           <w:kern w:val="0"/>
           <w:szCs w:val="24"/>
@@ -2909,7 +2882,6 @@
         <w:spacing w:line="360" w:lineRule="auto"/>
         <w:jc w:val="center"/>
         <w:rPr>
-          <w:rFonts w:hint="eastAsia"/>
           <w:color w:val="000000"/>
           <w:kern w:val="0"/>
           <w:szCs w:val="24"/>
@@ -3054,9 +3026,6 @@
           <w:ilvl w:val="0"/>
           <w:numId w:val="15"/>
         </w:numPr>
-        <w:rPr>
-          <w:rFonts w:hint="eastAsia"/>
-        </w:rPr>
       </w:pPr>
       <w:r>
         <w:rPr>
@@ -3086,7 +3055,6 @@
         <w:spacing w:line="360" w:lineRule="auto"/>
         <w:ind w:firstLineChars="200" w:firstLine="480"/>
         <w:rPr>
-          <w:rFonts w:hint="eastAsia"/>
           <w:color w:val="000000"/>
           <w:kern w:val="0"/>
           <w:szCs w:val="24"/>
@@ -3903,7 +3871,6 @@
         <w:spacing w:line="360" w:lineRule="auto"/>
         <w:ind w:firstLineChars="200" w:firstLine="480"/>
         <w:rPr>
-          <w:rFonts w:hint="eastAsia"/>
           <w:color w:val="000000"/>
           <w:kern w:val="0"/>
           <w:szCs w:val="24"/>
@@ -4029,7 +3996,6 @@
         <w:spacing w:line="360" w:lineRule="auto"/>
         <w:ind w:firstLineChars="200" w:firstLine="480"/>
         <w:rPr>
-          <w:rFonts w:hint="eastAsia"/>
           <w:color w:val="000000"/>
           <w:kern w:val="0"/>
           <w:szCs w:val="24"/>
@@ -4785,7 +4751,6 @@
         <w:spacing w:line="360" w:lineRule="auto"/>
         <w:ind w:firstLineChars="200" w:firstLine="480"/>
         <w:rPr>
-          <w:rFonts w:hint="eastAsia"/>
           <w:color w:val="000000"/>
           <w:kern w:val="0"/>
           <w:szCs w:val="24"/>
@@ -4881,7 +4846,6 @@
         <w:spacing w:line="360" w:lineRule="auto"/>
         <w:jc w:val="center"/>
         <w:rPr>
-          <w:rFonts w:hint="eastAsia"/>
           <w:color w:val="000000"/>
           <w:kern w:val="0"/>
           <w:szCs w:val="24"/>
@@ -5035,9 +4999,6 @@
           <w:ilvl w:val="0"/>
           <w:numId w:val="15"/>
         </w:numPr>
-        <w:rPr>
-          <w:rFonts w:hint="eastAsia"/>
-        </w:rPr>
       </w:pPr>
       <w:r>
         <w:rPr>
@@ -5129,7 +5090,7 @@
           <w:kern w:val="0"/>
           <w:szCs w:val="24"/>
         </w:rPr>
-        <w:t>分别</w:t>
+        <w:t>分</w:t>
       </w:r>
       <w:proofErr w:type="gramEnd"/>
       <w:r>
@@ -5139,6 +5100,15 @@
           <w:kern w:val="0"/>
           <w:szCs w:val="24"/>
         </w:rPr>
+        <w:t>别</w:t>
+      </w:r>
+      <w:r>
+        <w:rPr>
+          <w:rFonts w:hint="eastAsia"/>
+          <w:color w:val="000000"/>
+          <w:kern w:val="0"/>
+          <w:szCs w:val="24"/>
+        </w:rPr>
         <w:t>将</w:t>
       </w:r>
       <w:r>
@@ -5166,7 +5136,7 @@
           <w:kern w:val="0"/>
           <w:szCs w:val="24"/>
         </w:rPr>
-        <w:t>变换尔</w:t>
+        <w:t>变换</w:t>
       </w:r>
       <w:proofErr w:type="gramEnd"/>
       <w:r>
@@ -5176,7 +5146,7 @@
           <w:kern w:val="0"/>
           <w:szCs w:val="24"/>
         </w:rPr>
-        <w:t>达</w:t>
+        <w:t>尔达</w:t>
       </w:r>
       <w:r>
         <w:rPr>
@@ -5489,7 +5459,6 @@
         <w:spacing w:line="360" w:lineRule="auto"/>
         <w:ind w:firstLineChars="200" w:firstLine="480"/>
         <w:rPr>
-          <w:rFonts w:hint="eastAsia"/>
           <w:color w:val="000000"/>
           <w:kern w:val="0"/>
           <w:szCs w:val="24"/>
@@ -5725,7 +5694,6 @@
         <w:ind w:firstLineChars="200" w:firstLine="480"/>
         <w:jc w:val="center"/>
         <w:rPr>
-          <w:rFonts w:hint="eastAsia"/>
           <w:color w:val="000000"/>
           <w:kern w:val="0"/>
           <w:szCs w:val="24"/>
@@ -5873,7 +5841,7 @@
           <w:kern w:val="0"/>
           <w:szCs w:val="24"/>
         </w:rPr>
-        <w:t>置零得到</w:t>
+        <w:t>置零得</w:t>
       </w:r>
       <w:proofErr w:type="gramEnd"/>
       <w:r>
@@ -5883,7 +5851,7 @@
           <w:kern w:val="0"/>
           <w:szCs w:val="24"/>
         </w:rPr>
-        <w:t>的</w:t>
+        <w:t>到的</w:t>
       </w:r>
       <w:r>
         <w:rPr>
@@ -6129,7 +6097,6 @@
         <w:spacing w:line="360" w:lineRule="auto"/>
         <w:jc w:val="center"/>
         <w:rPr>
-          <w:rFonts w:hint="eastAsia"/>
           <w:color w:val="000000"/>
           <w:kern w:val="0"/>
           <w:szCs w:val="24"/>
@@ -6284,7 +6251,6 @@
         <w:spacing w:line="360" w:lineRule="auto"/>
         <w:jc w:val="center"/>
         <w:rPr>
-          <w:rFonts w:hint="eastAsia"/>
           <w:color w:val="000000"/>
           <w:kern w:val="0"/>
           <w:szCs w:val="24"/>
@@ -6361,7 +6327,6 @@
         <w:spacing w:line="360" w:lineRule="auto"/>
         <w:ind w:firstLineChars="200" w:firstLine="480"/>
         <w:rPr>
-          <w:rFonts w:hint="eastAsia"/>
           <w:color w:val="000000"/>
           <w:kern w:val="0"/>
           <w:szCs w:val="24"/>
@@ -6479,7 +6444,6 @@
         <w:spacing w:line="360" w:lineRule="auto"/>
         <w:jc w:val="center"/>
         <w:rPr>
-          <w:rFonts w:hint="eastAsia"/>
           <w:color w:val="000000"/>
           <w:kern w:val="0"/>
           <w:szCs w:val="24"/>
@@ -6713,7 +6677,6 @@
         <w:spacing w:line="360" w:lineRule="auto"/>
         <w:ind w:firstLineChars="200" w:firstLine="480"/>
         <w:rPr>
-          <w:rFonts w:hint="eastAsia"/>
           <w:color w:val="000000"/>
           <w:kern w:val="0"/>
           <w:szCs w:val="24"/>
@@ -6727,6 +6690,23 @@
           <w:szCs w:val="24"/>
         </w:rPr>
         <w:t>本题完整代码位于文件</w:t>
+      </w:r>
+      <w:r>
+        <w:rPr>
+          <w:color w:val="000000"/>
+          <w:kern w:val="0"/>
+          <w:szCs w:val="24"/>
+        </w:rPr>
+        <w:t>hw3_2_4_3.m</w:t>
+      </w:r>
+      <w:r>
+        <w:rPr>
+          <w:rFonts w:hint="eastAsia"/>
+          <w:color w:val="000000"/>
+          <w:kern w:val="0"/>
+          <w:szCs w:val="24"/>
+        </w:rPr>
+        <w:t>中。</w:t>
       </w:r>
     </w:p>
     <w:p>
@@ -6736,9 +6716,6 @@
           <w:ilvl w:val="0"/>
           <w:numId w:val="15"/>
         </w:numPr>
-        <w:rPr>
-          <w:rFonts w:hint="eastAsia"/>
-        </w:rPr>
       </w:pPr>
       <w:r>
         <w:rPr>
@@ -6880,52 +6857,7 @@
           <w:kern w:val="0"/>
           <w:szCs w:val="24"/>
         </w:rPr>
-        <w:t>变为较强的纵向纹理，</w:t>
-      </w:r>
-      <w:r>
-        <w:rPr>
-          <w:rFonts w:hint="eastAsia"/>
-          <w:color w:val="000000"/>
-          <w:kern w:val="0"/>
-          <w:szCs w:val="24"/>
-        </w:rPr>
-        <w:t>原来具有较强</w:t>
-      </w:r>
-      <w:r>
-        <w:rPr>
-          <w:rFonts w:hint="eastAsia"/>
-          <w:color w:val="000000"/>
-          <w:kern w:val="0"/>
-          <w:szCs w:val="24"/>
-        </w:rPr>
-        <w:t>纵</w:t>
-      </w:r>
-      <w:r>
-        <w:rPr>
-          <w:rFonts w:hint="eastAsia"/>
-          <w:color w:val="000000"/>
-          <w:kern w:val="0"/>
-          <w:szCs w:val="24"/>
-        </w:rPr>
-        <w:t>向纹理的区块会变为较强的</w:t>
-      </w:r>
-      <w:r>
-        <w:rPr>
-          <w:rFonts w:hint="eastAsia"/>
-          <w:color w:val="000000"/>
-          <w:kern w:val="0"/>
-          <w:szCs w:val="24"/>
-        </w:rPr>
-        <w:t>横</w:t>
-      </w:r>
-      <w:r>
-        <w:rPr>
-          <w:rFonts w:hint="eastAsia"/>
-          <w:color w:val="000000"/>
-          <w:kern w:val="0"/>
-          <w:szCs w:val="24"/>
-        </w:rPr>
-        <w:t>向纹理</w:t>
+        <w:t>变为较强的纵向纹理，原来具有较强纵向纹理的区块会变为较强的横向纹理</w:t>
       </w:r>
       <w:r>
         <w:rPr>
@@ -7044,6 +6976,9 @@
             </m:sup>
           </m:sSup>
           <m:r>
+            <m:rPr>
+              <m:sty m:val="p"/>
+            </m:rPr>
             <w:rPr>
               <w:rFonts w:ascii="Cambria Math" w:hAnsi="Cambria Math"/>
               <w:color w:val="000000"/>
@@ -7146,7 +7081,6 @@
       <w:pPr>
         <w:spacing w:line="360" w:lineRule="auto"/>
         <w:rPr>
-          <w:rFonts w:hint="eastAsia"/>
           <w:color w:val="000000"/>
           <w:kern w:val="0"/>
           <w:szCs w:val="24"/>
@@ -7199,16 +7133,7 @@
               <w:kern w:val="0"/>
               <w:szCs w:val="24"/>
             </w:rPr>
-            <m:t>=</m:t>
-          </m:r>
-          <m:r>
-            <w:rPr>
-              <w:rFonts w:ascii="Cambria Math" w:hAnsi="Cambria Math"/>
-              <w:color w:val="000000"/>
-              <w:kern w:val="0"/>
-              <w:szCs w:val="24"/>
-            </w:rPr>
-            <m:t>D</m:t>
+            <m:t>=D</m:t>
           </m:r>
           <m:sSup>
             <m:sSupPr>
@@ -7281,6 +7206,9 @@
             </m:sup>
           </m:sSup>
           <m:r>
+            <m:rPr>
+              <m:sty m:val="p"/>
+            </m:rPr>
             <w:rPr>
               <w:rFonts w:ascii="Cambria Math" w:hAnsi="Cambria Math"/>
               <w:color w:val="000000"/>
@@ -7754,15 +7682,7 @@
           <w:kern w:val="0"/>
           <w:szCs w:val="24"/>
         </w:rPr>
-        <w:t>(81:88, 73:80)</w:t>
-      </w:r>
-      <w:r>
-        <w:rPr>
-          <w:color w:val="000000"/>
-          <w:kern w:val="0"/>
-          <w:szCs w:val="24"/>
-        </w:rPr>
-        <w:t xml:space="preserve"> </w:t>
+        <w:t xml:space="preserve">(81:88, 73:80) </w:t>
       </w:r>
       <w:r>
         <w:rPr>
@@ -7808,7 +7728,6 @@
         <w:spacing w:line="360" w:lineRule="auto"/>
         <w:jc w:val="center"/>
         <w:rPr>
-          <w:rFonts w:hint="eastAsia"/>
           <w:color w:val="000000"/>
           <w:kern w:val="0"/>
           <w:szCs w:val="24"/>
@@ -8215,7 +8134,6 @@
         <w:spacing w:line="360" w:lineRule="auto"/>
         <w:ind w:firstLineChars="200" w:firstLine="480"/>
         <w:rPr>
-          <w:rFonts w:hint="eastAsia"/>
           <w:color w:val="000000"/>
           <w:kern w:val="0"/>
           <w:szCs w:val="24"/>
@@ -8227,7 +8145,6 @@
         <w:spacing w:line="360" w:lineRule="auto"/>
         <w:jc w:val="center"/>
         <w:rPr>
-          <w:rFonts w:hint="eastAsia"/>
           <w:color w:val="000000"/>
           <w:kern w:val="0"/>
           <w:szCs w:val="24"/>
@@ -8477,14 +8394,73 @@
     </w:p>
     <w:p>
       <w:pPr>
+        <w:spacing w:line="360" w:lineRule="auto"/>
+        <w:ind w:firstLineChars="200" w:firstLine="480"/>
+        <w:rPr>
+          <w:color w:val="000000"/>
+          <w:kern w:val="0"/>
+          <w:szCs w:val="24"/>
+        </w:rPr>
+      </w:pPr>
+      <w:r>
+        <w:rPr>
+          <w:rFonts w:hint="eastAsia"/>
+          <w:color w:val="000000"/>
+          <w:kern w:val="0"/>
+          <w:szCs w:val="24"/>
+        </w:rPr>
+        <w:t>本题完整代码位于文件</w:t>
+      </w:r>
+      <w:r>
+        <w:rPr>
+          <w:color w:val="000000"/>
+          <w:kern w:val="0"/>
+          <w:szCs w:val="24"/>
+        </w:rPr>
+        <w:t>hw3_2_4_</w:t>
+      </w:r>
+      <w:r>
+        <w:rPr>
+          <w:color w:val="000000"/>
+          <w:kern w:val="0"/>
+          <w:szCs w:val="24"/>
+        </w:rPr>
+        <w:t>4</w:t>
+      </w:r>
+      <w:r>
+        <w:rPr>
+          <w:color w:val="000000"/>
+          <w:kern w:val="0"/>
+          <w:szCs w:val="24"/>
+        </w:rPr>
+        <w:t>.m</w:t>
+      </w:r>
+      <w:r>
+        <w:rPr>
+          <w:rFonts w:hint="eastAsia"/>
+          <w:color w:val="000000"/>
+          <w:kern w:val="0"/>
+          <w:szCs w:val="24"/>
+        </w:rPr>
+        <w:t>中</w:t>
+      </w:r>
+      <w:r>
+        <w:rPr>
+          <w:rFonts w:hint="eastAsia"/>
+          <w:color w:val="000000"/>
+          <w:kern w:val="0"/>
+          <w:szCs w:val="24"/>
+        </w:rPr>
+        <w:t>。</w:t>
+      </w:r>
+    </w:p>
+    <w:p>
+      <w:pPr>
         <w:pStyle w:val="3"/>
         <w:numPr>
           <w:ilvl w:val="0"/>
           <w:numId w:val="15"/>
         </w:numPr>
-        <w:rPr>
-          <w:rFonts w:hint="eastAsia"/>
-        </w:rPr>
       </w:pPr>
       <w:r>
         <w:rPr>
@@ -8533,7 +8509,6 @@
         <w:spacing w:line="360" w:lineRule="auto"/>
         <w:jc w:val="center"/>
         <w:rPr>
-          <w:rFonts w:hint="eastAsia"/>
           <w:color w:val="000000"/>
           <w:kern w:val="0"/>
           <w:szCs w:val="24"/>
@@ -8695,7 +8670,6 @@
         <w:spacing w:line="360" w:lineRule="auto"/>
         <w:ind w:firstLineChars="200" w:firstLine="480"/>
         <w:rPr>
-          <w:rFonts w:hint="eastAsia"/>
           <w:color w:val="000000"/>
           <w:kern w:val="0"/>
           <w:szCs w:val="24"/>
@@ -8934,7 +8908,6 @@
       <w:pPr>
         <w:spacing w:line="360" w:lineRule="auto"/>
         <w:rPr>
-          <w:rFonts w:hint="eastAsia"/>
           <w:color w:val="000000"/>
           <w:kern w:val="0"/>
           <w:szCs w:val="24"/>
@@ -8973,25 +8946,1922 @@
     <w:p>
       <w:pPr>
         <w:spacing w:line="360" w:lineRule="auto"/>
-        <w:ind w:firstLineChars="200" w:firstLine="480"/>
-        <w:rPr>
-          <w:color w:val="000000"/>
-          <w:kern w:val="0"/>
-          <w:szCs w:val="24"/>
-        </w:rPr>
-      </w:pPr>
+        <w:jc w:val="center"/>
+        <w:rPr>
+          <w:color w:val="000000"/>
+          <w:kern w:val="0"/>
+          <w:szCs w:val="24"/>
+        </w:rPr>
+      </w:pPr>
+      <w:r>
+        <w:rPr>
+          <w:noProof/>
+        </w:rPr>
+        <w:drawing>
+          <wp:inline distT="0" distB="0" distL="0" distR="0" wp14:anchorId="3C70C137" wp14:editId="4D17A6C0">
+            <wp:extent cx="2461260" cy="1845243"/>
+            <wp:effectExtent l="0" t="0" r="0" b="3175"/>
+            <wp:docPr id="2" name="图片 2"/>
+            <wp:cNvGraphicFramePr>
+              <a:graphicFrameLocks xmlns:a="http://schemas.openxmlformats.org/drawingml/2006/main" noChangeAspect="1"/>
+            </wp:cNvGraphicFramePr>
+            <a:graphic xmlns:a="http://schemas.openxmlformats.org/drawingml/2006/main">
+              <a:graphicData uri="http://schemas.openxmlformats.org/drawingml/2006/picture">
+                <pic:pic xmlns:pic="http://schemas.openxmlformats.org/drawingml/2006/picture">
+                  <pic:nvPicPr>
+                    <pic:cNvPr id="0" name="Picture 1"/>
+                    <pic:cNvPicPr>
+                      <a:picLocks noChangeAspect="1" noChangeArrowheads="1"/>
+                    </pic:cNvPicPr>
+                  </pic:nvPicPr>
+                  <pic:blipFill>
+                    <a:blip r:embed="rId21" cstate="print">
+                      <a:extLst>
+                        <a:ext uri="{28A0092B-C50C-407E-A947-70E740481C1C}">
+                          <a14:useLocalDpi xmlns:a14="http://schemas.microsoft.com/office/drawing/2010/main" val="0"/>
+                        </a:ext>
+                      </a:extLst>
+                    </a:blip>
+                    <a:srcRect/>
+                    <a:stretch>
+                      <a:fillRect/>
+                    </a:stretch>
+                  </pic:blipFill>
+                  <pic:spPr bwMode="auto">
+                    <a:xfrm>
+                      <a:off x="0" y="0"/>
+                      <a:ext cx="2558069" cy="1917822"/>
+                    </a:xfrm>
+                    <a:prstGeom prst="rect">
+                      <a:avLst/>
+                    </a:prstGeom>
+                    <a:noFill/>
+                    <a:ln>
+                      <a:noFill/>
+                    </a:ln>
+                  </pic:spPr>
+                </pic:pic>
+              </a:graphicData>
+            </a:graphic>
+          </wp:inline>
+        </w:drawing>
+      </w:r>
+      <w:r>
+        <w:rPr>
+          <w:noProof/>
+        </w:rPr>
+        <w:lastRenderedPageBreak/>
+        <w:drawing>
+          <wp:inline distT="0" distB="0" distL="0" distR="0" wp14:anchorId="2922C31B" wp14:editId="1D02A940">
+            <wp:extent cx="4053840" cy="3039221"/>
+            <wp:effectExtent l="0" t="0" r="3810" b="8890"/>
+            <wp:docPr id="3" name="图片 3"/>
+            <wp:cNvGraphicFramePr>
+              <a:graphicFrameLocks xmlns:a="http://schemas.openxmlformats.org/drawingml/2006/main" noChangeAspect="1"/>
+            </wp:cNvGraphicFramePr>
+            <a:graphic xmlns:a="http://schemas.openxmlformats.org/drawingml/2006/main">
+              <a:graphicData uri="http://schemas.openxmlformats.org/drawingml/2006/picture">
+                <pic:pic xmlns:pic="http://schemas.openxmlformats.org/drawingml/2006/picture">
+                  <pic:nvPicPr>
+                    <pic:cNvPr id="0" name="Picture 3"/>
+                    <pic:cNvPicPr>
+                      <a:picLocks noChangeAspect="1" noChangeArrowheads="1"/>
+                    </pic:cNvPicPr>
+                  </pic:nvPicPr>
+                  <pic:blipFill>
+                    <a:blip r:embed="rId22" cstate="print">
+                      <a:extLst>
+                        <a:ext uri="{28A0092B-C50C-407E-A947-70E740481C1C}">
+                          <a14:useLocalDpi xmlns:a14="http://schemas.microsoft.com/office/drawing/2010/main" val="0"/>
+                        </a:ext>
+                      </a:extLst>
+                    </a:blip>
+                    <a:srcRect/>
+                    <a:stretch>
+                      <a:fillRect/>
+                    </a:stretch>
+                  </pic:blipFill>
+                  <pic:spPr bwMode="auto">
+                    <a:xfrm>
+                      <a:off x="0" y="0"/>
+                      <a:ext cx="4157119" cy="3116651"/>
+                    </a:xfrm>
+                    <a:prstGeom prst="rect">
+                      <a:avLst/>
+                    </a:prstGeom>
+                    <a:noFill/>
+                    <a:ln>
+                      <a:noFill/>
+                    </a:ln>
+                  </pic:spPr>
+                </pic:pic>
+              </a:graphicData>
+            </a:graphic>
+          </wp:inline>
+        </w:drawing>
+      </w:r>
     </w:p>
     <w:p>
       <w:pPr>
         <w:spacing w:line="360" w:lineRule="auto"/>
         <w:jc w:val="center"/>
         <w:rPr>
-          <w:rFonts w:hint="eastAsia"/>
-          <w:color w:val="000000"/>
-          <w:kern w:val="0"/>
-          <w:szCs w:val="24"/>
-        </w:rPr>
-      </w:pPr>
+          <w:color w:val="000000"/>
+          <w:kern w:val="0"/>
+          <w:szCs w:val="24"/>
+        </w:rPr>
+      </w:pPr>
+    </w:p>
+    <w:p>
+      <w:pPr>
+        <w:spacing w:line="360" w:lineRule="auto"/>
+        <w:ind w:firstLineChars="200" w:firstLine="480"/>
+        <w:rPr>
+          <w:color w:val="000000"/>
+          <w:kern w:val="0"/>
+          <w:szCs w:val="24"/>
+        </w:rPr>
+      </w:pPr>
+      <w:r>
+        <w:rPr>
+          <w:rFonts w:hint="eastAsia"/>
+          <w:color w:val="000000"/>
+          <w:kern w:val="0"/>
+          <w:szCs w:val="24"/>
+        </w:rPr>
+        <w:t>从频响中可以看出，</w:t>
+      </w:r>
+      <w:r>
+        <w:rPr>
+          <w:rFonts w:hint="eastAsia"/>
+          <w:color w:val="000000"/>
+          <w:kern w:val="0"/>
+          <w:szCs w:val="24"/>
+        </w:rPr>
+        <w:t>该滤波器是一个高通滤波器</w:t>
+      </w:r>
+      <w:r>
+        <w:rPr>
+          <w:rFonts w:hint="eastAsia"/>
+          <w:color w:val="000000"/>
+          <w:kern w:val="0"/>
+          <w:szCs w:val="24"/>
+        </w:rPr>
+        <w:t>，这说明我们要滤除低频分量，即忽略小量</w:t>
+      </w:r>
+      <w:r>
+        <w:rPr>
+          <w:rFonts w:hint="eastAsia"/>
+          <w:color w:val="000000"/>
+          <w:kern w:val="0"/>
+          <w:szCs w:val="24"/>
+        </w:rPr>
+        <w:t>。同时，这</w:t>
+      </w:r>
+      <w:r>
+        <w:rPr>
+          <w:rFonts w:hint="eastAsia"/>
+          <w:color w:val="000000"/>
+          <w:kern w:val="0"/>
+          <w:szCs w:val="24"/>
+        </w:rPr>
+        <w:t>说明</w:t>
+      </w:r>
+      <w:r>
+        <w:rPr>
+          <w:rFonts w:hint="eastAsia"/>
+          <w:color w:val="000000"/>
+          <w:kern w:val="0"/>
+          <w:szCs w:val="24"/>
+        </w:rPr>
+        <w:t>D</w:t>
+      </w:r>
+      <w:r>
+        <w:rPr>
+          <w:color w:val="000000"/>
+          <w:kern w:val="0"/>
+          <w:szCs w:val="24"/>
+        </w:rPr>
+        <w:t>C</w:t>
+      </w:r>
+      <w:r>
+        <w:rPr>
+          <w:rFonts w:hint="eastAsia"/>
+          <w:color w:val="000000"/>
+          <w:kern w:val="0"/>
+          <w:szCs w:val="24"/>
+        </w:rPr>
+        <w:t>系数的高频分量更多</w:t>
+      </w:r>
+      <w:r>
+        <w:rPr>
+          <w:rFonts w:hint="eastAsia"/>
+          <w:color w:val="000000"/>
+          <w:kern w:val="0"/>
+          <w:szCs w:val="24"/>
+        </w:rPr>
+        <w:t>。</w:t>
+      </w:r>
+    </w:p>
+    <w:p>
+      <w:pPr>
+        <w:spacing w:line="360" w:lineRule="auto"/>
+        <w:ind w:firstLineChars="200" w:firstLine="480"/>
+        <w:rPr>
+          <w:color w:val="000000"/>
+          <w:kern w:val="0"/>
+          <w:szCs w:val="24"/>
+        </w:rPr>
+      </w:pPr>
+      <w:r>
+        <w:rPr>
+          <w:rFonts w:hint="eastAsia"/>
+          <w:color w:val="000000"/>
+          <w:kern w:val="0"/>
+          <w:szCs w:val="24"/>
+        </w:rPr>
+        <w:t>本题完整代码位于文件</w:t>
+      </w:r>
+      <w:r>
+        <w:rPr>
+          <w:color w:val="000000"/>
+          <w:kern w:val="0"/>
+          <w:szCs w:val="24"/>
+        </w:rPr>
+        <w:t>hw3_2_4_</w:t>
+      </w:r>
+      <w:r>
+        <w:rPr>
+          <w:color w:val="000000"/>
+          <w:kern w:val="0"/>
+          <w:szCs w:val="24"/>
+        </w:rPr>
+        <w:t>5</w:t>
+      </w:r>
+      <w:r>
+        <w:rPr>
+          <w:color w:val="000000"/>
+          <w:kern w:val="0"/>
+          <w:szCs w:val="24"/>
+        </w:rPr>
+        <w:t>.m</w:t>
+      </w:r>
+      <w:r>
+        <w:rPr>
+          <w:rFonts w:hint="eastAsia"/>
+          <w:color w:val="000000"/>
+          <w:kern w:val="0"/>
+          <w:szCs w:val="24"/>
+        </w:rPr>
+        <w:t>中。</w:t>
+      </w:r>
+    </w:p>
+    <w:p>
+      <w:pPr>
+        <w:pStyle w:val="3"/>
+        <w:numPr>
+          <w:ilvl w:val="0"/>
+          <w:numId w:val="15"/>
+        </w:numPr>
+      </w:pPr>
+      <w:r>
+        <w:rPr>
+          <w:rFonts w:hint="eastAsia"/>
+        </w:rPr>
+        <w:t>D</w:t>
+      </w:r>
+      <w:r>
+        <w:t>C</w:t>
+      </w:r>
+      <w:r>
+        <w:rPr>
+          <w:rFonts w:hint="eastAsia"/>
+        </w:rPr>
+        <w:t>预测误差与</w:t>
+      </w:r>
+      <w:r>
+        <w:rPr>
+          <w:rFonts w:hint="eastAsia"/>
+        </w:rPr>
+        <w:t>Category</w:t>
+      </w:r>
+      <w:r>
+        <w:rPr>
+          <w:rFonts w:hint="eastAsia"/>
+        </w:rPr>
+        <w:t>的关系</w:t>
+      </w:r>
+    </w:p>
+    <w:p>
+      <w:pPr>
+        <w:spacing w:line="360" w:lineRule="auto"/>
+        <w:ind w:firstLineChars="200" w:firstLine="480"/>
+        <w:rPr>
+          <w:color w:val="000000"/>
+          <w:kern w:val="0"/>
+          <w:szCs w:val="24"/>
+        </w:rPr>
+      </w:pPr>
+      <w:r>
+        <w:rPr>
+          <w:rFonts w:hint="eastAsia"/>
+          <w:color w:val="000000"/>
+          <w:kern w:val="0"/>
+          <w:szCs w:val="24"/>
+        </w:rPr>
+        <w:t>根据表格可以看出，</w:t>
+      </w:r>
+      <w:r>
+        <w:rPr>
+          <w:rFonts w:hint="eastAsia"/>
+          <w:color w:val="000000"/>
+          <w:kern w:val="0"/>
+          <w:szCs w:val="24"/>
+        </w:rPr>
+        <w:t>Category</w:t>
+      </w:r>
+      <w:r>
+        <w:rPr>
+          <w:rFonts w:hint="eastAsia"/>
+          <w:color w:val="000000"/>
+          <w:kern w:val="0"/>
+          <w:szCs w:val="24"/>
+        </w:rPr>
+        <w:t>是</w:t>
+      </w:r>
+      <w:r>
+        <w:rPr>
+          <w:rFonts w:hint="eastAsia"/>
+          <w:color w:val="000000"/>
+          <w:kern w:val="0"/>
+          <w:szCs w:val="24"/>
+        </w:rPr>
+        <w:t>D</w:t>
+      </w:r>
+      <w:r>
+        <w:rPr>
+          <w:color w:val="000000"/>
+          <w:kern w:val="0"/>
+          <w:szCs w:val="24"/>
+        </w:rPr>
+        <w:t>C</w:t>
+      </w:r>
+      <w:r>
+        <w:rPr>
+          <w:rFonts w:hint="eastAsia"/>
+          <w:color w:val="000000"/>
+          <w:kern w:val="0"/>
+          <w:szCs w:val="24"/>
+        </w:rPr>
+        <w:t>预测误差</w:t>
+      </w:r>
+      <w:r>
+        <w:rPr>
+          <w:rFonts w:hint="eastAsia"/>
+          <w:color w:val="000000"/>
+          <w:kern w:val="0"/>
+          <w:szCs w:val="24"/>
+        </w:rPr>
+        <w:t>的绝对值加</w:t>
+      </w:r>
+      <w:r>
+        <w:rPr>
+          <w:rFonts w:hint="eastAsia"/>
+          <w:color w:val="000000"/>
+          <w:kern w:val="0"/>
+          <w:szCs w:val="24"/>
+        </w:rPr>
+        <w:t>1</w:t>
+      </w:r>
+      <w:r>
+        <w:rPr>
+          <w:rFonts w:hint="eastAsia"/>
+          <w:color w:val="000000"/>
+          <w:kern w:val="0"/>
+          <w:szCs w:val="24"/>
+        </w:rPr>
+        <w:t>，</w:t>
+      </w:r>
+      <w:r>
+        <w:rPr>
+          <w:rFonts w:hint="eastAsia"/>
+          <w:color w:val="000000"/>
+          <w:kern w:val="0"/>
+          <w:szCs w:val="24"/>
+        </w:rPr>
+        <w:t>在对</w:t>
+      </w:r>
+      <w:r>
+        <w:rPr>
+          <w:rFonts w:hint="eastAsia"/>
+          <w:color w:val="000000"/>
+          <w:kern w:val="0"/>
+          <w:szCs w:val="24"/>
+        </w:rPr>
+        <w:t>2</w:t>
+      </w:r>
+      <w:r>
+        <w:rPr>
+          <w:rFonts w:hint="eastAsia"/>
+          <w:color w:val="000000"/>
+          <w:kern w:val="0"/>
+          <w:szCs w:val="24"/>
+        </w:rPr>
+        <w:t>取对数，然后向上取</w:t>
+      </w:r>
+      <w:proofErr w:type="gramStart"/>
+      <w:r>
+        <w:rPr>
+          <w:rFonts w:hint="eastAsia"/>
+          <w:color w:val="000000"/>
+          <w:kern w:val="0"/>
+          <w:szCs w:val="24"/>
+        </w:rPr>
+        <w:t>整得到</w:t>
+      </w:r>
+      <w:proofErr w:type="gramEnd"/>
+      <w:r>
+        <w:rPr>
+          <w:rFonts w:hint="eastAsia"/>
+          <w:color w:val="000000"/>
+          <w:kern w:val="0"/>
+          <w:szCs w:val="24"/>
+        </w:rPr>
+        <w:t>的数。</w:t>
+      </w:r>
+    </w:p>
+    <w:p>
+      <w:pPr>
+        <w:spacing w:line="360" w:lineRule="auto"/>
+        <w:ind w:firstLineChars="200" w:firstLine="480"/>
+        <w:rPr>
+          <w:color w:val="000000"/>
+          <w:kern w:val="0"/>
+          <w:szCs w:val="24"/>
+        </w:rPr>
+      </w:pPr>
+      <w:r>
+        <w:rPr>
+          <w:rFonts w:hint="eastAsia"/>
+          <w:color w:val="000000"/>
+          <w:kern w:val="0"/>
+          <w:szCs w:val="24"/>
+        </w:rPr>
+        <w:t>此外，仔细观察</w:t>
+      </w:r>
+      <w:r>
+        <w:rPr>
+          <w:rFonts w:hint="eastAsia"/>
+          <w:color w:val="000000"/>
+          <w:kern w:val="0"/>
+          <w:szCs w:val="24"/>
+        </w:rPr>
+        <w:t>也</w:t>
+      </w:r>
+      <w:r>
+        <w:rPr>
+          <w:rFonts w:hint="eastAsia"/>
+          <w:color w:val="000000"/>
+          <w:kern w:val="0"/>
+          <w:szCs w:val="24"/>
+        </w:rPr>
+        <w:t>会发现，</w:t>
+      </w:r>
+      <w:r>
+        <w:rPr>
+          <w:rFonts w:hint="eastAsia"/>
+          <w:color w:val="000000"/>
+          <w:kern w:val="0"/>
+          <w:szCs w:val="24"/>
+        </w:rPr>
+        <w:t>Category</w:t>
+      </w:r>
+      <w:r>
+        <w:rPr>
+          <w:rFonts w:hint="eastAsia"/>
+          <w:color w:val="000000"/>
+          <w:kern w:val="0"/>
+          <w:szCs w:val="24"/>
+        </w:rPr>
+        <w:t>同时也</w:t>
+      </w:r>
+      <w:r>
+        <w:rPr>
+          <w:rFonts w:hint="eastAsia"/>
+          <w:color w:val="000000"/>
+          <w:kern w:val="0"/>
+          <w:szCs w:val="24"/>
+        </w:rPr>
+        <w:t>是</w:t>
+      </w:r>
+      <w:r>
+        <w:rPr>
+          <w:rFonts w:hint="eastAsia"/>
+          <w:color w:val="000000"/>
+          <w:kern w:val="0"/>
+          <w:szCs w:val="24"/>
+        </w:rPr>
+        <w:t>D</w:t>
+      </w:r>
+      <w:r>
+        <w:rPr>
+          <w:color w:val="000000"/>
+          <w:kern w:val="0"/>
+          <w:szCs w:val="24"/>
+        </w:rPr>
+        <w:t>C</w:t>
+      </w:r>
+      <w:r>
+        <w:rPr>
+          <w:rFonts w:hint="eastAsia"/>
+          <w:color w:val="000000"/>
+          <w:kern w:val="0"/>
+          <w:szCs w:val="24"/>
+        </w:rPr>
+        <w:t>预测误差的二进制表示的位数。</w:t>
+      </w:r>
+    </w:p>
+    <w:p>
+      <w:pPr>
+        <w:pStyle w:val="3"/>
+        <w:numPr>
+          <w:ilvl w:val="0"/>
+          <w:numId w:val="15"/>
+        </w:numPr>
+      </w:pPr>
+      <w:r>
+        <w:rPr>
+          <w:rFonts w:hint="eastAsia"/>
+        </w:rPr>
+        <w:t>利用</w:t>
+      </w:r>
+      <w:r>
+        <w:rPr>
+          <w:rFonts w:hint="eastAsia"/>
+        </w:rPr>
+        <w:t>M</w:t>
+      </w:r>
+      <w:r>
+        <w:t>ATLAB</w:t>
+      </w:r>
+      <w:r>
+        <w:rPr>
+          <w:rFonts w:hint="eastAsia"/>
+        </w:rPr>
+        <w:t>进行</w:t>
+      </w:r>
+      <w:proofErr w:type="spellStart"/>
+      <w:r>
+        <w:rPr>
+          <w:rFonts w:hint="eastAsia"/>
+        </w:rPr>
+        <w:t>Zig</w:t>
+      </w:r>
+      <w:r>
+        <w:t>Z</w:t>
+      </w:r>
+      <w:r>
+        <w:rPr>
+          <w:rFonts w:hint="eastAsia"/>
+        </w:rPr>
+        <w:t>ag</w:t>
+      </w:r>
+      <w:proofErr w:type="spellEnd"/>
+      <w:r>
+        <w:rPr>
+          <w:rFonts w:hint="eastAsia"/>
+        </w:rPr>
+        <w:t>扫描</w:t>
+      </w:r>
+    </w:p>
+    <w:p>
+      <w:pPr>
+        <w:spacing w:line="360" w:lineRule="auto"/>
+        <w:ind w:firstLineChars="200" w:firstLine="480"/>
+        <w:rPr>
+          <w:color w:val="000000"/>
+          <w:kern w:val="0"/>
+          <w:szCs w:val="24"/>
+        </w:rPr>
+      </w:pPr>
+      <w:r>
+        <w:rPr>
+          <w:rFonts w:hint="eastAsia"/>
+          <w:color w:val="000000"/>
+          <w:kern w:val="0"/>
+          <w:szCs w:val="24"/>
+        </w:rPr>
+        <w:t>由于</w:t>
+      </w:r>
+      <w:r>
+        <w:rPr>
+          <w:rFonts w:hint="eastAsia"/>
+          <w:color w:val="000000"/>
+          <w:kern w:val="0"/>
+          <w:szCs w:val="24"/>
+        </w:rPr>
+        <w:t>在</w:t>
+      </w:r>
+      <w:r>
+        <w:rPr>
+          <w:rFonts w:hint="eastAsia"/>
+          <w:color w:val="000000"/>
+          <w:kern w:val="0"/>
+          <w:szCs w:val="24"/>
+        </w:rPr>
+        <w:t>J</w:t>
+      </w:r>
+      <w:r>
+        <w:rPr>
+          <w:color w:val="000000"/>
+          <w:kern w:val="0"/>
+          <w:szCs w:val="24"/>
+        </w:rPr>
+        <w:t>PEG</w:t>
+      </w:r>
+      <w:r>
+        <w:rPr>
+          <w:rFonts w:hint="eastAsia"/>
+          <w:color w:val="000000"/>
+          <w:kern w:val="0"/>
+          <w:szCs w:val="24"/>
+        </w:rPr>
+        <w:t>编码中，</w:t>
+      </w:r>
+      <w:r>
+        <w:rPr>
+          <w:rFonts w:hint="eastAsia"/>
+          <w:color w:val="000000"/>
+          <w:kern w:val="0"/>
+          <w:szCs w:val="24"/>
+        </w:rPr>
+        <w:t>进行</w:t>
+      </w:r>
+      <w:r>
+        <w:rPr>
+          <w:rFonts w:hint="eastAsia"/>
+          <w:color w:val="000000"/>
+          <w:kern w:val="0"/>
+          <w:szCs w:val="24"/>
+        </w:rPr>
+        <w:t>Zig</w:t>
+      </w:r>
+      <w:r>
+        <w:rPr>
+          <w:color w:val="000000"/>
+          <w:kern w:val="0"/>
+          <w:szCs w:val="24"/>
+        </w:rPr>
+        <w:t>-Z</w:t>
+      </w:r>
+      <w:r>
+        <w:rPr>
+          <w:rFonts w:hint="eastAsia"/>
+          <w:color w:val="000000"/>
+          <w:kern w:val="0"/>
+          <w:szCs w:val="24"/>
+        </w:rPr>
+        <w:t>ag</w:t>
+      </w:r>
+      <w:r>
+        <w:rPr>
+          <w:rFonts w:hint="eastAsia"/>
+          <w:color w:val="000000"/>
+          <w:kern w:val="0"/>
+          <w:szCs w:val="24"/>
+        </w:rPr>
+        <w:t>的</w:t>
+      </w:r>
+      <w:r>
+        <w:rPr>
+          <w:rFonts w:hint="eastAsia"/>
+          <w:color w:val="000000"/>
+          <w:kern w:val="0"/>
+          <w:szCs w:val="24"/>
+        </w:rPr>
+        <w:t>矩阵均为</w:t>
+      </w:r>
+      <w:r>
+        <w:rPr>
+          <w:rFonts w:hint="eastAsia"/>
+          <w:color w:val="000000"/>
+          <w:kern w:val="0"/>
+          <w:szCs w:val="24"/>
+        </w:rPr>
+        <w:t>8</w:t>
+      </w:r>
+      <w:r>
+        <w:rPr>
+          <w:color w:val="000000"/>
+          <w:kern w:val="0"/>
+          <w:szCs w:val="24"/>
+        </w:rPr>
+        <w:t>*8</w:t>
+      </w:r>
+      <w:r>
+        <w:rPr>
+          <w:rFonts w:hint="eastAsia"/>
+          <w:color w:val="000000"/>
+          <w:kern w:val="0"/>
+          <w:szCs w:val="24"/>
+        </w:rPr>
+        <w:t>的矩阵，</w:t>
+      </w:r>
+      <w:r>
+        <w:rPr>
+          <w:rFonts w:hint="eastAsia"/>
+          <w:color w:val="000000"/>
+          <w:kern w:val="0"/>
+          <w:szCs w:val="24"/>
+        </w:rPr>
+        <w:t>因此</w:t>
+      </w:r>
+      <w:r>
+        <w:rPr>
+          <w:rFonts w:hint="eastAsia"/>
+          <w:color w:val="000000"/>
+          <w:kern w:val="0"/>
+          <w:szCs w:val="24"/>
+        </w:rPr>
+        <w:t>可以直接通过打表的方式完成</w:t>
+      </w:r>
+      <w:r>
+        <w:rPr>
+          <w:rFonts w:hint="eastAsia"/>
+          <w:color w:val="000000"/>
+          <w:kern w:val="0"/>
+          <w:szCs w:val="24"/>
+        </w:rPr>
+        <w:t>Zig</w:t>
+      </w:r>
+      <w:r>
+        <w:rPr>
+          <w:color w:val="000000"/>
+          <w:kern w:val="0"/>
+          <w:szCs w:val="24"/>
+        </w:rPr>
+        <w:t>-Zag</w:t>
+      </w:r>
+      <w:r>
+        <w:rPr>
+          <w:rFonts w:hint="eastAsia"/>
+          <w:color w:val="000000"/>
+          <w:kern w:val="0"/>
+          <w:szCs w:val="24"/>
+        </w:rPr>
+        <w:t>。将其封装为函数</w:t>
+      </w:r>
+      <w:r>
+        <w:rPr>
+          <w:rFonts w:ascii="Source Code Pro" w:hAnsi="Source Code Pro" w:cs="宋体"/>
+          <w:color w:val="000000"/>
+          <w:kern w:val="0"/>
+          <w:sz w:val="21"/>
+          <w:szCs w:val="21"/>
+        </w:rPr>
+        <w:t>zig_zag_8</w:t>
+      </w:r>
+      <w:r>
+        <w:rPr>
+          <w:rFonts w:hint="eastAsia"/>
+          <w:color w:val="000000"/>
+          <w:kern w:val="0"/>
+          <w:szCs w:val="24"/>
+        </w:rPr>
+        <w:t>，保存在文件</w:t>
+      </w:r>
+      <w:r>
+        <w:rPr>
+          <w:color w:val="000000"/>
+          <w:kern w:val="0"/>
+          <w:szCs w:val="24"/>
+        </w:rPr>
+        <w:t>zig_zag_8</w:t>
+      </w:r>
+      <w:r>
+        <w:rPr>
+          <w:color w:val="000000"/>
+          <w:kern w:val="0"/>
+          <w:szCs w:val="24"/>
+        </w:rPr>
+        <w:t>.m</w:t>
+      </w:r>
+      <w:r>
+        <w:rPr>
+          <w:rFonts w:hint="eastAsia"/>
+          <w:color w:val="000000"/>
+          <w:kern w:val="0"/>
+          <w:szCs w:val="24"/>
+        </w:rPr>
+        <w:t>中。其代码如下：</w:t>
+      </w:r>
+    </w:p>
+    <w:p>
+      <w:pPr>
+        <w:spacing w:line="360" w:lineRule="auto"/>
+        <w:ind w:firstLineChars="200" w:firstLine="480"/>
+        <w:rPr>
+          <w:color w:val="000000"/>
+          <w:kern w:val="0"/>
+          <w:szCs w:val="24"/>
+        </w:rPr>
+      </w:pPr>
+    </w:p>
+    <w:p>
+      <w:pPr>
+        <w:widowControl/>
+        <w:shd w:val="clear" w:color="auto" w:fill="F7F7F7"/>
+        <w:spacing w:line="259" w:lineRule="atLeast"/>
+        <w:ind w:leftChars="200" w:left="480"/>
+        <w:jc w:val="left"/>
+        <w:rPr>
+          <w:rFonts w:ascii="Source Code Pro" w:hAnsi="Source Code Pro" w:cs="宋体"/>
+          <w:color w:val="000000"/>
+          <w:kern w:val="0"/>
+          <w:sz w:val="21"/>
+          <w:szCs w:val="21"/>
+        </w:rPr>
+      </w:pPr>
+      <w:r>
+        <w:rPr>
+          <w:rFonts w:ascii="Source Code Pro" w:hAnsi="Source Code Pro" w:cs="宋体"/>
+          <w:color w:val="0E00FF"/>
+          <w:kern w:val="0"/>
+          <w:sz w:val="21"/>
+          <w:szCs w:val="21"/>
+        </w:rPr>
+        <w:t xml:space="preserve">function </w:t>
+      </w:r>
+      <w:r>
+        <w:rPr>
+          <w:rFonts w:ascii="Source Code Pro" w:hAnsi="Source Code Pro" w:cs="宋体"/>
+          <w:color w:val="000000"/>
+          <w:kern w:val="0"/>
+          <w:sz w:val="21"/>
+          <w:szCs w:val="21"/>
+        </w:rPr>
+        <w:t>y = zig_zag_8(x)</w:t>
+      </w:r>
+    </w:p>
+    <w:p>
+      <w:pPr>
+        <w:widowControl/>
+        <w:shd w:val="clear" w:color="auto" w:fill="F7F7F7"/>
+        <w:spacing w:line="259" w:lineRule="atLeast"/>
+        <w:ind w:leftChars="200" w:left="480"/>
+        <w:jc w:val="left"/>
+        <w:rPr>
+          <w:rFonts w:ascii="Source Code Pro" w:hAnsi="Source Code Pro" w:cs="宋体"/>
+          <w:color w:val="000000"/>
+          <w:kern w:val="0"/>
+          <w:sz w:val="21"/>
+          <w:szCs w:val="21"/>
+        </w:rPr>
+      </w:pPr>
+      <w:r>
+        <w:rPr>
+          <w:rFonts w:ascii="Source Code Pro" w:hAnsi="Source Code Pro" w:cs="宋体"/>
+          <w:color w:val="000000"/>
+          <w:kern w:val="0"/>
+          <w:sz w:val="21"/>
+          <w:szCs w:val="21"/>
+        </w:rPr>
+        <w:t xml:space="preserve">    order = [ </w:t>
+      </w:r>
+      <w:r>
+        <w:rPr>
+          <w:rFonts w:ascii="Source Code Pro" w:hAnsi="Source Code Pro" w:cs="宋体"/>
+          <w:color w:val="0E00FF"/>
+          <w:kern w:val="0"/>
+          <w:sz w:val="21"/>
+          <w:szCs w:val="21"/>
+        </w:rPr>
+        <w:t>...</w:t>
+      </w:r>
+    </w:p>
+    <w:p>
+      <w:pPr>
+        <w:widowControl/>
+        <w:shd w:val="clear" w:color="auto" w:fill="F7F7F7"/>
+        <w:spacing w:line="259" w:lineRule="atLeast"/>
+        <w:ind w:leftChars="200" w:left="480"/>
+        <w:jc w:val="left"/>
+        <w:rPr>
+          <w:rFonts w:ascii="Source Code Pro" w:hAnsi="Source Code Pro" w:cs="宋体"/>
+          <w:color w:val="000000"/>
+          <w:kern w:val="0"/>
+          <w:sz w:val="21"/>
+          <w:szCs w:val="21"/>
+        </w:rPr>
+      </w:pPr>
+      <w:r>
+        <w:rPr>
+          <w:rFonts w:ascii="Source Code Pro" w:hAnsi="Source Code Pro" w:cs="宋体"/>
+          <w:color w:val="000000"/>
+          <w:kern w:val="0"/>
+          <w:sz w:val="21"/>
+          <w:szCs w:val="21"/>
+        </w:rPr>
+        <w:t xml:space="preserve">         </w:t>
+      </w:r>
+      <w:proofErr w:type="gramStart"/>
+      <w:r>
+        <w:rPr>
+          <w:rFonts w:ascii="Source Code Pro" w:hAnsi="Source Code Pro" w:cs="宋体"/>
+          <w:color w:val="000000"/>
+          <w:kern w:val="0"/>
+          <w:sz w:val="21"/>
+          <w:szCs w:val="21"/>
+        </w:rPr>
+        <w:t>1,  2</w:t>
+      </w:r>
+      <w:proofErr w:type="gramEnd"/>
+      <w:r>
+        <w:rPr>
+          <w:rFonts w:ascii="Source Code Pro" w:hAnsi="Source Code Pro" w:cs="宋体"/>
+          <w:color w:val="000000"/>
+          <w:kern w:val="0"/>
+          <w:sz w:val="21"/>
+          <w:szCs w:val="21"/>
+        </w:rPr>
+        <w:t xml:space="preserve">,  6,  7, 15, 16, 28, 29; </w:t>
+      </w:r>
+      <w:r>
+        <w:rPr>
+          <w:rFonts w:ascii="Source Code Pro" w:hAnsi="Source Code Pro" w:cs="宋体"/>
+          <w:color w:val="0E00FF"/>
+          <w:kern w:val="0"/>
+          <w:sz w:val="21"/>
+          <w:szCs w:val="21"/>
+        </w:rPr>
+        <w:t>...</w:t>
+      </w:r>
+    </w:p>
+    <w:p>
+      <w:pPr>
+        <w:widowControl/>
+        <w:shd w:val="clear" w:color="auto" w:fill="F7F7F7"/>
+        <w:spacing w:line="259" w:lineRule="atLeast"/>
+        <w:ind w:leftChars="200" w:left="480"/>
+        <w:jc w:val="left"/>
+        <w:rPr>
+          <w:rFonts w:ascii="Source Code Pro" w:hAnsi="Source Code Pro" w:cs="宋体"/>
+          <w:color w:val="000000"/>
+          <w:kern w:val="0"/>
+          <w:sz w:val="21"/>
+          <w:szCs w:val="21"/>
+        </w:rPr>
+      </w:pPr>
+      <w:r>
+        <w:rPr>
+          <w:rFonts w:ascii="Source Code Pro" w:hAnsi="Source Code Pro" w:cs="宋体"/>
+          <w:color w:val="000000"/>
+          <w:kern w:val="0"/>
+          <w:sz w:val="21"/>
+          <w:szCs w:val="21"/>
+        </w:rPr>
+        <w:t xml:space="preserve">         </w:t>
+      </w:r>
+      <w:proofErr w:type="gramStart"/>
+      <w:r>
+        <w:rPr>
+          <w:rFonts w:ascii="Source Code Pro" w:hAnsi="Source Code Pro" w:cs="宋体"/>
+          <w:color w:val="000000"/>
+          <w:kern w:val="0"/>
+          <w:sz w:val="21"/>
+          <w:szCs w:val="21"/>
+        </w:rPr>
+        <w:t>3,  5</w:t>
+      </w:r>
+      <w:proofErr w:type="gramEnd"/>
+      <w:r>
+        <w:rPr>
+          <w:rFonts w:ascii="Source Code Pro" w:hAnsi="Source Code Pro" w:cs="宋体"/>
+          <w:color w:val="000000"/>
+          <w:kern w:val="0"/>
+          <w:sz w:val="21"/>
+          <w:szCs w:val="21"/>
+        </w:rPr>
+        <w:t xml:space="preserve">,  8, 14, 17, 27, 30, 43; </w:t>
+      </w:r>
+      <w:r>
+        <w:rPr>
+          <w:rFonts w:ascii="Source Code Pro" w:hAnsi="Source Code Pro" w:cs="宋体"/>
+          <w:color w:val="0E00FF"/>
+          <w:kern w:val="0"/>
+          <w:sz w:val="21"/>
+          <w:szCs w:val="21"/>
+        </w:rPr>
+        <w:t>...</w:t>
+      </w:r>
+    </w:p>
+    <w:p>
+      <w:pPr>
+        <w:widowControl/>
+        <w:shd w:val="clear" w:color="auto" w:fill="F7F7F7"/>
+        <w:spacing w:line="259" w:lineRule="atLeast"/>
+        <w:ind w:leftChars="200" w:left="480"/>
+        <w:jc w:val="left"/>
+        <w:rPr>
+          <w:rFonts w:ascii="Source Code Pro" w:hAnsi="Source Code Pro" w:cs="宋体"/>
+          <w:color w:val="000000"/>
+          <w:kern w:val="0"/>
+          <w:sz w:val="21"/>
+          <w:szCs w:val="21"/>
+        </w:rPr>
+      </w:pPr>
+      <w:r>
+        <w:rPr>
+          <w:rFonts w:ascii="Source Code Pro" w:hAnsi="Source Code Pro" w:cs="宋体"/>
+          <w:color w:val="000000"/>
+          <w:kern w:val="0"/>
+          <w:sz w:val="21"/>
+          <w:szCs w:val="21"/>
+        </w:rPr>
+        <w:lastRenderedPageBreak/>
+        <w:t xml:space="preserve">         </w:t>
+      </w:r>
+      <w:proofErr w:type="gramStart"/>
+      <w:r>
+        <w:rPr>
+          <w:rFonts w:ascii="Source Code Pro" w:hAnsi="Source Code Pro" w:cs="宋体"/>
+          <w:color w:val="000000"/>
+          <w:kern w:val="0"/>
+          <w:sz w:val="21"/>
+          <w:szCs w:val="21"/>
+        </w:rPr>
+        <w:t>4,  9</w:t>
+      </w:r>
+      <w:proofErr w:type="gramEnd"/>
+      <w:r>
+        <w:rPr>
+          <w:rFonts w:ascii="Source Code Pro" w:hAnsi="Source Code Pro" w:cs="宋体"/>
+          <w:color w:val="000000"/>
+          <w:kern w:val="0"/>
+          <w:sz w:val="21"/>
+          <w:szCs w:val="21"/>
+        </w:rPr>
+        <w:t xml:space="preserve">, 13, 18, 26, 31, 42, 44; </w:t>
+      </w:r>
+      <w:r>
+        <w:rPr>
+          <w:rFonts w:ascii="Source Code Pro" w:hAnsi="Source Code Pro" w:cs="宋体"/>
+          <w:color w:val="0E00FF"/>
+          <w:kern w:val="0"/>
+          <w:sz w:val="21"/>
+          <w:szCs w:val="21"/>
+        </w:rPr>
+        <w:t>...</w:t>
+      </w:r>
+    </w:p>
+    <w:p>
+      <w:pPr>
+        <w:widowControl/>
+        <w:shd w:val="clear" w:color="auto" w:fill="F7F7F7"/>
+        <w:spacing w:line="259" w:lineRule="atLeast"/>
+        <w:ind w:leftChars="200" w:left="480"/>
+        <w:jc w:val="left"/>
+        <w:rPr>
+          <w:rFonts w:ascii="Source Code Pro" w:hAnsi="Source Code Pro" w:cs="宋体"/>
+          <w:color w:val="000000"/>
+          <w:kern w:val="0"/>
+          <w:sz w:val="21"/>
+          <w:szCs w:val="21"/>
+        </w:rPr>
+      </w:pPr>
+      <w:r>
+        <w:rPr>
+          <w:rFonts w:ascii="Source Code Pro" w:hAnsi="Source Code Pro" w:cs="宋体"/>
+          <w:color w:val="000000"/>
+          <w:kern w:val="0"/>
+          <w:sz w:val="21"/>
+          <w:szCs w:val="21"/>
+        </w:rPr>
+        <w:t xml:space="preserve">        10, 12, 19, 25, 32, 41, 45, 54; </w:t>
+      </w:r>
+      <w:r>
+        <w:rPr>
+          <w:rFonts w:ascii="Source Code Pro" w:hAnsi="Source Code Pro" w:cs="宋体"/>
+          <w:color w:val="0E00FF"/>
+          <w:kern w:val="0"/>
+          <w:sz w:val="21"/>
+          <w:szCs w:val="21"/>
+        </w:rPr>
+        <w:t>...</w:t>
+      </w:r>
+    </w:p>
+    <w:p>
+      <w:pPr>
+        <w:widowControl/>
+        <w:shd w:val="clear" w:color="auto" w:fill="F7F7F7"/>
+        <w:spacing w:line="259" w:lineRule="atLeast"/>
+        <w:ind w:leftChars="200" w:left="480"/>
+        <w:jc w:val="left"/>
+        <w:rPr>
+          <w:rFonts w:ascii="Source Code Pro" w:hAnsi="Source Code Pro" w:cs="宋体"/>
+          <w:color w:val="000000"/>
+          <w:kern w:val="0"/>
+          <w:sz w:val="21"/>
+          <w:szCs w:val="21"/>
+        </w:rPr>
+      </w:pPr>
+      <w:r>
+        <w:rPr>
+          <w:rFonts w:ascii="Source Code Pro" w:hAnsi="Source Code Pro" w:cs="宋体"/>
+          <w:color w:val="000000"/>
+          <w:kern w:val="0"/>
+          <w:sz w:val="21"/>
+          <w:szCs w:val="21"/>
+        </w:rPr>
+        <w:t xml:space="preserve">        11, 20, 24, 33, 40, 46, 53, 55; </w:t>
+      </w:r>
+      <w:r>
+        <w:rPr>
+          <w:rFonts w:ascii="Source Code Pro" w:hAnsi="Source Code Pro" w:cs="宋体"/>
+          <w:color w:val="0E00FF"/>
+          <w:kern w:val="0"/>
+          <w:sz w:val="21"/>
+          <w:szCs w:val="21"/>
+        </w:rPr>
+        <w:t>...</w:t>
+      </w:r>
+    </w:p>
+    <w:p>
+      <w:pPr>
+        <w:widowControl/>
+        <w:shd w:val="clear" w:color="auto" w:fill="F7F7F7"/>
+        <w:spacing w:line="259" w:lineRule="atLeast"/>
+        <w:ind w:leftChars="200" w:left="480"/>
+        <w:jc w:val="left"/>
+        <w:rPr>
+          <w:rFonts w:ascii="Source Code Pro" w:hAnsi="Source Code Pro" w:cs="宋体"/>
+          <w:color w:val="000000"/>
+          <w:kern w:val="0"/>
+          <w:sz w:val="21"/>
+          <w:szCs w:val="21"/>
+        </w:rPr>
+      </w:pPr>
+      <w:r>
+        <w:rPr>
+          <w:rFonts w:ascii="Source Code Pro" w:hAnsi="Source Code Pro" w:cs="宋体"/>
+          <w:color w:val="000000"/>
+          <w:kern w:val="0"/>
+          <w:sz w:val="21"/>
+          <w:szCs w:val="21"/>
+        </w:rPr>
+        <w:t xml:space="preserve">        21, 23, 34, 39, 47, 52, 56, 61; </w:t>
+      </w:r>
+      <w:r>
+        <w:rPr>
+          <w:rFonts w:ascii="Source Code Pro" w:hAnsi="Source Code Pro" w:cs="宋体"/>
+          <w:color w:val="0E00FF"/>
+          <w:kern w:val="0"/>
+          <w:sz w:val="21"/>
+          <w:szCs w:val="21"/>
+        </w:rPr>
+        <w:t>...</w:t>
+      </w:r>
+    </w:p>
+    <w:p>
+      <w:pPr>
+        <w:widowControl/>
+        <w:shd w:val="clear" w:color="auto" w:fill="F7F7F7"/>
+        <w:spacing w:line="259" w:lineRule="atLeast"/>
+        <w:ind w:leftChars="200" w:left="480"/>
+        <w:jc w:val="left"/>
+        <w:rPr>
+          <w:rFonts w:ascii="Source Code Pro" w:hAnsi="Source Code Pro" w:cs="宋体"/>
+          <w:color w:val="000000"/>
+          <w:kern w:val="0"/>
+          <w:sz w:val="21"/>
+          <w:szCs w:val="21"/>
+        </w:rPr>
+      </w:pPr>
+      <w:r>
+        <w:rPr>
+          <w:rFonts w:ascii="Source Code Pro" w:hAnsi="Source Code Pro" w:cs="宋体"/>
+          <w:color w:val="000000"/>
+          <w:kern w:val="0"/>
+          <w:sz w:val="21"/>
+          <w:szCs w:val="21"/>
+        </w:rPr>
+        <w:t xml:space="preserve">        22, 35, 38, 48, 51, 57, 60, 62; </w:t>
+      </w:r>
+      <w:r>
+        <w:rPr>
+          <w:rFonts w:ascii="Source Code Pro" w:hAnsi="Source Code Pro" w:cs="宋体"/>
+          <w:color w:val="0E00FF"/>
+          <w:kern w:val="0"/>
+          <w:sz w:val="21"/>
+          <w:szCs w:val="21"/>
+        </w:rPr>
+        <w:t>...</w:t>
+      </w:r>
+    </w:p>
+    <w:p>
+      <w:pPr>
+        <w:widowControl/>
+        <w:shd w:val="clear" w:color="auto" w:fill="F7F7F7"/>
+        <w:spacing w:line="259" w:lineRule="atLeast"/>
+        <w:ind w:leftChars="200" w:left="480"/>
+        <w:jc w:val="left"/>
+        <w:rPr>
+          <w:rFonts w:ascii="Source Code Pro" w:hAnsi="Source Code Pro" w:cs="宋体"/>
+          <w:color w:val="000000"/>
+          <w:kern w:val="0"/>
+          <w:sz w:val="21"/>
+          <w:szCs w:val="21"/>
+        </w:rPr>
+      </w:pPr>
+      <w:r>
+        <w:rPr>
+          <w:rFonts w:ascii="Source Code Pro" w:hAnsi="Source Code Pro" w:cs="宋体"/>
+          <w:color w:val="000000"/>
+          <w:kern w:val="0"/>
+          <w:sz w:val="21"/>
+          <w:szCs w:val="21"/>
+        </w:rPr>
+        <w:t xml:space="preserve">        36, 37, 49, 50, 58, 59, 63, 64]; </w:t>
+      </w:r>
+      <w:r>
+        <w:rPr>
+          <w:rFonts w:ascii="Source Code Pro" w:hAnsi="Source Code Pro" w:cs="宋体"/>
+          <w:color w:val="0E00FF"/>
+          <w:kern w:val="0"/>
+          <w:sz w:val="21"/>
+          <w:szCs w:val="21"/>
+        </w:rPr>
+        <w:t>...</w:t>
+      </w:r>
+    </w:p>
+    <w:p>
+      <w:pPr>
+        <w:widowControl/>
+        <w:shd w:val="clear" w:color="auto" w:fill="F7F7F7"/>
+        <w:spacing w:line="259" w:lineRule="atLeast"/>
+        <w:ind w:leftChars="200" w:left="480"/>
+        <w:jc w:val="left"/>
+        <w:rPr>
+          <w:rFonts w:ascii="Source Code Pro" w:hAnsi="Source Code Pro" w:cs="宋体"/>
+          <w:color w:val="000000"/>
+          <w:kern w:val="0"/>
+          <w:sz w:val="21"/>
+          <w:szCs w:val="21"/>
+        </w:rPr>
+      </w:pPr>
+      <w:r>
+        <w:rPr>
+          <w:rFonts w:ascii="Source Code Pro" w:hAnsi="Source Code Pro" w:cs="宋体"/>
+          <w:color w:val="000000"/>
+          <w:kern w:val="0"/>
+          <w:sz w:val="21"/>
+          <w:szCs w:val="21"/>
+        </w:rPr>
+        <w:t xml:space="preserve">    </w:t>
+      </w:r>
+      <w:proofErr w:type="spellStart"/>
+      <w:r>
+        <w:rPr>
+          <w:rFonts w:ascii="Source Code Pro" w:hAnsi="Source Code Pro" w:cs="宋体"/>
+          <w:color w:val="000000"/>
+          <w:kern w:val="0"/>
+          <w:sz w:val="21"/>
+          <w:szCs w:val="21"/>
+        </w:rPr>
+        <w:t>idx</w:t>
+      </w:r>
+      <w:proofErr w:type="spellEnd"/>
+      <w:r>
+        <w:rPr>
+          <w:rFonts w:ascii="Source Code Pro" w:hAnsi="Source Code Pro" w:cs="宋体"/>
+          <w:color w:val="000000"/>
+          <w:kern w:val="0"/>
+          <w:sz w:val="21"/>
+          <w:szCs w:val="21"/>
+        </w:rPr>
+        <w:t xml:space="preserve"> = </w:t>
+      </w:r>
+      <w:proofErr w:type="gramStart"/>
+      <w:r>
+        <w:rPr>
+          <w:rFonts w:ascii="Source Code Pro" w:hAnsi="Source Code Pro" w:cs="宋体"/>
+          <w:color w:val="000000"/>
+          <w:kern w:val="0"/>
+          <w:sz w:val="21"/>
+          <w:szCs w:val="21"/>
+        </w:rPr>
+        <w:t>zeros(</w:t>
+      </w:r>
+      <w:proofErr w:type="gramEnd"/>
+      <w:r>
+        <w:rPr>
+          <w:rFonts w:ascii="Source Code Pro" w:hAnsi="Source Code Pro" w:cs="宋体"/>
+          <w:color w:val="000000"/>
+          <w:kern w:val="0"/>
+          <w:sz w:val="21"/>
+          <w:szCs w:val="21"/>
+        </w:rPr>
+        <w:t>[8, 8]);</w:t>
+      </w:r>
+    </w:p>
+    <w:p>
+      <w:pPr>
+        <w:widowControl/>
+        <w:shd w:val="clear" w:color="auto" w:fill="F7F7F7"/>
+        <w:spacing w:line="259" w:lineRule="atLeast"/>
+        <w:ind w:leftChars="200" w:left="480"/>
+        <w:jc w:val="left"/>
+        <w:rPr>
+          <w:rFonts w:ascii="Source Code Pro" w:hAnsi="Source Code Pro" w:cs="宋体"/>
+          <w:color w:val="000000"/>
+          <w:kern w:val="0"/>
+          <w:sz w:val="21"/>
+          <w:szCs w:val="21"/>
+        </w:rPr>
+      </w:pPr>
+      <w:r>
+        <w:rPr>
+          <w:rFonts w:ascii="Source Code Pro" w:hAnsi="Source Code Pro" w:cs="宋体"/>
+          <w:color w:val="000000"/>
+          <w:kern w:val="0"/>
+          <w:sz w:val="21"/>
+          <w:szCs w:val="21"/>
+        </w:rPr>
+        <w:t xml:space="preserve">    </w:t>
+      </w:r>
+      <w:proofErr w:type="spellStart"/>
+      <w:r>
+        <w:rPr>
+          <w:rFonts w:ascii="Source Code Pro" w:hAnsi="Source Code Pro" w:cs="宋体"/>
+          <w:color w:val="000000"/>
+          <w:kern w:val="0"/>
+          <w:sz w:val="21"/>
+          <w:szCs w:val="21"/>
+        </w:rPr>
+        <w:t>idx</w:t>
+      </w:r>
+      <w:proofErr w:type="spellEnd"/>
+      <w:r>
+        <w:rPr>
+          <w:rFonts w:ascii="Source Code Pro" w:hAnsi="Source Code Pro" w:cs="宋体"/>
+          <w:color w:val="000000"/>
+          <w:kern w:val="0"/>
+          <w:sz w:val="21"/>
+          <w:szCs w:val="21"/>
+        </w:rPr>
+        <w:t xml:space="preserve">(order) = </w:t>
+      </w:r>
+      <w:proofErr w:type="gramStart"/>
+      <w:r>
+        <w:rPr>
+          <w:rFonts w:ascii="Source Code Pro" w:hAnsi="Source Code Pro" w:cs="宋体"/>
+          <w:color w:val="000000"/>
+          <w:kern w:val="0"/>
+          <w:sz w:val="21"/>
+          <w:szCs w:val="21"/>
+        </w:rPr>
+        <w:t>reshape(</w:t>
+      </w:r>
+      <w:proofErr w:type="gramEnd"/>
+      <w:r>
+        <w:rPr>
+          <w:rFonts w:ascii="Source Code Pro" w:hAnsi="Source Code Pro" w:cs="宋体"/>
+          <w:color w:val="000000"/>
+          <w:kern w:val="0"/>
+          <w:sz w:val="21"/>
+          <w:szCs w:val="21"/>
+        </w:rPr>
+        <w:t>[1 : 64], 8, 8);</w:t>
+      </w:r>
+    </w:p>
+    <w:p>
+      <w:pPr>
+        <w:widowControl/>
+        <w:shd w:val="clear" w:color="auto" w:fill="F7F7F7"/>
+        <w:spacing w:line="259" w:lineRule="atLeast"/>
+        <w:ind w:leftChars="200" w:left="480"/>
+        <w:jc w:val="left"/>
+        <w:rPr>
+          <w:rFonts w:ascii="Source Code Pro" w:hAnsi="Source Code Pro" w:cs="宋体"/>
+          <w:color w:val="000000"/>
+          <w:kern w:val="0"/>
+          <w:sz w:val="21"/>
+          <w:szCs w:val="21"/>
+        </w:rPr>
+      </w:pPr>
+      <w:r>
+        <w:rPr>
+          <w:rFonts w:ascii="Source Code Pro" w:hAnsi="Source Code Pro" w:cs="宋体"/>
+          <w:color w:val="000000"/>
+          <w:kern w:val="0"/>
+          <w:sz w:val="21"/>
+          <w:szCs w:val="21"/>
+        </w:rPr>
+        <w:t xml:space="preserve">    y = reshape(x(</w:t>
+      </w:r>
+      <w:proofErr w:type="spellStart"/>
+      <w:r>
+        <w:rPr>
+          <w:rFonts w:ascii="Source Code Pro" w:hAnsi="Source Code Pro" w:cs="宋体"/>
+          <w:color w:val="000000"/>
+          <w:kern w:val="0"/>
+          <w:sz w:val="21"/>
+          <w:szCs w:val="21"/>
+        </w:rPr>
+        <w:t>idx</w:t>
+      </w:r>
+      <w:proofErr w:type="spellEnd"/>
+      <w:r>
+        <w:rPr>
+          <w:rFonts w:ascii="Source Code Pro" w:hAnsi="Source Code Pro" w:cs="宋体"/>
+          <w:color w:val="000000"/>
+          <w:kern w:val="0"/>
+          <w:sz w:val="21"/>
+          <w:szCs w:val="21"/>
+        </w:rPr>
+        <w:t>), 64, 1);</w:t>
+      </w:r>
+    </w:p>
+    <w:p>
+      <w:pPr>
+        <w:widowControl/>
+        <w:shd w:val="clear" w:color="auto" w:fill="F7F7F7"/>
+        <w:spacing w:line="259" w:lineRule="atLeast"/>
+        <w:ind w:leftChars="200" w:left="480"/>
+        <w:jc w:val="left"/>
+        <w:rPr>
+          <w:rFonts w:ascii="Consolas" w:hAnsi="Consolas" w:cs="宋体"/>
+          <w:color w:val="000000"/>
+          <w:kern w:val="0"/>
+          <w:sz w:val="21"/>
+          <w:szCs w:val="21"/>
+        </w:rPr>
+      </w:pPr>
+      <w:r>
+        <w:rPr>
+          <w:rFonts w:ascii="Source Code Pro" w:hAnsi="Source Code Pro" w:cs="宋体"/>
+          <w:color w:val="0E00FF"/>
+          <w:kern w:val="0"/>
+          <w:sz w:val="21"/>
+          <w:szCs w:val="21"/>
+        </w:rPr>
+        <w:t>end</w:t>
+      </w:r>
+    </w:p>
+    <w:p>
+      <w:pPr>
+        <w:spacing w:line="360" w:lineRule="auto"/>
+        <w:ind w:firstLineChars="200" w:firstLine="480"/>
+        <w:rPr>
+          <w:color w:val="000000"/>
+          <w:kern w:val="0"/>
+          <w:szCs w:val="24"/>
+        </w:rPr>
+      </w:pPr>
+    </w:p>
+    <w:p>
+      <w:pPr>
+        <w:spacing w:line="360" w:lineRule="auto"/>
+        <w:ind w:firstLineChars="200" w:firstLine="480"/>
+        <w:rPr>
+          <w:color w:val="000000"/>
+          <w:kern w:val="0"/>
+          <w:szCs w:val="24"/>
+        </w:rPr>
+      </w:pPr>
+      <w:r>
+        <w:rPr>
+          <w:rFonts w:hint="eastAsia"/>
+          <w:color w:val="000000"/>
+          <w:kern w:val="0"/>
+          <w:szCs w:val="24"/>
+        </w:rPr>
+        <w:t>下面进行测试</w:t>
+      </w:r>
+      <w:r>
+        <w:rPr>
+          <w:rFonts w:hint="eastAsia"/>
+          <w:color w:val="000000"/>
+          <w:kern w:val="0"/>
+          <w:szCs w:val="24"/>
+        </w:rPr>
+        <w:t>，将</w:t>
+      </w:r>
+      <w:r>
+        <w:rPr>
+          <w:rFonts w:hint="eastAsia"/>
+          <w:color w:val="000000"/>
+          <w:kern w:val="0"/>
+          <w:szCs w:val="24"/>
+        </w:rPr>
+        <w:t>一个</w:t>
+      </w:r>
+      <w:r>
+        <w:rPr>
+          <w:rFonts w:hint="eastAsia"/>
+          <w:color w:val="000000"/>
+          <w:kern w:val="0"/>
+          <w:szCs w:val="24"/>
+        </w:rPr>
+        <w:t>随机的</w:t>
+      </w:r>
+      <w:r>
+        <w:rPr>
+          <w:rFonts w:hint="eastAsia"/>
+          <w:color w:val="000000"/>
+          <w:kern w:val="0"/>
+          <w:szCs w:val="24"/>
+        </w:rPr>
+        <w:t>8</w:t>
+      </w:r>
+      <w:r>
+        <w:rPr>
+          <w:color w:val="000000"/>
+          <w:kern w:val="0"/>
+          <w:szCs w:val="24"/>
+        </w:rPr>
+        <w:t>*8</w:t>
+      </w:r>
+      <w:r>
+        <w:rPr>
+          <w:rFonts w:hint="eastAsia"/>
+          <w:color w:val="000000"/>
+          <w:kern w:val="0"/>
+          <w:szCs w:val="24"/>
+        </w:rPr>
+        <w:t>的矩阵</w:t>
+      </w:r>
+      <w:r>
+        <w:rPr>
+          <w:rFonts w:hint="eastAsia"/>
+          <w:color w:val="000000"/>
+          <w:kern w:val="0"/>
+          <w:szCs w:val="24"/>
+        </w:rPr>
+        <w:t>输入该函数：</w:t>
+      </w:r>
+    </w:p>
+    <w:p>
+      <w:pPr>
+        <w:spacing w:line="360" w:lineRule="auto"/>
+        <w:ind w:firstLineChars="200" w:firstLine="480"/>
+        <w:rPr>
+          <w:color w:val="000000"/>
+          <w:kern w:val="0"/>
+          <w:szCs w:val="24"/>
+        </w:rPr>
+      </w:pPr>
+    </w:p>
+    <w:p>
+      <w:pPr>
+        <w:widowControl/>
+        <w:shd w:val="clear" w:color="auto" w:fill="F7F7F7"/>
+        <w:spacing w:line="259" w:lineRule="atLeast"/>
+        <w:ind w:leftChars="200" w:left="480"/>
+        <w:jc w:val="left"/>
+        <w:rPr>
+          <w:rFonts w:ascii="Source Code Pro" w:hAnsi="Source Code Pro" w:cs="宋体"/>
+          <w:color w:val="000000"/>
+          <w:kern w:val="0"/>
+          <w:sz w:val="21"/>
+          <w:szCs w:val="21"/>
+        </w:rPr>
+      </w:pPr>
+      <w:r>
+        <w:rPr>
+          <w:rFonts w:ascii="Source Code Pro" w:hAnsi="Source Code Pro" w:cs="宋体"/>
+          <w:color w:val="000000"/>
+          <w:kern w:val="0"/>
+          <w:sz w:val="21"/>
+          <w:szCs w:val="21"/>
+        </w:rPr>
+        <w:t xml:space="preserve">A = </w:t>
+      </w:r>
+      <w:proofErr w:type="gramStart"/>
+      <w:r>
+        <w:rPr>
+          <w:rFonts w:ascii="Source Code Pro" w:hAnsi="Source Code Pro" w:cs="宋体"/>
+          <w:color w:val="000000"/>
+          <w:kern w:val="0"/>
+          <w:sz w:val="21"/>
+          <w:szCs w:val="21"/>
+        </w:rPr>
+        <w:t>rand(</w:t>
+      </w:r>
+      <w:proofErr w:type="gramEnd"/>
+      <w:r>
+        <w:rPr>
+          <w:rFonts w:ascii="Source Code Pro" w:hAnsi="Source Code Pro" w:cs="宋体"/>
+          <w:color w:val="000000"/>
+          <w:kern w:val="0"/>
+          <w:sz w:val="21"/>
+          <w:szCs w:val="21"/>
+        </w:rPr>
+        <w:t>8, 8);</w:t>
+      </w:r>
+    </w:p>
+    <w:p>
+      <w:pPr>
+        <w:widowControl/>
+        <w:shd w:val="clear" w:color="auto" w:fill="F7F7F7"/>
+        <w:spacing w:line="259" w:lineRule="atLeast"/>
+        <w:ind w:leftChars="200" w:left="480"/>
+        <w:jc w:val="left"/>
+        <w:rPr>
+          <w:rFonts w:ascii="Source Code Pro" w:hAnsi="Source Code Pro" w:cs="宋体"/>
+          <w:color w:val="000000"/>
+          <w:kern w:val="0"/>
+          <w:sz w:val="21"/>
+          <w:szCs w:val="21"/>
+        </w:rPr>
+      </w:pPr>
+      <w:r>
+        <w:rPr>
+          <w:rFonts w:ascii="Source Code Pro" w:hAnsi="Source Code Pro" w:cs="宋体"/>
+          <w:color w:val="000000"/>
+          <w:kern w:val="0"/>
+          <w:sz w:val="21"/>
+          <w:szCs w:val="21"/>
+        </w:rPr>
+        <w:t>y = zig_zag_8(A)';</w:t>
+      </w:r>
+    </w:p>
+    <w:p>
+      <w:pPr>
+        <w:widowControl/>
+        <w:shd w:val="clear" w:color="auto" w:fill="F7F7F7"/>
+        <w:spacing w:line="259" w:lineRule="atLeast"/>
+        <w:ind w:leftChars="200" w:left="480"/>
+        <w:jc w:val="left"/>
+        <w:rPr>
+          <w:rFonts w:ascii="Source Code Pro" w:hAnsi="Source Code Pro" w:cs="宋体"/>
+          <w:color w:val="000000"/>
+          <w:kern w:val="0"/>
+          <w:sz w:val="21"/>
+          <w:szCs w:val="21"/>
+        </w:rPr>
+      </w:pPr>
+      <w:proofErr w:type="spellStart"/>
+      <w:r>
+        <w:rPr>
+          <w:rFonts w:ascii="Source Code Pro" w:hAnsi="Source Code Pro" w:cs="宋体"/>
+          <w:color w:val="000000"/>
+          <w:kern w:val="0"/>
+          <w:sz w:val="21"/>
+          <w:szCs w:val="21"/>
+        </w:rPr>
+        <w:t>disp</w:t>
+      </w:r>
+      <w:proofErr w:type="spellEnd"/>
+      <w:r>
+        <w:rPr>
+          <w:rFonts w:ascii="Source Code Pro" w:hAnsi="Source Code Pro" w:cs="宋体"/>
+          <w:color w:val="000000"/>
+          <w:kern w:val="0"/>
+          <w:sz w:val="21"/>
+          <w:szCs w:val="21"/>
+        </w:rPr>
+        <w:t>(A);</w:t>
+      </w:r>
+    </w:p>
+    <w:p>
+      <w:pPr>
+        <w:widowControl/>
+        <w:shd w:val="clear" w:color="auto" w:fill="F7F7F7"/>
+        <w:spacing w:line="259" w:lineRule="atLeast"/>
+        <w:ind w:leftChars="200" w:left="480"/>
+        <w:jc w:val="left"/>
+        <w:rPr>
+          <w:rFonts w:ascii="Consolas" w:hAnsi="Consolas" w:cs="宋体"/>
+          <w:color w:val="000000"/>
+          <w:kern w:val="0"/>
+          <w:sz w:val="21"/>
+          <w:szCs w:val="21"/>
+        </w:rPr>
+      </w:pPr>
+      <w:proofErr w:type="spellStart"/>
+      <w:r>
+        <w:rPr>
+          <w:rFonts w:ascii="Source Code Pro" w:hAnsi="Source Code Pro" w:cs="宋体"/>
+          <w:color w:val="000000"/>
+          <w:kern w:val="0"/>
+          <w:sz w:val="21"/>
+          <w:szCs w:val="21"/>
+        </w:rPr>
+        <w:t>disp</w:t>
+      </w:r>
+      <w:proofErr w:type="spellEnd"/>
+      <w:r>
+        <w:rPr>
+          <w:rFonts w:ascii="Source Code Pro" w:hAnsi="Source Code Pro" w:cs="宋体"/>
+          <w:color w:val="000000"/>
+          <w:kern w:val="0"/>
+          <w:sz w:val="21"/>
+          <w:szCs w:val="21"/>
+        </w:rPr>
+        <w:t>(y);</w:t>
+      </w:r>
+    </w:p>
+    <w:p>
+      <w:pPr>
+        <w:spacing w:line="360" w:lineRule="auto"/>
+        <w:ind w:firstLineChars="200" w:firstLine="480"/>
+        <w:rPr>
+          <w:color w:val="000000"/>
+          <w:kern w:val="0"/>
+          <w:szCs w:val="24"/>
+        </w:rPr>
+      </w:pPr>
+    </w:p>
+    <w:p>
+      <w:pPr>
+        <w:spacing w:line="360" w:lineRule="auto"/>
+        <w:ind w:firstLineChars="200" w:firstLine="480"/>
+        <w:rPr>
+          <w:color w:val="000000"/>
+          <w:kern w:val="0"/>
+          <w:szCs w:val="24"/>
+        </w:rPr>
+      </w:pPr>
+      <w:r>
+        <w:rPr>
+          <w:rFonts w:hint="eastAsia"/>
+          <w:color w:val="000000"/>
+          <w:kern w:val="0"/>
+          <w:szCs w:val="24"/>
+        </w:rPr>
+        <w:t>结果如下图所示：</w:t>
+      </w:r>
+    </w:p>
+    <w:p>
+      <w:pPr>
+        <w:spacing w:line="360" w:lineRule="auto"/>
+        <w:jc w:val="center"/>
+        <w:rPr>
+          <w:color w:val="000000"/>
+          <w:kern w:val="0"/>
+          <w:szCs w:val="24"/>
+        </w:rPr>
+      </w:pPr>
+      <w:r>
+        <w:rPr>
+          <w:noProof/>
+        </w:rPr>
+        <w:drawing>
+          <wp:inline distT="0" distB="0" distL="0" distR="0" wp14:anchorId="3E1A988A" wp14:editId="2A6FE71C">
+            <wp:extent cx="3219450" cy="2605088"/>
+            <wp:effectExtent l="0" t="0" r="0" b="5080"/>
+            <wp:docPr id="4" name="图片 4"/>
+            <wp:cNvGraphicFramePr>
+              <a:graphicFrameLocks xmlns:a="http://schemas.openxmlformats.org/drawingml/2006/main" noChangeAspect="1"/>
+            </wp:cNvGraphicFramePr>
+            <a:graphic xmlns:a="http://schemas.openxmlformats.org/drawingml/2006/main">
+              <a:graphicData uri="http://schemas.openxmlformats.org/drawingml/2006/picture">
+                <pic:pic xmlns:pic="http://schemas.openxmlformats.org/drawingml/2006/picture">
+                  <pic:nvPicPr>
+                    <pic:cNvPr id="1" name=""/>
+                    <pic:cNvPicPr/>
+                  </pic:nvPicPr>
+                  <pic:blipFill rotWithShape="1">
+                    <a:blip r:embed="rId23"/>
+                    <a:srcRect r="38960" b="7933"/>
+                    <a:stretch/>
+                  </pic:blipFill>
+                  <pic:spPr bwMode="auto">
+                    <a:xfrm>
+                      <a:off x="0" y="0"/>
+                      <a:ext cx="3219450" cy="2605088"/>
+                    </a:xfrm>
+                    <a:prstGeom prst="rect">
+                      <a:avLst/>
+                    </a:prstGeom>
+                    <a:ln>
+                      <a:noFill/>
+                    </a:ln>
+                    <a:extLst>
+                      <a:ext uri="{53640926-AAD7-44D8-BBD7-CCE9431645EC}">
+                        <a14:shadowObscured xmlns:a14="http://schemas.microsoft.com/office/drawing/2010/main"/>
+                      </a:ext>
+                    </a:extLst>
+                  </pic:spPr>
+                </pic:pic>
+              </a:graphicData>
+            </a:graphic>
+          </wp:inline>
+        </w:drawing>
+      </w:r>
+    </w:p>
+    <w:p>
+      <w:pPr>
+        <w:spacing w:line="360" w:lineRule="auto"/>
+        <w:ind w:firstLineChars="200" w:firstLine="480"/>
+        <w:rPr>
+          <w:color w:val="000000"/>
+          <w:kern w:val="0"/>
+          <w:szCs w:val="24"/>
+        </w:rPr>
+      </w:pPr>
+    </w:p>
+    <w:p>
+      <w:pPr>
+        <w:spacing w:line="360" w:lineRule="auto"/>
+        <w:ind w:firstLineChars="200" w:firstLine="480"/>
+        <w:rPr>
+          <w:color w:val="000000"/>
+          <w:kern w:val="0"/>
+          <w:szCs w:val="24"/>
+        </w:rPr>
+      </w:pPr>
+      <w:r>
+        <w:rPr>
+          <w:rFonts w:hint="eastAsia"/>
+          <w:color w:val="000000"/>
+          <w:kern w:val="0"/>
+          <w:szCs w:val="24"/>
+        </w:rPr>
+        <w:t>可以看到</w:t>
+      </w:r>
+      <w:r>
+        <w:rPr>
+          <w:rFonts w:hint="eastAsia"/>
+          <w:color w:val="000000"/>
+          <w:kern w:val="0"/>
+          <w:szCs w:val="24"/>
+        </w:rPr>
+        <w:t>，确实</w:t>
+      </w:r>
+      <w:r>
+        <w:rPr>
+          <w:rFonts w:hint="eastAsia"/>
+          <w:color w:val="000000"/>
+          <w:kern w:val="0"/>
+          <w:szCs w:val="24"/>
+        </w:rPr>
+        <w:t>将矩阵成功地进行了</w:t>
+      </w:r>
+      <w:r>
+        <w:rPr>
+          <w:color w:val="000000"/>
+          <w:kern w:val="0"/>
+          <w:szCs w:val="24"/>
+        </w:rPr>
+        <w:t>Zig-Zag</w:t>
+      </w:r>
+      <w:r>
+        <w:rPr>
+          <w:rFonts w:hint="eastAsia"/>
+          <w:color w:val="000000"/>
+          <w:kern w:val="0"/>
+          <w:szCs w:val="24"/>
+        </w:rPr>
+        <w:t>扫描。</w:t>
+      </w:r>
+    </w:p>
+    <w:p>
+      <w:pPr>
+        <w:spacing w:line="360" w:lineRule="auto"/>
+        <w:ind w:firstLineChars="200" w:firstLine="480"/>
+        <w:rPr>
+          <w:color w:val="000000"/>
+          <w:kern w:val="0"/>
+          <w:szCs w:val="24"/>
+        </w:rPr>
+      </w:pPr>
+      <w:r>
+        <w:rPr>
+          <w:rFonts w:hint="eastAsia"/>
+          <w:color w:val="000000"/>
+          <w:kern w:val="0"/>
+          <w:szCs w:val="24"/>
+        </w:rPr>
+        <w:t>该测试脚本位于文件</w:t>
+      </w:r>
+      <w:r>
+        <w:rPr>
+          <w:color w:val="000000"/>
+          <w:kern w:val="0"/>
+          <w:szCs w:val="24"/>
+        </w:rPr>
+        <w:t>hw_3_2_4_7.m</w:t>
+      </w:r>
+      <w:r>
+        <w:rPr>
+          <w:rFonts w:hint="eastAsia"/>
+          <w:color w:val="000000"/>
+          <w:kern w:val="0"/>
+          <w:szCs w:val="24"/>
+        </w:rPr>
+        <w:t>中。</w:t>
+      </w:r>
+      <w:r>
+        <w:rPr>
+          <w:rFonts w:hint="eastAsia"/>
+          <w:color w:val="000000"/>
+          <w:kern w:val="0"/>
+          <w:szCs w:val="24"/>
+        </w:rPr>
+        <w:t>。</w:t>
+      </w:r>
       <w:bookmarkStart w:id="0" w:name="_GoBack"/>
       <w:bookmarkEnd w:id="0"/>
     </w:p>
@@ -9000,7 +10870,17 @@
         <w:spacing w:line="360" w:lineRule="auto"/>
         <w:ind w:firstLineChars="200" w:firstLine="480"/>
         <w:rPr>
-          <w:rFonts w:hint="eastAsia"/>
+          <w:color w:val="000000"/>
+          <w:kern w:val="0"/>
+          <w:szCs w:val="24"/>
+        </w:rPr>
+      </w:pPr>
+    </w:p>
+    <w:p>
+      <w:pPr>
+        <w:spacing w:line="360" w:lineRule="auto"/>
+        <w:ind w:firstLineChars="200" w:firstLine="480"/>
+        <w:rPr>
           <w:color w:val="000000"/>
           <w:kern w:val="0"/>
           <w:szCs w:val="24"/>
@@ -9008,8 +10888,8 @@
       </w:pPr>
     </w:p>
     <w:sectPr>
-      <w:headerReference w:type="default" r:id="rId21"/>
-      <w:footerReference w:type="default" r:id="rId22"/>
+      <w:headerReference w:type="default" r:id="rId24"/>
+      <w:footerReference w:type="default" r:id="rId25"/>
       <w:footnotePr>
         <w:numFmt w:val="decimalEnclosedCircleChinese"/>
         <w:numRestart w:val="eachPage"/>
@@ -11913,6 +13793,45 @@
     <w:basedOn w:val="a0"/>
     <w:rsid w:val="0071766F"/>
   </w:style>
+  <w:style w:type="character" w:customStyle="1" w:styleId="s8781808441">
+    <w:name w:val="s8781808441"/>
+    <w:basedOn w:val="a0"/>
+    <w:rsid w:val="005243A8"/>
+    <w:rPr>
+      <w:strike w:val="0"/>
+      <w:dstrike w:val="0"/>
+      <w:color w:val="0E00FF"/>
+      <w:u w:val="none"/>
+      <w:effect w:val="none"/>
+    </w:rPr>
+  </w:style>
+  <w:style w:type="character" w:customStyle="1" w:styleId="s878180840">
+    <w:name w:val="s878180840"/>
+    <w:basedOn w:val="a0"/>
+    <w:rsid w:val="005243A8"/>
+  </w:style>
+  <w:style w:type="character" w:customStyle="1" w:styleId="s8171237241">
+    <w:name w:val="s8171237241"/>
+    <w:basedOn w:val="a0"/>
+    <w:rsid w:val="00FC2258"/>
+    <w:rPr>
+      <w:strike w:val="0"/>
+      <w:dstrike w:val="0"/>
+      <w:color w:val="0E00FF"/>
+      <w:u w:val="none"/>
+      <w:effect w:val="none"/>
+    </w:rPr>
+  </w:style>
+  <w:style w:type="character" w:customStyle="1" w:styleId="s817123720">
+    <w:name w:val="s817123720"/>
+    <w:basedOn w:val="a0"/>
+    <w:rsid w:val="00FC2258"/>
+  </w:style>
+  <w:style w:type="character" w:customStyle="1" w:styleId="s3aacf24f0">
+    <w:name w:val="s3aacf24f0"/>
+    <w:basedOn w:val="a0"/>
+    <w:rsid w:val="000018E0"/>
+  </w:style>
 </w:styles>
 </file>
 
@@ -12216,7 +14135,7 @@
 </file>
 
 <file path=customXml/itemProps1.xml><?xml version="1.0" encoding="utf-8"?>
-<ds:datastoreItem xmlns:ds="http://schemas.openxmlformats.org/officeDocument/2006/customXml" ds:itemID="{52AA8C95-B9A4-40F2-9443-DEAB098261F5}">
+<ds:datastoreItem xmlns:ds="http://schemas.openxmlformats.org/officeDocument/2006/customXml" ds:itemID="{7E1BF9E2-C58A-4E8B-8FAA-875F661643D8}">
   <ds:schemaRefs>
     <ds:schemaRef ds:uri="http://schemas.openxmlformats.org/officeDocument/2006/bibliography"/>
   </ds:schemaRefs>

</xml_diff>

<commit_message>
feat(image): finish 2-8 problem
</commit_message>
<xml_diff>
--- a/image/docs/assets/report.docx
+++ b/image/docs/assets/report.docx
@@ -10853,6 +10853,880 @@
         </w:rPr>
         <w:t>中。</w:t>
       </w:r>
+    </w:p>
+    <w:p>
+      <w:pPr>
+        <w:pStyle w:val="3"/>
+        <w:numPr>
+          <w:ilvl w:val="0"/>
+          <w:numId w:val="15"/>
+        </w:numPr>
+      </w:pPr>
+      <w:r>
+        <w:rPr>
+          <w:rFonts w:hint="eastAsia"/>
+        </w:rPr>
+        <w:t>图片</w:t>
+      </w:r>
+      <w:r>
+        <w:rPr>
+          <w:rFonts w:hint="eastAsia"/>
+        </w:rPr>
+        <w:t>的</w:t>
+      </w:r>
+      <w:r>
+        <w:rPr>
+          <w:rFonts w:hint="eastAsia"/>
+        </w:rPr>
+        <w:t>分块</w:t>
+      </w:r>
+      <w:r>
+        <w:rPr>
+          <w:rFonts w:hint="eastAsia"/>
+        </w:rPr>
+        <w:t>、</w:t>
+      </w:r>
+      <w:r>
+        <w:rPr>
+          <w:rFonts w:hint="eastAsia"/>
+        </w:rPr>
+        <w:t>D</w:t>
+      </w:r>
+      <w:r>
+        <w:t>CT</w:t>
+      </w:r>
+      <w:r>
+        <w:rPr>
+          <w:rFonts w:hint="eastAsia"/>
+        </w:rPr>
+        <w:t>与量化</w:t>
+      </w:r>
+    </w:p>
+    <w:p>
+      <w:pPr>
+        <w:spacing w:line="360" w:lineRule="auto"/>
+        <w:ind w:firstLineChars="200" w:firstLine="480"/>
+        <w:rPr>
+          <w:color w:val="000000"/>
+          <w:kern w:val="0"/>
+          <w:szCs w:val="24"/>
+        </w:rPr>
+      </w:pPr>
+      <w:r>
+        <w:rPr>
+          <w:rFonts w:hint="eastAsia"/>
+          <w:color w:val="000000"/>
+          <w:kern w:val="0"/>
+          <w:szCs w:val="24"/>
+        </w:rPr>
+        <w:t>将图片划分为</w:t>
+      </w:r>
+      <w:r>
+        <w:rPr>
+          <w:rFonts w:hint="eastAsia"/>
+          <w:color w:val="000000"/>
+          <w:kern w:val="0"/>
+          <w:szCs w:val="24"/>
+        </w:rPr>
+        <w:t>按</w:t>
+      </w:r>
+      <w:r>
+        <w:rPr>
+          <w:rFonts w:hint="eastAsia"/>
+          <w:color w:val="000000"/>
+          <w:kern w:val="0"/>
+          <w:szCs w:val="24"/>
+        </w:rPr>
+        <w:t>8</w:t>
+      </w:r>
+      <w:r>
+        <w:rPr>
+          <w:color w:val="000000"/>
+          <w:kern w:val="0"/>
+          <w:szCs w:val="24"/>
+        </w:rPr>
+        <w:t>*8</w:t>
+      </w:r>
+      <w:r>
+        <w:rPr>
+          <w:rFonts w:hint="eastAsia"/>
+          <w:color w:val="000000"/>
+          <w:kern w:val="0"/>
+          <w:szCs w:val="24"/>
+        </w:rPr>
+        <w:t>的大小划分</w:t>
+      </w:r>
+      <w:r>
+        <w:rPr>
+          <w:rFonts w:hint="eastAsia"/>
+          <w:color w:val="000000"/>
+          <w:kern w:val="0"/>
+          <w:szCs w:val="24"/>
+        </w:rPr>
+        <w:t>，对每一块</w:t>
+      </w:r>
+      <w:r>
+        <w:rPr>
+          <w:rFonts w:hint="eastAsia"/>
+          <w:color w:val="000000"/>
+          <w:kern w:val="0"/>
+          <w:szCs w:val="24"/>
+        </w:rPr>
+        <w:t>减去</w:t>
+      </w:r>
+      <w:r>
+        <w:rPr>
+          <w:rFonts w:hint="eastAsia"/>
+          <w:color w:val="000000"/>
+          <w:kern w:val="0"/>
+          <w:szCs w:val="24"/>
+        </w:rPr>
+        <w:t>1</w:t>
+      </w:r>
+      <w:r>
+        <w:rPr>
+          <w:color w:val="000000"/>
+          <w:kern w:val="0"/>
+          <w:szCs w:val="24"/>
+        </w:rPr>
+        <w:t>28</w:t>
+      </w:r>
+      <w:r>
+        <w:rPr>
+          <w:rFonts w:hint="eastAsia"/>
+          <w:color w:val="000000"/>
+          <w:kern w:val="0"/>
+          <w:szCs w:val="24"/>
+        </w:rPr>
+        <w:t>，再进行</w:t>
+      </w:r>
+      <w:r>
+        <w:rPr>
+          <w:rFonts w:hint="eastAsia"/>
+          <w:color w:val="000000"/>
+          <w:kern w:val="0"/>
+          <w:szCs w:val="24"/>
+        </w:rPr>
+        <w:t>D</w:t>
+      </w:r>
+      <w:r>
+        <w:rPr>
+          <w:color w:val="000000"/>
+          <w:kern w:val="0"/>
+          <w:szCs w:val="24"/>
+        </w:rPr>
+        <w:t>CT</w:t>
+      </w:r>
+      <w:r>
+        <w:rPr>
+          <w:rFonts w:hint="eastAsia"/>
+          <w:color w:val="000000"/>
+          <w:kern w:val="0"/>
+          <w:szCs w:val="24"/>
+        </w:rPr>
+        <w:t>，然后</w:t>
+      </w:r>
+      <w:r>
+        <w:rPr>
+          <w:rFonts w:hint="eastAsia"/>
+          <w:color w:val="000000"/>
+          <w:kern w:val="0"/>
+          <w:szCs w:val="24"/>
+        </w:rPr>
+        <w:t>按</w:t>
+      </w:r>
+      <w:r>
+        <w:rPr>
+          <w:rFonts w:hint="eastAsia"/>
+          <w:color w:val="000000"/>
+          <w:kern w:val="0"/>
+          <w:szCs w:val="24"/>
+        </w:rPr>
+        <w:lastRenderedPageBreak/>
+        <w:t>量化表</w:t>
+      </w:r>
+      <w:r>
+        <w:rPr>
+          <w:rFonts w:hint="eastAsia"/>
+          <w:color w:val="000000"/>
+          <w:kern w:val="0"/>
+          <w:szCs w:val="24"/>
+        </w:rPr>
+        <w:t>量化</w:t>
+      </w:r>
+      <w:r>
+        <w:rPr>
+          <w:rFonts w:hint="eastAsia"/>
+          <w:color w:val="000000"/>
+          <w:kern w:val="0"/>
+          <w:szCs w:val="24"/>
+        </w:rPr>
+        <w:t>，</w:t>
+      </w:r>
+      <w:r>
+        <w:rPr>
+          <w:rFonts w:hint="eastAsia"/>
+          <w:color w:val="000000"/>
+          <w:kern w:val="0"/>
+          <w:szCs w:val="24"/>
+        </w:rPr>
+        <w:t>再</w:t>
+      </w:r>
+      <w:r>
+        <w:rPr>
+          <w:rFonts w:hint="eastAsia"/>
+          <w:color w:val="000000"/>
+          <w:kern w:val="0"/>
+          <w:szCs w:val="24"/>
+        </w:rPr>
+        <w:t>逐行依次排列</w:t>
+      </w:r>
+      <w:r>
+        <w:rPr>
+          <w:rFonts w:hint="eastAsia"/>
+          <w:color w:val="000000"/>
+          <w:kern w:val="0"/>
+          <w:szCs w:val="24"/>
+        </w:rPr>
+        <w:t>，关键代码为：</w:t>
+      </w:r>
+    </w:p>
+    <w:p>
+      <w:pPr>
+        <w:spacing w:line="360" w:lineRule="auto"/>
+        <w:ind w:firstLineChars="200" w:firstLine="480"/>
+        <w:rPr>
+          <w:rFonts w:hint="eastAsia"/>
+          <w:color w:val="000000"/>
+          <w:kern w:val="0"/>
+          <w:szCs w:val="24"/>
+        </w:rPr>
+      </w:pPr>
+    </w:p>
+    <w:p>
+      <w:pPr>
+        <w:widowControl/>
+        <w:shd w:val="clear" w:color="auto" w:fill="F7F7F7"/>
+        <w:spacing w:line="259" w:lineRule="atLeast"/>
+        <w:ind w:leftChars="200" w:left="480"/>
+        <w:jc w:val="left"/>
+        <w:rPr>
+          <w:rFonts w:ascii="Source Code Pro" w:hAnsi="Source Code Pro" w:cs="宋体"/>
+          <w:color w:val="000000"/>
+          <w:kern w:val="0"/>
+          <w:sz w:val="21"/>
+          <w:szCs w:val="21"/>
+        </w:rPr>
+      </w:pPr>
+      <w:proofErr w:type="spellStart"/>
+      <w:r>
+        <w:rPr>
+          <w:rFonts w:ascii="Source Code Pro" w:hAnsi="Source Code Pro" w:cs="宋体"/>
+          <w:color w:val="000000"/>
+          <w:kern w:val="0"/>
+          <w:sz w:val="21"/>
+          <w:szCs w:val="21"/>
+        </w:rPr>
+        <w:t>hall_gray</w:t>
+      </w:r>
+      <w:proofErr w:type="spellEnd"/>
+      <w:r>
+        <w:rPr>
+          <w:rFonts w:ascii="Source Code Pro" w:hAnsi="Source Code Pro" w:cs="宋体"/>
+          <w:color w:val="000000"/>
+          <w:kern w:val="0"/>
+          <w:sz w:val="21"/>
+          <w:szCs w:val="21"/>
+        </w:rPr>
+        <w:t xml:space="preserve"> = </w:t>
+      </w:r>
+      <w:proofErr w:type="spellStart"/>
+      <w:r>
+        <w:rPr>
+          <w:rFonts w:ascii="Source Code Pro" w:hAnsi="Source Code Pro" w:cs="宋体"/>
+          <w:color w:val="000000"/>
+          <w:kern w:val="0"/>
+          <w:sz w:val="21"/>
+          <w:szCs w:val="21"/>
+        </w:rPr>
+        <w:t>hall_</w:t>
+      </w:r>
+      <w:proofErr w:type="gramStart"/>
+      <w:r>
+        <w:rPr>
+          <w:rFonts w:ascii="Source Code Pro" w:hAnsi="Source Code Pro" w:cs="宋体"/>
+          <w:color w:val="000000"/>
+          <w:kern w:val="0"/>
+          <w:sz w:val="21"/>
+          <w:szCs w:val="21"/>
+        </w:rPr>
+        <w:t>gray</w:t>
+      </w:r>
+      <w:proofErr w:type="spellEnd"/>
+      <w:r>
+        <w:rPr>
+          <w:rFonts w:ascii="Source Code Pro" w:hAnsi="Source Code Pro" w:cs="宋体"/>
+          <w:color w:val="000000"/>
+          <w:kern w:val="0"/>
+          <w:sz w:val="21"/>
+          <w:szCs w:val="21"/>
+        </w:rPr>
+        <w:t>(</w:t>
+      </w:r>
+      <w:proofErr w:type="gramEnd"/>
+      <w:r>
+        <w:rPr>
+          <w:rFonts w:ascii="Source Code Pro" w:hAnsi="Source Code Pro" w:cs="宋体"/>
+          <w:color w:val="000000"/>
+          <w:kern w:val="0"/>
+          <w:sz w:val="21"/>
+          <w:szCs w:val="21"/>
+        </w:rPr>
+        <w:t>1:24, 1:16);</w:t>
+      </w:r>
+    </w:p>
+    <w:p>
+      <w:pPr>
+        <w:widowControl/>
+        <w:shd w:val="clear" w:color="auto" w:fill="F7F7F7"/>
+        <w:spacing w:line="259" w:lineRule="atLeast"/>
+        <w:ind w:leftChars="200" w:left="480"/>
+        <w:jc w:val="left"/>
+        <w:rPr>
+          <w:rFonts w:ascii="Source Code Pro" w:hAnsi="Source Code Pro" w:cs="宋体"/>
+          <w:color w:val="000000"/>
+          <w:kern w:val="0"/>
+          <w:sz w:val="21"/>
+          <w:szCs w:val="21"/>
+        </w:rPr>
+      </w:pPr>
+      <w:r>
+        <w:rPr>
+          <w:rFonts w:ascii="Source Code Pro" w:hAnsi="Source Code Pro" w:cs="宋体"/>
+          <w:color w:val="000000"/>
+          <w:kern w:val="0"/>
+          <w:sz w:val="21"/>
+          <w:szCs w:val="21"/>
+        </w:rPr>
+        <w:t>img2proc = double(</w:t>
+      </w:r>
+      <w:proofErr w:type="spellStart"/>
+      <w:r>
+        <w:rPr>
+          <w:rFonts w:ascii="Source Code Pro" w:hAnsi="Source Code Pro" w:cs="宋体"/>
+          <w:color w:val="000000"/>
+          <w:kern w:val="0"/>
+          <w:sz w:val="21"/>
+          <w:szCs w:val="21"/>
+        </w:rPr>
+        <w:t>hall_gray</w:t>
+      </w:r>
+      <w:proofErr w:type="spellEnd"/>
+      <w:r>
+        <w:rPr>
+          <w:rFonts w:ascii="Source Code Pro" w:hAnsi="Source Code Pro" w:cs="宋体"/>
+          <w:color w:val="000000"/>
+          <w:kern w:val="0"/>
+          <w:sz w:val="21"/>
+          <w:szCs w:val="21"/>
+        </w:rPr>
+        <w:t>) - 128;</w:t>
+      </w:r>
+    </w:p>
+    <w:p>
+      <w:pPr>
+        <w:widowControl/>
+        <w:shd w:val="clear" w:color="auto" w:fill="F7F7F7"/>
+        <w:spacing w:line="259" w:lineRule="atLeast"/>
+        <w:ind w:leftChars="200" w:left="480"/>
+        <w:jc w:val="left"/>
+        <w:rPr>
+          <w:rFonts w:ascii="Source Code Pro" w:hAnsi="Source Code Pro" w:cs="宋体"/>
+          <w:color w:val="000000"/>
+          <w:kern w:val="0"/>
+          <w:sz w:val="21"/>
+          <w:szCs w:val="21"/>
+        </w:rPr>
+      </w:pPr>
+      <w:r>
+        <w:rPr>
+          <w:rFonts w:ascii="Source Code Pro" w:hAnsi="Source Code Pro" w:cs="宋体"/>
+          <w:color w:val="000000"/>
+          <w:kern w:val="0"/>
+          <w:sz w:val="21"/>
+          <w:szCs w:val="21"/>
+        </w:rPr>
+        <w:t xml:space="preserve">C = </w:t>
+      </w:r>
+      <w:proofErr w:type="spellStart"/>
+      <w:proofErr w:type="gramStart"/>
+      <w:r>
+        <w:rPr>
+          <w:rFonts w:ascii="Source Code Pro" w:hAnsi="Source Code Pro" w:cs="宋体"/>
+          <w:color w:val="000000"/>
+          <w:kern w:val="0"/>
+          <w:sz w:val="21"/>
+          <w:szCs w:val="21"/>
+        </w:rPr>
+        <w:t>blockproc</w:t>
+      </w:r>
+      <w:proofErr w:type="spellEnd"/>
+      <w:r>
+        <w:rPr>
+          <w:rFonts w:ascii="Source Code Pro" w:hAnsi="Source Code Pro" w:cs="宋体"/>
+          <w:color w:val="000000"/>
+          <w:kern w:val="0"/>
+          <w:sz w:val="21"/>
+          <w:szCs w:val="21"/>
+        </w:rPr>
+        <w:t>(</w:t>
+      </w:r>
+      <w:proofErr w:type="gramEnd"/>
+      <w:r>
+        <w:rPr>
+          <w:rFonts w:ascii="Source Code Pro" w:hAnsi="Source Code Pro" w:cs="宋体"/>
+          <w:color w:val="000000"/>
+          <w:kern w:val="0"/>
+          <w:sz w:val="21"/>
+          <w:szCs w:val="21"/>
+        </w:rPr>
+        <w:t>img2proc, [8, 8], @(blk) zig_zag_8(round(dct2(</w:t>
+      </w:r>
+      <w:proofErr w:type="spellStart"/>
+      <w:r>
+        <w:rPr>
+          <w:rFonts w:ascii="Source Code Pro" w:hAnsi="Source Code Pro" w:cs="宋体"/>
+          <w:color w:val="000000"/>
+          <w:kern w:val="0"/>
+          <w:sz w:val="21"/>
+          <w:szCs w:val="21"/>
+        </w:rPr>
+        <w:t>blk.data</w:t>
+      </w:r>
+      <w:proofErr w:type="spellEnd"/>
+      <w:r>
+        <w:rPr>
+          <w:rFonts w:ascii="Source Code Pro" w:hAnsi="Source Code Pro" w:cs="宋体"/>
+          <w:color w:val="000000"/>
+          <w:kern w:val="0"/>
+          <w:sz w:val="21"/>
+          <w:szCs w:val="21"/>
+        </w:rPr>
+        <w:t>) ./ QTAB)));</w:t>
+      </w:r>
+    </w:p>
+    <w:p>
+      <w:pPr>
+        <w:widowControl/>
+        <w:shd w:val="clear" w:color="auto" w:fill="F7F7F7"/>
+        <w:spacing w:line="259" w:lineRule="atLeast"/>
+        <w:ind w:leftChars="200" w:left="480"/>
+        <w:jc w:val="left"/>
+        <w:rPr>
+          <w:rFonts w:ascii="Source Code Pro" w:hAnsi="Source Code Pro" w:cs="宋体"/>
+          <w:color w:val="000000"/>
+          <w:kern w:val="0"/>
+          <w:sz w:val="21"/>
+          <w:szCs w:val="21"/>
+        </w:rPr>
+      </w:pPr>
+      <w:r>
+        <w:rPr>
+          <w:rFonts w:ascii="Source Code Pro" w:hAnsi="Source Code Pro" w:cs="宋体"/>
+          <w:color w:val="000000"/>
+          <w:kern w:val="0"/>
+          <w:sz w:val="21"/>
+          <w:szCs w:val="21"/>
+        </w:rPr>
+        <w:t xml:space="preserve">[h, </w:t>
+      </w:r>
+      <w:proofErr w:type="gramStart"/>
+      <w:r>
+        <w:rPr>
+          <w:rFonts w:ascii="Source Code Pro" w:hAnsi="Source Code Pro" w:cs="宋体"/>
+          <w:color w:val="000000"/>
+          <w:kern w:val="0"/>
+          <w:sz w:val="21"/>
+          <w:szCs w:val="21"/>
+        </w:rPr>
+        <w:t>w]  =</w:t>
+      </w:r>
+      <w:proofErr w:type="gramEnd"/>
+      <w:r>
+        <w:rPr>
+          <w:rFonts w:ascii="Source Code Pro" w:hAnsi="Source Code Pro" w:cs="宋体"/>
+          <w:color w:val="000000"/>
+          <w:kern w:val="0"/>
+          <w:sz w:val="21"/>
+          <w:szCs w:val="21"/>
+        </w:rPr>
+        <w:t>size(C);</w:t>
+      </w:r>
+    </w:p>
+    <w:p>
+      <w:pPr>
+        <w:widowControl/>
+        <w:shd w:val="clear" w:color="auto" w:fill="F7F7F7"/>
+        <w:spacing w:line="259" w:lineRule="atLeast"/>
+        <w:ind w:leftChars="200" w:left="480"/>
+        <w:jc w:val="left"/>
+        <w:rPr>
+          <w:rFonts w:ascii="Source Code Pro" w:hAnsi="Source Code Pro" w:cs="宋体"/>
+          <w:color w:val="000000"/>
+          <w:kern w:val="0"/>
+          <w:sz w:val="21"/>
+          <w:szCs w:val="21"/>
+        </w:rPr>
+      </w:pPr>
+      <w:r>
+        <w:rPr>
+          <w:rFonts w:ascii="Source Code Pro" w:hAnsi="Source Code Pro" w:cs="宋体"/>
+          <w:color w:val="000000"/>
+          <w:kern w:val="0"/>
+          <w:sz w:val="21"/>
+          <w:szCs w:val="21"/>
+        </w:rPr>
+        <w:t>hp = h / 64;</w:t>
+      </w:r>
+    </w:p>
+    <w:p>
+      <w:pPr>
+        <w:widowControl/>
+        <w:shd w:val="clear" w:color="auto" w:fill="F7F7F7"/>
+        <w:spacing w:line="259" w:lineRule="atLeast"/>
+        <w:ind w:leftChars="200" w:left="480"/>
+        <w:jc w:val="left"/>
+        <w:rPr>
+          <w:rFonts w:ascii="Source Code Pro" w:hAnsi="Source Code Pro" w:cs="宋体"/>
+          <w:color w:val="000000"/>
+          <w:kern w:val="0"/>
+          <w:sz w:val="21"/>
+          <w:szCs w:val="21"/>
+        </w:rPr>
+      </w:pPr>
+      <w:r>
+        <w:rPr>
+          <w:rFonts w:ascii="Source Code Pro" w:hAnsi="Source Code Pro" w:cs="宋体"/>
+          <w:color w:val="000000"/>
+          <w:kern w:val="0"/>
+          <w:sz w:val="21"/>
+          <w:szCs w:val="21"/>
+        </w:rPr>
+        <w:t xml:space="preserve">res = </w:t>
+      </w:r>
+      <w:proofErr w:type="gramStart"/>
+      <w:r>
+        <w:rPr>
+          <w:rFonts w:ascii="Source Code Pro" w:hAnsi="Source Code Pro" w:cs="宋体"/>
+          <w:color w:val="000000"/>
+          <w:kern w:val="0"/>
+          <w:sz w:val="21"/>
+          <w:szCs w:val="21"/>
+        </w:rPr>
+        <w:t>zeros(</w:t>
+      </w:r>
+      <w:proofErr w:type="gramEnd"/>
+      <w:r>
+        <w:rPr>
+          <w:rFonts w:ascii="Source Code Pro" w:hAnsi="Source Code Pro" w:cs="宋体"/>
+          <w:color w:val="000000"/>
+          <w:kern w:val="0"/>
+          <w:sz w:val="21"/>
+          <w:szCs w:val="21"/>
+        </w:rPr>
+        <w:t>[64, hp * w]);</w:t>
+      </w:r>
+    </w:p>
+    <w:p>
+      <w:pPr>
+        <w:widowControl/>
+        <w:shd w:val="clear" w:color="auto" w:fill="F7F7F7"/>
+        <w:spacing w:line="259" w:lineRule="atLeast"/>
+        <w:ind w:leftChars="200" w:left="480"/>
+        <w:jc w:val="left"/>
+        <w:rPr>
+          <w:rFonts w:ascii="Source Code Pro" w:hAnsi="Source Code Pro" w:cs="宋体"/>
+          <w:color w:val="000000"/>
+          <w:kern w:val="0"/>
+          <w:sz w:val="21"/>
+          <w:szCs w:val="21"/>
+        </w:rPr>
+      </w:pPr>
+      <w:r>
+        <w:rPr>
+          <w:rFonts w:ascii="Source Code Pro" w:hAnsi="Source Code Pro" w:cs="宋体"/>
+          <w:color w:val="0E00FF"/>
+          <w:kern w:val="0"/>
+          <w:sz w:val="21"/>
+          <w:szCs w:val="21"/>
+        </w:rPr>
+        <w:t xml:space="preserve">for </w:t>
+      </w:r>
+      <w:proofErr w:type="spellStart"/>
+      <w:r>
+        <w:rPr>
+          <w:rFonts w:ascii="Source Code Pro" w:hAnsi="Source Code Pro" w:cs="宋体"/>
+          <w:color w:val="000000"/>
+          <w:kern w:val="0"/>
+          <w:sz w:val="21"/>
+          <w:szCs w:val="21"/>
+        </w:rPr>
+        <w:t>i</w:t>
+      </w:r>
+      <w:proofErr w:type="spellEnd"/>
+      <w:r>
+        <w:rPr>
+          <w:rFonts w:ascii="Source Code Pro" w:hAnsi="Source Code Pro" w:cs="宋体"/>
+          <w:color w:val="000000"/>
+          <w:kern w:val="0"/>
+          <w:sz w:val="21"/>
+          <w:szCs w:val="21"/>
+        </w:rPr>
+        <w:t xml:space="preserve"> = </w:t>
+      </w:r>
+      <w:proofErr w:type="gramStart"/>
+      <w:r>
+        <w:rPr>
+          <w:rFonts w:ascii="Source Code Pro" w:hAnsi="Source Code Pro" w:cs="宋体"/>
+          <w:color w:val="000000"/>
+          <w:kern w:val="0"/>
+          <w:sz w:val="21"/>
+          <w:szCs w:val="21"/>
+        </w:rPr>
+        <w:t>1 :</w:t>
+      </w:r>
+      <w:proofErr w:type="gramEnd"/>
+      <w:r>
+        <w:rPr>
+          <w:rFonts w:ascii="Source Code Pro" w:hAnsi="Source Code Pro" w:cs="宋体"/>
+          <w:color w:val="000000"/>
+          <w:kern w:val="0"/>
+          <w:sz w:val="21"/>
+          <w:szCs w:val="21"/>
+        </w:rPr>
+        <w:t xml:space="preserve"> 1 : hp</w:t>
+      </w:r>
+    </w:p>
+    <w:p>
+      <w:pPr>
+        <w:widowControl/>
+        <w:shd w:val="clear" w:color="auto" w:fill="F7F7F7"/>
+        <w:spacing w:line="259" w:lineRule="atLeast"/>
+        <w:ind w:leftChars="200" w:left="480"/>
+        <w:jc w:val="left"/>
+        <w:rPr>
+          <w:rFonts w:ascii="Source Code Pro" w:hAnsi="Source Code Pro" w:cs="宋体"/>
+          <w:color w:val="000000"/>
+          <w:kern w:val="0"/>
+          <w:sz w:val="21"/>
+          <w:szCs w:val="21"/>
+        </w:rPr>
+      </w:pPr>
+      <w:r>
+        <w:rPr>
+          <w:rFonts w:ascii="Source Code Pro" w:hAnsi="Source Code Pro" w:cs="宋体"/>
+          <w:color w:val="000000"/>
+          <w:kern w:val="0"/>
+          <w:sz w:val="21"/>
+          <w:szCs w:val="21"/>
+        </w:rPr>
+        <w:t xml:space="preserve">    res</w:t>
+      </w:r>
+      <w:proofErr w:type="gramStart"/>
+      <w:r>
+        <w:rPr>
+          <w:rFonts w:ascii="Source Code Pro" w:hAnsi="Source Code Pro" w:cs="宋体"/>
+          <w:color w:val="000000"/>
+          <w:kern w:val="0"/>
+          <w:sz w:val="21"/>
+          <w:szCs w:val="21"/>
+        </w:rPr>
+        <w:t>(:,</w:t>
+      </w:r>
+      <w:proofErr w:type="gramEnd"/>
+      <w:r>
+        <w:rPr>
+          <w:rFonts w:ascii="Source Code Pro" w:hAnsi="Source Code Pro" w:cs="宋体"/>
+          <w:color w:val="000000"/>
+          <w:kern w:val="0"/>
+          <w:sz w:val="21"/>
+          <w:szCs w:val="21"/>
+        </w:rPr>
+        <w:t xml:space="preserve"> (</w:t>
+      </w:r>
+      <w:proofErr w:type="spellStart"/>
+      <w:r>
+        <w:rPr>
+          <w:rFonts w:ascii="Source Code Pro" w:hAnsi="Source Code Pro" w:cs="宋体"/>
+          <w:color w:val="000000"/>
+          <w:kern w:val="0"/>
+          <w:sz w:val="21"/>
+          <w:szCs w:val="21"/>
+        </w:rPr>
+        <w:t>i</w:t>
+      </w:r>
+      <w:proofErr w:type="spellEnd"/>
+      <w:r>
+        <w:rPr>
+          <w:rFonts w:ascii="Source Code Pro" w:hAnsi="Source Code Pro" w:cs="宋体"/>
+          <w:color w:val="000000"/>
+          <w:kern w:val="0"/>
+          <w:sz w:val="21"/>
+          <w:szCs w:val="21"/>
+        </w:rPr>
+        <w:t xml:space="preserve"> - 1) * w + 1 : </w:t>
+      </w:r>
+      <w:proofErr w:type="spellStart"/>
+      <w:r>
+        <w:rPr>
+          <w:rFonts w:ascii="Source Code Pro" w:hAnsi="Source Code Pro" w:cs="宋体"/>
+          <w:color w:val="000000"/>
+          <w:kern w:val="0"/>
+          <w:sz w:val="21"/>
+          <w:szCs w:val="21"/>
+        </w:rPr>
+        <w:t>i</w:t>
+      </w:r>
+      <w:proofErr w:type="spellEnd"/>
+      <w:r>
+        <w:rPr>
+          <w:rFonts w:ascii="Source Code Pro" w:hAnsi="Source Code Pro" w:cs="宋体"/>
+          <w:color w:val="000000"/>
+          <w:kern w:val="0"/>
+          <w:sz w:val="21"/>
+          <w:szCs w:val="21"/>
+        </w:rPr>
+        <w:t xml:space="preserve"> * w) = C((</w:t>
+      </w:r>
+      <w:proofErr w:type="spellStart"/>
+      <w:r>
+        <w:rPr>
+          <w:rFonts w:ascii="Source Code Pro" w:hAnsi="Source Code Pro" w:cs="宋体"/>
+          <w:color w:val="000000"/>
+          <w:kern w:val="0"/>
+          <w:sz w:val="21"/>
+          <w:szCs w:val="21"/>
+        </w:rPr>
+        <w:t>i</w:t>
+      </w:r>
+      <w:proofErr w:type="spellEnd"/>
+      <w:r>
+        <w:rPr>
+          <w:rFonts w:ascii="Source Code Pro" w:hAnsi="Source Code Pro" w:cs="宋体"/>
+          <w:color w:val="000000"/>
+          <w:kern w:val="0"/>
+          <w:sz w:val="21"/>
+          <w:szCs w:val="21"/>
+        </w:rPr>
+        <w:t xml:space="preserve"> - 1) * 64 + 1 : </w:t>
+      </w:r>
+      <w:proofErr w:type="spellStart"/>
+      <w:r>
+        <w:rPr>
+          <w:rFonts w:ascii="Source Code Pro" w:hAnsi="Source Code Pro" w:cs="宋体"/>
+          <w:color w:val="000000"/>
+          <w:kern w:val="0"/>
+          <w:sz w:val="21"/>
+          <w:szCs w:val="21"/>
+        </w:rPr>
+        <w:t>i</w:t>
+      </w:r>
+      <w:proofErr w:type="spellEnd"/>
+      <w:r>
+        <w:rPr>
+          <w:rFonts w:ascii="Source Code Pro" w:hAnsi="Source Code Pro" w:cs="宋体"/>
+          <w:color w:val="000000"/>
+          <w:kern w:val="0"/>
+          <w:sz w:val="21"/>
+          <w:szCs w:val="21"/>
+        </w:rPr>
+        <w:t xml:space="preserve"> * 64, 1 : w);</w:t>
+      </w:r>
+    </w:p>
+    <w:p>
+      <w:pPr>
+        <w:widowControl/>
+        <w:shd w:val="clear" w:color="auto" w:fill="F7F7F7"/>
+        <w:spacing w:line="259" w:lineRule="atLeast"/>
+        <w:ind w:leftChars="200" w:left="480"/>
+        <w:jc w:val="left"/>
+        <w:rPr>
+          <w:rFonts w:ascii="Consolas" w:hAnsi="Consolas" w:cs="宋体"/>
+          <w:color w:val="000000"/>
+          <w:kern w:val="0"/>
+          <w:sz w:val="21"/>
+          <w:szCs w:val="21"/>
+        </w:rPr>
+      </w:pPr>
+      <w:r>
+        <w:rPr>
+          <w:rFonts w:ascii="Source Code Pro" w:hAnsi="Source Code Pro" w:cs="宋体"/>
+          <w:color w:val="0E00FF"/>
+          <w:kern w:val="0"/>
+          <w:sz w:val="21"/>
+          <w:szCs w:val="21"/>
+        </w:rPr>
+        <w:t>end</w:t>
+      </w:r>
+    </w:p>
+    <w:p>
+      <w:pPr>
+        <w:spacing w:line="360" w:lineRule="auto"/>
+        <w:ind w:firstLineChars="200" w:firstLine="480"/>
+        <w:rPr>
+          <w:color w:val="000000"/>
+          <w:kern w:val="0"/>
+          <w:szCs w:val="24"/>
+        </w:rPr>
+      </w:pPr>
+    </w:p>
+    <w:p>
+      <w:pPr>
+        <w:spacing w:line="360" w:lineRule="auto"/>
+        <w:ind w:firstLineChars="200" w:firstLine="480"/>
+        <w:rPr>
+          <w:rFonts w:hint="eastAsia"/>
+          <w:color w:val="000000"/>
+          <w:kern w:val="0"/>
+          <w:szCs w:val="24"/>
+        </w:rPr>
+      </w:pPr>
+      <w:r>
+        <w:rPr>
+          <w:rFonts w:hint="eastAsia"/>
+          <w:color w:val="000000"/>
+          <w:kern w:val="0"/>
+          <w:szCs w:val="24"/>
+        </w:rPr>
+        <w:t>则得到的</w:t>
+      </w:r>
+      <w:r>
+        <w:rPr>
+          <w:rFonts w:ascii="Source Code Pro" w:hAnsi="Source Code Pro"/>
+          <w:color w:val="000000"/>
+          <w:kern w:val="0"/>
+          <w:szCs w:val="24"/>
+        </w:rPr>
+        <w:t>res</w:t>
+      </w:r>
+      <w:r>
+        <w:rPr>
+          <w:rFonts w:hint="eastAsia"/>
+          <w:color w:val="000000"/>
+          <w:kern w:val="0"/>
+          <w:szCs w:val="24"/>
+        </w:rPr>
+        <w:t>即为</w:t>
+      </w:r>
+      <w:r>
+        <w:rPr>
+          <w:rFonts w:hint="eastAsia"/>
+          <w:color w:val="000000"/>
+          <w:kern w:val="0"/>
+          <w:szCs w:val="24"/>
+        </w:rPr>
+        <w:t>本题的目标</w:t>
+      </w:r>
       <w:r>
         <w:rPr>
           <w:rFonts w:hint="eastAsia"/>
@@ -10870,17 +11744,7 @@
         <w:spacing w:line="360" w:lineRule="auto"/>
         <w:ind w:firstLineChars="200" w:firstLine="480"/>
         <w:rPr>
-          <w:color w:val="000000"/>
-          <w:kern w:val="0"/>
-          <w:szCs w:val="24"/>
-        </w:rPr>
-      </w:pPr>
-    </w:p>
-    <w:p>
-      <w:pPr>
-        <w:spacing w:line="360" w:lineRule="auto"/>
-        <w:ind w:firstLineChars="200" w:firstLine="480"/>
-        <w:rPr>
+          <w:rFonts w:hint="eastAsia"/>
           <w:color w:val="000000"/>
           <w:kern w:val="0"/>
           <w:szCs w:val="24"/>
@@ -13832,6 +14696,23 @@
     <w:basedOn w:val="a0"/>
     <w:rsid w:val="000018E0"/>
   </w:style>
+  <w:style w:type="character" w:customStyle="1" w:styleId="s13cf3c750">
+    <w:name w:val="s13cf3c750"/>
+    <w:basedOn w:val="a0"/>
+    <w:rsid w:val="004E730D"/>
+  </w:style>
+  <w:style w:type="character" w:customStyle="1" w:styleId="s13cf3c7541">
+    <w:name w:val="s13cf3c7541"/>
+    <w:basedOn w:val="a0"/>
+    <w:rsid w:val="004E730D"/>
+    <w:rPr>
+      <w:strike w:val="0"/>
+      <w:dstrike w:val="0"/>
+      <w:color w:val="0E00FF"/>
+      <w:u w:val="none"/>
+      <w:effect w:val="none"/>
+    </w:rPr>
+  </w:style>
 </w:styles>
 </file>
 
@@ -14135,7 +15016,7 @@
 </file>
 
 <file path=customXml/itemProps1.xml><?xml version="1.0" encoding="utf-8"?>
-<ds:datastoreItem xmlns:ds="http://schemas.openxmlformats.org/officeDocument/2006/customXml" ds:itemID="{7E1BF9E2-C58A-4E8B-8FAA-875F661643D8}">
+<ds:datastoreItem xmlns:ds="http://schemas.openxmlformats.org/officeDocument/2006/customXml" ds:itemID="{18BC0D6B-2FD5-4A1E-A77F-350283B5C221}">
   <ds:schemaRefs>
     <ds:schemaRef ds:uri="http://schemas.openxmlformats.org/officeDocument/2006/bibliography"/>
   </ds:schemaRefs>

</xml_diff>

<commit_message>
fix(image): a mistake of diff
</commit_message>
<xml_diff>
--- a/image/docs/assets/report.docx
+++ b/image/docs/assets/report.docx
@@ -8492,16 +8492,78 @@
           <w:kern w:val="0"/>
           <w:szCs w:val="24"/>
         </w:rPr>
-        <w:t>差分编码</w:t>
-      </w:r>
-      <w:r>
-        <w:rPr>
-          <w:rFonts w:hint="eastAsia"/>
-          <w:color w:val="000000"/>
-          <w:kern w:val="0"/>
-          <w:szCs w:val="24"/>
-        </w:rPr>
-        <w:t>，即对序列取差分：</w:t>
+        <w:t>对序列取差分</w:t>
+      </w:r>
+      <w:r>
+        <w:rPr>
+          <w:rFonts w:hint="eastAsia"/>
+          <w:color w:val="000000"/>
+          <w:kern w:val="0"/>
+          <w:szCs w:val="24"/>
+        </w:rPr>
+        <w:t>的相反数（</w:t>
+      </w:r>
+      <w:r>
+        <w:rPr>
+          <w:rFonts w:hint="eastAsia"/>
+          <w:color w:val="000000"/>
+          <w:kern w:val="0"/>
+          <w:szCs w:val="24"/>
+        </w:rPr>
+        <w:t>注意</w:t>
+      </w:r>
+      <w:r>
+        <w:rPr>
+          <w:rFonts w:hint="eastAsia"/>
+          <w:color w:val="000000"/>
+          <w:kern w:val="0"/>
+          <w:szCs w:val="24"/>
+        </w:rPr>
+        <w:t>本题</w:t>
+      </w:r>
+      <w:r>
+        <w:rPr>
+          <w:rFonts w:hint="eastAsia"/>
+          <w:color w:val="000000"/>
+          <w:kern w:val="0"/>
+          <w:szCs w:val="24"/>
+        </w:rPr>
+        <w:t>D</w:t>
+      </w:r>
+      <w:r>
+        <w:rPr>
+          <w:color w:val="000000"/>
+          <w:kern w:val="0"/>
+          <w:szCs w:val="24"/>
+        </w:rPr>
+        <w:t>C</w:t>
+      </w:r>
+      <w:r>
+        <w:rPr>
+          <w:rFonts w:hint="eastAsia"/>
+          <w:color w:val="000000"/>
+          <w:kern w:val="0"/>
+          <w:szCs w:val="24"/>
+        </w:rPr>
+        <w:t>编码的差分是前项减后项</w:t>
+      </w:r>
+      <w:r>
+        <w:rPr>
+          <w:rFonts w:hint="eastAsia"/>
+          <w:color w:val="000000"/>
+          <w:kern w:val="0"/>
+          <w:szCs w:val="24"/>
+        </w:rPr>
+        <w:t>）</w:t>
+      </w:r>
+      <w:r>
+        <w:rPr>
+          <w:rFonts w:hint="eastAsia"/>
+          <w:color w:val="000000"/>
+          <w:kern w:val="0"/>
+          <w:szCs w:val="24"/>
+        </w:rPr>
+        <w:t>：</w:t>
       </w:r>
     </w:p>
     <w:p>
@@ -8580,6 +8642,15 @@
                 </w:rPr>
                 <m:t>n</m:t>
               </m:r>
+              <m:r>
+                <w:rPr>
+                  <w:rFonts w:ascii="Cambria Math" w:hAnsi="Cambria Math"/>
+                  <w:color w:val="000000"/>
+                  <w:kern w:val="0"/>
+                  <w:szCs w:val="24"/>
+                </w:rPr>
+                <m:t>-1</m:t>
+              </m:r>
             </m:e>
           </m:d>
           <m:r>
@@ -8611,7 +8682,7 @@
                   <w:kern w:val="0"/>
                   <w:szCs w:val="24"/>
                 </w:rPr>
-                <m:t>n-1</m:t>
+                <m:t>n</m:t>
               </m:r>
             </m:e>
           </m:d>
@@ -8725,7 +8796,27 @@
           <w:sz w:val="21"/>
           <w:szCs w:val="21"/>
         </w:rPr>
-        <w:t>b = [1, -1];</w:t>
+        <w:t>b = [</w:t>
+      </w:r>
+      <w:r>
+        <w:rPr>
+          <w:rFonts w:ascii="Source Code Pro" w:hAnsi="Source Code Pro" w:cs="宋体"/>
+          <w:color w:val="000000"/>
+          <w:kern w:val="0"/>
+          <w:sz w:val="21"/>
+          <w:szCs w:val="21"/>
+        </w:rPr>
+        <w:t>-</w:t>
+      </w:r>
+      <w:r>
+        <w:rPr>
+          <w:rFonts w:ascii="Source Code Pro" w:hAnsi="Source Code Pro" w:cs="宋体"/>
+          <w:color w:val="000000"/>
+          <w:kern w:val="0"/>
+          <w:sz w:val="21"/>
+          <w:szCs w:val="21"/>
+        </w:rPr>
+        <w:t>1, 1];</w:t>
       </w:r>
     </w:p>
     <w:p>
@@ -8948,6 +9039,7 @@
         <w:spacing w:line="360" w:lineRule="auto"/>
         <w:jc w:val="center"/>
         <w:rPr>
+          <w:rFonts w:hint="eastAsia"/>
           <w:color w:val="000000"/>
           <w:kern w:val="0"/>
           <w:szCs w:val="24"/>
@@ -8957,11 +9049,12 @@
         <w:rPr>
           <w:noProof/>
         </w:rPr>
+        <w:lastRenderedPageBreak/>
         <w:drawing>
-          <wp:inline distT="0" distB="0" distL="0" distR="0" wp14:anchorId="3C70C137" wp14:editId="4D17A6C0">
-            <wp:extent cx="2461260" cy="1845243"/>
-            <wp:effectExtent l="0" t="0" r="0" b="3175"/>
-            <wp:docPr id="2" name="图片 2"/>
+          <wp:inline distT="0" distB="0" distL="0" distR="0" wp14:anchorId="59C460C3" wp14:editId="7A0D2AE7">
+            <wp:extent cx="3131127" cy="2347526"/>
+            <wp:effectExtent l="0" t="0" r="0" b="0"/>
+            <wp:docPr id="5" name="图片 5"/>
             <wp:cNvGraphicFramePr>
               <a:graphicFrameLocks xmlns:a="http://schemas.openxmlformats.org/drawingml/2006/main" noChangeAspect="1"/>
             </wp:cNvGraphicFramePr>
@@ -8975,7 +9068,7 @@
                     </pic:cNvPicPr>
                   </pic:nvPicPr>
                   <pic:blipFill>
-                    <a:blip r:embed="rId21" cstate="print">
+                    <a:blip r:embed="rId21">
                       <a:extLst>
                         <a:ext uri="{28A0092B-C50C-407E-A947-70E740481C1C}">
                           <a14:useLocalDpi xmlns:a14="http://schemas.microsoft.com/office/drawing/2010/main" val="0"/>
@@ -8990,7 +9083,7 @@
                   <pic:spPr bwMode="auto">
                     <a:xfrm>
                       <a:off x="0" y="0"/>
-                      <a:ext cx="2558069" cy="1917822"/>
+                      <a:ext cx="3173531" cy="2379318"/>
                     </a:xfrm>
                     <a:prstGeom prst="rect">
                       <a:avLst/>
@@ -9007,15 +9100,18 @@
         </w:drawing>
       </w:r>
       <w:r>
+        <w:t xml:space="preserve"> </w:t>
+      </w:r>
+      <w:bookmarkStart w:id="0" w:name="_GoBack"/>
+      <w:r>
         <w:rPr>
           <w:noProof/>
         </w:rPr>
-        <w:lastRenderedPageBreak/>
         <w:drawing>
-          <wp:inline distT="0" distB="0" distL="0" distR="0" wp14:anchorId="2922C31B" wp14:editId="1D02A940">
-            <wp:extent cx="4053840" cy="3039221"/>
-            <wp:effectExtent l="0" t="0" r="3810" b="8890"/>
-            <wp:docPr id="3" name="图片 3"/>
+          <wp:inline distT="0" distB="0" distL="0" distR="0" wp14:anchorId="4793458C" wp14:editId="64D30DE9">
+            <wp:extent cx="3138054" cy="2352719"/>
+            <wp:effectExtent l="0" t="0" r="5715" b="0"/>
+            <wp:docPr id="6" name="图片 6"/>
             <wp:cNvGraphicFramePr>
               <a:graphicFrameLocks xmlns:a="http://schemas.openxmlformats.org/drawingml/2006/main" noChangeAspect="1"/>
             </wp:cNvGraphicFramePr>
@@ -9029,7 +9125,7 @@
                     </pic:cNvPicPr>
                   </pic:nvPicPr>
                   <pic:blipFill>
-                    <a:blip r:embed="rId22" cstate="print">
+                    <a:blip r:embed="rId22">
                       <a:extLst>
                         <a:ext uri="{28A0092B-C50C-407E-A947-70E740481C1C}">
                           <a14:useLocalDpi xmlns:a14="http://schemas.microsoft.com/office/drawing/2010/main" val="0"/>
@@ -9044,7 +9140,7 @@
                   <pic:spPr bwMode="auto">
                     <a:xfrm>
                       <a:off x="0" y="0"/>
-                      <a:ext cx="4157119" cy="3116651"/>
+                      <a:ext cx="3163195" cy="2371568"/>
                     </a:xfrm>
                     <a:prstGeom prst="rect">
                       <a:avLst/>
@@ -9060,6 +9156,7 @@
           </wp:inline>
         </w:drawing>
       </w:r>
+      <w:bookmarkEnd w:id="0"/>
     </w:p>
     <w:p>
       <w:pPr>
@@ -9736,6 +9833,7 @@
           <w:kern w:val="0"/>
           <w:szCs w:val="24"/>
         </w:rPr>
+        <w:lastRenderedPageBreak/>
         <w:t>zig_zag_8</w:t>
       </w:r>
       <w:r>
@@ -9978,7 +10076,6 @@
           <w:sz w:val="21"/>
           <w:szCs w:val="21"/>
         </w:rPr>
-        <w:lastRenderedPageBreak/>
         <w:t xml:space="preserve">         </w:t>
       </w:r>
       <w:proofErr w:type="gramStart"/>
@@ -10779,6 +10876,7 @@
           <w:kern w:val="0"/>
           <w:szCs w:val="24"/>
         </w:rPr>
+        <w:lastRenderedPageBreak/>
         <w:t>可以看到</w:t>
       </w:r>
       <w:r>
@@ -11042,7 +11140,6 @@
           <w:kern w:val="0"/>
           <w:szCs w:val="24"/>
         </w:rPr>
-        <w:lastRenderedPageBreak/>
         <w:t>量化表</w:t>
       </w:r>
       <w:r>
@@ -11685,7 +11782,6 @@
         <w:spacing w:line="360" w:lineRule="auto"/>
         <w:ind w:firstLineChars="200" w:firstLine="480"/>
         <w:rPr>
-          <w:rFonts w:hint="eastAsia"/>
           <w:color w:val="000000"/>
           <w:kern w:val="0"/>
           <w:szCs w:val="24"/>
@@ -11736,8 +11832,96 @@
         </w:rPr>
         <w:t>。</w:t>
       </w:r>
-      <w:bookmarkStart w:id="0" w:name="_GoBack"/>
-      <w:bookmarkEnd w:id="0"/>
+    </w:p>
+    <w:p>
+      <w:pPr>
+        <w:spacing w:line="360" w:lineRule="auto"/>
+        <w:ind w:firstLineChars="200" w:firstLine="480"/>
+        <w:rPr>
+          <w:rFonts w:hint="eastAsia"/>
+          <w:color w:val="000000"/>
+          <w:kern w:val="0"/>
+          <w:szCs w:val="24"/>
+        </w:rPr>
+      </w:pPr>
+      <w:r>
+        <w:rPr>
+          <w:rFonts w:hint="eastAsia"/>
+          <w:color w:val="000000"/>
+          <w:kern w:val="0"/>
+          <w:szCs w:val="24"/>
+        </w:rPr>
+        <w:t>本题完整代码位于文件</w:t>
+      </w:r>
+      <w:r>
+        <w:rPr>
+          <w:color w:val="000000"/>
+          <w:kern w:val="0"/>
+          <w:szCs w:val="24"/>
+        </w:rPr>
+        <w:t>hw_3_2_4_</w:t>
+      </w:r>
+      <w:r>
+        <w:rPr>
+          <w:color w:val="000000"/>
+          <w:kern w:val="0"/>
+          <w:szCs w:val="24"/>
+        </w:rPr>
+        <w:t>8.</w:t>
+      </w:r>
+      <w:r>
+        <w:rPr>
+          <w:rFonts w:hint="eastAsia"/>
+          <w:color w:val="000000"/>
+          <w:kern w:val="0"/>
+          <w:szCs w:val="24"/>
+        </w:rPr>
+        <w:t>m</w:t>
+      </w:r>
+      <w:r>
+        <w:rPr>
+          <w:rFonts w:hint="eastAsia"/>
+          <w:color w:val="000000"/>
+          <w:kern w:val="0"/>
+          <w:szCs w:val="24"/>
+        </w:rPr>
+        <w:t>中。</w:t>
+      </w:r>
+    </w:p>
+    <w:p>
+      <w:pPr>
+        <w:pStyle w:val="3"/>
+        <w:numPr>
+          <w:ilvl w:val="0"/>
+          <w:numId w:val="15"/>
+        </w:numPr>
+      </w:pPr>
+      <w:r>
+        <w:rPr>
+          <w:rFonts w:hint="eastAsia"/>
+        </w:rPr>
+        <w:t>J</w:t>
+      </w:r>
+      <w:r>
+        <w:t>PEG</w:t>
+      </w:r>
+      <w:r>
+        <w:rPr>
+          <w:rFonts w:hint="eastAsia"/>
+        </w:rPr>
+        <w:t>编码</w:t>
+      </w:r>
+    </w:p>
+    <w:p>
+      <w:pPr>
+        <w:spacing w:line="360" w:lineRule="auto"/>
+        <w:ind w:firstLineChars="200" w:firstLine="480"/>
+        <w:rPr>
+          <w:color w:val="000000"/>
+          <w:kern w:val="0"/>
+          <w:szCs w:val="24"/>
+        </w:rPr>
+      </w:pPr>
     </w:p>
     <w:p>
       <w:pPr>
@@ -15016,7 +15200,7 @@
 </file>
 
 <file path=customXml/itemProps1.xml><?xml version="1.0" encoding="utf-8"?>
-<ds:datastoreItem xmlns:ds="http://schemas.openxmlformats.org/officeDocument/2006/customXml" ds:itemID="{18BC0D6B-2FD5-4A1E-A77F-350283B5C221}">
+<ds:datastoreItem xmlns:ds="http://schemas.openxmlformats.org/officeDocument/2006/customXml" ds:itemID="{5434717A-42A2-4065-A40C-D05D16FE903B}">
   <ds:schemaRefs>
     <ds:schemaRef ds:uri="http://schemas.openxmlformats.org/officeDocument/2006/bibliography"/>
   </ds:schemaRefs>

</xml_diff>

<commit_message>
feat(image): Finish JPED encoding and calculate compression ratio
</commit_message>
<xml_diff>
--- a/image/docs/assets/report.docx
+++ b/image/docs/assets/report.docx
@@ -9102,7 +9102,6 @@
       <w:r>
         <w:t xml:space="preserve"> </w:t>
       </w:r>
-      <w:bookmarkStart w:id="0" w:name="_GoBack"/>
       <w:r>
         <w:rPr>
           <w:noProof/>
@@ -9156,7 +9155,6 @@
           </wp:inline>
         </w:drawing>
       </w:r>
-      <w:bookmarkEnd w:id="0"/>
     </w:p>
     <w:p>
       <w:pPr>
@@ -11922,12 +11920,4531 @@
           <w:szCs w:val="24"/>
         </w:rPr>
       </w:pPr>
+      <w:r>
+        <w:rPr>
+          <w:rFonts w:hint="eastAsia"/>
+          <w:color w:val="000000"/>
+          <w:kern w:val="0"/>
+          <w:szCs w:val="24"/>
+        </w:rPr>
+        <w:t>首先我们需要一个将</w:t>
+      </w:r>
+      <w:r>
+        <w:rPr>
+          <w:rFonts w:hint="eastAsia"/>
+          <w:color w:val="000000"/>
+          <w:kern w:val="0"/>
+          <w:szCs w:val="24"/>
+        </w:rPr>
+        <w:t>十进制转化为二进制数组的函数，该函数</w:t>
+      </w:r>
+      <w:r>
+        <w:rPr>
+          <w:rFonts w:hint="eastAsia"/>
+          <w:color w:val="000000"/>
+          <w:kern w:val="0"/>
+          <w:szCs w:val="24"/>
+        </w:rPr>
+        <w:t>如下</w:t>
+      </w:r>
+      <w:r>
+        <w:rPr>
+          <w:rFonts w:hint="eastAsia"/>
+          <w:color w:val="000000"/>
+          <w:kern w:val="0"/>
+          <w:szCs w:val="24"/>
+        </w:rPr>
+        <w:t>：</w:t>
+      </w:r>
     </w:p>
     <w:p>
       <w:pPr>
         <w:spacing w:line="360" w:lineRule="auto"/>
         <w:ind w:firstLineChars="200" w:firstLine="480"/>
         <w:rPr>
+          <w:color w:val="000000"/>
+          <w:kern w:val="0"/>
+          <w:szCs w:val="24"/>
+        </w:rPr>
+      </w:pPr>
+    </w:p>
+    <w:p>
+      <w:pPr>
+        <w:widowControl/>
+        <w:shd w:val="clear" w:color="auto" w:fill="F7F7F7"/>
+        <w:spacing w:line="259" w:lineRule="atLeast"/>
+        <w:ind w:leftChars="200" w:left="480"/>
+        <w:jc w:val="left"/>
+        <w:rPr>
+          <w:rFonts w:ascii="Source Code Pro" w:hAnsi="Source Code Pro" w:cs="宋体"/>
+          <w:color w:val="000000"/>
+          <w:kern w:val="0"/>
+          <w:sz w:val="21"/>
+          <w:szCs w:val="21"/>
+        </w:rPr>
+      </w:pPr>
+      <w:r>
+        <w:rPr>
+          <w:rFonts w:ascii="Source Code Pro" w:hAnsi="Source Code Pro" w:cs="宋体"/>
+          <w:color w:val="0E00FF"/>
+          <w:kern w:val="0"/>
+          <w:sz w:val="21"/>
+          <w:szCs w:val="21"/>
+        </w:rPr>
+        <w:t xml:space="preserve">function </w:t>
+      </w:r>
+      <w:r>
+        <w:rPr>
+          <w:rFonts w:ascii="Source Code Pro" w:hAnsi="Source Code Pro" w:cs="宋体"/>
+          <w:color w:val="000000"/>
+          <w:kern w:val="0"/>
+          <w:sz w:val="21"/>
+          <w:szCs w:val="21"/>
+        </w:rPr>
+        <w:t>y = dec2bin_array(x)</w:t>
+      </w:r>
+    </w:p>
+    <w:p>
+      <w:pPr>
+        <w:widowControl/>
+        <w:shd w:val="clear" w:color="auto" w:fill="F7F7F7"/>
+        <w:spacing w:line="259" w:lineRule="atLeast"/>
+        <w:ind w:leftChars="200" w:left="480"/>
+        <w:jc w:val="left"/>
+        <w:rPr>
+          <w:rFonts w:ascii="Source Code Pro" w:hAnsi="Source Code Pro" w:cs="宋体"/>
+          <w:color w:val="000000"/>
+          <w:kern w:val="0"/>
+          <w:sz w:val="21"/>
+          <w:szCs w:val="21"/>
+        </w:rPr>
+      </w:pPr>
+      <w:r>
+        <w:rPr>
+          <w:rFonts w:ascii="Source Code Pro" w:hAnsi="Source Code Pro" w:cs="宋体"/>
+          <w:color w:val="000000"/>
+          <w:kern w:val="0"/>
+          <w:sz w:val="21"/>
+          <w:szCs w:val="21"/>
+        </w:rPr>
+        <w:t xml:space="preserve">    </w:t>
+      </w:r>
+      <w:r>
+        <w:rPr>
+          <w:rFonts w:ascii="Source Code Pro" w:hAnsi="Source Code Pro" w:cs="宋体"/>
+          <w:color w:val="0E00FF"/>
+          <w:kern w:val="0"/>
+          <w:sz w:val="21"/>
+          <w:szCs w:val="21"/>
+        </w:rPr>
+        <w:t xml:space="preserve">if </w:t>
+      </w:r>
+      <w:r>
+        <w:rPr>
+          <w:rFonts w:ascii="Source Code Pro" w:hAnsi="Source Code Pro" w:cs="宋体"/>
+          <w:color w:val="000000"/>
+          <w:kern w:val="0"/>
+          <w:sz w:val="21"/>
+          <w:szCs w:val="21"/>
+        </w:rPr>
+        <w:t>x == 0</w:t>
+      </w:r>
+    </w:p>
+    <w:p>
+      <w:pPr>
+        <w:widowControl/>
+        <w:shd w:val="clear" w:color="auto" w:fill="F7F7F7"/>
+        <w:spacing w:line="259" w:lineRule="atLeast"/>
+        <w:ind w:leftChars="200" w:left="480"/>
+        <w:jc w:val="left"/>
+        <w:rPr>
+          <w:rFonts w:ascii="Source Code Pro" w:hAnsi="Source Code Pro" w:cs="宋体"/>
+          <w:color w:val="000000"/>
+          <w:kern w:val="0"/>
+          <w:sz w:val="21"/>
+          <w:szCs w:val="21"/>
+        </w:rPr>
+      </w:pPr>
+      <w:r>
+        <w:rPr>
+          <w:rFonts w:ascii="Source Code Pro" w:hAnsi="Source Code Pro" w:cs="宋体"/>
+          <w:color w:val="000000"/>
+          <w:kern w:val="0"/>
+          <w:sz w:val="21"/>
+          <w:szCs w:val="21"/>
+        </w:rPr>
+        <w:t xml:space="preserve">        y = [];</w:t>
+      </w:r>
+    </w:p>
+    <w:p>
+      <w:pPr>
+        <w:widowControl/>
+        <w:shd w:val="clear" w:color="auto" w:fill="F7F7F7"/>
+        <w:spacing w:line="259" w:lineRule="atLeast"/>
+        <w:ind w:leftChars="200" w:left="480"/>
+        <w:jc w:val="left"/>
+        <w:rPr>
+          <w:rFonts w:ascii="Source Code Pro" w:hAnsi="Source Code Pro" w:cs="宋体"/>
+          <w:color w:val="000000"/>
+          <w:kern w:val="0"/>
+          <w:sz w:val="21"/>
+          <w:szCs w:val="21"/>
+        </w:rPr>
+      </w:pPr>
+      <w:r>
+        <w:rPr>
+          <w:rFonts w:ascii="Source Code Pro" w:hAnsi="Source Code Pro" w:cs="宋体"/>
+          <w:color w:val="000000"/>
+          <w:kern w:val="0"/>
+          <w:sz w:val="21"/>
+          <w:szCs w:val="21"/>
+        </w:rPr>
+        <w:t xml:space="preserve">    </w:t>
+      </w:r>
+      <w:r>
+        <w:rPr>
+          <w:rFonts w:ascii="Source Code Pro" w:hAnsi="Source Code Pro" w:cs="宋体"/>
+          <w:color w:val="0E00FF"/>
+          <w:kern w:val="0"/>
+          <w:sz w:val="21"/>
+          <w:szCs w:val="21"/>
+        </w:rPr>
+        <w:t>else</w:t>
+      </w:r>
+    </w:p>
+    <w:p>
+      <w:pPr>
+        <w:widowControl/>
+        <w:shd w:val="clear" w:color="auto" w:fill="F7F7F7"/>
+        <w:spacing w:line="259" w:lineRule="atLeast"/>
+        <w:ind w:leftChars="200" w:left="480"/>
+        <w:jc w:val="left"/>
+        <w:rPr>
+          <w:rFonts w:ascii="Source Code Pro" w:hAnsi="Source Code Pro" w:cs="宋体"/>
+          <w:color w:val="000000"/>
+          <w:kern w:val="0"/>
+          <w:sz w:val="21"/>
+          <w:szCs w:val="21"/>
+        </w:rPr>
+      </w:pPr>
+      <w:r>
+        <w:rPr>
+          <w:rFonts w:ascii="Source Code Pro" w:hAnsi="Source Code Pro" w:cs="宋体"/>
+          <w:color w:val="000000"/>
+          <w:kern w:val="0"/>
+          <w:sz w:val="21"/>
+          <w:szCs w:val="21"/>
+        </w:rPr>
+        <w:t xml:space="preserve">        y = double(dec2bin(abs(x))) - </w:t>
+      </w:r>
+      <w:r>
+        <w:rPr>
+          <w:rFonts w:ascii="Source Code Pro" w:hAnsi="Source Code Pro" w:cs="宋体"/>
+          <w:color w:val="AA04F9"/>
+          <w:kern w:val="0"/>
+          <w:sz w:val="21"/>
+          <w:szCs w:val="21"/>
+        </w:rPr>
+        <w:t>'0'</w:t>
+      </w:r>
+      <w:r>
+        <w:rPr>
+          <w:rFonts w:ascii="Source Code Pro" w:hAnsi="Source Code Pro" w:cs="宋体"/>
+          <w:color w:val="000000"/>
+          <w:kern w:val="0"/>
+          <w:sz w:val="21"/>
+          <w:szCs w:val="21"/>
+        </w:rPr>
+        <w:t>;</w:t>
+      </w:r>
+    </w:p>
+    <w:p>
+      <w:pPr>
+        <w:widowControl/>
+        <w:shd w:val="clear" w:color="auto" w:fill="F7F7F7"/>
+        <w:spacing w:line="259" w:lineRule="atLeast"/>
+        <w:ind w:leftChars="200" w:left="480"/>
+        <w:jc w:val="left"/>
+        <w:rPr>
+          <w:rFonts w:ascii="Source Code Pro" w:hAnsi="Source Code Pro" w:cs="宋体"/>
+          <w:color w:val="000000"/>
+          <w:kern w:val="0"/>
+          <w:sz w:val="21"/>
+          <w:szCs w:val="21"/>
+        </w:rPr>
+      </w:pPr>
+      <w:r>
+        <w:rPr>
+          <w:rFonts w:ascii="Source Code Pro" w:hAnsi="Source Code Pro" w:cs="宋体"/>
+          <w:color w:val="000000"/>
+          <w:kern w:val="0"/>
+          <w:sz w:val="21"/>
+          <w:szCs w:val="21"/>
+        </w:rPr>
+        <w:t xml:space="preserve">        </w:t>
+      </w:r>
+      <w:r>
+        <w:rPr>
+          <w:rFonts w:ascii="Source Code Pro" w:hAnsi="Source Code Pro" w:cs="宋体"/>
+          <w:color w:val="0E00FF"/>
+          <w:kern w:val="0"/>
+          <w:sz w:val="21"/>
+          <w:szCs w:val="21"/>
+        </w:rPr>
+        <w:t xml:space="preserve">if </w:t>
+      </w:r>
+      <w:r>
+        <w:rPr>
+          <w:rFonts w:ascii="Source Code Pro" w:hAnsi="Source Code Pro" w:cs="宋体"/>
+          <w:color w:val="000000"/>
+          <w:kern w:val="0"/>
+          <w:sz w:val="21"/>
+          <w:szCs w:val="21"/>
+        </w:rPr>
+        <w:t>x &lt; 0</w:t>
+      </w:r>
+    </w:p>
+    <w:p>
+      <w:pPr>
+        <w:widowControl/>
+        <w:shd w:val="clear" w:color="auto" w:fill="F7F7F7"/>
+        <w:spacing w:line="259" w:lineRule="atLeast"/>
+        <w:ind w:leftChars="200" w:left="480"/>
+        <w:jc w:val="left"/>
+        <w:rPr>
+          <w:rFonts w:ascii="Source Code Pro" w:hAnsi="Source Code Pro" w:cs="宋体"/>
+          <w:color w:val="000000"/>
+          <w:kern w:val="0"/>
+          <w:sz w:val="21"/>
+          <w:szCs w:val="21"/>
+        </w:rPr>
+      </w:pPr>
+      <w:r>
+        <w:rPr>
+          <w:rFonts w:ascii="Source Code Pro" w:hAnsi="Source Code Pro" w:cs="宋体"/>
+          <w:color w:val="000000"/>
+          <w:kern w:val="0"/>
+          <w:sz w:val="21"/>
+          <w:szCs w:val="21"/>
+        </w:rPr>
+        <w:t xml:space="preserve">            y = ~y;</w:t>
+      </w:r>
+    </w:p>
+    <w:p>
+      <w:pPr>
+        <w:widowControl/>
+        <w:shd w:val="clear" w:color="auto" w:fill="F7F7F7"/>
+        <w:spacing w:line="259" w:lineRule="atLeast"/>
+        <w:ind w:leftChars="200" w:left="480"/>
+        <w:jc w:val="left"/>
+        <w:rPr>
+          <w:rFonts w:ascii="Source Code Pro" w:hAnsi="Source Code Pro" w:cs="宋体"/>
+          <w:color w:val="000000"/>
+          <w:kern w:val="0"/>
+          <w:sz w:val="21"/>
+          <w:szCs w:val="21"/>
+        </w:rPr>
+      </w:pPr>
+      <w:r>
+        <w:rPr>
+          <w:rFonts w:ascii="Source Code Pro" w:hAnsi="Source Code Pro" w:cs="宋体"/>
+          <w:color w:val="000000"/>
+          <w:kern w:val="0"/>
+          <w:sz w:val="21"/>
+          <w:szCs w:val="21"/>
+        </w:rPr>
+        <w:t xml:space="preserve">        </w:t>
+      </w:r>
+      <w:r>
+        <w:rPr>
+          <w:rFonts w:ascii="Source Code Pro" w:hAnsi="Source Code Pro" w:cs="宋体"/>
+          <w:color w:val="0E00FF"/>
+          <w:kern w:val="0"/>
+          <w:sz w:val="21"/>
+          <w:szCs w:val="21"/>
+        </w:rPr>
+        <w:t>end</w:t>
+      </w:r>
+    </w:p>
+    <w:p>
+      <w:pPr>
+        <w:widowControl/>
+        <w:shd w:val="clear" w:color="auto" w:fill="F7F7F7"/>
+        <w:spacing w:line="259" w:lineRule="atLeast"/>
+        <w:ind w:leftChars="200" w:left="480"/>
+        <w:jc w:val="left"/>
+        <w:rPr>
+          <w:rFonts w:ascii="Source Code Pro" w:hAnsi="Source Code Pro" w:cs="宋体"/>
+          <w:color w:val="000000"/>
+          <w:kern w:val="0"/>
+          <w:sz w:val="21"/>
+          <w:szCs w:val="21"/>
+        </w:rPr>
+      </w:pPr>
+      <w:r>
+        <w:rPr>
+          <w:rFonts w:ascii="Source Code Pro" w:hAnsi="Source Code Pro" w:cs="宋体"/>
+          <w:color w:val="000000"/>
+          <w:kern w:val="0"/>
+          <w:sz w:val="21"/>
+          <w:szCs w:val="21"/>
+        </w:rPr>
+        <w:t xml:space="preserve">    </w:t>
+      </w:r>
+      <w:r>
+        <w:rPr>
+          <w:rFonts w:ascii="Source Code Pro" w:hAnsi="Source Code Pro" w:cs="宋体"/>
+          <w:color w:val="0E00FF"/>
+          <w:kern w:val="0"/>
+          <w:sz w:val="21"/>
+          <w:szCs w:val="21"/>
+        </w:rPr>
+        <w:t>end</w:t>
+      </w:r>
+    </w:p>
+    <w:p>
+      <w:pPr>
+        <w:widowControl/>
+        <w:shd w:val="clear" w:color="auto" w:fill="F7F7F7"/>
+        <w:spacing w:line="259" w:lineRule="atLeast"/>
+        <w:ind w:leftChars="200" w:left="480"/>
+        <w:jc w:val="left"/>
+        <w:rPr>
+          <w:rFonts w:ascii="Consolas" w:hAnsi="Consolas" w:cs="宋体" w:hint="eastAsia"/>
+          <w:color w:val="000000"/>
+          <w:kern w:val="0"/>
+          <w:sz w:val="21"/>
+          <w:szCs w:val="21"/>
+        </w:rPr>
+      </w:pPr>
+      <w:r>
+        <w:rPr>
+          <w:rFonts w:ascii="Source Code Pro" w:hAnsi="Source Code Pro" w:cs="宋体"/>
+          <w:color w:val="0E00FF"/>
+          <w:kern w:val="0"/>
+          <w:sz w:val="21"/>
+          <w:szCs w:val="21"/>
+        </w:rPr>
+        <w:t>end</w:t>
+      </w:r>
+    </w:p>
+    <w:p>
+      <w:pPr>
+        <w:spacing w:line="360" w:lineRule="auto"/>
+        <w:ind w:firstLineChars="200" w:firstLine="480"/>
+        <w:rPr>
+          <w:color w:val="000000"/>
+          <w:kern w:val="0"/>
+          <w:szCs w:val="24"/>
+        </w:rPr>
+      </w:pPr>
+    </w:p>
+    <w:p>
+      <w:pPr>
+        <w:spacing w:line="360" w:lineRule="auto"/>
+        <w:ind w:firstLineChars="200" w:firstLine="480"/>
+        <w:rPr>
+          <w:color w:val="000000"/>
+          <w:kern w:val="0"/>
+          <w:szCs w:val="24"/>
+        </w:rPr>
+      </w:pPr>
+      <w:r>
+        <w:rPr>
+          <w:rFonts w:hint="eastAsia"/>
+          <w:color w:val="000000"/>
+          <w:kern w:val="0"/>
+          <w:szCs w:val="24"/>
+        </w:rPr>
+        <w:t>接下来进行</w:t>
+      </w:r>
+      <w:r>
+        <w:rPr>
+          <w:rFonts w:hint="eastAsia"/>
+          <w:color w:val="000000"/>
+          <w:kern w:val="0"/>
+          <w:szCs w:val="24"/>
+        </w:rPr>
+        <w:t>D</w:t>
+      </w:r>
+      <w:r>
+        <w:rPr>
+          <w:color w:val="000000"/>
+          <w:kern w:val="0"/>
+          <w:szCs w:val="24"/>
+        </w:rPr>
+        <w:t>C</w:t>
+      </w:r>
+      <w:r>
+        <w:rPr>
+          <w:rFonts w:hint="eastAsia"/>
+          <w:color w:val="000000"/>
+          <w:kern w:val="0"/>
+          <w:szCs w:val="24"/>
+        </w:rPr>
+        <w:t>编码</w:t>
+      </w:r>
+      <w:r>
+        <w:rPr>
+          <w:rFonts w:hint="eastAsia"/>
+          <w:color w:val="000000"/>
+          <w:kern w:val="0"/>
+          <w:szCs w:val="24"/>
+        </w:rPr>
+        <w:t>。</w:t>
+      </w:r>
+      <w:r>
+        <w:rPr>
+          <w:rFonts w:hint="eastAsia"/>
+          <w:color w:val="000000"/>
+          <w:kern w:val="0"/>
+          <w:szCs w:val="24"/>
+        </w:rPr>
+        <w:t>D</w:t>
+      </w:r>
+      <w:r>
+        <w:rPr>
+          <w:color w:val="000000"/>
+          <w:kern w:val="0"/>
+          <w:szCs w:val="24"/>
+        </w:rPr>
+        <w:t>C</w:t>
+      </w:r>
+      <w:r>
+        <w:rPr>
+          <w:rFonts w:hint="eastAsia"/>
+          <w:color w:val="000000"/>
+          <w:kern w:val="0"/>
+          <w:szCs w:val="24"/>
+        </w:rPr>
+        <w:t>编码需要将</w:t>
+      </w:r>
+      <w:r>
+        <w:rPr>
+          <w:rFonts w:hint="eastAsia"/>
+          <w:color w:val="000000"/>
+          <w:kern w:val="0"/>
+          <w:szCs w:val="24"/>
+        </w:rPr>
+        <w:t>Huffman</w:t>
+      </w:r>
+      <w:r>
+        <w:rPr>
+          <w:rFonts w:hint="eastAsia"/>
+          <w:color w:val="000000"/>
+          <w:kern w:val="0"/>
+          <w:szCs w:val="24"/>
+        </w:rPr>
+        <w:t>编码与</w:t>
+      </w:r>
+      <w:r>
+        <w:rPr>
+          <w:rFonts w:hint="eastAsia"/>
+          <w:color w:val="000000"/>
+          <w:kern w:val="0"/>
+          <w:szCs w:val="24"/>
+        </w:rPr>
+        <w:t>1</w:t>
+      </w:r>
+      <w:r>
+        <w:rPr>
+          <w:rFonts w:hint="eastAsia"/>
+          <w:color w:val="000000"/>
+          <w:kern w:val="0"/>
+          <w:szCs w:val="24"/>
+        </w:rPr>
+        <w:t>的</w:t>
+      </w:r>
+      <w:r>
+        <w:rPr>
+          <w:rFonts w:hint="eastAsia"/>
+          <w:color w:val="000000"/>
+          <w:kern w:val="0"/>
+          <w:szCs w:val="24"/>
+        </w:rPr>
+        <w:t>补码</w:t>
+      </w:r>
+      <w:r>
+        <w:rPr>
+          <w:rFonts w:hint="eastAsia"/>
+          <w:color w:val="000000"/>
+          <w:kern w:val="0"/>
+          <w:szCs w:val="24"/>
+        </w:rPr>
+        <w:t>进行拼接</w:t>
+      </w:r>
+      <w:r>
+        <w:rPr>
+          <w:rFonts w:hint="eastAsia"/>
+          <w:color w:val="000000"/>
+          <w:kern w:val="0"/>
+          <w:szCs w:val="24"/>
+        </w:rPr>
+        <w:t>。</w:t>
+      </w:r>
+      <w:r>
+        <w:rPr>
+          <w:rFonts w:hint="eastAsia"/>
+          <w:color w:val="000000"/>
+          <w:kern w:val="0"/>
+          <w:szCs w:val="24"/>
+        </w:rPr>
+        <w:lastRenderedPageBreak/>
+        <w:t>设</w:t>
+      </w:r>
+      <w:r>
+        <w:rPr>
+          <w:rFonts w:hint="eastAsia"/>
+          <w:color w:val="000000"/>
+          <w:kern w:val="0"/>
+          <w:szCs w:val="24"/>
+        </w:rPr>
+        <w:t>上个问题得到的量化矩阵为</w:t>
+      </w:r>
+      <w:proofErr w:type="spellStart"/>
+      <w:r>
+        <w:rPr>
+          <w:rFonts w:ascii="Source Code Pro" w:hAnsi="Source Code Pro"/>
+          <w:color w:val="000000"/>
+          <w:kern w:val="0"/>
+          <w:szCs w:val="24"/>
+        </w:rPr>
+        <w:t>C_tilde</w:t>
+      </w:r>
+      <w:proofErr w:type="spellEnd"/>
+      <w:r>
+        <w:rPr>
+          <w:rFonts w:hint="eastAsia"/>
+          <w:color w:val="000000"/>
+          <w:kern w:val="0"/>
+          <w:szCs w:val="24"/>
+        </w:rPr>
+        <w:t>（</w:t>
+      </w:r>
+      <w:r>
+        <w:rPr>
+          <w:rFonts w:hint="eastAsia"/>
+          <w:color w:val="000000"/>
+          <w:kern w:val="0"/>
+          <w:szCs w:val="24"/>
+        </w:rPr>
+        <w:t>即上个问题中的</w:t>
+      </w:r>
+      <w:r>
+        <w:rPr>
+          <w:rFonts w:ascii="Source Code Pro" w:hAnsi="Source Code Pro"/>
+          <w:color w:val="000000"/>
+          <w:kern w:val="0"/>
+          <w:szCs w:val="24"/>
+        </w:rPr>
+        <w:t>res</w:t>
+      </w:r>
+      <w:r>
+        <w:rPr>
+          <w:rFonts w:hint="eastAsia"/>
+          <w:color w:val="000000"/>
+          <w:kern w:val="0"/>
+          <w:szCs w:val="24"/>
+        </w:rPr>
+        <w:t>）</w:t>
+      </w:r>
+      <w:r>
+        <w:rPr>
+          <w:rFonts w:hint="eastAsia"/>
+          <w:color w:val="000000"/>
+          <w:kern w:val="0"/>
+          <w:szCs w:val="24"/>
+        </w:rPr>
+        <w:t>，</w:t>
+      </w:r>
+      <w:r>
+        <w:rPr>
+          <w:rFonts w:hint="eastAsia"/>
+          <w:color w:val="000000"/>
+          <w:kern w:val="0"/>
+          <w:szCs w:val="24"/>
+        </w:rPr>
+        <w:t>D</w:t>
+      </w:r>
+      <w:r>
+        <w:rPr>
+          <w:color w:val="000000"/>
+          <w:kern w:val="0"/>
+          <w:szCs w:val="24"/>
+        </w:rPr>
+        <w:t>C</w:t>
+      </w:r>
+      <w:r>
+        <w:rPr>
+          <w:rFonts w:hint="eastAsia"/>
+          <w:color w:val="000000"/>
+          <w:kern w:val="0"/>
+          <w:szCs w:val="24"/>
+        </w:rPr>
+        <w:t>编码如下：</w:t>
+      </w:r>
+    </w:p>
+    <w:p>
+      <w:pPr>
+        <w:spacing w:line="360" w:lineRule="auto"/>
+        <w:ind w:firstLineChars="200" w:firstLine="480"/>
+        <w:rPr>
+          <w:color w:val="000000"/>
+          <w:kern w:val="0"/>
+          <w:szCs w:val="24"/>
+        </w:rPr>
+      </w:pPr>
+    </w:p>
+    <w:p>
+      <w:pPr>
+        <w:widowControl/>
+        <w:shd w:val="clear" w:color="auto" w:fill="F7F7F7"/>
+        <w:spacing w:line="259" w:lineRule="atLeast"/>
+        <w:ind w:leftChars="200" w:left="480"/>
+        <w:jc w:val="left"/>
+        <w:rPr>
+          <w:rFonts w:ascii="Source Code Pro" w:hAnsi="Source Code Pro" w:cs="宋体"/>
+          <w:color w:val="000000"/>
+          <w:kern w:val="0"/>
+          <w:sz w:val="21"/>
+          <w:szCs w:val="21"/>
+        </w:rPr>
+      </w:pPr>
+      <w:r>
+        <w:rPr>
+          <w:rFonts w:ascii="Source Code Pro" w:hAnsi="Source Code Pro" w:cs="宋体"/>
+          <w:color w:val="000000"/>
+          <w:kern w:val="0"/>
+          <w:sz w:val="21"/>
+          <w:szCs w:val="21"/>
+        </w:rPr>
+        <w:t xml:space="preserve">dc = </w:t>
+      </w:r>
+      <w:proofErr w:type="spellStart"/>
+      <w:r>
+        <w:rPr>
+          <w:rFonts w:ascii="Source Code Pro" w:hAnsi="Source Code Pro" w:cs="宋体"/>
+          <w:color w:val="000000"/>
+          <w:kern w:val="0"/>
+          <w:sz w:val="21"/>
+          <w:szCs w:val="21"/>
+        </w:rPr>
+        <w:t>C_</w:t>
+      </w:r>
+      <w:proofErr w:type="gramStart"/>
+      <w:r>
+        <w:rPr>
+          <w:rFonts w:ascii="Source Code Pro" w:hAnsi="Source Code Pro" w:cs="宋体"/>
+          <w:color w:val="000000"/>
+          <w:kern w:val="0"/>
+          <w:sz w:val="21"/>
+          <w:szCs w:val="21"/>
+        </w:rPr>
+        <w:t>tilde</w:t>
+      </w:r>
+      <w:proofErr w:type="spellEnd"/>
+      <w:r>
+        <w:rPr>
+          <w:rFonts w:ascii="Source Code Pro" w:hAnsi="Source Code Pro" w:cs="宋体"/>
+          <w:color w:val="000000"/>
+          <w:kern w:val="0"/>
+          <w:sz w:val="21"/>
+          <w:szCs w:val="21"/>
+        </w:rPr>
+        <w:t>(</w:t>
+      </w:r>
+      <w:proofErr w:type="gramEnd"/>
+      <w:r>
+        <w:rPr>
+          <w:rFonts w:ascii="Source Code Pro" w:hAnsi="Source Code Pro" w:cs="宋体"/>
+          <w:color w:val="000000"/>
+          <w:kern w:val="0"/>
+          <w:sz w:val="21"/>
+          <w:szCs w:val="21"/>
+        </w:rPr>
+        <w:t>1, :)';</w:t>
+      </w:r>
+    </w:p>
+    <w:p>
+      <w:pPr>
+        <w:widowControl/>
+        <w:shd w:val="clear" w:color="auto" w:fill="F7F7F7"/>
+        <w:spacing w:line="259" w:lineRule="atLeast"/>
+        <w:ind w:leftChars="200" w:left="480"/>
+        <w:jc w:val="left"/>
+        <w:rPr>
+          <w:rFonts w:ascii="Source Code Pro" w:hAnsi="Source Code Pro" w:cs="宋体"/>
+          <w:color w:val="000000"/>
+          <w:kern w:val="0"/>
+          <w:sz w:val="21"/>
+          <w:szCs w:val="21"/>
+        </w:rPr>
+      </w:pPr>
+      <w:proofErr w:type="spellStart"/>
+      <w:r>
+        <w:rPr>
+          <w:rFonts w:ascii="Source Code Pro" w:hAnsi="Source Code Pro" w:cs="宋体"/>
+          <w:color w:val="000000"/>
+          <w:kern w:val="0"/>
+          <w:sz w:val="21"/>
+          <w:szCs w:val="21"/>
+        </w:rPr>
+        <w:t>diff_dc</w:t>
+      </w:r>
+      <w:proofErr w:type="spellEnd"/>
+      <w:r>
+        <w:rPr>
+          <w:rFonts w:ascii="Source Code Pro" w:hAnsi="Source Code Pro" w:cs="宋体"/>
+          <w:color w:val="000000"/>
+          <w:kern w:val="0"/>
+          <w:sz w:val="21"/>
+          <w:szCs w:val="21"/>
+        </w:rPr>
+        <w:t xml:space="preserve"> = [</w:t>
+      </w:r>
+      <w:proofErr w:type="gramStart"/>
+      <w:r>
+        <w:rPr>
+          <w:rFonts w:ascii="Source Code Pro" w:hAnsi="Source Code Pro" w:cs="宋体"/>
+          <w:color w:val="000000"/>
+          <w:kern w:val="0"/>
+          <w:sz w:val="21"/>
+          <w:szCs w:val="21"/>
+        </w:rPr>
+        <w:t>dc(</w:t>
+      </w:r>
+      <w:proofErr w:type="gramEnd"/>
+      <w:r>
+        <w:rPr>
+          <w:rFonts w:ascii="Source Code Pro" w:hAnsi="Source Code Pro" w:cs="宋体"/>
+          <w:color w:val="000000"/>
+          <w:kern w:val="0"/>
+          <w:sz w:val="21"/>
+          <w:szCs w:val="21"/>
+        </w:rPr>
+        <w:t>1); -diff(dc)];</w:t>
+      </w:r>
+    </w:p>
+    <w:p>
+      <w:pPr>
+        <w:widowControl/>
+        <w:shd w:val="clear" w:color="auto" w:fill="F7F7F7"/>
+        <w:spacing w:line="259" w:lineRule="atLeast"/>
+        <w:ind w:leftChars="200" w:left="480"/>
+        <w:jc w:val="left"/>
+        <w:rPr>
+          <w:rFonts w:ascii="Source Code Pro" w:hAnsi="Source Code Pro" w:cs="宋体"/>
+          <w:color w:val="000000"/>
+          <w:kern w:val="0"/>
+          <w:sz w:val="21"/>
+          <w:szCs w:val="21"/>
+        </w:rPr>
+      </w:pPr>
+      <w:proofErr w:type="spellStart"/>
+      <w:r>
+        <w:rPr>
+          <w:rFonts w:ascii="Source Code Pro" w:hAnsi="Source Code Pro" w:cs="宋体"/>
+          <w:color w:val="000000"/>
+          <w:kern w:val="0"/>
+          <w:sz w:val="21"/>
+          <w:szCs w:val="21"/>
+        </w:rPr>
+        <w:t>category_plus_one</w:t>
+      </w:r>
+      <w:proofErr w:type="spellEnd"/>
+      <w:r>
+        <w:rPr>
+          <w:rFonts w:ascii="Source Code Pro" w:hAnsi="Source Code Pro" w:cs="宋体"/>
+          <w:color w:val="000000"/>
+          <w:kern w:val="0"/>
+          <w:sz w:val="21"/>
+          <w:szCs w:val="21"/>
+        </w:rPr>
+        <w:t xml:space="preserve"> = min(ceil(log2(abs(</w:t>
+      </w:r>
+      <w:proofErr w:type="spellStart"/>
+      <w:r>
+        <w:rPr>
+          <w:rFonts w:ascii="Source Code Pro" w:hAnsi="Source Code Pro" w:cs="宋体"/>
+          <w:color w:val="000000"/>
+          <w:kern w:val="0"/>
+          <w:sz w:val="21"/>
+          <w:szCs w:val="21"/>
+        </w:rPr>
+        <w:t>diff_dc</w:t>
+      </w:r>
+      <w:proofErr w:type="spellEnd"/>
+      <w:r>
+        <w:rPr>
+          <w:rFonts w:ascii="Source Code Pro" w:hAnsi="Source Code Pro" w:cs="宋体"/>
+          <w:color w:val="000000"/>
+          <w:kern w:val="0"/>
+          <w:sz w:val="21"/>
+          <w:szCs w:val="21"/>
+        </w:rPr>
+        <w:t>) + 1)), 11) + 1;</w:t>
+      </w:r>
+    </w:p>
+    <w:p>
+      <w:pPr>
+        <w:widowControl/>
+        <w:shd w:val="clear" w:color="auto" w:fill="F7F7F7"/>
+        <w:spacing w:after="240" w:line="259" w:lineRule="atLeast"/>
+        <w:ind w:leftChars="200" w:left="480"/>
+        <w:jc w:val="left"/>
+        <w:rPr>
+          <w:rFonts w:ascii="Source Code Pro" w:hAnsi="Source Code Pro" w:cs="宋体"/>
+          <w:color w:val="000000"/>
+          <w:kern w:val="0"/>
+          <w:sz w:val="21"/>
+          <w:szCs w:val="21"/>
+        </w:rPr>
+      </w:pPr>
+    </w:p>
+    <w:p>
+      <w:pPr>
+        <w:widowControl/>
+        <w:shd w:val="clear" w:color="auto" w:fill="F7F7F7"/>
+        <w:spacing w:line="259" w:lineRule="atLeast"/>
+        <w:ind w:leftChars="200" w:left="480"/>
+        <w:jc w:val="left"/>
+        <w:rPr>
+          <w:rFonts w:ascii="Source Code Pro" w:hAnsi="Source Code Pro" w:cs="宋体"/>
+          <w:color w:val="000000"/>
+          <w:kern w:val="0"/>
+          <w:sz w:val="21"/>
+          <w:szCs w:val="21"/>
+        </w:rPr>
+      </w:pPr>
+      <w:proofErr w:type="spellStart"/>
+      <w:r>
+        <w:rPr>
+          <w:rFonts w:ascii="Source Code Pro" w:hAnsi="Source Code Pro" w:cs="宋体"/>
+          <w:color w:val="000000"/>
+          <w:kern w:val="0"/>
+          <w:sz w:val="21"/>
+          <w:szCs w:val="21"/>
+        </w:rPr>
+        <w:t>dc_stream</w:t>
+      </w:r>
+      <w:proofErr w:type="spellEnd"/>
+      <w:r>
+        <w:rPr>
+          <w:rFonts w:ascii="Source Code Pro" w:hAnsi="Source Code Pro" w:cs="宋体"/>
+          <w:color w:val="000000"/>
+          <w:kern w:val="0"/>
+          <w:sz w:val="21"/>
+          <w:szCs w:val="21"/>
+        </w:rPr>
+        <w:t xml:space="preserve"> = </w:t>
+      </w:r>
+      <w:proofErr w:type="spellStart"/>
+      <w:r>
+        <w:rPr>
+          <w:rFonts w:ascii="Source Code Pro" w:hAnsi="Source Code Pro" w:cs="宋体"/>
+          <w:color w:val="000000"/>
+          <w:kern w:val="0"/>
+          <w:sz w:val="21"/>
+          <w:szCs w:val="21"/>
+        </w:rPr>
+        <w:t>arrayfun</w:t>
+      </w:r>
+      <w:proofErr w:type="spellEnd"/>
+      <w:r>
+        <w:rPr>
+          <w:rFonts w:ascii="Source Code Pro" w:hAnsi="Source Code Pro" w:cs="宋体"/>
+          <w:color w:val="000000"/>
+          <w:kern w:val="0"/>
+          <w:sz w:val="21"/>
+          <w:szCs w:val="21"/>
+        </w:rPr>
+        <w:t>(@(</w:t>
+      </w:r>
+      <w:proofErr w:type="spellStart"/>
+      <w:r>
+        <w:rPr>
+          <w:rFonts w:ascii="Source Code Pro" w:hAnsi="Source Code Pro" w:cs="宋体"/>
+          <w:color w:val="000000"/>
+          <w:kern w:val="0"/>
+          <w:sz w:val="21"/>
+          <w:szCs w:val="21"/>
+        </w:rPr>
+        <w:t>i</w:t>
+      </w:r>
+      <w:proofErr w:type="spellEnd"/>
+      <w:r>
+        <w:rPr>
+          <w:rFonts w:ascii="Source Code Pro" w:hAnsi="Source Code Pro" w:cs="宋体"/>
+          <w:color w:val="000000"/>
+          <w:kern w:val="0"/>
+          <w:sz w:val="21"/>
+          <w:szCs w:val="21"/>
+        </w:rPr>
+        <w:t xml:space="preserve">) </w:t>
+      </w:r>
+      <w:r>
+        <w:rPr>
+          <w:rFonts w:ascii="Source Code Pro" w:hAnsi="Source Code Pro" w:cs="宋体"/>
+          <w:color w:val="0E00FF"/>
+          <w:kern w:val="0"/>
+          <w:sz w:val="21"/>
+          <w:szCs w:val="21"/>
+        </w:rPr>
+        <w:t>...</w:t>
+      </w:r>
+    </w:p>
+    <w:p>
+      <w:pPr>
+        <w:widowControl/>
+        <w:shd w:val="clear" w:color="auto" w:fill="F7F7F7"/>
+        <w:spacing w:line="259" w:lineRule="atLeast"/>
+        <w:ind w:leftChars="200" w:left="480"/>
+        <w:jc w:val="left"/>
+        <w:rPr>
+          <w:rFonts w:ascii="Source Code Pro" w:hAnsi="Source Code Pro" w:cs="宋体"/>
+          <w:color w:val="000000"/>
+          <w:kern w:val="0"/>
+          <w:sz w:val="21"/>
+          <w:szCs w:val="21"/>
+        </w:rPr>
+      </w:pPr>
+      <w:r>
+        <w:rPr>
+          <w:rFonts w:ascii="Source Code Pro" w:hAnsi="Source Code Pro" w:cs="宋体"/>
+          <w:color w:val="000000"/>
+          <w:kern w:val="0"/>
+          <w:sz w:val="21"/>
+          <w:szCs w:val="21"/>
+        </w:rPr>
+        <w:t xml:space="preserve">    [</w:t>
+      </w:r>
+      <w:proofErr w:type="gramStart"/>
+      <w:r>
+        <w:rPr>
+          <w:rFonts w:ascii="Source Code Pro" w:hAnsi="Source Code Pro" w:cs="宋体"/>
+          <w:color w:val="000000"/>
+          <w:kern w:val="0"/>
+          <w:sz w:val="21"/>
+          <w:szCs w:val="21"/>
+        </w:rPr>
+        <w:t>DCTAB(</w:t>
+      </w:r>
+      <w:proofErr w:type="spellStart"/>
+      <w:proofErr w:type="gramEnd"/>
+      <w:r>
+        <w:rPr>
+          <w:rFonts w:ascii="Source Code Pro" w:hAnsi="Source Code Pro" w:cs="宋体"/>
+          <w:color w:val="000000"/>
+          <w:kern w:val="0"/>
+          <w:sz w:val="21"/>
+          <w:szCs w:val="21"/>
+        </w:rPr>
+        <w:t>category_plus_one</w:t>
+      </w:r>
+      <w:proofErr w:type="spellEnd"/>
+      <w:r>
+        <w:rPr>
+          <w:rFonts w:ascii="Source Code Pro" w:hAnsi="Source Code Pro" w:cs="宋体"/>
+          <w:color w:val="000000"/>
+          <w:kern w:val="0"/>
+          <w:sz w:val="21"/>
+          <w:szCs w:val="21"/>
+        </w:rPr>
+        <w:t>(</w:t>
+      </w:r>
+      <w:proofErr w:type="spellStart"/>
+      <w:r>
+        <w:rPr>
+          <w:rFonts w:ascii="Source Code Pro" w:hAnsi="Source Code Pro" w:cs="宋体"/>
+          <w:color w:val="000000"/>
+          <w:kern w:val="0"/>
+          <w:sz w:val="21"/>
+          <w:szCs w:val="21"/>
+        </w:rPr>
+        <w:t>i</w:t>
+      </w:r>
+      <w:proofErr w:type="spellEnd"/>
+      <w:r>
+        <w:rPr>
+          <w:rFonts w:ascii="Source Code Pro" w:hAnsi="Source Code Pro" w:cs="宋体"/>
+          <w:color w:val="000000"/>
+          <w:kern w:val="0"/>
+          <w:sz w:val="21"/>
+          <w:szCs w:val="21"/>
+        </w:rPr>
+        <w:t>), 2 : DCTAB(</w:t>
+      </w:r>
+      <w:proofErr w:type="spellStart"/>
+      <w:r>
+        <w:rPr>
+          <w:rFonts w:ascii="Source Code Pro" w:hAnsi="Source Code Pro" w:cs="宋体"/>
+          <w:color w:val="000000"/>
+          <w:kern w:val="0"/>
+          <w:sz w:val="21"/>
+          <w:szCs w:val="21"/>
+        </w:rPr>
+        <w:t>category_plus_one</w:t>
+      </w:r>
+      <w:proofErr w:type="spellEnd"/>
+      <w:r>
+        <w:rPr>
+          <w:rFonts w:ascii="Source Code Pro" w:hAnsi="Source Code Pro" w:cs="宋体"/>
+          <w:color w:val="000000"/>
+          <w:kern w:val="0"/>
+          <w:sz w:val="21"/>
+          <w:szCs w:val="21"/>
+        </w:rPr>
+        <w:t>(</w:t>
+      </w:r>
+      <w:proofErr w:type="spellStart"/>
+      <w:r>
+        <w:rPr>
+          <w:rFonts w:ascii="Source Code Pro" w:hAnsi="Source Code Pro" w:cs="宋体"/>
+          <w:color w:val="000000"/>
+          <w:kern w:val="0"/>
+          <w:sz w:val="21"/>
+          <w:szCs w:val="21"/>
+        </w:rPr>
+        <w:t>i</w:t>
+      </w:r>
+      <w:proofErr w:type="spellEnd"/>
+      <w:r>
+        <w:rPr>
+          <w:rFonts w:ascii="Source Code Pro" w:hAnsi="Source Code Pro" w:cs="宋体"/>
+          <w:color w:val="000000"/>
+          <w:kern w:val="0"/>
+          <w:sz w:val="21"/>
+          <w:szCs w:val="21"/>
+        </w:rPr>
+        <w:t xml:space="preserve">), 1) + 1), </w:t>
+      </w:r>
+      <w:r>
+        <w:rPr>
+          <w:rFonts w:ascii="Source Code Pro" w:hAnsi="Source Code Pro" w:cs="宋体"/>
+          <w:color w:val="0E00FF"/>
+          <w:kern w:val="0"/>
+          <w:sz w:val="21"/>
+          <w:szCs w:val="21"/>
+        </w:rPr>
+        <w:t>...</w:t>
+      </w:r>
+    </w:p>
+    <w:p>
+      <w:pPr>
+        <w:widowControl/>
+        <w:shd w:val="clear" w:color="auto" w:fill="F7F7F7"/>
+        <w:spacing w:line="259" w:lineRule="atLeast"/>
+        <w:ind w:leftChars="200" w:left="480"/>
+        <w:jc w:val="left"/>
+        <w:rPr>
+          <w:rFonts w:ascii="Source Code Pro" w:hAnsi="Source Code Pro" w:cs="宋体"/>
+          <w:color w:val="000000"/>
+          <w:kern w:val="0"/>
+          <w:sz w:val="21"/>
+          <w:szCs w:val="21"/>
+        </w:rPr>
+      </w:pPr>
+      <w:r>
+        <w:rPr>
+          <w:rFonts w:ascii="Source Code Pro" w:hAnsi="Source Code Pro" w:cs="宋体"/>
+          <w:color w:val="000000"/>
+          <w:kern w:val="0"/>
+          <w:sz w:val="21"/>
+          <w:szCs w:val="21"/>
+        </w:rPr>
+        <w:t xml:space="preserve">    dec2bin_array(</w:t>
+      </w:r>
+      <w:proofErr w:type="spellStart"/>
+      <w:r>
+        <w:rPr>
+          <w:rFonts w:ascii="Source Code Pro" w:hAnsi="Source Code Pro" w:cs="宋体"/>
+          <w:color w:val="000000"/>
+          <w:kern w:val="0"/>
+          <w:sz w:val="21"/>
+          <w:szCs w:val="21"/>
+        </w:rPr>
+        <w:t>diff_dc</w:t>
+      </w:r>
+      <w:proofErr w:type="spellEnd"/>
+      <w:r>
+        <w:rPr>
+          <w:rFonts w:ascii="Source Code Pro" w:hAnsi="Source Code Pro" w:cs="宋体"/>
+          <w:color w:val="000000"/>
+          <w:kern w:val="0"/>
+          <w:sz w:val="21"/>
+          <w:szCs w:val="21"/>
+        </w:rPr>
+        <w:t>(</w:t>
+      </w:r>
+      <w:proofErr w:type="spellStart"/>
+      <w:r>
+        <w:rPr>
+          <w:rFonts w:ascii="Source Code Pro" w:hAnsi="Source Code Pro" w:cs="宋体"/>
+          <w:color w:val="000000"/>
+          <w:kern w:val="0"/>
+          <w:sz w:val="21"/>
+          <w:szCs w:val="21"/>
+        </w:rPr>
+        <w:t>i</w:t>
+      </w:r>
+      <w:proofErr w:type="spellEnd"/>
+      <w:r>
+        <w:rPr>
+          <w:rFonts w:ascii="Source Code Pro" w:hAnsi="Source Code Pro" w:cs="宋体"/>
+          <w:color w:val="000000"/>
+          <w:kern w:val="0"/>
+          <w:sz w:val="21"/>
+          <w:szCs w:val="21"/>
+        </w:rPr>
+        <w:t xml:space="preserve">))]', </w:t>
+      </w:r>
+      <w:r>
+        <w:rPr>
+          <w:rFonts w:ascii="Source Code Pro" w:hAnsi="Source Code Pro" w:cs="宋体"/>
+          <w:color w:val="0E00FF"/>
+          <w:kern w:val="0"/>
+          <w:sz w:val="21"/>
+          <w:szCs w:val="21"/>
+        </w:rPr>
+        <w:t>...</w:t>
+      </w:r>
+    </w:p>
+    <w:p>
+      <w:pPr>
+        <w:widowControl/>
+        <w:shd w:val="clear" w:color="auto" w:fill="F7F7F7"/>
+        <w:spacing w:line="259" w:lineRule="atLeast"/>
+        <w:ind w:leftChars="200" w:left="480"/>
+        <w:jc w:val="left"/>
+        <w:rPr>
+          <w:rFonts w:ascii="Source Code Pro" w:hAnsi="Source Code Pro" w:cs="宋体"/>
+          <w:color w:val="000000"/>
+          <w:kern w:val="0"/>
+          <w:sz w:val="21"/>
+          <w:szCs w:val="21"/>
+        </w:rPr>
+      </w:pPr>
+      <w:r>
+        <w:rPr>
+          <w:rFonts w:ascii="Source Code Pro" w:hAnsi="Source Code Pro" w:cs="宋体"/>
+          <w:color w:val="000000"/>
+          <w:kern w:val="0"/>
+          <w:sz w:val="21"/>
+          <w:szCs w:val="21"/>
+        </w:rPr>
+        <w:t xml:space="preserve">    [</w:t>
+      </w:r>
+      <w:proofErr w:type="gramStart"/>
+      <w:r>
+        <w:rPr>
+          <w:rFonts w:ascii="Source Code Pro" w:hAnsi="Source Code Pro" w:cs="宋体"/>
+          <w:color w:val="000000"/>
+          <w:kern w:val="0"/>
+          <w:sz w:val="21"/>
+          <w:szCs w:val="21"/>
+        </w:rPr>
+        <w:t>1 :</w:t>
+      </w:r>
+      <w:proofErr w:type="gramEnd"/>
+      <w:r>
+        <w:rPr>
+          <w:rFonts w:ascii="Source Code Pro" w:hAnsi="Source Code Pro" w:cs="宋体"/>
+          <w:color w:val="000000"/>
+          <w:kern w:val="0"/>
+          <w:sz w:val="21"/>
+          <w:szCs w:val="21"/>
+        </w:rPr>
+        <w:t xml:space="preserve"> length(</w:t>
+      </w:r>
+      <w:proofErr w:type="spellStart"/>
+      <w:r>
+        <w:rPr>
+          <w:rFonts w:ascii="Source Code Pro" w:hAnsi="Source Code Pro" w:cs="宋体"/>
+          <w:color w:val="000000"/>
+          <w:kern w:val="0"/>
+          <w:sz w:val="21"/>
+          <w:szCs w:val="21"/>
+        </w:rPr>
+        <w:t>diff_dc</w:t>
+      </w:r>
+      <w:proofErr w:type="spellEnd"/>
+      <w:r>
+        <w:rPr>
+          <w:rFonts w:ascii="Source Code Pro" w:hAnsi="Source Code Pro" w:cs="宋体"/>
+          <w:color w:val="000000"/>
+          <w:kern w:val="0"/>
+          <w:sz w:val="21"/>
+          <w:szCs w:val="21"/>
+        </w:rPr>
+        <w:t xml:space="preserve">)]', </w:t>
+      </w:r>
+      <w:r>
+        <w:rPr>
+          <w:rFonts w:ascii="Source Code Pro" w:hAnsi="Source Code Pro" w:cs="宋体"/>
+          <w:color w:val="AA04F9"/>
+          <w:kern w:val="0"/>
+          <w:sz w:val="21"/>
+          <w:szCs w:val="21"/>
+        </w:rPr>
+        <w:t>'</w:t>
+      </w:r>
+      <w:proofErr w:type="spellStart"/>
+      <w:r>
+        <w:rPr>
+          <w:rFonts w:ascii="Source Code Pro" w:hAnsi="Source Code Pro" w:cs="宋体"/>
+          <w:color w:val="AA04F9"/>
+          <w:kern w:val="0"/>
+          <w:sz w:val="21"/>
+          <w:szCs w:val="21"/>
+        </w:rPr>
+        <w:t>UniformOutput</w:t>
+      </w:r>
+      <w:proofErr w:type="spellEnd"/>
+      <w:r>
+        <w:rPr>
+          <w:rFonts w:ascii="Source Code Pro" w:hAnsi="Source Code Pro" w:cs="宋体"/>
+          <w:color w:val="AA04F9"/>
+          <w:kern w:val="0"/>
+          <w:sz w:val="21"/>
+          <w:szCs w:val="21"/>
+        </w:rPr>
+        <w:t>'</w:t>
+      </w:r>
+      <w:r>
+        <w:rPr>
+          <w:rFonts w:ascii="Source Code Pro" w:hAnsi="Source Code Pro" w:cs="宋体"/>
+          <w:color w:val="000000"/>
+          <w:kern w:val="0"/>
+          <w:sz w:val="21"/>
+          <w:szCs w:val="21"/>
+        </w:rPr>
+        <w:t>, false);</w:t>
+      </w:r>
+    </w:p>
+    <w:p>
+      <w:pPr>
+        <w:widowControl/>
+        <w:shd w:val="clear" w:color="auto" w:fill="F7F7F7"/>
+        <w:spacing w:line="259" w:lineRule="atLeast"/>
+        <w:ind w:leftChars="200" w:left="480"/>
+        <w:jc w:val="left"/>
+        <w:rPr>
+          <w:rFonts w:ascii="Consolas" w:hAnsi="Consolas" w:cs="宋体"/>
+          <w:color w:val="000000"/>
+          <w:kern w:val="0"/>
+          <w:sz w:val="21"/>
+          <w:szCs w:val="21"/>
+        </w:rPr>
+      </w:pPr>
+      <w:proofErr w:type="spellStart"/>
+      <w:r>
+        <w:rPr>
+          <w:rFonts w:ascii="Source Code Pro" w:hAnsi="Source Code Pro" w:cs="宋体"/>
+          <w:color w:val="000000"/>
+          <w:kern w:val="0"/>
+          <w:sz w:val="21"/>
+          <w:szCs w:val="21"/>
+        </w:rPr>
+        <w:t>dc_stream</w:t>
+      </w:r>
+      <w:proofErr w:type="spellEnd"/>
+      <w:r>
+        <w:rPr>
+          <w:rFonts w:ascii="Source Code Pro" w:hAnsi="Source Code Pro" w:cs="宋体"/>
+          <w:color w:val="000000"/>
+          <w:kern w:val="0"/>
+          <w:sz w:val="21"/>
+          <w:szCs w:val="21"/>
+        </w:rPr>
+        <w:t xml:space="preserve"> = cell2mat(</w:t>
+      </w:r>
+      <w:proofErr w:type="spellStart"/>
+      <w:r>
+        <w:rPr>
+          <w:rFonts w:ascii="Source Code Pro" w:hAnsi="Source Code Pro" w:cs="宋体"/>
+          <w:color w:val="000000"/>
+          <w:kern w:val="0"/>
+          <w:sz w:val="21"/>
+          <w:szCs w:val="21"/>
+        </w:rPr>
+        <w:t>dc_stream</w:t>
+      </w:r>
+      <w:proofErr w:type="spellEnd"/>
+      <w:r>
+        <w:rPr>
+          <w:rFonts w:ascii="Source Code Pro" w:hAnsi="Source Code Pro" w:cs="宋体"/>
+          <w:color w:val="000000"/>
+          <w:kern w:val="0"/>
+          <w:sz w:val="21"/>
+          <w:szCs w:val="21"/>
+        </w:rPr>
+        <w:t>);</w:t>
+      </w:r>
+    </w:p>
+    <w:p>
+      <w:pPr>
+        <w:spacing w:line="360" w:lineRule="auto"/>
+        <w:ind w:firstLineChars="200" w:firstLine="480"/>
+        <w:rPr>
+          <w:rFonts w:hint="eastAsia"/>
+          <w:color w:val="000000"/>
+          <w:kern w:val="0"/>
+          <w:szCs w:val="24"/>
+        </w:rPr>
+      </w:pPr>
+    </w:p>
+    <w:p>
+      <w:pPr>
+        <w:spacing w:line="360" w:lineRule="auto"/>
+        <w:ind w:firstLineChars="200" w:firstLine="480"/>
+        <w:rPr>
+          <w:color w:val="000000"/>
+          <w:kern w:val="0"/>
+          <w:szCs w:val="24"/>
+        </w:rPr>
+      </w:pPr>
+      <w:r>
+        <w:rPr>
+          <w:rFonts w:hint="eastAsia"/>
+          <w:color w:val="000000"/>
+          <w:kern w:val="0"/>
+          <w:szCs w:val="24"/>
+        </w:rPr>
+        <w:t>得到的</w:t>
+      </w:r>
+      <w:proofErr w:type="spellStart"/>
+      <w:r>
+        <w:rPr>
+          <w:rFonts w:ascii="Source Code Pro" w:hAnsi="Source Code Pro" w:cs="宋体"/>
+          <w:color w:val="000000"/>
+          <w:kern w:val="0"/>
+          <w:szCs w:val="21"/>
+        </w:rPr>
+        <w:t>dc_stream</w:t>
+      </w:r>
+      <w:proofErr w:type="spellEnd"/>
+      <w:r>
+        <w:rPr>
+          <w:rFonts w:hint="eastAsia"/>
+          <w:color w:val="000000"/>
+          <w:kern w:val="0"/>
+          <w:szCs w:val="24"/>
+        </w:rPr>
+        <w:t>即为</w:t>
+      </w:r>
+      <w:r>
+        <w:rPr>
+          <w:rFonts w:hint="eastAsia"/>
+          <w:color w:val="000000"/>
+          <w:kern w:val="0"/>
+          <w:szCs w:val="24"/>
+        </w:rPr>
+        <w:t>D</w:t>
+      </w:r>
+      <w:r>
+        <w:rPr>
+          <w:color w:val="000000"/>
+          <w:kern w:val="0"/>
+          <w:szCs w:val="24"/>
+        </w:rPr>
+        <w:t>C</w:t>
+      </w:r>
+      <w:r>
+        <w:rPr>
+          <w:rFonts w:hint="eastAsia"/>
+          <w:color w:val="000000"/>
+          <w:kern w:val="0"/>
+          <w:szCs w:val="24"/>
+        </w:rPr>
+        <w:t>码流</w:t>
+      </w:r>
+      <w:r>
+        <w:rPr>
+          <w:rFonts w:hint="eastAsia"/>
+          <w:color w:val="000000"/>
+          <w:kern w:val="0"/>
+          <w:szCs w:val="24"/>
+        </w:rPr>
+        <w:t>。</w:t>
+      </w:r>
+    </w:p>
+    <w:p>
+      <w:pPr>
+        <w:spacing w:line="360" w:lineRule="auto"/>
+        <w:ind w:firstLineChars="200" w:firstLine="480"/>
+        <w:rPr>
+          <w:color w:val="000000"/>
+          <w:kern w:val="0"/>
+          <w:szCs w:val="24"/>
+        </w:rPr>
+      </w:pPr>
+      <w:r>
+        <w:rPr>
+          <w:rFonts w:hint="eastAsia"/>
+          <w:color w:val="000000"/>
+          <w:kern w:val="0"/>
+          <w:szCs w:val="24"/>
+        </w:rPr>
+        <w:t>接下来进行</w:t>
+      </w:r>
+      <w:r>
+        <w:rPr>
+          <w:rFonts w:hint="eastAsia"/>
+          <w:color w:val="000000"/>
+          <w:kern w:val="0"/>
+          <w:szCs w:val="24"/>
+        </w:rPr>
+        <w:t>A</w:t>
+      </w:r>
+      <w:r>
+        <w:rPr>
+          <w:color w:val="000000"/>
+          <w:kern w:val="0"/>
+          <w:szCs w:val="24"/>
+        </w:rPr>
+        <w:t>C</w:t>
+      </w:r>
+      <w:r>
+        <w:rPr>
+          <w:rFonts w:hint="eastAsia"/>
+          <w:color w:val="000000"/>
+          <w:kern w:val="0"/>
+          <w:szCs w:val="24"/>
+        </w:rPr>
+        <w:t>编码，</w:t>
+      </w:r>
+      <w:r>
+        <w:rPr>
+          <w:rFonts w:hint="eastAsia"/>
+          <w:color w:val="000000"/>
+          <w:kern w:val="0"/>
+          <w:szCs w:val="24"/>
+        </w:rPr>
+        <w:t>采用的方法与</w:t>
+      </w:r>
+      <w:r>
+        <w:rPr>
+          <w:rFonts w:hint="eastAsia"/>
+          <w:color w:val="000000"/>
+          <w:kern w:val="0"/>
+          <w:szCs w:val="24"/>
+        </w:rPr>
+        <w:t>D</w:t>
+      </w:r>
+      <w:r>
+        <w:rPr>
+          <w:color w:val="000000"/>
+          <w:kern w:val="0"/>
+          <w:szCs w:val="24"/>
+        </w:rPr>
+        <w:t>C</w:t>
+      </w:r>
+      <w:r>
+        <w:rPr>
+          <w:rFonts w:hint="eastAsia"/>
+          <w:color w:val="000000"/>
+          <w:kern w:val="0"/>
+          <w:szCs w:val="24"/>
+        </w:rPr>
+        <w:t>编码类似，</w:t>
+      </w:r>
+      <w:r>
+        <w:rPr>
+          <w:rFonts w:hint="eastAsia"/>
+          <w:color w:val="000000"/>
+          <w:kern w:val="0"/>
+          <w:szCs w:val="24"/>
+        </w:rPr>
+        <w:t>通过循环遍历每个</w:t>
+      </w:r>
+      <w:r>
+        <w:rPr>
+          <w:rFonts w:hint="eastAsia"/>
+          <w:color w:val="000000"/>
+          <w:kern w:val="0"/>
+          <w:szCs w:val="24"/>
+        </w:rPr>
+        <w:t>块的信息</w:t>
+      </w:r>
+      <w:r>
+        <w:rPr>
+          <w:rFonts w:hint="eastAsia"/>
+          <w:color w:val="000000"/>
+          <w:kern w:val="0"/>
+          <w:szCs w:val="24"/>
+        </w:rPr>
+        <w:t>，然后进行熵编码。</w:t>
+      </w:r>
+    </w:p>
+    <w:p>
+      <w:pPr>
+        <w:spacing w:line="360" w:lineRule="auto"/>
+        <w:ind w:firstLineChars="200" w:firstLine="480"/>
+        <w:rPr>
+          <w:color w:val="000000"/>
+          <w:kern w:val="0"/>
+          <w:szCs w:val="24"/>
+        </w:rPr>
+      </w:pPr>
+      <w:r>
+        <w:rPr>
+          <w:rFonts w:hint="eastAsia"/>
+          <w:color w:val="000000"/>
+          <w:kern w:val="0"/>
+          <w:szCs w:val="24"/>
+        </w:rPr>
+        <w:t>关键代码如下：</w:t>
+      </w:r>
+    </w:p>
+    <w:p>
+      <w:pPr>
+        <w:spacing w:line="360" w:lineRule="auto"/>
+        <w:ind w:firstLineChars="200" w:firstLine="480"/>
+        <w:rPr>
+          <w:color w:val="000000"/>
+          <w:kern w:val="0"/>
+          <w:szCs w:val="24"/>
+        </w:rPr>
+      </w:pPr>
+    </w:p>
+    <w:p>
+      <w:pPr>
+        <w:widowControl/>
+        <w:shd w:val="clear" w:color="auto" w:fill="F7F7F7"/>
+        <w:spacing w:line="259" w:lineRule="atLeast"/>
+        <w:ind w:leftChars="200" w:left="480"/>
+        <w:jc w:val="left"/>
+        <w:rPr>
+          <w:rFonts w:ascii="Source Code Pro" w:hAnsi="Source Code Pro" w:cs="宋体"/>
+          <w:color w:val="000000"/>
+          <w:kern w:val="0"/>
+          <w:sz w:val="21"/>
+          <w:szCs w:val="21"/>
+        </w:rPr>
+      </w:pPr>
+      <w:r>
+        <w:rPr>
+          <w:rFonts w:ascii="Source Code Pro" w:hAnsi="Source Code Pro" w:cs="宋体"/>
+          <w:color w:val="000000"/>
+          <w:kern w:val="0"/>
+          <w:sz w:val="21"/>
+          <w:szCs w:val="21"/>
+        </w:rPr>
+        <w:t xml:space="preserve">ac = </w:t>
+      </w:r>
+      <w:proofErr w:type="spellStart"/>
+      <w:r>
+        <w:rPr>
+          <w:rFonts w:ascii="Source Code Pro" w:hAnsi="Source Code Pro" w:cs="宋体"/>
+          <w:color w:val="000000"/>
+          <w:kern w:val="0"/>
+          <w:sz w:val="21"/>
+          <w:szCs w:val="21"/>
+        </w:rPr>
+        <w:t>C_</w:t>
+      </w:r>
+      <w:proofErr w:type="gramStart"/>
+      <w:r>
+        <w:rPr>
+          <w:rFonts w:ascii="Source Code Pro" w:hAnsi="Source Code Pro" w:cs="宋体"/>
+          <w:color w:val="000000"/>
+          <w:kern w:val="0"/>
+          <w:sz w:val="21"/>
+          <w:szCs w:val="21"/>
+        </w:rPr>
+        <w:t>tilde</w:t>
+      </w:r>
+      <w:proofErr w:type="spellEnd"/>
+      <w:r>
+        <w:rPr>
+          <w:rFonts w:ascii="Source Code Pro" w:hAnsi="Source Code Pro" w:cs="宋体"/>
+          <w:color w:val="000000"/>
+          <w:kern w:val="0"/>
+          <w:sz w:val="21"/>
+          <w:szCs w:val="21"/>
+        </w:rPr>
+        <w:t>(</w:t>
+      </w:r>
+      <w:proofErr w:type="gramEnd"/>
+      <w:r>
+        <w:rPr>
+          <w:rFonts w:ascii="Source Code Pro" w:hAnsi="Source Code Pro" w:cs="宋体"/>
+          <w:color w:val="000000"/>
+          <w:kern w:val="0"/>
+          <w:sz w:val="21"/>
+          <w:szCs w:val="21"/>
+        </w:rPr>
+        <w:t>2 : end, :);</w:t>
+      </w:r>
+    </w:p>
+    <w:p>
+      <w:pPr>
+        <w:widowControl/>
+        <w:shd w:val="clear" w:color="auto" w:fill="F7F7F7"/>
+        <w:spacing w:line="259" w:lineRule="atLeast"/>
+        <w:ind w:leftChars="200" w:left="480"/>
+        <w:jc w:val="left"/>
+        <w:rPr>
+          <w:rFonts w:ascii="Source Code Pro" w:hAnsi="Source Code Pro" w:cs="宋体"/>
+          <w:color w:val="000000"/>
+          <w:kern w:val="0"/>
+          <w:sz w:val="21"/>
+          <w:szCs w:val="21"/>
+        </w:rPr>
+      </w:pPr>
+      <w:r>
+        <w:rPr>
+          <w:rFonts w:ascii="Source Code Pro" w:hAnsi="Source Code Pro" w:cs="宋体"/>
+          <w:color w:val="000000"/>
+          <w:kern w:val="0"/>
+          <w:sz w:val="21"/>
+          <w:szCs w:val="21"/>
+        </w:rPr>
+        <w:t>Size = min(ceil(log2(abs(ac) + 1)), 10);</w:t>
+      </w:r>
+    </w:p>
+    <w:p>
+      <w:pPr>
+        <w:widowControl/>
+        <w:shd w:val="clear" w:color="auto" w:fill="F7F7F7"/>
+        <w:spacing w:line="259" w:lineRule="atLeast"/>
+        <w:ind w:leftChars="200" w:left="480"/>
+        <w:jc w:val="left"/>
+        <w:rPr>
+          <w:rFonts w:ascii="Source Code Pro" w:hAnsi="Source Code Pro" w:cs="宋体"/>
+          <w:color w:val="000000"/>
+          <w:kern w:val="0"/>
+          <w:sz w:val="21"/>
+          <w:szCs w:val="21"/>
+        </w:rPr>
+      </w:pPr>
+      <w:proofErr w:type="spellStart"/>
+      <w:r>
+        <w:rPr>
+          <w:rFonts w:ascii="Source Code Pro" w:hAnsi="Source Code Pro" w:cs="宋体"/>
+          <w:color w:val="000000"/>
+          <w:kern w:val="0"/>
+          <w:sz w:val="21"/>
+          <w:szCs w:val="21"/>
+        </w:rPr>
+        <w:t>ac_stream</w:t>
+      </w:r>
+      <w:proofErr w:type="spellEnd"/>
+      <w:r>
+        <w:rPr>
+          <w:rFonts w:ascii="Source Code Pro" w:hAnsi="Source Code Pro" w:cs="宋体"/>
+          <w:color w:val="000000"/>
+          <w:kern w:val="0"/>
+          <w:sz w:val="21"/>
+          <w:szCs w:val="21"/>
+        </w:rPr>
+        <w:t xml:space="preserve"> = [];</w:t>
+      </w:r>
+    </w:p>
+    <w:p>
+      <w:pPr>
+        <w:widowControl/>
+        <w:shd w:val="clear" w:color="auto" w:fill="F7F7F7"/>
+        <w:spacing w:line="259" w:lineRule="atLeast"/>
+        <w:ind w:leftChars="200" w:left="480"/>
+        <w:jc w:val="left"/>
+        <w:rPr>
+          <w:rFonts w:ascii="Source Code Pro" w:hAnsi="Source Code Pro" w:cs="宋体"/>
+          <w:color w:val="000000"/>
+          <w:kern w:val="0"/>
+          <w:sz w:val="21"/>
+          <w:szCs w:val="21"/>
+        </w:rPr>
+      </w:pPr>
+      <w:r>
+        <w:rPr>
+          <w:rFonts w:ascii="Source Code Pro" w:hAnsi="Source Code Pro" w:cs="宋体"/>
+          <w:color w:val="000000"/>
+          <w:kern w:val="0"/>
+          <w:sz w:val="21"/>
+          <w:szCs w:val="21"/>
+        </w:rPr>
+        <w:t>ZRL = [1, 1, 1, 1, 1, 1, 1, 1, 0, 0, 1];</w:t>
+      </w:r>
+    </w:p>
+    <w:p>
+      <w:pPr>
+        <w:widowControl/>
+        <w:shd w:val="clear" w:color="auto" w:fill="F7F7F7"/>
+        <w:spacing w:line="259" w:lineRule="atLeast"/>
+        <w:ind w:leftChars="200" w:left="480"/>
+        <w:jc w:val="left"/>
+        <w:rPr>
+          <w:rFonts w:ascii="Source Code Pro" w:hAnsi="Source Code Pro" w:cs="宋体"/>
+          <w:color w:val="000000"/>
+          <w:kern w:val="0"/>
+          <w:sz w:val="21"/>
+          <w:szCs w:val="21"/>
+        </w:rPr>
+      </w:pPr>
+      <w:r>
+        <w:rPr>
+          <w:rFonts w:ascii="Source Code Pro" w:hAnsi="Source Code Pro" w:cs="宋体"/>
+          <w:color w:val="000000"/>
+          <w:kern w:val="0"/>
+          <w:sz w:val="21"/>
+          <w:szCs w:val="21"/>
+        </w:rPr>
+        <w:t>EOB = [1, 0, 1, 0];</w:t>
+      </w:r>
+    </w:p>
+    <w:p>
+      <w:pPr>
+        <w:widowControl/>
+        <w:shd w:val="clear" w:color="auto" w:fill="F7F7F7"/>
+        <w:spacing w:line="259" w:lineRule="atLeast"/>
+        <w:ind w:leftChars="200" w:left="480"/>
+        <w:jc w:val="left"/>
+        <w:rPr>
+          <w:rFonts w:ascii="Source Code Pro" w:hAnsi="Source Code Pro" w:cs="宋体"/>
+          <w:color w:val="000000"/>
+          <w:kern w:val="0"/>
+          <w:sz w:val="21"/>
+          <w:szCs w:val="21"/>
+        </w:rPr>
+      </w:pPr>
+      <w:r>
+        <w:rPr>
+          <w:rFonts w:ascii="Source Code Pro" w:hAnsi="Source Code Pro" w:cs="宋体"/>
+          <w:color w:val="0E00FF"/>
+          <w:kern w:val="0"/>
+          <w:sz w:val="21"/>
+          <w:szCs w:val="21"/>
+        </w:rPr>
+        <w:t xml:space="preserve">for </w:t>
+      </w:r>
+      <w:proofErr w:type="spellStart"/>
+      <w:r>
+        <w:rPr>
+          <w:rFonts w:ascii="Source Code Pro" w:hAnsi="Source Code Pro" w:cs="宋体"/>
+          <w:color w:val="000000"/>
+          <w:kern w:val="0"/>
+          <w:sz w:val="21"/>
+          <w:szCs w:val="21"/>
+        </w:rPr>
+        <w:t>i</w:t>
+      </w:r>
+      <w:proofErr w:type="spellEnd"/>
+      <w:r>
+        <w:rPr>
+          <w:rFonts w:ascii="Source Code Pro" w:hAnsi="Source Code Pro" w:cs="宋体"/>
+          <w:color w:val="000000"/>
+          <w:kern w:val="0"/>
+          <w:sz w:val="21"/>
+          <w:szCs w:val="21"/>
+        </w:rPr>
+        <w:t xml:space="preserve"> = </w:t>
+      </w:r>
+      <w:proofErr w:type="gramStart"/>
+      <w:r>
+        <w:rPr>
+          <w:rFonts w:ascii="Source Code Pro" w:hAnsi="Source Code Pro" w:cs="宋体"/>
+          <w:color w:val="000000"/>
+          <w:kern w:val="0"/>
+          <w:sz w:val="21"/>
+          <w:szCs w:val="21"/>
+        </w:rPr>
+        <w:t>1 :</w:t>
+      </w:r>
+      <w:proofErr w:type="gramEnd"/>
+      <w:r>
+        <w:rPr>
+          <w:rFonts w:ascii="Source Code Pro" w:hAnsi="Source Code Pro" w:cs="宋体"/>
+          <w:color w:val="000000"/>
+          <w:kern w:val="0"/>
+          <w:sz w:val="21"/>
+          <w:szCs w:val="21"/>
+        </w:rPr>
+        <w:t xml:space="preserve"> 1 : size(ac, 2)</w:t>
+      </w:r>
+    </w:p>
+    <w:p>
+      <w:pPr>
+        <w:widowControl/>
+        <w:shd w:val="clear" w:color="auto" w:fill="F7F7F7"/>
+        <w:spacing w:line="259" w:lineRule="atLeast"/>
+        <w:ind w:leftChars="200" w:left="480"/>
+        <w:jc w:val="left"/>
+        <w:rPr>
+          <w:rFonts w:ascii="Source Code Pro" w:hAnsi="Source Code Pro" w:cs="宋体"/>
+          <w:color w:val="000000"/>
+          <w:kern w:val="0"/>
+          <w:sz w:val="21"/>
+          <w:szCs w:val="21"/>
+        </w:rPr>
+      </w:pPr>
+      <w:r>
+        <w:rPr>
+          <w:rFonts w:ascii="Source Code Pro" w:hAnsi="Source Code Pro" w:cs="宋体"/>
+          <w:color w:val="000000"/>
+          <w:kern w:val="0"/>
+          <w:sz w:val="21"/>
+          <w:szCs w:val="21"/>
+        </w:rPr>
+        <w:t xml:space="preserve">    </w:t>
+      </w:r>
+      <w:proofErr w:type="spellStart"/>
+      <w:r>
+        <w:rPr>
+          <w:rFonts w:ascii="Source Code Pro" w:hAnsi="Source Code Pro" w:cs="宋体"/>
+          <w:color w:val="000000"/>
+          <w:kern w:val="0"/>
+          <w:sz w:val="21"/>
+          <w:szCs w:val="21"/>
+        </w:rPr>
+        <w:t>this_ac</w:t>
+      </w:r>
+      <w:proofErr w:type="spellEnd"/>
+      <w:r>
+        <w:rPr>
+          <w:rFonts w:ascii="Source Code Pro" w:hAnsi="Source Code Pro" w:cs="宋体"/>
+          <w:color w:val="000000"/>
+          <w:kern w:val="0"/>
+          <w:sz w:val="21"/>
+          <w:szCs w:val="21"/>
+        </w:rPr>
+        <w:t xml:space="preserve"> = ac</w:t>
+      </w:r>
+      <w:proofErr w:type="gramStart"/>
+      <w:r>
+        <w:rPr>
+          <w:rFonts w:ascii="Source Code Pro" w:hAnsi="Source Code Pro" w:cs="宋体"/>
+          <w:color w:val="000000"/>
+          <w:kern w:val="0"/>
+          <w:sz w:val="21"/>
+          <w:szCs w:val="21"/>
+        </w:rPr>
+        <w:t>(:,</w:t>
+      </w:r>
+      <w:proofErr w:type="gramEnd"/>
+      <w:r>
+        <w:rPr>
+          <w:rFonts w:ascii="Source Code Pro" w:hAnsi="Source Code Pro" w:cs="宋体"/>
+          <w:color w:val="000000"/>
+          <w:kern w:val="0"/>
+          <w:sz w:val="21"/>
+          <w:szCs w:val="21"/>
+        </w:rPr>
+        <w:t xml:space="preserve"> </w:t>
+      </w:r>
+      <w:proofErr w:type="spellStart"/>
+      <w:r>
+        <w:rPr>
+          <w:rFonts w:ascii="Source Code Pro" w:hAnsi="Source Code Pro" w:cs="宋体"/>
+          <w:color w:val="000000"/>
+          <w:kern w:val="0"/>
+          <w:sz w:val="21"/>
+          <w:szCs w:val="21"/>
+        </w:rPr>
+        <w:t>i</w:t>
+      </w:r>
+      <w:proofErr w:type="spellEnd"/>
+      <w:r>
+        <w:rPr>
+          <w:rFonts w:ascii="Source Code Pro" w:hAnsi="Source Code Pro" w:cs="宋体"/>
+          <w:color w:val="000000"/>
+          <w:kern w:val="0"/>
+          <w:sz w:val="21"/>
+          <w:szCs w:val="21"/>
+        </w:rPr>
+        <w:t>);</w:t>
+      </w:r>
+    </w:p>
+    <w:p>
+      <w:pPr>
+        <w:widowControl/>
+        <w:shd w:val="clear" w:color="auto" w:fill="F7F7F7"/>
+        <w:spacing w:line="259" w:lineRule="atLeast"/>
+        <w:ind w:leftChars="200" w:left="480"/>
+        <w:jc w:val="left"/>
+        <w:rPr>
+          <w:rFonts w:ascii="Source Code Pro" w:hAnsi="Source Code Pro" w:cs="宋体"/>
+          <w:color w:val="000000"/>
+          <w:kern w:val="0"/>
+          <w:sz w:val="21"/>
+          <w:szCs w:val="21"/>
+        </w:rPr>
+      </w:pPr>
+      <w:r>
+        <w:rPr>
+          <w:rFonts w:ascii="Source Code Pro" w:hAnsi="Source Code Pro" w:cs="宋体"/>
+          <w:color w:val="000000"/>
+          <w:kern w:val="0"/>
+          <w:sz w:val="21"/>
+          <w:szCs w:val="21"/>
+        </w:rPr>
+        <w:t xml:space="preserve">    </w:t>
+      </w:r>
+      <w:proofErr w:type="spellStart"/>
+      <w:r>
+        <w:rPr>
+          <w:rFonts w:ascii="Source Code Pro" w:hAnsi="Source Code Pro" w:cs="宋体"/>
+          <w:color w:val="000000"/>
+          <w:kern w:val="0"/>
+          <w:sz w:val="21"/>
+          <w:szCs w:val="21"/>
+        </w:rPr>
+        <w:t>this_Size</w:t>
+      </w:r>
+      <w:proofErr w:type="spellEnd"/>
+      <w:r>
+        <w:rPr>
+          <w:rFonts w:ascii="Source Code Pro" w:hAnsi="Source Code Pro" w:cs="宋体"/>
+          <w:color w:val="000000"/>
+          <w:kern w:val="0"/>
+          <w:sz w:val="21"/>
+          <w:szCs w:val="21"/>
+        </w:rPr>
+        <w:t xml:space="preserve"> = Size</w:t>
+      </w:r>
+      <w:proofErr w:type="gramStart"/>
+      <w:r>
+        <w:rPr>
+          <w:rFonts w:ascii="Source Code Pro" w:hAnsi="Source Code Pro" w:cs="宋体"/>
+          <w:color w:val="000000"/>
+          <w:kern w:val="0"/>
+          <w:sz w:val="21"/>
+          <w:szCs w:val="21"/>
+        </w:rPr>
+        <w:t>(:,</w:t>
+      </w:r>
+      <w:proofErr w:type="gramEnd"/>
+      <w:r>
+        <w:rPr>
+          <w:rFonts w:ascii="Source Code Pro" w:hAnsi="Source Code Pro" w:cs="宋体"/>
+          <w:color w:val="000000"/>
+          <w:kern w:val="0"/>
+          <w:sz w:val="21"/>
+          <w:szCs w:val="21"/>
+        </w:rPr>
+        <w:t xml:space="preserve"> </w:t>
+      </w:r>
+      <w:proofErr w:type="spellStart"/>
+      <w:r>
+        <w:rPr>
+          <w:rFonts w:ascii="Source Code Pro" w:hAnsi="Source Code Pro" w:cs="宋体"/>
+          <w:color w:val="000000"/>
+          <w:kern w:val="0"/>
+          <w:sz w:val="21"/>
+          <w:szCs w:val="21"/>
+        </w:rPr>
+        <w:t>i</w:t>
+      </w:r>
+      <w:proofErr w:type="spellEnd"/>
+      <w:r>
+        <w:rPr>
+          <w:rFonts w:ascii="Source Code Pro" w:hAnsi="Source Code Pro" w:cs="宋体"/>
+          <w:color w:val="000000"/>
+          <w:kern w:val="0"/>
+          <w:sz w:val="21"/>
+          <w:szCs w:val="21"/>
+        </w:rPr>
+        <w:t>);</w:t>
+      </w:r>
+    </w:p>
+    <w:p>
+      <w:pPr>
+        <w:widowControl/>
+        <w:shd w:val="clear" w:color="auto" w:fill="F7F7F7"/>
+        <w:spacing w:line="259" w:lineRule="atLeast"/>
+        <w:ind w:leftChars="200" w:left="480"/>
+        <w:jc w:val="left"/>
+        <w:rPr>
+          <w:rFonts w:ascii="Source Code Pro" w:hAnsi="Source Code Pro" w:cs="宋体"/>
+          <w:color w:val="000000"/>
+          <w:kern w:val="0"/>
+          <w:sz w:val="21"/>
+          <w:szCs w:val="21"/>
+        </w:rPr>
+      </w:pPr>
+      <w:r>
+        <w:rPr>
+          <w:rFonts w:ascii="Source Code Pro" w:hAnsi="Source Code Pro" w:cs="宋体"/>
+          <w:color w:val="000000"/>
+          <w:kern w:val="0"/>
+          <w:sz w:val="21"/>
+          <w:szCs w:val="21"/>
+        </w:rPr>
+        <w:t xml:space="preserve">    </w:t>
+      </w:r>
+      <w:proofErr w:type="spellStart"/>
+      <w:r>
+        <w:rPr>
+          <w:rFonts w:ascii="Source Code Pro" w:hAnsi="Source Code Pro" w:cs="宋体"/>
+          <w:color w:val="000000"/>
+          <w:kern w:val="0"/>
+          <w:sz w:val="21"/>
+          <w:szCs w:val="21"/>
+        </w:rPr>
+        <w:t>last_not_zero_idx</w:t>
+      </w:r>
+      <w:proofErr w:type="spellEnd"/>
+      <w:r>
+        <w:rPr>
+          <w:rFonts w:ascii="Source Code Pro" w:hAnsi="Source Code Pro" w:cs="宋体"/>
+          <w:color w:val="000000"/>
+          <w:kern w:val="0"/>
+          <w:sz w:val="21"/>
+          <w:szCs w:val="21"/>
+        </w:rPr>
+        <w:t xml:space="preserve"> = 0;</w:t>
+      </w:r>
+    </w:p>
+    <w:p>
+      <w:pPr>
+        <w:widowControl/>
+        <w:shd w:val="clear" w:color="auto" w:fill="F7F7F7"/>
+        <w:spacing w:line="259" w:lineRule="atLeast"/>
+        <w:ind w:leftChars="200" w:left="480"/>
+        <w:jc w:val="left"/>
+        <w:rPr>
+          <w:rFonts w:ascii="Source Code Pro" w:hAnsi="Source Code Pro" w:cs="宋体"/>
+          <w:color w:val="000000"/>
+          <w:kern w:val="0"/>
+          <w:sz w:val="21"/>
+          <w:szCs w:val="21"/>
+        </w:rPr>
+      </w:pPr>
+      <w:r>
+        <w:rPr>
+          <w:rFonts w:ascii="Source Code Pro" w:hAnsi="Source Code Pro" w:cs="宋体"/>
+          <w:color w:val="000000"/>
+          <w:kern w:val="0"/>
+          <w:sz w:val="21"/>
+          <w:szCs w:val="21"/>
+        </w:rPr>
+        <w:t xml:space="preserve">    </w:t>
+      </w:r>
+      <w:proofErr w:type="spellStart"/>
+      <w:r>
+        <w:rPr>
+          <w:rFonts w:ascii="Source Code Pro" w:hAnsi="Source Code Pro" w:cs="宋体"/>
+          <w:color w:val="000000"/>
+          <w:kern w:val="0"/>
+          <w:sz w:val="21"/>
+          <w:szCs w:val="21"/>
+        </w:rPr>
+        <w:t>not_zero</w:t>
+      </w:r>
+      <w:proofErr w:type="spellEnd"/>
+      <w:r>
+        <w:rPr>
+          <w:rFonts w:ascii="Source Code Pro" w:hAnsi="Source Code Pro" w:cs="宋体"/>
+          <w:color w:val="000000"/>
+          <w:kern w:val="0"/>
+          <w:sz w:val="21"/>
+          <w:szCs w:val="21"/>
+        </w:rPr>
+        <w:t xml:space="preserve"> = </w:t>
+      </w:r>
+      <w:proofErr w:type="spellStart"/>
+      <w:r>
+        <w:rPr>
+          <w:rFonts w:ascii="Source Code Pro" w:hAnsi="Source Code Pro" w:cs="宋体"/>
+          <w:color w:val="000000"/>
+          <w:kern w:val="0"/>
+          <w:sz w:val="21"/>
+          <w:szCs w:val="21"/>
+        </w:rPr>
+        <w:t>this_ac</w:t>
+      </w:r>
+      <w:proofErr w:type="spellEnd"/>
+      <w:r>
+        <w:rPr>
+          <w:rFonts w:ascii="Source Code Pro" w:hAnsi="Source Code Pro" w:cs="宋体"/>
+          <w:color w:val="000000"/>
+          <w:kern w:val="0"/>
+          <w:sz w:val="21"/>
+          <w:szCs w:val="21"/>
+        </w:rPr>
+        <w:t xml:space="preserve"> ~= 0;</w:t>
+      </w:r>
+    </w:p>
+    <w:p>
+      <w:pPr>
+        <w:widowControl/>
+        <w:shd w:val="clear" w:color="auto" w:fill="F7F7F7"/>
+        <w:spacing w:line="259" w:lineRule="atLeast"/>
+        <w:ind w:leftChars="200" w:left="480"/>
+        <w:jc w:val="left"/>
+        <w:rPr>
+          <w:rFonts w:ascii="Source Code Pro" w:hAnsi="Source Code Pro" w:cs="宋体"/>
+          <w:color w:val="000000"/>
+          <w:kern w:val="0"/>
+          <w:sz w:val="21"/>
+          <w:szCs w:val="21"/>
+        </w:rPr>
+      </w:pPr>
+      <w:r>
+        <w:rPr>
+          <w:rFonts w:ascii="Source Code Pro" w:hAnsi="Source Code Pro" w:cs="宋体"/>
+          <w:color w:val="000000"/>
+          <w:kern w:val="0"/>
+          <w:sz w:val="21"/>
+          <w:szCs w:val="21"/>
+        </w:rPr>
+        <w:t xml:space="preserve">    </w:t>
+      </w:r>
+      <w:r>
+        <w:rPr>
+          <w:rFonts w:ascii="Source Code Pro" w:hAnsi="Source Code Pro" w:cs="宋体"/>
+          <w:color w:val="0E00FF"/>
+          <w:kern w:val="0"/>
+          <w:sz w:val="21"/>
+          <w:szCs w:val="21"/>
+        </w:rPr>
+        <w:t xml:space="preserve">while </w:t>
+      </w:r>
+      <w:r>
+        <w:rPr>
+          <w:rFonts w:ascii="Source Code Pro" w:hAnsi="Source Code Pro" w:cs="宋体"/>
+          <w:color w:val="000000"/>
+          <w:kern w:val="0"/>
+          <w:sz w:val="21"/>
+          <w:szCs w:val="21"/>
+        </w:rPr>
+        <w:t>sum(</w:t>
+      </w:r>
+      <w:proofErr w:type="spellStart"/>
+      <w:r>
+        <w:rPr>
+          <w:rFonts w:ascii="Source Code Pro" w:hAnsi="Source Code Pro" w:cs="宋体"/>
+          <w:color w:val="000000"/>
+          <w:kern w:val="0"/>
+          <w:sz w:val="21"/>
+          <w:szCs w:val="21"/>
+        </w:rPr>
+        <w:t>not_zero</w:t>
+      </w:r>
+      <w:proofErr w:type="spellEnd"/>
+      <w:r>
+        <w:rPr>
+          <w:rFonts w:ascii="Source Code Pro" w:hAnsi="Source Code Pro" w:cs="宋体"/>
+          <w:color w:val="000000"/>
+          <w:kern w:val="0"/>
+          <w:sz w:val="21"/>
+          <w:szCs w:val="21"/>
+        </w:rPr>
+        <w:t>) ~= 0</w:t>
+      </w:r>
+    </w:p>
+    <w:p>
+      <w:pPr>
+        <w:widowControl/>
+        <w:shd w:val="clear" w:color="auto" w:fill="F7F7F7"/>
+        <w:spacing w:line="259" w:lineRule="atLeast"/>
+        <w:ind w:leftChars="200" w:left="480"/>
+        <w:jc w:val="left"/>
+        <w:rPr>
+          <w:rFonts w:ascii="Source Code Pro" w:hAnsi="Source Code Pro" w:cs="宋体"/>
+          <w:color w:val="000000"/>
+          <w:kern w:val="0"/>
+          <w:sz w:val="21"/>
+          <w:szCs w:val="21"/>
+        </w:rPr>
+      </w:pPr>
+      <w:r>
+        <w:rPr>
+          <w:rFonts w:ascii="Source Code Pro" w:hAnsi="Source Code Pro" w:cs="宋体"/>
+          <w:color w:val="000000"/>
+          <w:kern w:val="0"/>
+          <w:sz w:val="21"/>
+          <w:szCs w:val="21"/>
+        </w:rPr>
+        <w:t xml:space="preserve">        [~, </w:t>
+      </w:r>
+      <w:proofErr w:type="spellStart"/>
+      <w:r>
+        <w:rPr>
+          <w:rFonts w:ascii="Source Code Pro" w:hAnsi="Source Code Pro" w:cs="宋体"/>
+          <w:color w:val="000000"/>
+          <w:kern w:val="0"/>
+          <w:sz w:val="21"/>
+          <w:szCs w:val="21"/>
+        </w:rPr>
+        <w:t>new_idx</w:t>
+      </w:r>
+      <w:proofErr w:type="spellEnd"/>
+      <w:r>
+        <w:rPr>
+          <w:rFonts w:ascii="Source Code Pro" w:hAnsi="Source Code Pro" w:cs="宋体"/>
+          <w:color w:val="000000"/>
+          <w:kern w:val="0"/>
+          <w:sz w:val="21"/>
+          <w:szCs w:val="21"/>
+        </w:rPr>
+        <w:t>] = max(</w:t>
+      </w:r>
+      <w:proofErr w:type="spellStart"/>
+      <w:r>
+        <w:rPr>
+          <w:rFonts w:ascii="Source Code Pro" w:hAnsi="Source Code Pro" w:cs="宋体"/>
+          <w:color w:val="000000"/>
+          <w:kern w:val="0"/>
+          <w:sz w:val="21"/>
+          <w:szCs w:val="21"/>
+        </w:rPr>
+        <w:t>not_zero</w:t>
+      </w:r>
+      <w:proofErr w:type="spellEnd"/>
+      <w:r>
+        <w:rPr>
+          <w:rFonts w:ascii="Source Code Pro" w:hAnsi="Source Code Pro" w:cs="宋体"/>
+          <w:color w:val="000000"/>
+          <w:kern w:val="0"/>
+          <w:sz w:val="21"/>
+          <w:szCs w:val="21"/>
+        </w:rPr>
+        <w:t>);</w:t>
+      </w:r>
+    </w:p>
+    <w:p>
+      <w:pPr>
+        <w:widowControl/>
+        <w:shd w:val="clear" w:color="auto" w:fill="F7F7F7"/>
+        <w:spacing w:line="259" w:lineRule="atLeast"/>
+        <w:ind w:leftChars="200" w:left="480"/>
+        <w:jc w:val="left"/>
+        <w:rPr>
+          <w:rFonts w:ascii="Source Code Pro" w:hAnsi="Source Code Pro" w:cs="宋体"/>
+          <w:color w:val="000000"/>
+          <w:kern w:val="0"/>
+          <w:sz w:val="21"/>
+          <w:szCs w:val="21"/>
+        </w:rPr>
+      </w:pPr>
+      <w:r>
+        <w:rPr>
+          <w:rFonts w:ascii="Source Code Pro" w:hAnsi="Source Code Pro" w:cs="宋体"/>
+          <w:color w:val="000000"/>
+          <w:kern w:val="0"/>
+          <w:sz w:val="21"/>
+          <w:szCs w:val="21"/>
+        </w:rPr>
+        <w:t xml:space="preserve">        Run = </w:t>
+      </w:r>
+      <w:proofErr w:type="spellStart"/>
+      <w:r>
+        <w:rPr>
+          <w:rFonts w:ascii="Source Code Pro" w:hAnsi="Source Code Pro" w:cs="宋体"/>
+          <w:color w:val="000000"/>
+          <w:kern w:val="0"/>
+          <w:sz w:val="21"/>
+          <w:szCs w:val="21"/>
+        </w:rPr>
+        <w:t>new_idx</w:t>
+      </w:r>
+      <w:proofErr w:type="spellEnd"/>
+      <w:r>
+        <w:rPr>
+          <w:rFonts w:ascii="Source Code Pro" w:hAnsi="Source Code Pro" w:cs="宋体"/>
+          <w:color w:val="000000"/>
+          <w:kern w:val="0"/>
+          <w:sz w:val="21"/>
+          <w:szCs w:val="21"/>
+        </w:rPr>
+        <w:t xml:space="preserve"> - </w:t>
+      </w:r>
+      <w:proofErr w:type="spellStart"/>
+      <w:r>
+        <w:rPr>
+          <w:rFonts w:ascii="Source Code Pro" w:hAnsi="Source Code Pro" w:cs="宋体"/>
+          <w:color w:val="000000"/>
+          <w:kern w:val="0"/>
+          <w:sz w:val="21"/>
+          <w:szCs w:val="21"/>
+        </w:rPr>
+        <w:t>last_not_zero_idx</w:t>
+      </w:r>
+      <w:proofErr w:type="spellEnd"/>
+      <w:r>
+        <w:rPr>
+          <w:rFonts w:ascii="Source Code Pro" w:hAnsi="Source Code Pro" w:cs="宋体"/>
+          <w:color w:val="000000"/>
+          <w:kern w:val="0"/>
+          <w:sz w:val="21"/>
+          <w:szCs w:val="21"/>
+        </w:rPr>
+        <w:t xml:space="preserve"> - 1;</w:t>
+      </w:r>
+    </w:p>
+    <w:p>
+      <w:pPr>
+        <w:widowControl/>
+        <w:shd w:val="clear" w:color="auto" w:fill="F7F7F7"/>
+        <w:spacing w:line="259" w:lineRule="atLeast"/>
+        <w:ind w:leftChars="200" w:left="480"/>
+        <w:jc w:val="left"/>
+        <w:rPr>
+          <w:rFonts w:ascii="Source Code Pro" w:hAnsi="Source Code Pro" w:cs="宋体"/>
+          <w:color w:val="000000"/>
+          <w:kern w:val="0"/>
+          <w:sz w:val="21"/>
+          <w:szCs w:val="21"/>
+        </w:rPr>
+      </w:pPr>
+      <w:r>
+        <w:rPr>
+          <w:rFonts w:ascii="Source Code Pro" w:hAnsi="Source Code Pro" w:cs="宋体"/>
+          <w:color w:val="000000"/>
+          <w:kern w:val="0"/>
+          <w:sz w:val="21"/>
+          <w:szCs w:val="21"/>
+        </w:rPr>
+        <w:t xml:space="preserve">        </w:t>
+      </w:r>
+      <w:proofErr w:type="spellStart"/>
+      <w:r>
+        <w:rPr>
+          <w:rFonts w:ascii="Source Code Pro" w:hAnsi="Source Code Pro" w:cs="宋体"/>
+          <w:color w:val="000000"/>
+          <w:kern w:val="0"/>
+          <w:sz w:val="21"/>
+          <w:szCs w:val="21"/>
+        </w:rPr>
+        <w:t>num_of_ZRL</w:t>
+      </w:r>
+      <w:proofErr w:type="spellEnd"/>
+      <w:r>
+        <w:rPr>
+          <w:rFonts w:ascii="Source Code Pro" w:hAnsi="Source Code Pro" w:cs="宋体"/>
+          <w:color w:val="000000"/>
+          <w:kern w:val="0"/>
+          <w:sz w:val="21"/>
+          <w:szCs w:val="21"/>
+        </w:rPr>
+        <w:t xml:space="preserve"> = </w:t>
+      </w:r>
+      <w:proofErr w:type="gramStart"/>
+      <w:r>
+        <w:rPr>
+          <w:rFonts w:ascii="Source Code Pro" w:hAnsi="Source Code Pro" w:cs="宋体"/>
+          <w:color w:val="000000"/>
+          <w:kern w:val="0"/>
+          <w:sz w:val="21"/>
+          <w:szCs w:val="21"/>
+        </w:rPr>
+        <w:t>floor(</w:t>
+      </w:r>
+      <w:proofErr w:type="gramEnd"/>
+      <w:r>
+        <w:rPr>
+          <w:rFonts w:ascii="Source Code Pro" w:hAnsi="Source Code Pro" w:cs="宋体"/>
+          <w:color w:val="000000"/>
+          <w:kern w:val="0"/>
+          <w:sz w:val="21"/>
+          <w:szCs w:val="21"/>
+        </w:rPr>
+        <w:t>Run / 16);</w:t>
+      </w:r>
+    </w:p>
+    <w:p>
+      <w:pPr>
+        <w:widowControl/>
+        <w:shd w:val="clear" w:color="auto" w:fill="F7F7F7"/>
+        <w:spacing w:line="259" w:lineRule="atLeast"/>
+        <w:ind w:leftChars="200" w:left="480"/>
+        <w:jc w:val="left"/>
+        <w:rPr>
+          <w:rFonts w:ascii="Source Code Pro" w:hAnsi="Source Code Pro" w:cs="宋体"/>
+          <w:color w:val="000000"/>
+          <w:kern w:val="0"/>
+          <w:sz w:val="21"/>
+          <w:szCs w:val="21"/>
+        </w:rPr>
+      </w:pPr>
+      <w:r>
+        <w:rPr>
+          <w:rFonts w:ascii="Source Code Pro" w:hAnsi="Source Code Pro" w:cs="宋体"/>
+          <w:color w:val="000000"/>
+          <w:kern w:val="0"/>
+          <w:sz w:val="21"/>
+          <w:szCs w:val="21"/>
+        </w:rPr>
+        <w:t xml:space="preserve">        Run = </w:t>
+      </w:r>
+      <w:proofErr w:type="gramStart"/>
+      <w:r>
+        <w:rPr>
+          <w:rFonts w:ascii="Source Code Pro" w:hAnsi="Source Code Pro" w:cs="宋体"/>
+          <w:color w:val="000000"/>
+          <w:kern w:val="0"/>
+          <w:sz w:val="21"/>
+          <w:szCs w:val="21"/>
+        </w:rPr>
+        <w:t>mod(</w:t>
+      </w:r>
+      <w:proofErr w:type="gramEnd"/>
+      <w:r>
+        <w:rPr>
+          <w:rFonts w:ascii="Source Code Pro" w:hAnsi="Source Code Pro" w:cs="宋体"/>
+          <w:color w:val="000000"/>
+          <w:kern w:val="0"/>
+          <w:sz w:val="21"/>
+          <w:szCs w:val="21"/>
+        </w:rPr>
+        <w:t>Run, 16);</w:t>
+      </w:r>
+    </w:p>
+    <w:p>
+      <w:pPr>
+        <w:widowControl/>
+        <w:shd w:val="clear" w:color="auto" w:fill="F7F7F7"/>
+        <w:spacing w:line="259" w:lineRule="atLeast"/>
+        <w:ind w:leftChars="200" w:left="480"/>
+        <w:jc w:val="left"/>
+        <w:rPr>
+          <w:rFonts w:ascii="Source Code Pro" w:hAnsi="Source Code Pro" w:cs="宋体"/>
+          <w:color w:val="000000"/>
+          <w:kern w:val="0"/>
+          <w:sz w:val="21"/>
+          <w:szCs w:val="21"/>
+        </w:rPr>
+      </w:pPr>
+      <w:r>
+        <w:rPr>
+          <w:rFonts w:ascii="Source Code Pro" w:hAnsi="Source Code Pro" w:cs="宋体"/>
+          <w:color w:val="000000"/>
+          <w:kern w:val="0"/>
+          <w:sz w:val="21"/>
+          <w:szCs w:val="21"/>
+        </w:rPr>
+        <w:t xml:space="preserve">        </w:t>
+      </w:r>
+      <w:proofErr w:type="spellStart"/>
+      <w:r>
+        <w:rPr>
+          <w:rFonts w:ascii="Source Code Pro" w:hAnsi="Source Code Pro" w:cs="宋体"/>
+          <w:color w:val="000000"/>
+          <w:kern w:val="0"/>
+          <w:sz w:val="21"/>
+          <w:szCs w:val="21"/>
+        </w:rPr>
+        <w:t>this_tab_row</w:t>
+      </w:r>
+      <w:proofErr w:type="spellEnd"/>
+      <w:r>
+        <w:rPr>
+          <w:rFonts w:ascii="Source Code Pro" w:hAnsi="Source Code Pro" w:cs="宋体"/>
+          <w:color w:val="000000"/>
+          <w:kern w:val="0"/>
+          <w:sz w:val="21"/>
+          <w:szCs w:val="21"/>
+        </w:rPr>
+        <w:t xml:space="preserve"> = Run * 10 + </w:t>
+      </w:r>
+      <w:proofErr w:type="spellStart"/>
+      <w:r>
+        <w:rPr>
+          <w:rFonts w:ascii="Source Code Pro" w:hAnsi="Source Code Pro" w:cs="宋体"/>
+          <w:color w:val="000000"/>
+          <w:kern w:val="0"/>
+          <w:sz w:val="21"/>
+          <w:szCs w:val="21"/>
+        </w:rPr>
+        <w:t>this_Size</w:t>
+      </w:r>
+      <w:proofErr w:type="spellEnd"/>
+      <w:r>
+        <w:rPr>
+          <w:rFonts w:ascii="Source Code Pro" w:hAnsi="Source Code Pro" w:cs="宋体"/>
+          <w:color w:val="000000"/>
+          <w:kern w:val="0"/>
+          <w:sz w:val="21"/>
+          <w:szCs w:val="21"/>
+        </w:rPr>
+        <w:t>(</w:t>
+      </w:r>
+      <w:proofErr w:type="spellStart"/>
+      <w:r>
+        <w:rPr>
+          <w:rFonts w:ascii="Source Code Pro" w:hAnsi="Source Code Pro" w:cs="宋体"/>
+          <w:color w:val="000000"/>
+          <w:kern w:val="0"/>
+          <w:sz w:val="21"/>
+          <w:szCs w:val="21"/>
+        </w:rPr>
+        <w:t>new_idx</w:t>
+      </w:r>
+      <w:proofErr w:type="spellEnd"/>
+      <w:r>
+        <w:rPr>
+          <w:rFonts w:ascii="Source Code Pro" w:hAnsi="Source Code Pro" w:cs="宋体"/>
+          <w:color w:val="000000"/>
+          <w:kern w:val="0"/>
+          <w:sz w:val="21"/>
+          <w:szCs w:val="21"/>
+        </w:rPr>
+        <w:t>);</w:t>
+      </w:r>
+    </w:p>
+    <w:p>
+      <w:pPr>
+        <w:widowControl/>
+        <w:shd w:val="clear" w:color="auto" w:fill="F7F7F7"/>
+        <w:spacing w:line="259" w:lineRule="atLeast"/>
+        <w:ind w:leftChars="200" w:left="480"/>
+        <w:jc w:val="left"/>
+        <w:rPr>
+          <w:rFonts w:ascii="Source Code Pro" w:hAnsi="Source Code Pro" w:cs="宋体"/>
+          <w:color w:val="000000"/>
+          <w:kern w:val="0"/>
+          <w:sz w:val="21"/>
+          <w:szCs w:val="21"/>
+        </w:rPr>
+      </w:pPr>
+      <w:r>
+        <w:rPr>
+          <w:rFonts w:ascii="Source Code Pro" w:hAnsi="Source Code Pro" w:cs="宋体"/>
+          <w:color w:val="000000"/>
+          <w:kern w:val="0"/>
+          <w:sz w:val="21"/>
+          <w:szCs w:val="21"/>
+        </w:rPr>
+        <w:t xml:space="preserve">        </w:t>
+      </w:r>
+      <w:proofErr w:type="spellStart"/>
+      <w:r>
+        <w:rPr>
+          <w:rFonts w:ascii="Source Code Pro" w:hAnsi="Source Code Pro" w:cs="宋体"/>
+          <w:color w:val="000000"/>
+          <w:kern w:val="0"/>
+          <w:sz w:val="21"/>
+          <w:szCs w:val="21"/>
+        </w:rPr>
+        <w:t>ac_stream</w:t>
+      </w:r>
+      <w:proofErr w:type="spellEnd"/>
+      <w:r>
+        <w:rPr>
+          <w:rFonts w:ascii="Source Code Pro" w:hAnsi="Source Code Pro" w:cs="宋体"/>
+          <w:color w:val="000000"/>
+          <w:kern w:val="0"/>
+          <w:sz w:val="21"/>
+          <w:szCs w:val="21"/>
+        </w:rPr>
+        <w:t xml:space="preserve"> = [</w:t>
+      </w:r>
+      <w:proofErr w:type="spellStart"/>
+      <w:r>
+        <w:rPr>
+          <w:rFonts w:ascii="Source Code Pro" w:hAnsi="Source Code Pro" w:cs="宋体"/>
+          <w:color w:val="000000"/>
+          <w:kern w:val="0"/>
+          <w:sz w:val="21"/>
+          <w:szCs w:val="21"/>
+        </w:rPr>
+        <w:t>ac_stream</w:t>
+      </w:r>
+      <w:proofErr w:type="spellEnd"/>
+      <w:r>
+        <w:rPr>
+          <w:rFonts w:ascii="Source Code Pro" w:hAnsi="Source Code Pro" w:cs="宋体"/>
+          <w:color w:val="000000"/>
+          <w:kern w:val="0"/>
+          <w:sz w:val="21"/>
+          <w:szCs w:val="21"/>
+        </w:rPr>
+        <w:t xml:space="preserve">, </w:t>
+      </w:r>
+      <w:proofErr w:type="spellStart"/>
+      <w:proofErr w:type="gramStart"/>
+      <w:r>
+        <w:rPr>
+          <w:rFonts w:ascii="Source Code Pro" w:hAnsi="Source Code Pro" w:cs="宋体"/>
+          <w:color w:val="000000"/>
+          <w:kern w:val="0"/>
+          <w:sz w:val="21"/>
+          <w:szCs w:val="21"/>
+        </w:rPr>
+        <w:t>repmat</w:t>
+      </w:r>
+      <w:proofErr w:type="spellEnd"/>
+      <w:r>
+        <w:rPr>
+          <w:rFonts w:ascii="Source Code Pro" w:hAnsi="Source Code Pro" w:cs="宋体"/>
+          <w:color w:val="000000"/>
+          <w:kern w:val="0"/>
+          <w:sz w:val="21"/>
+          <w:szCs w:val="21"/>
+        </w:rPr>
+        <w:t>(</w:t>
+      </w:r>
+      <w:proofErr w:type="gramEnd"/>
+      <w:r>
+        <w:rPr>
+          <w:rFonts w:ascii="Source Code Pro" w:hAnsi="Source Code Pro" w:cs="宋体"/>
+          <w:color w:val="000000"/>
+          <w:kern w:val="0"/>
+          <w:sz w:val="21"/>
+          <w:szCs w:val="21"/>
+        </w:rPr>
+        <w:t xml:space="preserve">ZRL, </w:t>
+      </w:r>
+      <w:proofErr w:type="spellStart"/>
+      <w:r>
+        <w:rPr>
+          <w:rFonts w:ascii="Source Code Pro" w:hAnsi="Source Code Pro" w:cs="宋体"/>
+          <w:color w:val="000000"/>
+          <w:kern w:val="0"/>
+          <w:sz w:val="21"/>
+          <w:szCs w:val="21"/>
+        </w:rPr>
+        <w:t>num_of_ZRL</w:t>
+      </w:r>
+      <w:proofErr w:type="spellEnd"/>
+      <w:r>
+        <w:rPr>
+          <w:rFonts w:ascii="Source Code Pro" w:hAnsi="Source Code Pro" w:cs="宋体"/>
+          <w:color w:val="000000"/>
+          <w:kern w:val="0"/>
+          <w:sz w:val="21"/>
+          <w:szCs w:val="21"/>
+        </w:rPr>
+        <w:t>, 1), ACTAB(</w:t>
+      </w:r>
+      <w:proofErr w:type="spellStart"/>
+      <w:r>
+        <w:rPr>
+          <w:rFonts w:ascii="Source Code Pro" w:hAnsi="Source Code Pro" w:cs="宋体"/>
+          <w:color w:val="000000"/>
+          <w:kern w:val="0"/>
+          <w:sz w:val="21"/>
+          <w:szCs w:val="21"/>
+        </w:rPr>
+        <w:t>this_tab_row</w:t>
+      </w:r>
+      <w:proofErr w:type="spellEnd"/>
+      <w:r>
+        <w:rPr>
+          <w:rFonts w:ascii="Source Code Pro" w:hAnsi="Source Code Pro" w:cs="宋体"/>
+          <w:color w:val="000000"/>
+          <w:kern w:val="0"/>
+          <w:sz w:val="21"/>
+          <w:szCs w:val="21"/>
+        </w:rPr>
+        <w:t>, 4 : ACTAB(</w:t>
+      </w:r>
+      <w:proofErr w:type="spellStart"/>
+      <w:r>
+        <w:rPr>
+          <w:rFonts w:ascii="Source Code Pro" w:hAnsi="Source Code Pro" w:cs="宋体"/>
+          <w:color w:val="000000"/>
+          <w:kern w:val="0"/>
+          <w:sz w:val="21"/>
+          <w:szCs w:val="21"/>
+        </w:rPr>
+        <w:t>this_tab_row</w:t>
+      </w:r>
+      <w:proofErr w:type="spellEnd"/>
+      <w:r>
+        <w:rPr>
+          <w:rFonts w:ascii="Source Code Pro" w:hAnsi="Source Code Pro" w:cs="宋体"/>
+          <w:color w:val="000000"/>
+          <w:kern w:val="0"/>
+          <w:sz w:val="21"/>
+          <w:szCs w:val="21"/>
+        </w:rPr>
+        <w:t>, 3) + 3), dec2bin_array(</w:t>
+      </w:r>
+      <w:proofErr w:type="spellStart"/>
+      <w:r>
+        <w:rPr>
+          <w:rFonts w:ascii="Source Code Pro" w:hAnsi="Source Code Pro" w:cs="宋体"/>
+          <w:color w:val="000000"/>
+          <w:kern w:val="0"/>
+          <w:sz w:val="21"/>
+          <w:szCs w:val="21"/>
+        </w:rPr>
+        <w:t>this_ac</w:t>
+      </w:r>
+      <w:proofErr w:type="spellEnd"/>
+      <w:r>
+        <w:rPr>
+          <w:rFonts w:ascii="Source Code Pro" w:hAnsi="Source Code Pro" w:cs="宋体"/>
+          <w:color w:val="000000"/>
+          <w:kern w:val="0"/>
+          <w:sz w:val="21"/>
+          <w:szCs w:val="21"/>
+        </w:rPr>
+        <w:t>(</w:t>
+      </w:r>
+      <w:proofErr w:type="spellStart"/>
+      <w:r>
+        <w:rPr>
+          <w:rFonts w:ascii="Source Code Pro" w:hAnsi="Source Code Pro" w:cs="宋体"/>
+          <w:color w:val="000000"/>
+          <w:kern w:val="0"/>
+          <w:sz w:val="21"/>
+          <w:szCs w:val="21"/>
+        </w:rPr>
+        <w:t>new_idx</w:t>
+      </w:r>
+      <w:proofErr w:type="spellEnd"/>
+      <w:r>
+        <w:rPr>
+          <w:rFonts w:ascii="Source Code Pro" w:hAnsi="Source Code Pro" w:cs="宋体"/>
+          <w:color w:val="000000"/>
+          <w:kern w:val="0"/>
+          <w:sz w:val="21"/>
+          <w:szCs w:val="21"/>
+        </w:rPr>
+        <w:t>))];</w:t>
+      </w:r>
+    </w:p>
+    <w:p>
+      <w:pPr>
+        <w:widowControl/>
+        <w:shd w:val="clear" w:color="auto" w:fill="F7F7F7"/>
+        <w:spacing w:line="259" w:lineRule="atLeast"/>
+        <w:ind w:leftChars="200" w:left="480"/>
+        <w:jc w:val="left"/>
+        <w:rPr>
+          <w:rFonts w:ascii="Source Code Pro" w:hAnsi="Source Code Pro" w:cs="宋体"/>
+          <w:color w:val="000000"/>
+          <w:kern w:val="0"/>
+          <w:sz w:val="21"/>
+          <w:szCs w:val="21"/>
+        </w:rPr>
+      </w:pPr>
+      <w:r>
+        <w:rPr>
+          <w:rFonts w:ascii="Source Code Pro" w:hAnsi="Source Code Pro" w:cs="宋体"/>
+          <w:color w:val="000000"/>
+          <w:kern w:val="0"/>
+          <w:sz w:val="21"/>
+          <w:szCs w:val="21"/>
+        </w:rPr>
+        <w:lastRenderedPageBreak/>
+        <w:t xml:space="preserve">        </w:t>
+      </w:r>
+      <w:proofErr w:type="spellStart"/>
+      <w:r>
+        <w:rPr>
+          <w:rFonts w:ascii="Source Code Pro" w:hAnsi="Source Code Pro" w:cs="宋体"/>
+          <w:color w:val="000000"/>
+          <w:kern w:val="0"/>
+          <w:sz w:val="21"/>
+          <w:szCs w:val="21"/>
+        </w:rPr>
+        <w:t>not_zero</w:t>
+      </w:r>
+      <w:proofErr w:type="spellEnd"/>
+      <w:r>
+        <w:rPr>
+          <w:rFonts w:ascii="Source Code Pro" w:hAnsi="Source Code Pro" w:cs="宋体"/>
+          <w:color w:val="000000"/>
+          <w:kern w:val="0"/>
+          <w:sz w:val="21"/>
+          <w:szCs w:val="21"/>
+        </w:rPr>
+        <w:t>(</w:t>
+      </w:r>
+      <w:proofErr w:type="spellStart"/>
+      <w:r>
+        <w:rPr>
+          <w:rFonts w:ascii="Source Code Pro" w:hAnsi="Source Code Pro" w:cs="宋体"/>
+          <w:color w:val="000000"/>
+          <w:kern w:val="0"/>
+          <w:sz w:val="21"/>
+          <w:szCs w:val="21"/>
+        </w:rPr>
+        <w:t>new_idx</w:t>
+      </w:r>
+      <w:proofErr w:type="spellEnd"/>
+      <w:r>
+        <w:rPr>
+          <w:rFonts w:ascii="Source Code Pro" w:hAnsi="Source Code Pro" w:cs="宋体"/>
+          <w:color w:val="000000"/>
+          <w:kern w:val="0"/>
+          <w:sz w:val="21"/>
+          <w:szCs w:val="21"/>
+        </w:rPr>
+        <w:t>) = 0;</w:t>
+      </w:r>
+    </w:p>
+    <w:p>
+      <w:pPr>
+        <w:widowControl/>
+        <w:shd w:val="clear" w:color="auto" w:fill="F7F7F7"/>
+        <w:spacing w:line="259" w:lineRule="atLeast"/>
+        <w:ind w:leftChars="200" w:left="480"/>
+        <w:jc w:val="left"/>
+        <w:rPr>
+          <w:rFonts w:ascii="Source Code Pro" w:hAnsi="Source Code Pro" w:cs="宋体"/>
+          <w:color w:val="000000"/>
+          <w:kern w:val="0"/>
+          <w:sz w:val="21"/>
+          <w:szCs w:val="21"/>
+        </w:rPr>
+      </w:pPr>
+      <w:r>
+        <w:rPr>
+          <w:rFonts w:ascii="Source Code Pro" w:hAnsi="Source Code Pro" w:cs="宋体"/>
+          <w:color w:val="000000"/>
+          <w:kern w:val="0"/>
+          <w:sz w:val="21"/>
+          <w:szCs w:val="21"/>
+        </w:rPr>
+        <w:t xml:space="preserve">        </w:t>
+      </w:r>
+      <w:proofErr w:type="spellStart"/>
+      <w:r>
+        <w:rPr>
+          <w:rFonts w:ascii="Source Code Pro" w:hAnsi="Source Code Pro" w:cs="宋体"/>
+          <w:color w:val="000000"/>
+          <w:kern w:val="0"/>
+          <w:sz w:val="21"/>
+          <w:szCs w:val="21"/>
+        </w:rPr>
+        <w:t>last_not_zero_idx</w:t>
+      </w:r>
+      <w:proofErr w:type="spellEnd"/>
+      <w:r>
+        <w:rPr>
+          <w:rFonts w:ascii="Source Code Pro" w:hAnsi="Source Code Pro" w:cs="宋体"/>
+          <w:color w:val="000000"/>
+          <w:kern w:val="0"/>
+          <w:sz w:val="21"/>
+          <w:szCs w:val="21"/>
+        </w:rPr>
+        <w:t xml:space="preserve"> = </w:t>
+      </w:r>
+      <w:proofErr w:type="spellStart"/>
+      <w:r>
+        <w:rPr>
+          <w:rFonts w:ascii="Source Code Pro" w:hAnsi="Source Code Pro" w:cs="宋体"/>
+          <w:color w:val="000000"/>
+          <w:kern w:val="0"/>
+          <w:sz w:val="21"/>
+          <w:szCs w:val="21"/>
+        </w:rPr>
+        <w:t>new_idx</w:t>
+      </w:r>
+      <w:proofErr w:type="spellEnd"/>
+      <w:r>
+        <w:rPr>
+          <w:rFonts w:ascii="Source Code Pro" w:hAnsi="Source Code Pro" w:cs="宋体"/>
+          <w:color w:val="000000"/>
+          <w:kern w:val="0"/>
+          <w:sz w:val="21"/>
+          <w:szCs w:val="21"/>
+        </w:rPr>
+        <w:t>;</w:t>
+      </w:r>
+    </w:p>
+    <w:p>
+      <w:pPr>
+        <w:widowControl/>
+        <w:shd w:val="clear" w:color="auto" w:fill="F7F7F7"/>
+        <w:spacing w:line="259" w:lineRule="atLeast"/>
+        <w:ind w:leftChars="200" w:left="480"/>
+        <w:jc w:val="left"/>
+        <w:rPr>
+          <w:rFonts w:ascii="Source Code Pro" w:hAnsi="Source Code Pro" w:cs="宋体"/>
+          <w:color w:val="000000"/>
+          <w:kern w:val="0"/>
+          <w:sz w:val="21"/>
+          <w:szCs w:val="21"/>
+        </w:rPr>
+      </w:pPr>
+      <w:r>
+        <w:rPr>
+          <w:rFonts w:ascii="Source Code Pro" w:hAnsi="Source Code Pro" w:cs="宋体"/>
+          <w:color w:val="000000"/>
+          <w:kern w:val="0"/>
+          <w:sz w:val="21"/>
+          <w:szCs w:val="21"/>
+        </w:rPr>
+        <w:t xml:space="preserve">    </w:t>
+      </w:r>
+      <w:r>
+        <w:rPr>
+          <w:rFonts w:ascii="Source Code Pro" w:hAnsi="Source Code Pro" w:cs="宋体"/>
+          <w:color w:val="0E00FF"/>
+          <w:kern w:val="0"/>
+          <w:sz w:val="21"/>
+          <w:szCs w:val="21"/>
+        </w:rPr>
+        <w:t>end</w:t>
+      </w:r>
+    </w:p>
+    <w:p>
+      <w:pPr>
+        <w:widowControl/>
+        <w:shd w:val="clear" w:color="auto" w:fill="F7F7F7"/>
+        <w:spacing w:line="259" w:lineRule="atLeast"/>
+        <w:ind w:leftChars="200" w:left="480"/>
+        <w:jc w:val="left"/>
+        <w:rPr>
+          <w:rFonts w:ascii="Source Code Pro" w:hAnsi="Source Code Pro" w:cs="宋体"/>
+          <w:color w:val="000000"/>
+          <w:kern w:val="0"/>
+          <w:sz w:val="21"/>
+          <w:szCs w:val="21"/>
+        </w:rPr>
+      </w:pPr>
+      <w:r>
+        <w:rPr>
+          <w:rFonts w:ascii="Source Code Pro" w:hAnsi="Source Code Pro" w:cs="宋体"/>
+          <w:color w:val="000000"/>
+          <w:kern w:val="0"/>
+          <w:sz w:val="21"/>
+          <w:szCs w:val="21"/>
+        </w:rPr>
+        <w:t xml:space="preserve">    </w:t>
+      </w:r>
+      <w:proofErr w:type="spellStart"/>
+      <w:r>
+        <w:rPr>
+          <w:rFonts w:ascii="Source Code Pro" w:hAnsi="Source Code Pro" w:cs="宋体"/>
+          <w:color w:val="000000"/>
+          <w:kern w:val="0"/>
+          <w:sz w:val="21"/>
+          <w:szCs w:val="21"/>
+        </w:rPr>
+        <w:t>ac_stream</w:t>
+      </w:r>
+      <w:proofErr w:type="spellEnd"/>
+      <w:r>
+        <w:rPr>
+          <w:rFonts w:ascii="Source Code Pro" w:hAnsi="Source Code Pro" w:cs="宋体"/>
+          <w:color w:val="000000"/>
+          <w:kern w:val="0"/>
+          <w:sz w:val="21"/>
+          <w:szCs w:val="21"/>
+        </w:rPr>
+        <w:t xml:space="preserve"> = [</w:t>
+      </w:r>
+      <w:proofErr w:type="spellStart"/>
+      <w:r>
+        <w:rPr>
+          <w:rFonts w:ascii="Source Code Pro" w:hAnsi="Source Code Pro" w:cs="宋体"/>
+          <w:color w:val="000000"/>
+          <w:kern w:val="0"/>
+          <w:sz w:val="21"/>
+          <w:szCs w:val="21"/>
+        </w:rPr>
+        <w:t>ac_stream</w:t>
+      </w:r>
+      <w:proofErr w:type="spellEnd"/>
+      <w:r>
+        <w:rPr>
+          <w:rFonts w:ascii="Source Code Pro" w:hAnsi="Source Code Pro" w:cs="宋体"/>
+          <w:color w:val="000000"/>
+          <w:kern w:val="0"/>
+          <w:sz w:val="21"/>
+          <w:szCs w:val="21"/>
+        </w:rPr>
+        <w:t>, EOB];</w:t>
+      </w:r>
+    </w:p>
+    <w:p>
+      <w:pPr>
+        <w:widowControl/>
+        <w:shd w:val="clear" w:color="auto" w:fill="F7F7F7"/>
+        <w:spacing w:line="259" w:lineRule="atLeast"/>
+        <w:ind w:leftChars="200" w:left="480"/>
+        <w:jc w:val="left"/>
+        <w:rPr>
+          <w:rFonts w:ascii="Source Code Pro" w:hAnsi="Source Code Pro" w:cs="宋体"/>
+          <w:color w:val="000000"/>
+          <w:kern w:val="0"/>
+          <w:sz w:val="21"/>
+          <w:szCs w:val="21"/>
+        </w:rPr>
+      </w:pPr>
+      <w:r>
+        <w:rPr>
+          <w:rFonts w:ascii="Source Code Pro" w:hAnsi="Source Code Pro" w:cs="宋体"/>
+          <w:color w:val="0E00FF"/>
+          <w:kern w:val="0"/>
+          <w:sz w:val="21"/>
+          <w:szCs w:val="21"/>
+        </w:rPr>
+        <w:t>end</w:t>
+      </w:r>
+    </w:p>
+    <w:p>
+      <w:pPr>
+        <w:widowControl/>
+        <w:shd w:val="clear" w:color="auto" w:fill="F7F7F7"/>
+        <w:spacing w:line="259" w:lineRule="atLeast"/>
+        <w:ind w:leftChars="200" w:left="480"/>
+        <w:jc w:val="left"/>
+        <w:rPr>
+          <w:rFonts w:ascii="Consolas" w:hAnsi="Consolas" w:cs="宋体"/>
+          <w:color w:val="000000"/>
+          <w:kern w:val="0"/>
+          <w:sz w:val="21"/>
+          <w:szCs w:val="21"/>
+        </w:rPr>
+      </w:pPr>
+      <w:proofErr w:type="spellStart"/>
+      <w:r>
+        <w:rPr>
+          <w:rFonts w:ascii="Source Code Pro" w:hAnsi="Source Code Pro" w:cs="宋体"/>
+          <w:color w:val="000000"/>
+          <w:kern w:val="0"/>
+          <w:sz w:val="21"/>
+          <w:szCs w:val="21"/>
+        </w:rPr>
+        <w:t>ac_stream</w:t>
+      </w:r>
+      <w:proofErr w:type="spellEnd"/>
+      <w:r>
+        <w:rPr>
+          <w:rFonts w:ascii="Source Code Pro" w:hAnsi="Source Code Pro" w:cs="宋体"/>
+          <w:color w:val="000000"/>
+          <w:kern w:val="0"/>
+          <w:sz w:val="21"/>
+          <w:szCs w:val="21"/>
+        </w:rPr>
+        <w:t xml:space="preserve"> = </w:t>
+      </w:r>
+      <w:proofErr w:type="spellStart"/>
+      <w:r>
+        <w:rPr>
+          <w:rFonts w:ascii="Source Code Pro" w:hAnsi="Source Code Pro" w:cs="宋体"/>
+          <w:color w:val="000000"/>
+          <w:kern w:val="0"/>
+          <w:sz w:val="21"/>
+          <w:szCs w:val="21"/>
+        </w:rPr>
+        <w:t>ac_stream</w:t>
+      </w:r>
+      <w:proofErr w:type="spellEnd"/>
+      <w:r>
+        <w:rPr>
+          <w:rFonts w:ascii="Source Code Pro" w:hAnsi="Source Code Pro" w:cs="宋体"/>
+          <w:color w:val="000000"/>
+          <w:kern w:val="0"/>
+          <w:sz w:val="21"/>
+          <w:szCs w:val="21"/>
+        </w:rPr>
+        <w:t>';</w:t>
+      </w:r>
+    </w:p>
+    <w:p>
+      <w:pPr>
+        <w:spacing w:line="360" w:lineRule="auto"/>
+        <w:ind w:firstLineChars="200" w:firstLine="480"/>
+        <w:rPr>
+          <w:rFonts w:hint="eastAsia"/>
+          <w:color w:val="000000"/>
+          <w:kern w:val="0"/>
+          <w:szCs w:val="24"/>
+        </w:rPr>
+      </w:pPr>
+    </w:p>
+    <w:p>
+      <w:pPr>
+        <w:spacing w:line="360" w:lineRule="auto"/>
+        <w:ind w:firstLineChars="200" w:firstLine="480"/>
+        <w:rPr>
+          <w:color w:val="000000"/>
+          <w:kern w:val="0"/>
+          <w:szCs w:val="24"/>
+        </w:rPr>
+      </w:pPr>
+      <w:r>
+        <w:rPr>
+          <w:rFonts w:hint="eastAsia"/>
+          <w:color w:val="000000"/>
+          <w:kern w:val="0"/>
+          <w:szCs w:val="24"/>
+        </w:rPr>
+        <w:t>得到的</w:t>
+      </w:r>
+      <w:proofErr w:type="spellStart"/>
+      <w:r>
+        <w:rPr>
+          <w:rFonts w:ascii="Source Code Pro" w:hAnsi="Source Code Pro" w:cs="宋体" w:hint="eastAsia"/>
+          <w:color w:val="000000"/>
+          <w:kern w:val="0"/>
+          <w:szCs w:val="21"/>
+        </w:rPr>
+        <w:t>a</w:t>
+      </w:r>
+      <w:r>
+        <w:rPr>
+          <w:rFonts w:ascii="Source Code Pro" w:hAnsi="Source Code Pro" w:cs="宋体"/>
+          <w:color w:val="000000"/>
+          <w:kern w:val="0"/>
+          <w:szCs w:val="21"/>
+        </w:rPr>
+        <w:t>c_stream</w:t>
+      </w:r>
+      <w:proofErr w:type="spellEnd"/>
+      <w:r>
+        <w:rPr>
+          <w:rFonts w:hint="eastAsia"/>
+          <w:color w:val="000000"/>
+          <w:kern w:val="0"/>
+          <w:szCs w:val="24"/>
+        </w:rPr>
+        <w:t>即为</w:t>
+      </w:r>
+      <w:r>
+        <w:rPr>
+          <w:color w:val="000000"/>
+          <w:kern w:val="0"/>
+          <w:szCs w:val="24"/>
+        </w:rPr>
+        <w:t>A</w:t>
+      </w:r>
+      <w:r>
+        <w:rPr>
+          <w:color w:val="000000"/>
+          <w:kern w:val="0"/>
+          <w:szCs w:val="24"/>
+        </w:rPr>
+        <w:t>C</w:t>
+      </w:r>
+      <w:r>
+        <w:rPr>
+          <w:rFonts w:hint="eastAsia"/>
+          <w:color w:val="000000"/>
+          <w:kern w:val="0"/>
+          <w:szCs w:val="24"/>
+        </w:rPr>
+        <w:t>码流。</w:t>
+      </w:r>
+    </w:p>
+    <w:p>
+      <w:pPr>
+        <w:spacing w:line="360" w:lineRule="auto"/>
+        <w:ind w:firstLineChars="200" w:firstLine="480"/>
+        <w:rPr>
+          <w:color w:val="000000"/>
+          <w:kern w:val="0"/>
+          <w:szCs w:val="24"/>
+        </w:rPr>
+      </w:pPr>
+    </w:p>
+    <w:p>
+      <w:pPr>
+        <w:spacing w:line="360" w:lineRule="auto"/>
+        <w:ind w:firstLineChars="200" w:firstLine="480"/>
+        <w:rPr>
+          <w:color w:val="000000"/>
+          <w:kern w:val="0"/>
+          <w:szCs w:val="24"/>
+        </w:rPr>
+      </w:pPr>
+      <w:r>
+        <w:rPr>
+          <w:rFonts w:hint="eastAsia"/>
+          <w:color w:val="000000"/>
+          <w:kern w:val="0"/>
+          <w:szCs w:val="24"/>
+        </w:rPr>
+        <w:t>最后将</w:t>
+      </w:r>
+      <w:r>
+        <w:rPr>
+          <w:rFonts w:hint="eastAsia"/>
+          <w:color w:val="000000"/>
+          <w:kern w:val="0"/>
+          <w:szCs w:val="24"/>
+        </w:rPr>
+        <w:t>码流和图像的宽度和高度保存到文件</w:t>
+      </w:r>
+      <w:proofErr w:type="spellStart"/>
+      <w:r>
+        <w:rPr>
+          <w:color w:val="000000"/>
+          <w:kern w:val="0"/>
+          <w:szCs w:val="24"/>
+        </w:rPr>
+        <w:t>jpegcodes.mat</w:t>
+      </w:r>
+      <w:proofErr w:type="spellEnd"/>
+      <w:r>
+        <w:rPr>
+          <w:rFonts w:hint="eastAsia"/>
+          <w:color w:val="000000"/>
+          <w:kern w:val="0"/>
+          <w:szCs w:val="24"/>
+        </w:rPr>
+        <w:t>当中</w:t>
+      </w:r>
+      <w:r>
+        <w:rPr>
+          <w:rFonts w:hint="eastAsia"/>
+          <w:color w:val="000000"/>
+          <w:kern w:val="0"/>
+          <w:szCs w:val="24"/>
+        </w:rPr>
+        <w:t>：</w:t>
+      </w:r>
+    </w:p>
+    <w:p>
+      <w:pPr>
+        <w:spacing w:line="360" w:lineRule="auto"/>
+        <w:ind w:firstLineChars="200" w:firstLine="480"/>
+        <w:rPr>
+          <w:color w:val="000000"/>
+          <w:kern w:val="0"/>
+          <w:szCs w:val="24"/>
+        </w:rPr>
+      </w:pPr>
+    </w:p>
+    <w:p>
+      <w:pPr>
+        <w:widowControl/>
+        <w:shd w:val="clear" w:color="auto" w:fill="F7F7F7"/>
+        <w:spacing w:line="259" w:lineRule="atLeast"/>
+        <w:ind w:leftChars="200" w:left="480"/>
+        <w:jc w:val="left"/>
+        <w:rPr>
+          <w:rFonts w:ascii="Source Code Pro" w:hAnsi="Source Code Pro" w:cs="宋体"/>
+          <w:color w:val="000000"/>
+          <w:kern w:val="0"/>
+          <w:sz w:val="21"/>
+          <w:szCs w:val="21"/>
+        </w:rPr>
+      </w:pPr>
+      <w:proofErr w:type="spellStart"/>
+      <w:r>
+        <w:rPr>
+          <w:rFonts w:ascii="Source Code Pro" w:hAnsi="Source Code Pro" w:cs="宋体"/>
+          <w:color w:val="000000"/>
+          <w:kern w:val="0"/>
+          <w:sz w:val="21"/>
+          <w:szCs w:val="21"/>
+        </w:rPr>
+        <w:t>img_height</w:t>
+      </w:r>
+      <w:proofErr w:type="spellEnd"/>
+      <w:r>
+        <w:rPr>
+          <w:rFonts w:ascii="Source Code Pro" w:hAnsi="Source Code Pro" w:cs="宋体"/>
+          <w:color w:val="000000"/>
+          <w:kern w:val="0"/>
+          <w:sz w:val="21"/>
+          <w:szCs w:val="21"/>
+        </w:rPr>
+        <w:t xml:space="preserve"> = </w:t>
+      </w:r>
+      <w:proofErr w:type="gramStart"/>
+      <w:r>
+        <w:rPr>
+          <w:rFonts w:ascii="Source Code Pro" w:hAnsi="Source Code Pro" w:cs="宋体"/>
+          <w:color w:val="000000"/>
+          <w:kern w:val="0"/>
+          <w:sz w:val="21"/>
+          <w:szCs w:val="21"/>
+        </w:rPr>
+        <w:t>size(</w:t>
+      </w:r>
+      <w:proofErr w:type="spellStart"/>
+      <w:proofErr w:type="gramEnd"/>
+      <w:r>
+        <w:rPr>
+          <w:rFonts w:ascii="Source Code Pro" w:hAnsi="Source Code Pro" w:cs="宋体"/>
+          <w:color w:val="000000"/>
+          <w:kern w:val="0"/>
+          <w:sz w:val="21"/>
+          <w:szCs w:val="21"/>
+        </w:rPr>
+        <w:t>hall_gray</w:t>
+      </w:r>
+      <w:proofErr w:type="spellEnd"/>
+      <w:r>
+        <w:rPr>
+          <w:rFonts w:ascii="Source Code Pro" w:hAnsi="Source Code Pro" w:cs="宋体"/>
+          <w:color w:val="000000"/>
+          <w:kern w:val="0"/>
+          <w:sz w:val="21"/>
+          <w:szCs w:val="21"/>
+        </w:rPr>
+        <w:t>, 1);</w:t>
+      </w:r>
+    </w:p>
+    <w:p>
+      <w:pPr>
+        <w:widowControl/>
+        <w:shd w:val="clear" w:color="auto" w:fill="F7F7F7"/>
+        <w:spacing w:line="259" w:lineRule="atLeast"/>
+        <w:ind w:leftChars="200" w:left="480"/>
+        <w:jc w:val="left"/>
+        <w:rPr>
+          <w:rFonts w:ascii="Source Code Pro" w:hAnsi="Source Code Pro" w:cs="宋体"/>
+          <w:color w:val="000000"/>
+          <w:kern w:val="0"/>
+          <w:sz w:val="21"/>
+          <w:szCs w:val="21"/>
+        </w:rPr>
+      </w:pPr>
+      <w:proofErr w:type="spellStart"/>
+      <w:r>
+        <w:rPr>
+          <w:rFonts w:ascii="Source Code Pro" w:hAnsi="Source Code Pro" w:cs="宋体"/>
+          <w:color w:val="000000"/>
+          <w:kern w:val="0"/>
+          <w:sz w:val="21"/>
+          <w:szCs w:val="21"/>
+        </w:rPr>
+        <w:t>img_width</w:t>
+      </w:r>
+      <w:proofErr w:type="spellEnd"/>
+      <w:r>
+        <w:rPr>
+          <w:rFonts w:ascii="Source Code Pro" w:hAnsi="Source Code Pro" w:cs="宋体"/>
+          <w:color w:val="000000"/>
+          <w:kern w:val="0"/>
+          <w:sz w:val="21"/>
+          <w:szCs w:val="21"/>
+        </w:rPr>
+        <w:t xml:space="preserve"> = </w:t>
+      </w:r>
+      <w:proofErr w:type="gramStart"/>
+      <w:r>
+        <w:rPr>
+          <w:rFonts w:ascii="Source Code Pro" w:hAnsi="Source Code Pro" w:cs="宋体"/>
+          <w:color w:val="000000"/>
+          <w:kern w:val="0"/>
+          <w:sz w:val="21"/>
+          <w:szCs w:val="21"/>
+        </w:rPr>
+        <w:t>size(</w:t>
+      </w:r>
+      <w:proofErr w:type="spellStart"/>
+      <w:proofErr w:type="gramEnd"/>
+      <w:r>
+        <w:rPr>
+          <w:rFonts w:ascii="Source Code Pro" w:hAnsi="Source Code Pro" w:cs="宋体"/>
+          <w:color w:val="000000"/>
+          <w:kern w:val="0"/>
+          <w:sz w:val="21"/>
+          <w:szCs w:val="21"/>
+        </w:rPr>
+        <w:t>hall_gray</w:t>
+      </w:r>
+      <w:proofErr w:type="spellEnd"/>
+      <w:r>
+        <w:rPr>
+          <w:rFonts w:ascii="Source Code Pro" w:hAnsi="Source Code Pro" w:cs="宋体"/>
+          <w:color w:val="000000"/>
+          <w:kern w:val="0"/>
+          <w:sz w:val="21"/>
+          <w:szCs w:val="21"/>
+        </w:rPr>
+        <w:t>, 2);</w:t>
+      </w:r>
+    </w:p>
+    <w:p>
+      <w:pPr>
+        <w:widowControl/>
+        <w:shd w:val="clear" w:color="auto" w:fill="F7F7F7"/>
+        <w:spacing w:line="259" w:lineRule="atLeast"/>
+        <w:ind w:leftChars="200" w:left="480"/>
+        <w:jc w:val="left"/>
+        <w:rPr>
+          <w:rFonts w:ascii="Consolas" w:hAnsi="Consolas" w:cs="宋体"/>
+          <w:color w:val="000000"/>
+          <w:kern w:val="0"/>
+          <w:sz w:val="21"/>
+          <w:szCs w:val="21"/>
+        </w:rPr>
+      </w:pPr>
+      <w:proofErr w:type="gramStart"/>
+      <w:r>
+        <w:rPr>
+          <w:rFonts w:ascii="Source Code Pro" w:hAnsi="Source Code Pro" w:cs="宋体"/>
+          <w:color w:val="000000"/>
+          <w:kern w:val="0"/>
+          <w:sz w:val="21"/>
+          <w:szCs w:val="21"/>
+        </w:rPr>
+        <w:t>save(</w:t>
+      </w:r>
+      <w:proofErr w:type="gramEnd"/>
+      <w:r>
+        <w:rPr>
+          <w:rFonts w:ascii="Source Code Pro" w:hAnsi="Source Code Pro" w:cs="宋体"/>
+          <w:color w:val="AA04F9"/>
+          <w:kern w:val="0"/>
+          <w:sz w:val="21"/>
+          <w:szCs w:val="21"/>
+        </w:rPr>
+        <w:t>'</w:t>
+      </w:r>
+      <w:proofErr w:type="spellStart"/>
+      <w:r>
+        <w:rPr>
+          <w:rFonts w:ascii="Source Code Pro" w:hAnsi="Source Code Pro" w:cs="宋体"/>
+          <w:color w:val="AA04F9"/>
+          <w:kern w:val="0"/>
+          <w:sz w:val="21"/>
+          <w:szCs w:val="21"/>
+        </w:rPr>
+        <w:t>jpegcodes.mat</w:t>
+      </w:r>
+      <w:proofErr w:type="spellEnd"/>
+      <w:r>
+        <w:rPr>
+          <w:rFonts w:ascii="Source Code Pro" w:hAnsi="Source Code Pro" w:cs="宋体"/>
+          <w:color w:val="AA04F9"/>
+          <w:kern w:val="0"/>
+          <w:sz w:val="21"/>
+          <w:szCs w:val="21"/>
+        </w:rPr>
+        <w:t>'</w:t>
+      </w:r>
+      <w:r>
+        <w:rPr>
+          <w:rFonts w:ascii="Source Code Pro" w:hAnsi="Source Code Pro" w:cs="宋体"/>
+          <w:color w:val="000000"/>
+          <w:kern w:val="0"/>
+          <w:sz w:val="21"/>
+          <w:szCs w:val="21"/>
+        </w:rPr>
+        <w:t xml:space="preserve">, </w:t>
+      </w:r>
+      <w:r>
+        <w:rPr>
+          <w:rFonts w:ascii="Source Code Pro" w:hAnsi="Source Code Pro" w:cs="宋体"/>
+          <w:color w:val="AA04F9"/>
+          <w:kern w:val="0"/>
+          <w:sz w:val="21"/>
+          <w:szCs w:val="21"/>
+        </w:rPr>
+        <w:t>'</w:t>
+      </w:r>
+      <w:proofErr w:type="spellStart"/>
+      <w:r>
+        <w:rPr>
+          <w:rFonts w:ascii="Source Code Pro" w:hAnsi="Source Code Pro" w:cs="宋体"/>
+          <w:color w:val="AA04F9"/>
+          <w:kern w:val="0"/>
+          <w:sz w:val="21"/>
+          <w:szCs w:val="21"/>
+        </w:rPr>
+        <w:t>dc_stream</w:t>
+      </w:r>
+      <w:proofErr w:type="spellEnd"/>
+      <w:r>
+        <w:rPr>
+          <w:rFonts w:ascii="Source Code Pro" w:hAnsi="Source Code Pro" w:cs="宋体"/>
+          <w:color w:val="AA04F9"/>
+          <w:kern w:val="0"/>
+          <w:sz w:val="21"/>
+          <w:szCs w:val="21"/>
+        </w:rPr>
+        <w:t>'</w:t>
+      </w:r>
+      <w:r>
+        <w:rPr>
+          <w:rFonts w:ascii="Source Code Pro" w:hAnsi="Source Code Pro" w:cs="宋体"/>
+          <w:color w:val="000000"/>
+          <w:kern w:val="0"/>
+          <w:sz w:val="21"/>
+          <w:szCs w:val="21"/>
+        </w:rPr>
+        <w:t xml:space="preserve">, </w:t>
+      </w:r>
+      <w:r>
+        <w:rPr>
+          <w:rFonts w:ascii="Source Code Pro" w:hAnsi="Source Code Pro" w:cs="宋体"/>
+          <w:color w:val="AA04F9"/>
+          <w:kern w:val="0"/>
+          <w:sz w:val="21"/>
+          <w:szCs w:val="21"/>
+        </w:rPr>
+        <w:t>'</w:t>
+      </w:r>
+      <w:proofErr w:type="spellStart"/>
+      <w:r>
+        <w:rPr>
+          <w:rFonts w:ascii="Source Code Pro" w:hAnsi="Source Code Pro" w:cs="宋体"/>
+          <w:color w:val="AA04F9"/>
+          <w:kern w:val="0"/>
+          <w:sz w:val="21"/>
+          <w:szCs w:val="21"/>
+        </w:rPr>
+        <w:t>ac_stream</w:t>
+      </w:r>
+      <w:proofErr w:type="spellEnd"/>
+      <w:r>
+        <w:rPr>
+          <w:rFonts w:ascii="Source Code Pro" w:hAnsi="Source Code Pro" w:cs="宋体"/>
+          <w:color w:val="AA04F9"/>
+          <w:kern w:val="0"/>
+          <w:sz w:val="21"/>
+          <w:szCs w:val="21"/>
+        </w:rPr>
+        <w:t>'</w:t>
+      </w:r>
+      <w:r>
+        <w:rPr>
+          <w:rFonts w:ascii="Source Code Pro" w:hAnsi="Source Code Pro" w:cs="宋体"/>
+          <w:color w:val="000000"/>
+          <w:kern w:val="0"/>
+          <w:sz w:val="21"/>
+          <w:szCs w:val="21"/>
+        </w:rPr>
+        <w:t xml:space="preserve">, </w:t>
+      </w:r>
+      <w:r>
+        <w:rPr>
+          <w:rFonts w:ascii="Source Code Pro" w:hAnsi="Source Code Pro" w:cs="宋体"/>
+          <w:color w:val="AA04F9"/>
+          <w:kern w:val="0"/>
+          <w:sz w:val="21"/>
+          <w:szCs w:val="21"/>
+        </w:rPr>
+        <w:t>'</w:t>
+      </w:r>
+      <w:proofErr w:type="spellStart"/>
+      <w:r>
+        <w:rPr>
+          <w:rFonts w:ascii="Source Code Pro" w:hAnsi="Source Code Pro" w:cs="宋体"/>
+          <w:color w:val="AA04F9"/>
+          <w:kern w:val="0"/>
+          <w:sz w:val="21"/>
+          <w:szCs w:val="21"/>
+        </w:rPr>
+        <w:t>img_height</w:t>
+      </w:r>
+      <w:proofErr w:type="spellEnd"/>
+      <w:r>
+        <w:rPr>
+          <w:rFonts w:ascii="Source Code Pro" w:hAnsi="Source Code Pro" w:cs="宋体"/>
+          <w:color w:val="AA04F9"/>
+          <w:kern w:val="0"/>
+          <w:sz w:val="21"/>
+          <w:szCs w:val="21"/>
+        </w:rPr>
+        <w:t>'</w:t>
+      </w:r>
+      <w:r>
+        <w:rPr>
+          <w:rFonts w:ascii="Source Code Pro" w:hAnsi="Source Code Pro" w:cs="宋体"/>
+          <w:color w:val="000000"/>
+          <w:kern w:val="0"/>
+          <w:sz w:val="21"/>
+          <w:szCs w:val="21"/>
+        </w:rPr>
+        <w:t xml:space="preserve">, </w:t>
+      </w:r>
+      <w:r>
+        <w:rPr>
+          <w:rFonts w:ascii="Source Code Pro" w:hAnsi="Source Code Pro" w:cs="宋体"/>
+          <w:color w:val="AA04F9"/>
+          <w:kern w:val="0"/>
+          <w:sz w:val="21"/>
+          <w:szCs w:val="21"/>
+        </w:rPr>
+        <w:t>'</w:t>
+      </w:r>
+      <w:proofErr w:type="spellStart"/>
+      <w:r>
+        <w:rPr>
+          <w:rFonts w:ascii="Source Code Pro" w:hAnsi="Source Code Pro" w:cs="宋体"/>
+          <w:color w:val="AA04F9"/>
+          <w:kern w:val="0"/>
+          <w:sz w:val="21"/>
+          <w:szCs w:val="21"/>
+        </w:rPr>
+        <w:t>img_width</w:t>
+      </w:r>
+      <w:proofErr w:type="spellEnd"/>
+      <w:r>
+        <w:rPr>
+          <w:rFonts w:ascii="Source Code Pro" w:hAnsi="Source Code Pro" w:cs="宋体"/>
+          <w:color w:val="AA04F9"/>
+          <w:kern w:val="0"/>
+          <w:sz w:val="21"/>
+          <w:szCs w:val="21"/>
+        </w:rPr>
+        <w:t>'</w:t>
+      </w:r>
+      <w:r>
+        <w:rPr>
+          <w:rFonts w:ascii="Source Code Pro" w:hAnsi="Source Code Pro" w:cs="宋体"/>
+          <w:color w:val="000000"/>
+          <w:kern w:val="0"/>
+          <w:sz w:val="21"/>
+          <w:szCs w:val="21"/>
+        </w:rPr>
+        <w:t>);</w:t>
+      </w:r>
+    </w:p>
+    <w:p>
+      <w:pPr>
+        <w:spacing w:line="360" w:lineRule="auto"/>
+        <w:ind w:firstLineChars="200" w:firstLine="480"/>
+        <w:rPr>
+          <w:rFonts w:hint="eastAsia"/>
+          <w:color w:val="000000"/>
+          <w:kern w:val="0"/>
+          <w:szCs w:val="24"/>
+        </w:rPr>
+      </w:pPr>
+    </w:p>
+    <w:p>
+      <w:pPr>
+        <w:spacing w:line="360" w:lineRule="auto"/>
+        <w:ind w:firstLineChars="200" w:firstLine="480"/>
+        <w:rPr>
+          <w:rFonts w:hint="eastAsia"/>
+          <w:color w:val="000000"/>
+          <w:kern w:val="0"/>
+          <w:szCs w:val="24"/>
+        </w:rPr>
+      </w:pPr>
+      <w:r>
+        <w:rPr>
+          <w:rFonts w:hint="eastAsia"/>
+          <w:color w:val="000000"/>
+          <w:kern w:val="0"/>
+          <w:szCs w:val="24"/>
+        </w:rPr>
+        <w:t>本问题的</w:t>
+      </w:r>
+      <w:r>
+        <w:rPr>
+          <w:rFonts w:hint="eastAsia"/>
+          <w:color w:val="000000"/>
+          <w:kern w:val="0"/>
+          <w:szCs w:val="24"/>
+        </w:rPr>
+        <w:t>完整代码位于文件</w:t>
+      </w:r>
+      <w:r>
+        <w:rPr>
+          <w:color w:val="000000"/>
+          <w:kern w:val="0"/>
+          <w:szCs w:val="24"/>
+        </w:rPr>
+        <w:t>hw_3_2_4_9.m</w:t>
+      </w:r>
+      <w:r>
+        <w:rPr>
+          <w:rFonts w:hint="eastAsia"/>
+          <w:color w:val="000000"/>
+          <w:kern w:val="0"/>
+          <w:szCs w:val="24"/>
+        </w:rPr>
+        <w:t>中。</w:t>
+      </w:r>
+    </w:p>
+    <w:p>
+      <w:pPr>
+        <w:pStyle w:val="3"/>
+        <w:numPr>
+          <w:ilvl w:val="0"/>
+          <w:numId w:val="15"/>
+        </w:numPr>
+      </w:pPr>
+      <w:r>
+        <w:rPr>
+          <w:rFonts w:hint="eastAsia"/>
+        </w:rPr>
+        <w:t>计算</w:t>
+      </w:r>
+      <w:r>
+        <w:rPr>
+          <w:rFonts w:hint="eastAsia"/>
+        </w:rPr>
+        <w:t>压缩比</w:t>
+      </w:r>
+    </w:p>
+    <w:p>
+      <w:pPr>
+        <w:spacing w:line="360" w:lineRule="auto"/>
+        <w:ind w:firstLineChars="200" w:firstLine="480"/>
+        <w:rPr>
+          <w:rFonts w:hint="eastAsia"/>
+          <w:color w:val="000000"/>
+          <w:kern w:val="0"/>
+          <w:szCs w:val="24"/>
+        </w:rPr>
+      </w:pPr>
+      <w:r>
+        <w:rPr>
+          <w:rFonts w:hint="eastAsia"/>
+          <w:color w:val="000000"/>
+          <w:kern w:val="0"/>
+          <w:szCs w:val="24"/>
+        </w:rPr>
+        <w:t>原图像为</w:t>
+      </w:r>
+      <w:r>
+        <w:rPr>
+          <w:rFonts w:hint="eastAsia"/>
+          <w:color w:val="000000"/>
+          <w:kern w:val="0"/>
+          <w:szCs w:val="24"/>
+        </w:rPr>
+        <w:t>1</w:t>
+      </w:r>
+      <w:r>
+        <w:rPr>
+          <w:color w:val="000000"/>
+          <w:kern w:val="0"/>
+          <w:szCs w:val="24"/>
+        </w:rPr>
+        <w:t>20*168</w:t>
+      </w:r>
+      <w:r>
+        <w:rPr>
+          <w:rFonts w:hint="eastAsia"/>
+          <w:color w:val="000000"/>
+          <w:kern w:val="0"/>
+          <w:szCs w:val="24"/>
+        </w:rPr>
+        <w:t>的</w:t>
+      </w:r>
+      <w:r>
+        <w:rPr>
+          <w:rFonts w:hint="eastAsia"/>
+          <w:color w:val="000000"/>
+          <w:kern w:val="0"/>
+          <w:szCs w:val="24"/>
+        </w:rPr>
+        <w:t>灰度图，</w:t>
+      </w:r>
+      <w:r>
+        <w:rPr>
+          <w:rFonts w:hint="eastAsia"/>
+          <w:color w:val="000000"/>
+          <w:kern w:val="0"/>
+          <w:szCs w:val="24"/>
+        </w:rPr>
+        <w:t>每个像素占</w:t>
+      </w:r>
+      <w:proofErr w:type="gramStart"/>
+      <w:r>
+        <w:rPr>
+          <w:rFonts w:hint="eastAsia"/>
+          <w:color w:val="000000"/>
+          <w:kern w:val="0"/>
+          <w:szCs w:val="24"/>
+        </w:rPr>
+        <w:t>一</w:t>
+      </w:r>
+      <w:proofErr w:type="gramEnd"/>
+      <w:r>
+        <w:rPr>
+          <w:rFonts w:hint="eastAsia"/>
+          <w:color w:val="000000"/>
+          <w:kern w:val="0"/>
+          <w:szCs w:val="24"/>
+        </w:rPr>
+        <w:t>字节，因此共占用空间</w:t>
+      </w:r>
+      <w:r>
+        <w:rPr>
+          <w:rFonts w:hint="eastAsia"/>
+          <w:color w:val="000000"/>
+          <w:kern w:val="0"/>
+          <w:szCs w:val="24"/>
+        </w:rPr>
+        <w:t>2</w:t>
+      </w:r>
+      <w:r>
+        <w:rPr>
+          <w:color w:val="000000"/>
+          <w:kern w:val="0"/>
+          <w:szCs w:val="24"/>
+        </w:rPr>
+        <w:t>0160</w:t>
+      </w:r>
+      <w:r>
+        <w:rPr>
+          <w:rFonts w:hint="eastAsia"/>
+          <w:color w:val="000000"/>
+          <w:kern w:val="0"/>
+          <w:szCs w:val="24"/>
+        </w:rPr>
+        <w:t>字节</w:t>
+      </w:r>
+      <w:r>
+        <w:rPr>
+          <w:rFonts w:hint="eastAsia"/>
+          <w:color w:val="000000"/>
+          <w:kern w:val="0"/>
+          <w:szCs w:val="24"/>
+        </w:rPr>
+        <w:t>。</w:t>
+      </w:r>
+      <w:r>
+        <w:rPr>
+          <w:rFonts w:hint="eastAsia"/>
+          <w:color w:val="000000"/>
+          <w:kern w:val="0"/>
+          <w:szCs w:val="24"/>
+        </w:rPr>
+        <w:t>而压缩后，占用空间为</w:t>
+      </w:r>
+      <w:r>
+        <w:rPr>
+          <w:rFonts w:hint="eastAsia"/>
+          <w:color w:val="000000"/>
+          <w:kern w:val="0"/>
+          <w:szCs w:val="24"/>
+        </w:rPr>
+        <w:t>D</w:t>
+      </w:r>
+      <w:r>
+        <w:rPr>
+          <w:color w:val="000000"/>
+          <w:kern w:val="0"/>
+          <w:szCs w:val="24"/>
+        </w:rPr>
+        <w:t>C</w:t>
+      </w:r>
+      <w:r>
+        <w:rPr>
+          <w:rFonts w:hint="eastAsia"/>
+          <w:color w:val="000000"/>
+          <w:kern w:val="0"/>
+          <w:szCs w:val="24"/>
+        </w:rPr>
+        <w:t>码流的比特数与</w:t>
+      </w:r>
+      <w:r>
+        <w:rPr>
+          <w:rFonts w:hint="eastAsia"/>
+          <w:color w:val="000000"/>
+          <w:kern w:val="0"/>
+          <w:szCs w:val="24"/>
+        </w:rPr>
+        <w:t>A</w:t>
+      </w:r>
+      <w:r>
+        <w:rPr>
+          <w:color w:val="000000"/>
+          <w:kern w:val="0"/>
+          <w:szCs w:val="24"/>
+        </w:rPr>
+        <w:t>C</w:t>
+      </w:r>
+      <w:r>
+        <w:rPr>
+          <w:rFonts w:hint="eastAsia"/>
+          <w:color w:val="000000"/>
+          <w:kern w:val="0"/>
+          <w:szCs w:val="24"/>
+        </w:rPr>
+        <w:t>码流的比特数值和除以</w:t>
+      </w:r>
+      <w:r>
+        <w:rPr>
+          <w:rFonts w:hint="eastAsia"/>
+          <w:color w:val="000000"/>
+          <w:kern w:val="0"/>
+          <w:szCs w:val="24"/>
+        </w:rPr>
+        <w:t>8</w:t>
+      </w:r>
+      <w:r>
+        <w:rPr>
+          <w:rFonts w:hint="eastAsia"/>
+          <w:color w:val="000000"/>
+          <w:kern w:val="0"/>
+          <w:szCs w:val="24"/>
+        </w:rPr>
+        <w:t>（化为字节数）。两者之比即为</w:t>
+      </w:r>
+      <w:r>
+        <w:rPr>
+          <w:rFonts w:hint="eastAsia"/>
+          <w:color w:val="000000"/>
+          <w:kern w:val="0"/>
+          <w:szCs w:val="24"/>
+        </w:rPr>
+        <w:t>压缩比。</w:t>
+      </w:r>
+    </w:p>
+    <w:p>
+      <w:pPr>
+        <w:spacing w:line="360" w:lineRule="auto"/>
+        <w:ind w:firstLineChars="200" w:firstLine="480"/>
+        <w:rPr>
+          <w:color w:val="000000"/>
+          <w:kern w:val="0"/>
+          <w:szCs w:val="24"/>
+        </w:rPr>
+      </w:pPr>
+      <w:r>
+        <w:rPr>
+          <w:rFonts w:hint="eastAsia"/>
+          <w:color w:val="000000"/>
+          <w:kern w:val="0"/>
+          <w:szCs w:val="24"/>
+        </w:rPr>
+        <w:t>加载上一问题得到的脚本计算压缩比：</w:t>
+      </w:r>
+    </w:p>
+    <w:p>
+      <w:pPr>
+        <w:spacing w:line="360" w:lineRule="auto"/>
+        <w:ind w:firstLineChars="200" w:firstLine="480"/>
+        <w:rPr>
+          <w:color w:val="000000"/>
+          <w:kern w:val="0"/>
+          <w:szCs w:val="24"/>
+        </w:rPr>
+      </w:pPr>
+    </w:p>
+    <w:p>
+      <w:pPr>
+        <w:widowControl/>
+        <w:shd w:val="clear" w:color="auto" w:fill="F7F7F7"/>
+        <w:spacing w:line="259" w:lineRule="atLeast"/>
+        <w:ind w:leftChars="200" w:left="480"/>
+        <w:jc w:val="left"/>
+        <w:rPr>
+          <w:rFonts w:ascii="Source Code Pro" w:hAnsi="Source Code Pro" w:cs="宋体"/>
+          <w:color w:val="000000"/>
+          <w:kern w:val="0"/>
+          <w:sz w:val="21"/>
+          <w:szCs w:val="21"/>
+        </w:rPr>
+      </w:pPr>
+      <w:r>
+        <w:rPr>
+          <w:rFonts w:ascii="Source Code Pro" w:hAnsi="Source Code Pro" w:cs="宋体"/>
+          <w:color w:val="000000"/>
+          <w:kern w:val="0"/>
+          <w:sz w:val="21"/>
+          <w:szCs w:val="21"/>
+        </w:rPr>
+        <w:t>load(</w:t>
+      </w:r>
+      <w:r>
+        <w:rPr>
+          <w:rFonts w:ascii="Source Code Pro" w:hAnsi="Source Code Pro" w:cs="宋体"/>
+          <w:color w:val="AA04F9"/>
+          <w:kern w:val="0"/>
+          <w:sz w:val="21"/>
+          <w:szCs w:val="21"/>
+        </w:rPr>
+        <w:t>'</w:t>
+      </w:r>
+      <w:proofErr w:type="spellStart"/>
+      <w:r>
+        <w:rPr>
+          <w:rFonts w:ascii="Source Code Pro" w:hAnsi="Source Code Pro" w:cs="宋体"/>
+          <w:color w:val="AA04F9"/>
+          <w:kern w:val="0"/>
+          <w:sz w:val="21"/>
+          <w:szCs w:val="21"/>
+        </w:rPr>
+        <w:t>jpegcodes.mat</w:t>
+      </w:r>
+      <w:proofErr w:type="spellEnd"/>
+      <w:r>
+        <w:rPr>
+          <w:rFonts w:ascii="Source Code Pro" w:hAnsi="Source Code Pro" w:cs="宋体"/>
+          <w:color w:val="AA04F9"/>
+          <w:kern w:val="0"/>
+          <w:sz w:val="21"/>
+          <w:szCs w:val="21"/>
+        </w:rPr>
+        <w:t>'</w:t>
+      </w:r>
+      <w:r>
+        <w:rPr>
+          <w:rFonts w:ascii="Source Code Pro" w:hAnsi="Source Code Pro" w:cs="宋体"/>
+          <w:color w:val="000000"/>
+          <w:kern w:val="0"/>
+          <w:sz w:val="21"/>
+          <w:szCs w:val="21"/>
+        </w:rPr>
+        <w:t>);</w:t>
+      </w:r>
+    </w:p>
+    <w:p>
+      <w:pPr>
+        <w:widowControl/>
+        <w:shd w:val="clear" w:color="auto" w:fill="F7F7F7"/>
+        <w:spacing w:line="259" w:lineRule="atLeast"/>
+        <w:ind w:leftChars="200" w:left="480"/>
+        <w:jc w:val="left"/>
+        <w:rPr>
+          <w:rFonts w:ascii="Consolas" w:hAnsi="Consolas" w:cs="宋体"/>
+          <w:color w:val="000000"/>
+          <w:kern w:val="0"/>
+          <w:sz w:val="21"/>
+          <w:szCs w:val="21"/>
+        </w:rPr>
+      </w:pPr>
+      <w:proofErr w:type="spellStart"/>
+      <w:proofErr w:type="gramStart"/>
+      <w:r>
+        <w:rPr>
+          <w:rFonts w:ascii="Source Code Pro" w:hAnsi="Source Code Pro" w:cs="宋体"/>
+          <w:color w:val="000000"/>
+          <w:kern w:val="0"/>
+          <w:sz w:val="21"/>
+          <w:szCs w:val="21"/>
+        </w:rPr>
+        <w:t>disp</w:t>
+      </w:r>
+      <w:proofErr w:type="spellEnd"/>
+      <w:r>
+        <w:rPr>
+          <w:rFonts w:ascii="Source Code Pro" w:hAnsi="Source Code Pro" w:cs="宋体"/>
+          <w:color w:val="000000"/>
+          <w:kern w:val="0"/>
+          <w:sz w:val="21"/>
+          <w:szCs w:val="21"/>
+        </w:rPr>
+        <w:t>(</w:t>
+      </w:r>
+      <w:proofErr w:type="gramEnd"/>
+      <w:r>
+        <w:rPr>
+          <w:rFonts w:ascii="Source Code Pro" w:hAnsi="Source Code Pro" w:cs="宋体"/>
+          <w:color w:val="000000"/>
+          <w:kern w:val="0"/>
+          <w:sz w:val="21"/>
+          <w:szCs w:val="21"/>
+        </w:rPr>
+        <w:t>(120 * 168) / ((length(</w:t>
+      </w:r>
+      <w:proofErr w:type="spellStart"/>
+      <w:r>
+        <w:rPr>
+          <w:rFonts w:ascii="Source Code Pro" w:hAnsi="Source Code Pro" w:cs="宋体"/>
+          <w:color w:val="000000"/>
+          <w:kern w:val="0"/>
+          <w:sz w:val="21"/>
+          <w:szCs w:val="21"/>
+        </w:rPr>
+        <w:t>dc_stream</w:t>
+      </w:r>
+      <w:proofErr w:type="spellEnd"/>
+      <w:r>
+        <w:rPr>
+          <w:rFonts w:ascii="Source Code Pro" w:hAnsi="Source Code Pro" w:cs="宋体"/>
+          <w:color w:val="000000"/>
+          <w:kern w:val="0"/>
+          <w:sz w:val="21"/>
+          <w:szCs w:val="21"/>
+        </w:rPr>
+        <w:t>) + length(</w:t>
+      </w:r>
+      <w:proofErr w:type="spellStart"/>
+      <w:r>
+        <w:rPr>
+          <w:rFonts w:ascii="Source Code Pro" w:hAnsi="Source Code Pro" w:cs="宋体"/>
+          <w:color w:val="000000"/>
+          <w:kern w:val="0"/>
+          <w:sz w:val="21"/>
+          <w:szCs w:val="21"/>
+        </w:rPr>
+        <w:t>ac_stream</w:t>
+      </w:r>
+      <w:proofErr w:type="spellEnd"/>
+      <w:r>
+        <w:rPr>
+          <w:rFonts w:ascii="Source Code Pro" w:hAnsi="Source Code Pro" w:cs="宋体"/>
+          <w:color w:val="000000"/>
+          <w:kern w:val="0"/>
+          <w:sz w:val="21"/>
+          <w:szCs w:val="21"/>
+        </w:rPr>
+        <w:t>)) / 8));</w:t>
+      </w:r>
+    </w:p>
+    <w:p>
+      <w:pPr>
+        <w:spacing w:line="360" w:lineRule="auto"/>
+        <w:ind w:firstLineChars="200" w:firstLine="480"/>
+        <w:rPr>
+          <w:rFonts w:hint="eastAsia"/>
+          <w:color w:val="000000"/>
+          <w:kern w:val="0"/>
+          <w:szCs w:val="24"/>
+        </w:rPr>
+      </w:pPr>
+    </w:p>
+    <w:p>
+      <w:pPr>
+        <w:spacing w:line="360" w:lineRule="auto"/>
+        <w:ind w:firstLineChars="200" w:firstLine="480"/>
+        <w:rPr>
+          <w:color w:val="000000"/>
+          <w:kern w:val="0"/>
+          <w:szCs w:val="24"/>
+        </w:rPr>
+      </w:pPr>
+      <w:r>
+        <w:rPr>
+          <w:rFonts w:hint="eastAsia"/>
+          <w:color w:val="000000"/>
+          <w:kern w:val="0"/>
+          <w:szCs w:val="24"/>
+        </w:rPr>
+        <w:t>运行脚本</w:t>
+      </w:r>
+      <w:r>
+        <w:rPr>
+          <w:rFonts w:hint="eastAsia"/>
+          <w:color w:val="000000"/>
+          <w:kern w:val="0"/>
+          <w:szCs w:val="24"/>
+        </w:rPr>
+        <w:t>，</w:t>
+      </w:r>
+      <w:r>
+        <w:rPr>
+          <w:color w:val="000000"/>
+          <w:kern w:val="0"/>
+          <w:szCs w:val="24"/>
+        </w:rPr>
+        <w:t>DC</w:t>
+      </w:r>
+      <w:r>
+        <w:rPr>
+          <w:rFonts w:hint="eastAsia"/>
+          <w:color w:val="000000"/>
+          <w:kern w:val="0"/>
+          <w:szCs w:val="24"/>
+        </w:rPr>
+        <w:t>码流长度为</w:t>
+      </w:r>
+      <w:r>
+        <w:rPr>
+          <w:rFonts w:hint="eastAsia"/>
+          <w:color w:val="000000"/>
+          <w:kern w:val="0"/>
+          <w:szCs w:val="24"/>
+        </w:rPr>
+        <w:t>2</w:t>
+      </w:r>
+      <w:r>
+        <w:rPr>
+          <w:color w:val="000000"/>
+          <w:kern w:val="0"/>
+          <w:szCs w:val="24"/>
+        </w:rPr>
+        <w:t>031</w:t>
+      </w:r>
+      <w:r>
+        <w:rPr>
+          <w:rFonts w:hint="eastAsia"/>
+          <w:color w:val="000000"/>
+          <w:kern w:val="0"/>
+          <w:szCs w:val="24"/>
+        </w:rPr>
+        <w:t>比特，</w:t>
+      </w:r>
+      <w:r>
+        <w:rPr>
+          <w:rFonts w:hint="eastAsia"/>
+          <w:color w:val="000000"/>
+          <w:kern w:val="0"/>
+          <w:szCs w:val="24"/>
+        </w:rPr>
+        <w:t>A</w:t>
+      </w:r>
+      <w:r>
+        <w:rPr>
+          <w:color w:val="000000"/>
+          <w:kern w:val="0"/>
+          <w:szCs w:val="24"/>
+        </w:rPr>
+        <w:t>C</w:t>
+      </w:r>
+      <w:r>
+        <w:rPr>
+          <w:rFonts w:hint="eastAsia"/>
+          <w:color w:val="000000"/>
+          <w:kern w:val="0"/>
+          <w:szCs w:val="24"/>
+        </w:rPr>
+        <w:t>码流长度为</w:t>
+      </w:r>
+      <w:r>
+        <w:rPr>
+          <w:rFonts w:hint="eastAsia"/>
+          <w:color w:val="000000"/>
+          <w:kern w:val="0"/>
+          <w:szCs w:val="24"/>
+        </w:rPr>
+        <w:t>2</w:t>
+      </w:r>
+      <w:r>
+        <w:rPr>
+          <w:color w:val="000000"/>
+          <w:kern w:val="0"/>
+          <w:szCs w:val="24"/>
+        </w:rPr>
+        <w:t>3072</w:t>
+      </w:r>
+      <w:r>
+        <w:rPr>
+          <w:rFonts w:hint="eastAsia"/>
+          <w:color w:val="000000"/>
+          <w:kern w:val="0"/>
+          <w:szCs w:val="24"/>
+        </w:rPr>
+        <w:t>比特</w:t>
+      </w:r>
+      <w:r>
+        <w:rPr>
+          <w:rFonts w:hint="eastAsia"/>
+          <w:color w:val="000000"/>
+          <w:kern w:val="0"/>
+          <w:szCs w:val="24"/>
+        </w:rPr>
+        <w:t>。</w:t>
+      </w:r>
+      <w:r>
+        <w:rPr>
+          <w:rFonts w:hint="eastAsia"/>
+          <w:color w:val="000000"/>
+          <w:kern w:val="0"/>
+          <w:szCs w:val="24"/>
+        </w:rPr>
+        <w:t>下图为</w:t>
+      </w:r>
+      <w:r>
+        <w:rPr>
+          <w:rFonts w:hint="eastAsia"/>
+          <w:color w:val="000000"/>
+          <w:kern w:val="0"/>
+          <w:szCs w:val="24"/>
+        </w:rPr>
+        <w:t>M</w:t>
+      </w:r>
+      <w:r>
+        <w:rPr>
+          <w:color w:val="000000"/>
+          <w:kern w:val="0"/>
+          <w:szCs w:val="24"/>
+        </w:rPr>
+        <w:t>ATLAB</w:t>
+      </w:r>
+      <w:r>
+        <w:rPr>
+          <w:rFonts w:hint="eastAsia"/>
+          <w:color w:val="000000"/>
+          <w:kern w:val="0"/>
+          <w:szCs w:val="24"/>
+        </w:rPr>
+        <w:t>计算结果：</w:t>
+      </w:r>
+    </w:p>
+    <w:p>
+      <w:pPr>
+        <w:spacing w:line="360" w:lineRule="auto"/>
+        <w:ind w:firstLineChars="200" w:firstLine="480"/>
+        <w:rPr>
+          <w:color w:val="000000"/>
+          <w:kern w:val="0"/>
+          <w:szCs w:val="24"/>
+        </w:rPr>
+      </w:pPr>
+    </w:p>
+    <w:p>
+      <w:pPr>
+        <w:spacing w:line="360" w:lineRule="auto"/>
+        <w:jc w:val="center"/>
+        <w:rPr>
+          <w:rFonts w:hint="eastAsia"/>
+          <w:color w:val="000000"/>
+          <w:kern w:val="0"/>
+          <w:szCs w:val="24"/>
+        </w:rPr>
+      </w:pPr>
+      <w:r>
+        <w:rPr>
+          <w:noProof/>
+        </w:rPr>
+        <w:lastRenderedPageBreak/>
+        <w:drawing>
+          <wp:inline distT="0" distB="0" distL="0" distR="0" wp14:anchorId="3354025D" wp14:editId="3EBC025B">
+            <wp:extent cx="4713536" cy="1517072"/>
+            <wp:effectExtent l="0" t="0" r="0" b="6985"/>
+            <wp:docPr id="8" name="图片 8"/>
+            <wp:cNvGraphicFramePr>
+              <a:graphicFrameLocks xmlns:a="http://schemas.openxmlformats.org/drawingml/2006/main" noChangeAspect="1"/>
+            </wp:cNvGraphicFramePr>
+            <a:graphic xmlns:a="http://schemas.openxmlformats.org/drawingml/2006/main">
+              <a:graphicData uri="http://schemas.openxmlformats.org/drawingml/2006/picture">
+                <pic:pic xmlns:pic="http://schemas.openxmlformats.org/drawingml/2006/picture">
+                  <pic:nvPicPr>
+                    <pic:cNvPr id="1" name=""/>
+                    <pic:cNvPicPr/>
+                  </pic:nvPicPr>
+                  <pic:blipFill rotWithShape="1">
+                    <a:blip r:embed="rId24"/>
+                    <a:srcRect l="22065" t="19593" r="15918" b="43200"/>
+                    <a:stretch/>
+                  </pic:blipFill>
+                  <pic:spPr bwMode="auto">
+                    <a:xfrm>
+                      <a:off x="0" y="0"/>
+                      <a:ext cx="4736347" cy="1524414"/>
+                    </a:xfrm>
+                    <a:prstGeom prst="rect">
+                      <a:avLst/>
+                    </a:prstGeom>
+                    <a:ln>
+                      <a:noFill/>
+                    </a:ln>
+                    <a:extLst>
+                      <a:ext uri="{53640926-AAD7-44D8-BBD7-CCE9431645EC}">
+                        <a14:shadowObscured xmlns:a14="http://schemas.microsoft.com/office/drawing/2010/main"/>
+                      </a:ext>
+                    </a:extLst>
+                  </pic:spPr>
+                </pic:pic>
+              </a:graphicData>
+            </a:graphic>
+          </wp:inline>
+        </w:drawing>
+      </w:r>
+    </w:p>
+    <w:p>
+      <w:pPr>
+        <w:spacing w:line="360" w:lineRule="auto"/>
+        <w:ind w:firstLineChars="200" w:firstLine="480"/>
+        <w:rPr>
+          <w:color w:val="000000"/>
+          <w:kern w:val="0"/>
+          <w:szCs w:val="24"/>
+        </w:rPr>
+      </w:pPr>
+    </w:p>
+    <w:p>
+      <w:pPr>
+        <w:spacing w:line="360" w:lineRule="auto"/>
+        <w:ind w:firstLineChars="200" w:firstLine="480"/>
+        <w:rPr>
+          <w:color w:val="000000"/>
+          <w:kern w:val="0"/>
+          <w:szCs w:val="24"/>
+        </w:rPr>
+      </w:pPr>
+      <w:r>
+        <w:rPr>
+          <w:rFonts w:hint="eastAsia"/>
+          <w:color w:val="000000"/>
+          <w:kern w:val="0"/>
+          <w:szCs w:val="24"/>
+        </w:rPr>
+        <w:t>因此</w:t>
+      </w:r>
+      <w:r>
+        <w:rPr>
+          <w:rFonts w:hint="eastAsia"/>
+          <w:color w:val="000000"/>
+          <w:kern w:val="0"/>
+          <w:szCs w:val="24"/>
+        </w:rPr>
+        <w:t>压缩比约为</w:t>
+      </w:r>
+      <w:r>
+        <w:rPr>
+          <w:rFonts w:hint="eastAsia"/>
+          <w:color w:val="000000"/>
+          <w:kern w:val="0"/>
+          <w:szCs w:val="24"/>
+        </w:rPr>
+        <w:t>6</w:t>
+      </w:r>
+      <w:r>
+        <w:rPr>
+          <w:color w:val="000000"/>
+          <w:kern w:val="0"/>
+          <w:szCs w:val="24"/>
+        </w:rPr>
+        <w:t>.42</w:t>
+      </w:r>
+      <w:r>
+        <w:rPr>
+          <w:color w:val="000000"/>
+          <w:kern w:val="0"/>
+          <w:szCs w:val="24"/>
+        </w:rPr>
+        <w:t>47</w:t>
+      </w:r>
+      <w:r>
+        <w:rPr>
+          <w:rFonts w:hint="eastAsia"/>
+          <w:color w:val="000000"/>
+          <w:kern w:val="0"/>
+          <w:szCs w:val="24"/>
+        </w:rPr>
+        <w:t>。</w:t>
+      </w:r>
+    </w:p>
+    <w:p>
+      <w:pPr>
+        <w:spacing w:line="360" w:lineRule="auto"/>
+        <w:ind w:firstLineChars="200" w:firstLine="480"/>
+        <w:rPr>
+          <w:color w:val="000000"/>
+          <w:kern w:val="0"/>
+          <w:szCs w:val="24"/>
+        </w:rPr>
+      </w:pPr>
+      <w:r>
+        <w:rPr>
+          <w:rFonts w:hint="eastAsia"/>
+          <w:color w:val="000000"/>
+          <w:kern w:val="0"/>
+          <w:szCs w:val="24"/>
+        </w:rPr>
+        <w:t>本问题</w:t>
+      </w:r>
+      <w:r>
+        <w:rPr>
+          <w:rFonts w:hint="eastAsia"/>
+          <w:color w:val="000000"/>
+          <w:kern w:val="0"/>
+          <w:szCs w:val="24"/>
+        </w:rPr>
+        <w:t>完整</w:t>
+      </w:r>
+      <w:bookmarkStart w:id="0" w:name="_GoBack"/>
+      <w:bookmarkEnd w:id="0"/>
+      <w:r>
+        <w:rPr>
+          <w:rFonts w:hint="eastAsia"/>
+          <w:color w:val="000000"/>
+          <w:kern w:val="0"/>
+          <w:szCs w:val="24"/>
+        </w:rPr>
+        <w:t>代码位于文件</w:t>
+      </w:r>
+      <w:r>
+        <w:rPr>
+          <w:color w:val="000000"/>
+          <w:kern w:val="0"/>
+          <w:szCs w:val="24"/>
+        </w:rPr>
+        <w:t>hw_3_2_4_10.m</w:t>
+      </w:r>
+      <w:r>
+        <w:rPr>
+          <w:rFonts w:hint="eastAsia"/>
+          <w:color w:val="000000"/>
+          <w:kern w:val="0"/>
+          <w:szCs w:val="24"/>
+        </w:rPr>
+        <w:t>中。</w:t>
+      </w:r>
+    </w:p>
+    <w:p>
+      <w:pPr>
+        <w:spacing w:line="360" w:lineRule="auto"/>
+        <w:ind w:firstLineChars="200" w:firstLine="480"/>
+        <w:rPr>
           <w:rFonts w:hint="eastAsia"/>
           <w:color w:val="000000"/>
           <w:kern w:val="0"/>
@@ -11936,8 +16453,8 @@
       </w:pPr>
     </w:p>
     <w:sectPr>
-      <w:headerReference w:type="default" r:id="rId24"/>
-      <w:footerReference w:type="default" r:id="rId25"/>
+      <w:headerReference w:type="default" r:id="rId25"/>
+      <w:footerReference w:type="default" r:id="rId26"/>
       <w:footnotePr>
         <w:numFmt w:val="decimalEnclosedCircleChinese"/>
         <w:numRestart w:val="eachPage"/>
@@ -14897,6 +19414,115 @@
       <w:effect w:val="none"/>
     </w:rPr>
   </w:style>
+  <w:style w:type="character" w:customStyle="1" w:styleId="s9d12d79041">
+    <w:name w:val="s9d12d79041"/>
+    <w:basedOn w:val="a0"/>
+    <w:rsid w:val="00D46A82"/>
+    <w:rPr>
+      <w:strike w:val="0"/>
+      <w:dstrike w:val="0"/>
+      <w:color w:val="0E00FF"/>
+      <w:u w:val="none"/>
+      <w:effect w:val="none"/>
+    </w:rPr>
+  </w:style>
+  <w:style w:type="character" w:customStyle="1" w:styleId="s9d12d7900">
+    <w:name w:val="s9d12d7900"/>
+    <w:basedOn w:val="a0"/>
+    <w:rsid w:val="00D46A82"/>
+  </w:style>
+  <w:style w:type="character" w:customStyle="1" w:styleId="s9d12d79051">
+    <w:name w:val="s9d12d79051"/>
+    <w:basedOn w:val="a0"/>
+    <w:rsid w:val="00D46A82"/>
+    <w:rPr>
+      <w:strike w:val="0"/>
+      <w:dstrike w:val="0"/>
+      <w:color w:val="AA04F9"/>
+      <w:u w:val="none"/>
+      <w:effect w:val="none"/>
+    </w:rPr>
+  </w:style>
+  <w:style w:type="character" w:customStyle="1" w:styleId="s3927ffaf0">
+    <w:name w:val="s3927ffaf0"/>
+    <w:basedOn w:val="a0"/>
+    <w:rsid w:val="006E6DD7"/>
+  </w:style>
+  <w:style w:type="character" w:customStyle="1" w:styleId="s3927ffaf41">
+    <w:name w:val="s3927ffaf41"/>
+    <w:basedOn w:val="a0"/>
+    <w:rsid w:val="006E6DD7"/>
+    <w:rPr>
+      <w:strike w:val="0"/>
+      <w:dstrike w:val="0"/>
+      <w:color w:val="0E00FF"/>
+      <w:u w:val="none"/>
+      <w:effect w:val="none"/>
+    </w:rPr>
+  </w:style>
+  <w:style w:type="character" w:customStyle="1" w:styleId="s3927ffaf51">
+    <w:name w:val="s3927ffaf51"/>
+    <w:basedOn w:val="a0"/>
+    <w:rsid w:val="006E6DD7"/>
+    <w:rPr>
+      <w:strike w:val="0"/>
+      <w:dstrike w:val="0"/>
+      <w:color w:val="AA04F9"/>
+      <w:u w:val="none"/>
+      <w:effect w:val="none"/>
+    </w:rPr>
+  </w:style>
+  <w:style w:type="character" w:customStyle="1" w:styleId="saf8ba5740">
+    <w:name w:val="saf8ba5740"/>
+    <w:basedOn w:val="a0"/>
+    <w:rsid w:val="00B93949"/>
+  </w:style>
+  <w:style w:type="character" w:customStyle="1" w:styleId="saf8ba57441">
+    <w:name w:val="saf8ba57441"/>
+    <w:basedOn w:val="a0"/>
+    <w:rsid w:val="00B93949"/>
+    <w:rPr>
+      <w:strike w:val="0"/>
+      <w:dstrike w:val="0"/>
+      <w:color w:val="0E00FF"/>
+      <w:u w:val="none"/>
+      <w:effect w:val="none"/>
+    </w:rPr>
+  </w:style>
+  <w:style w:type="character" w:customStyle="1" w:styleId="s0c0b7a090">
+    <w:name w:val="s0c0b7a090"/>
+    <w:basedOn w:val="a0"/>
+    <w:rsid w:val="0095334A"/>
+  </w:style>
+  <w:style w:type="character" w:customStyle="1" w:styleId="s0c0b7a0941">
+    <w:name w:val="s0c0b7a0941"/>
+    <w:basedOn w:val="a0"/>
+    <w:rsid w:val="0095334A"/>
+    <w:rPr>
+      <w:strike w:val="0"/>
+      <w:dstrike w:val="0"/>
+      <w:color w:val="AA04F9"/>
+      <w:u w:val="none"/>
+      <w:effect w:val="none"/>
+    </w:rPr>
+  </w:style>
+  <w:style w:type="character" w:customStyle="1" w:styleId="s969efeba0">
+    <w:name w:val="s969efeba0"/>
+    <w:basedOn w:val="a0"/>
+    <w:rsid w:val="00205F03"/>
+  </w:style>
+  <w:style w:type="character" w:customStyle="1" w:styleId="s969efeba41">
+    <w:name w:val="s969efeba41"/>
+    <w:basedOn w:val="a0"/>
+    <w:rsid w:val="00205F03"/>
+    <w:rPr>
+      <w:strike w:val="0"/>
+      <w:dstrike w:val="0"/>
+      <w:color w:val="AA04F9"/>
+      <w:u w:val="none"/>
+      <w:effect w:val="none"/>
+    </w:rPr>
+  </w:style>
 </w:styles>
 </file>
 
@@ -15200,7 +19826,7 @@
 </file>
 
 <file path=customXml/itemProps1.xml><?xml version="1.0" encoding="utf-8"?>
-<ds:datastoreItem xmlns:ds="http://schemas.openxmlformats.org/officeDocument/2006/customXml" ds:itemID="{5434717A-42A2-4065-A40C-D05D16FE903B}">
+<ds:datastoreItem xmlns:ds="http://schemas.openxmlformats.org/officeDocument/2006/customXml" ds:itemID="{773EFACB-6F68-4B84-B8E8-6D907E56E91D}">
   <ds:schemaRefs>
     <ds:schemaRef ds:uri="http://schemas.openxmlformats.org/officeDocument/2006/bibliography"/>
   </ds:schemaRefs>

</xml_diff>

<commit_message>
feat(image): finish DC decoding
</commit_message>
<xml_diff>
--- a/image/docs/assets/report.docx
+++ b/image/docs/assets/report.docx
@@ -16411,34 +16411,58 @@
         </w:rPr>
         <w:t>完整</w:t>
       </w:r>
+      <w:r>
+        <w:rPr>
+          <w:rFonts w:hint="eastAsia"/>
+          <w:color w:val="000000"/>
+          <w:kern w:val="0"/>
+          <w:szCs w:val="24"/>
+        </w:rPr>
+        <w:t>代码位于文件</w:t>
+      </w:r>
+      <w:r>
+        <w:rPr>
+          <w:color w:val="000000"/>
+          <w:kern w:val="0"/>
+          <w:szCs w:val="24"/>
+        </w:rPr>
+        <w:t>hw_3_2_4_10.m</w:t>
+      </w:r>
+      <w:r>
+        <w:rPr>
+          <w:rFonts w:hint="eastAsia"/>
+          <w:color w:val="000000"/>
+          <w:kern w:val="0"/>
+          <w:szCs w:val="24"/>
+        </w:rPr>
+        <w:t>中。</w:t>
+      </w:r>
+    </w:p>
+    <w:p>
+      <w:pPr>
+        <w:pStyle w:val="3"/>
+        <w:numPr>
+          <w:ilvl w:val="0"/>
+          <w:numId w:val="15"/>
+        </w:numPr>
+      </w:pPr>
+      <w:r>
+        <w:rPr>
+          <w:rFonts w:hint="eastAsia"/>
+        </w:rPr>
+        <w:t>J</w:t>
+      </w:r>
+      <w:r>
+        <w:t>PEG</w:t>
+      </w:r>
+      <w:r>
+        <w:rPr>
+          <w:rFonts w:hint="eastAsia"/>
+        </w:rPr>
+        <w:t>解码</w:t>
+      </w:r>
       <w:bookmarkStart w:id="0" w:name="_GoBack"/>
       <w:bookmarkEnd w:id="0"/>
-      <w:r>
-        <w:rPr>
-          <w:rFonts w:hint="eastAsia"/>
-          <w:color w:val="000000"/>
-          <w:kern w:val="0"/>
-          <w:szCs w:val="24"/>
-        </w:rPr>
-        <w:t>代码位于文件</w:t>
-      </w:r>
-      <w:r>
-        <w:rPr>
-          <w:color w:val="000000"/>
-          <w:kern w:val="0"/>
-          <w:szCs w:val="24"/>
-        </w:rPr>
-        <w:t>hw_3_2_4_10.m</w:t>
-      </w:r>
-      <w:r>
-        <w:rPr>
-          <w:rFonts w:hint="eastAsia"/>
-          <w:color w:val="000000"/>
-          <w:kern w:val="0"/>
-          <w:szCs w:val="24"/>
-        </w:rPr>
-        <w:t>中。</w:t>
-      </w:r>
     </w:p>
     <w:p>
       <w:pPr>
@@ -19826,7 +19850,7 @@
 </file>
 
 <file path=customXml/itemProps1.xml><?xml version="1.0" encoding="utf-8"?>
-<ds:datastoreItem xmlns:ds="http://schemas.openxmlformats.org/officeDocument/2006/customXml" ds:itemID="{773EFACB-6F68-4B84-B8E8-6D907E56E91D}">
+<ds:datastoreItem xmlns:ds="http://schemas.openxmlformats.org/officeDocument/2006/customXml" ds:itemID="{F5D9A695-388F-4BBE-86A7-C1D98F3C2522}">
   <ds:schemaRefs>
     <ds:schemaRef ds:uri="http://schemas.openxmlformats.org/officeDocument/2006/bibliography"/>
   </ds:schemaRefs>

</xml_diff>

<commit_message>
docs(image): Write report for DC decoding. Add invert-diff for DC
</commit_message>
<xml_diff>
--- a/image/docs/assets/report.docx
+++ b/image/docs/assets/report.docx
@@ -16461,8 +16461,2155 @@
         </w:rPr>
         <w:t>解码</w:t>
       </w:r>
+    </w:p>
+    <w:p>
+      <w:pPr>
+        <w:spacing w:line="360" w:lineRule="auto"/>
+        <w:ind w:firstLineChars="200" w:firstLine="480"/>
+        <w:rPr>
+          <w:color w:val="000000"/>
+          <w:kern w:val="0"/>
+          <w:szCs w:val="24"/>
+        </w:rPr>
+      </w:pPr>
+      <w:r>
+        <w:rPr>
+          <w:rFonts w:hint="eastAsia"/>
+          <w:color w:val="000000"/>
+          <w:kern w:val="0"/>
+          <w:szCs w:val="24"/>
+        </w:rPr>
+        <w:t>接下来进行解码。</w:t>
+      </w:r>
+      <w:r>
+        <w:rPr>
+          <w:rFonts w:hint="eastAsia"/>
+          <w:color w:val="000000"/>
+          <w:kern w:val="0"/>
+          <w:szCs w:val="24"/>
+        </w:rPr>
+        <w:t>先进行</w:t>
+      </w:r>
+      <w:r>
+        <w:rPr>
+          <w:rFonts w:hint="eastAsia"/>
+          <w:color w:val="000000"/>
+          <w:kern w:val="0"/>
+          <w:szCs w:val="24"/>
+        </w:rPr>
+        <w:t>D</w:t>
+      </w:r>
+      <w:r>
+        <w:rPr>
+          <w:color w:val="000000"/>
+          <w:kern w:val="0"/>
+          <w:szCs w:val="24"/>
+        </w:rPr>
+        <w:t>C</w:t>
+      </w:r>
+      <w:r>
+        <w:rPr>
+          <w:rFonts w:hint="eastAsia"/>
+          <w:color w:val="000000"/>
+          <w:kern w:val="0"/>
+          <w:szCs w:val="24"/>
+        </w:rPr>
+        <w:t>解码。</w:t>
+      </w:r>
+      <w:r>
+        <w:rPr>
+          <w:rFonts w:hint="eastAsia"/>
+          <w:color w:val="000000"/>
+          <w:kern w:val="0"/>
+          <w:szCs w:val="24"/>
+        </w:rPr>
+        <w:t>解码与编码的过程正好相反</w:t>
+      </w:r>
+      <w:r>
+        <w:rPr>
+          <w:rFonts w:hint="eastAsia"/>
+          <w:color w:val="000000"/>
+          <w:kern w:val="0"/>
+          <w:szCs w:val="24"/>
+        </w:rPr>
+        <w:t>，</w:t>
+      </w:r>
+      <w:r>
+        <w:rPr>
+          <w:rFonts w:hint="eastAsia"/>
+          <w:color w:val="000000"/>
+          <w:kern w:val="0"/>
+          <w:szCs w:val="24"/>
+        </w:rPr>
+        <w:t>先</w:t>
+      </w:r>
+      <w:r>
+        <w:rPr>
+          <w:rFonts w:hint="eastAsia"/>
+          <w:color w:val="000000"/>
+          <w:kern w:val="0"/>
+          <w:szCs w:val="24"/>
+        </w:rPr>
+        <w:t>进行</w:t>
+      </w:r>
+      <w:proofErr w:type="gramStart"/>
+      <w:r>
+        <w:rPr>
+          <w:rFonts w:hint="eastAsia"/>
+          <w:color w:val="000000"/>
+          <w:kern w:val="0"/>
+          <w:szCs w:val="24"/>
+        </w:rPr>
+        <w:t>熵</w:t>
+      </w:r>
+      <w:proofErr w:type="gramEnd"/>
+      <w:r>
+        <w:rPr>
+          <w:rFonts w:hint="eastAsia"/>
+          <w:color w:val="000000"/>
+          <w:kern w:val="0"/>
+          <w:szCs w:val="24"/>
+        </w:rPr>
+        <w:t>解码。</w:t>
+      </w:r>
+      <w:r>
+        <w:rPr>
+          <w:rFonts w:hint="eastAsia"/>
+          <w:color w:val="000000"/>
+          <w:kern w:val="0"/>
+          <w:szCs w:val="24"/>
+        </w:rPr>
+        <w:t>对此，我的解决方案是，</w:t>
+      </w:r>
+      <w:r>
+        <w:rPr>
+          <w:rFonts w:hint="eastAsia"/>
+          <w:color w:val="000000"/>
+          <w:kern w:val="0"/>
+          <w:szCs w:val="24"/>
+        </w:rPr>
+        <w:t>在</w:t>
+      </w:r>
+      <w:r>
+        <w:rPr>
+          <w:rFonts w:hint="eastAsia"/>
+          <w:color w:val="000000"/>
+          <w:kern w:val="0"/>
+          <w:szCs w:val="24"/>
+        </w:rPr>
+        <w:t>D</w:t>
+      </w:r>
+      <w:r>
+        <w:rPr>
+          <w:color w:val="000000"/>
+          <w:kern w:val="0"/>
+          <w:szCs w:val="24"/>
+        </w:rPr>
+        <w:t>C</w:t>
+      </w:r>
+      <w:r>
+        <w:rPr>
+          <w:rFonts w:hint="eastAsia"/>
+          <w:color w:val="000000"/>
+          <w:kern w:val="0"/>
+          <w:szCs w:val="24"/>
+        </w:rPr>
+        <w:t>的编码表</w:t>
+      </w:r>
+      <w:r>
+        <w:rPr>
+          <w:rFonts w:ascii="Source Code Pro" w:hAnsi="Source Code Pro"/>
+          <w:color w:val="000000"/>
+          <w:kern w:val="0"/>
+          <w:szCs w:val="24"/>
+        </w:rPr>
+        <w:t>DCTAB</w:t>
+      </w:r>
+      <w:r>
+        <w:rPr>
+          <w:rFonts w:hint="eastAsia"/>
+          <w:color w:val="000000"/>
+          <w:kern w:val="0"/>
+          <w:szCs w:val="24"/>
+        </w:rPr>
+        <w:t>内</w:t>
+      </w:r>
+      <w:r>
+        <w:rPr>
+          <w:rFonts w:hint="eastAsia"/>
+          <w:color w:val="000000"/>
+          <w:kern w:val="0"/>
+          <w:szCs w:val="24"/>
+        </w:rPr>
+        <w:t>逐行对</w:t>
+      </w:r>
+      <w:r>
+        <w:rPr>
+          <w:rFonts w:hint="eastAsia"/>
+          <w:color w:val="000000"/>
+          <w:kern w:val="0"/>
+          <w:szCs w:val="24"/>
+        </w:rPr>
+        <w:t>码流进行比对，如果比对成功则开始解码。</w:t>
+      </w:r>
+      <w:r>
+        <w:rPr>
+          <w:rFonts w:hint="eastAsia"/>
+          <w:color w:val="000000"/>
+          <w:kern w:val="0"/>
+          <w:szCs w:val="24"/>
+        </w:rPr>
+        <w:t>这部分解码的关键代码如下：</w:t>
+      </w:r>
+    </w:p>
+    <w:p>
+      <w:pPr>
+        <w:spacing w:line="360" w:lineRule="auto"/>
+        <w:ind w:firstLineChars="200" w:firstLine="480"/>
+        <w:rPr>
+          <w:rFonts w:eastAsiaTheme="minorEastAsia"/>
+          <w:color w:val="000000"/>
+          <w:kern w:val="0"/>
+          <w:szCs w:val="24"/>
+        </w:rPr>
+      </w:pPr>
+    </w:p>
+    <w:p>
+      <w:pPr>
+        <w:widowControl/>
+        <w:shd w:val="clear" w:color="auto" w:fill="F7F7F7"/>
+        <w:spacing w:line="259" w:lineRule="atLeast"/>
+        <w:ind w:leftChars="200" w:left="480"/>
+        <w:jc w:val="left"/>
+        <w:rPr>
+          <w:rFonts w:ascii="Source Code Pro" w:hAnsi="Source Code Pro" w:cs="宋体"/>
+          <w:color w:val="000000"/>
+          <w:kern w:val="0"/>
+          <w:sz w:val="21"/>
+          <w:szCs w:val="21"/>
+        </w:rPr>
+      </w:pPr>
+      <w:r>
+        <w:rPr>
+          <w:rFonts w:ascii="Source Code Pro" w:hAnsi="Source Code Pro" w:cs="宋体"/>
+          <w:color w:val="000000"/>
+          <w:kern w:val="0"/>
+          <w:sz w:val="21"/>
+          <w:szCs w:val="21"/>
+        </w:rPr>
+        <w:t xml:space="preserve">hp = </w:t>
+      </w:r>
+      <w:proofErr w:type="spellStart"/>
+      <w:r>
+        <w:rPr>
+          <w:rFonts w:ascii="Source Code Pro" w:hAnsi="Source Code Pro" w:cs="宋体"/>
+          <w:color w:val="000000"/>
+          <w:kern w:val="0"/>
+          <w:sz w:val="21"/>
+          <w:szCs w:val="21"/>
+        </w:rPr>
+        <w:t>img_height</w:t>
+      </w:r>
+      <w:proofErr w:type="spellEnd"/>
+      <w:r>
+        <w:rPr>
+          <w:rFonts w:ascii="Source Code Pro" w:hAnsi="Source Code Pro" w:cs="宋体"/>
+          <w:color w:val="000000"/>
+          <w:kern w:val="0"/>
+          <w:sz w:val="21"/>
+          <w:szCs w:val="21"/>
+        </w:rPr>
+        <w:t xml:space="preserve"> / 8;</w:t>
+      </w:r>
+    </w:p>
+    <w:p>
+      <w:pPr>
+        <w:widowControl/>
+        <w:shd w:val="clear" w:color="auto" w:fill="F7F7F7"/>
+        <w:spacing w:line="259" w:lineRule="atLeast"/>
+        <w:ind w:leftChars="200" w:left="480"/>
+        <w:jc w:val="left"/>
+        <w:rPr>
+          <w:rFonts w:ascii="Source Code Pro" w:hAnsi="Source Code Pro" w:cs="宋体"/>
+          <w:color w:val="000000"/>
+          <w:kern w:val="0"/>
+          <w:sz w:val="21"/>
+          <w:szCs w:val="21"/>
+        </w:rPr>
+      </w:pPr>
+      <w:r>
+        <w:rPr>
+          <w:rFonts w:ascii="Source Code Pro" w:hAnsi="Source Code Pro" w:cs="宋体"/>
+          <w:color w:val="000000"/>
+          <w:kern w:val="0"/>
+          <w:sz w:val="21"/>
+          <w:szCs w:val="21"/>
+        </w:rPr>
+        <w:t xml:space="preserve">wp = </w:t>
+      </w:r>
+      <w:proofErr w:type="spellStart"/>
+      <w:r>
+        <w:rPr>
+          <w:rFonts w:ascii="Source Code Pro" w:hAnsi="Source Code Pro" w:cs="宋体"/>
+          <w:color w:val="000000"/>
+          <w:kern w:val="0"/>
+          <w:sz w:val="21"/>
+          <w:szCs w:val="21"/>
+        </w:rPr>
+        <w:t>img_width</w:t>
+      </w:r>
+      <w:proofErr w:type="spellEnd"/>
+      <w:r>
+        <w:rPr>
+          <w:rFonts w:ascii="Source Code Pro" w:hAnsi="Source Code Pro" w:cs="宋体"/>
+          <w:color w:val="000000"/>
+          <w:kern w:val="0"/>
+          <w:sz w:val="21"/>
+          <w:szCs w:val="21"/>
+        </w:rPr>
+        <w:t xml:space="preserve"> / 8;</w:t>
+      </w:r>
+    </w:p>
+    <w:p>
+      <w:pPr>
+        <w:widowControl/>
+        <w:shd w:val="clear" w:color="auto" w:fill="F7F7F7"/>
+        <w:spacing w:line="259" w:lineRule="atLeast"/>
+        <w:ind w:leftChars="200" w:left="480"/>
+        <w:jc w:val="left"/>
+        <w:rPr>
+          <w:rFonts w:ascii="Source Code Pro" w:hAnsi="Source Code Pro" w:cs="宋体"/>
+          <w:color w:val="000000"/>
+          <w:kern w:val="0"/>
+          <w:sz w:val="21"/>
+          <w:szCs w:val="21"/>
+        </w:rPr>
+      </w:pPr>
+      <w:proofErr w:type="spellStart"/>
+      <w:r>
+        <w:rPr>
+          <w:rFonts w:ascii="Source Code Pro" w:hAnsi="Source Code Pro" w:cs="宋体"/>
+          <w:color w:val="000000"/>
+          <w:kern w:val="0"/>
+          <w:sz w:val="21"/>
+          <w:szCs w:val="21"/>
+        </w:rPr>
+        <w:t>dc_decoding_res</w:t>
+      </w:r>
+      <w:proofErr w:type="spellEnd"/>
+      <w:r>
+        <w:rPr>
+          <w:rFonts w:ascii="Source Code Pro" w:hAnsi="Source Code Pro" w:cs="宋体"/>
+          <w:color w:val="000000"/>
+          <w:kern w:val="0"/>
+          <w:sz w:val="21"/>
+          <w:szCs w:val="21"/>
+        </w:rPr>
+        <w:t xml:space="preserve"> = </w:t>
+      </w:r>
+      <w:proofErr w:type="gramStart"/>
+      <w:r>
+        <w:rPr>
+          <w:rFonts w:ascii="Source Code Pro" w:hAnsi="Source Code Pro" w:cs="宋体"/>
+          <w:color w:val="000000"/>
+          <w:kern w:val="0"/>
+          <w:sz w:val="21"/>
+          <w:szCs w:val="21"/>
+        </w:rPr>
+        <w:t>zeros(</w:t>
+      </w:r>
+      <w:proofErr w:type="gramEnd"/>
+      <w:r>
+        <w:rPr>
+          <w:rFonts w:ascii="Source Code Pro" w:hAnsi="Source Code Pro" w:cs="宋体"/>
+          <w:color w:val="000000"/>
+          <w:kern w:val="0"/>
+          <w:sz w:val="21"/>
+          <w:szCs w:val="21"/>
+        </w:rPr>
+        <w:t>[hp * wp, 1]);</w:t>
+      </w:r>
+    </w:p>
+    <w:p>
+      <w:pPr>
+        <w:widowControl/>
+        <w:shd w:val="clear" w:color="auto" w:fill="F7F7F7"/>
+        <w:spacing w:line="259" w:lineRule="atLeast"/>
+        <w:ind w:leftChars="200" w:left="480"/>
+        <w:jc w:val="left"/>
+        <w:rPr>
+          <w:rFonts w:ascii="Source Code Pro" w:hAnsi="Source Code Pro" w:cs="宋体"/>
+          <w:color w:val="000000"/>
+          <w:kern w:val="0"/>
+          <w:sz w:val="21"/>
+          <w:szCs w:val="21"/>
+        </w:rPr>
+      </w:pPr>
+      <w:proofErr w:type="spellStart"/>
+      <w:r>
+        <w:rPr>
+          <w:rFonts w:ascii="Source Code Pro" w:hAnsi="Source Code Pro" w:cs="宋体"/>
+          <w:color w:val="000000"/>
+          <w:kern w:val="0"/>
+          <w:sz w:val="21"/>
+          <w:szCs w:val="21"/>
+        </w:rPr>
+        <w:t>i</w:t>
+      </w:r>
+      <w:proofErr w:type="spellEnd"/>
+      <w:r>
+        <w:rPr>
+          <w:rFonts w:ascii="Source Code Pro" w:hAnsi="Source Code Pro" w:cs="宋体"/>
+          <w:color w:val="000000"/>
+          <w:kern w:val="0"/>
+          <w:sz w:val="21"/>
+          <w:szCs w:val="21"/>
+        </w:rPr>
+        <w:t xml:space="preserve"> = 1;</w:t>
+      </w:r>
+    </w:p>
+    <w:p>
+      <w:pPr>
+        <w:widowControl/>
+        <w:shd w:val="clear" w:color="auto" w:fill="F7F7F7"/>
+        <w:spacing w:line="259" w:lineRule="atLeast"/>
+        <w:ind w:leftChars="200" w:left="480"/>
+        <w:jc w:val="left"/>
+        <w:rPr>
+          <w:rFonts w:ascii="Source Code Pro" w:hAnsi="Source Code Pro" w:cs="宋体"/>
+          <w:color w:val="000000"/>
+          <w:kern w:val="0"/>
+          <w:sz w:val="21"/>
+          <w:szCs w:val="21"/>
+        </w:rPr>
+      </w:pPr>
+      <w:proofErr w:type="spellStart"/>
+      <w:r>
+        <w:rPr>
+          <w:rFonts w:ascii="Source Code Pro" w:hAnsi="Source Code Pro" w:cs="宋体"/>
+          <w:color w:val="000000"/>
+          <w:kern w:val="0"/>
+          <w:sz w:val="21"/>
+          <w:szCs w:val="21"/>
+        </w:rPr>
+        <w:t>cnt</w:t>
+      </w:r>
+      <w:proofErr w:type="spellEnd"/>
+      <w:r>
+        <w:rPr>
+          <w:rFonts w:ascii="Source Code Pro" w:hAnsi="Source Code Pro" w:cs="宋体"/>
+          <w:color w:val="000000"/>
+          <w:kern w:val="0"/>
+          <w:sz w:val="21"/>
+          <w:szCs w:val="21"/>
+        </w:rPr>
+        <w:t xml:space="preserve"> = 1;</w:t>
+      </w:r>
+    </w:p>
+    <w:p>
+      <w:pPr>
+        <w:widowControl/>
+        <w:shd w:val="clear" w:color="auto" w:fill="F7F7F7"/>
+        <w:spacing w:line="259" w:lineRule="atLeast"/>
+        <w:ind w:leftChars="200" w:left="480"/>
+        <w:jc w:val="left"/>
+        <w:rPr>
+          <w:rFonts w:ascii="Source Code Pro" w:hAnsi="Source Code Pro" w:cs="宋体"/>
+          <w:color w:val="000000"/>
+          <w:kern w:val="0"/>
+          <w:sz w:val="21"/>
+          <w:szCs w:val="21"/>
+        </w:rPr>
+      </w:pPr>
+      <w:r>
+        <w:rPr>
+          <w:rFonts w:ascii="Source Code Pro" w:hAnsi="Source Code Pro" w:cs="宋体"/>
+          <w:color w:val="0E00FF"/>
+          <w:kern w:val="0"/>
+          <w:sz w:val="21"/>
+          <w:szCs w:val="21"/>
+        </w:rPr>
+        <w:t xml:space="preserve">while </w:t>
+      </w:r>
+      <w:proofErr w:type="spellStart"/>
+      <w:r>
+        <w:rPr>
+          <w:rFonts w:ascii="Source Code Pro" w:hAnsi="Source Code Pro" w:cs="宋体"/>
+          <w:color w:val="000000"/>
+          <w:kern w:val="0"/>
+          <w:sz w:val="21"/>
+          <w:szCs w:val="21"/>
+        </w:rPr>
+        <w:t>i</w:t>
+      </w:r>
+      <w:proofErr w:type="spellEnd"/>
+      <w:r>
+        <w:rPr>
+          <w:rFonts w:ascii="Source Code Pro" w:hAnsi="Source Code Pro" w:cs="宋体"/>
+          <w:color w:val="000000"/>
+          <w:kern w:val="0"/>
+          <w:sz w:val="21"/>
+          <w:szCs w:val="21"/>
+        </w:rPr>
+        <w:t xml:space="preserve"> &lt;= length(</w:t>
+      </w:r>
+      <w:proofErr w:type="spellStart"/>
+      <w:r>
+        <w:rPr>
+          <w:rFonts w:ascii="Source Code Pro" w:hAnsi="Source Code Pro" w:cs="宋体"/>
+          <w:color w:val="000000"/>
+          <w:kern w:val="0"/>
+          <w:sz w:val="21"/>
+          <w:szCs w:val="21"/>
+        </w:rPr>
+        <w:t>dc_stream</w:t>
+      </w:r>
+      <w:proofErr w:type="spellEnd"/>
+      <w:r>
+        <w:rPr>
+          <w:rFonts w:ascii="Source Code Pro" w:hAnsi="Source Code Pro" w:cs="宋体"/>
+          <w:color w:val="000000"/>
+          <w:kern w:val="0"/>
+          <w:sz w:val="21"/>
+          <w:szCs w:val="21"/>
+        </w:rPr>
+        <w:t>)</w:t>
+      </w:r>
+    </w:p>
+    <w:p>
+      <w:pPr>
+        <w:widowControl/>
+        <w:shd w:val="clear" w:color="auto" w:fill="F7F7F7"/>
+        <w:spacing w:line="259" w:lineRule="atLeast"/>
+        <w:ind w:leftChars="200" w:left="480"/>
+        <w:jc w:val="left"/>
+        <w:rPr>
+          <w:rFonts w:ascii="Source Code Pro" w:hAnsi="Source Code Pro" w:cs="宋体"/>
+          <w:color w:val="000000"/>
+          <w:kern w:val="0"/>
+          <w:sz w:val="21"/>
+          <w:szCs w:val="21"/>
+        </w:rPr>
+      </w:pPr>
+      <w:r>
+        <w:rPr>
+          <w:rFonts w:ascii="Source Code Pro" w:hAnsi="Source Code Pro" w:cs="宋体"/>
+          <w:color w:val="000000"/>
+          <w:kern w:val="0"/>
+          <w:sz w:val="21"/>
+          <w:szCs w:val="21"/>
+        </w:rPr>
+        <w:t xml:space="preserve">    </w:t>
+      </w:r>
+      <w:r>
+        <w:rPr>
+          <w:rFonts w:ascii="Source Code Pro" w:hAnsi="Source Code Pro" w:cs="宋体"/>
+          <w:color w:val="0E00FF"/>
+          <w:kern w:val="0"/>
+          <w:sz w:val="21"/>
+          <w:szCs w:val="21"/>
+        </w:rPr>
+        <w:t xml:space="preserve">for </w:t>
+      </w:r>
+      <w:r>
+        <w:rPr>
+          <w:rFonts w:ascii="Source Code Pro" w:hAnsi="Source Code Pro" w:cs="宋体"/>
+          <w:color w:val="000000"/>
+          <w:kern w:val="0"/>
+          <w:sz w:val="21"/>
+          <w:szCs w:val="21"/>
+        </w:rPr>
+        <w:t xml:space="preserve">j = </w:t>
+      </w:r>
+      <w:proofErr w:type="gramStart"/>
+      <w:r>
+        <w:rPr>
+          <w:rFonts w:ascii="Source Code Pro" w:hAnsi="Source Code Pro" w:cs="宋体"/>
+          <w:color w:val="000000"/>
+          <w:kern w:val="0"/>
+          <w:sz w:val="21"/>
+          <w:szCs w:val="21"/>
+        </w:rPr>
+        <w:t>1 :</w:t>
+      </w:r>
+      <w:proofErr w:type="gramEnd"/>
+      <w:r>
+        <w:rPr>
+          <w:rFonts w:ascii="Source Code Pro" w:hAnsi="Source Code Pro" w:cs="宋体"/>
+          <w:color w:val="000000"/>
+          <w:kern w:val="0"/>
+          <w:sz w:val="21"/>
+          <w:szCs w:val="21"/>
+        </w:rPr>
+        <w:t xml:space="preserve"> 1 : size(DCTAB, 1)</w:t>
+      </w:r>
+    </w:p>
+    <w:p>
+      <w:pPr>
+        <w:widowControl/>
+        <w:shd w:val="clear" w:color="auto" w:fill="F7F7F7"/>
+        <w:spacing w:line="259" w:lineRule="atLeast"/>
+        <w:ind w:leftChars="200" w:left="480"/>
+        <w:jc w:val="left"/>
+        <w:rPr>
+          <w:rFonts w:ascii="Source Code Pro" w:hAnsi="Source Code Pro" w:cs="宋体"/>
+          <w:color w:val="000000"/>
+          <w:kern w:val="0"/>
+          <w:sz w:val="21"/>
+          <w:szCs w:val="21"/>
+        </w:rPr>
+      </w:pPr>
+      <w:r>
+        <w:rPr>
+          <w:rFonts w:ascii="Source Code Pro" w:hAnsi="Source Code Pro" w:cs="宋体"/>
+          <w:color w:val="000000"/>
+          <w:kern w:val="0"/>
+          <w:sz w:val="21"/>
+          <w:szCs w:val="21"/>
+        </w:rPr>
+        <w:t xml:space="preserve">        </w:t>
+      </w:r>
+      <w:r>
+        <w:rPr>
+          <w:rFonts w:ascii="Source Code Pro" w:hAnsi="Source Code Pro" w:cs="宋体"/>
+          <w:color w:val="028009"/>
+          <w:kern w:val="0"/>
+          <w:sz w:val="21"/>
+          <w:szCs w:val="21"/>
+        </w:rPr>
+        <w:t xml:space="preserve">% Omitted </w:t>
+      </w:r>
+      <w:proofErr w:type="spellStart"/>
+      <w:r>
+        <w:rPr>
+          <w:rFonts w:ascii="Source Code Pro" w:hAnsi="Source Code Pro" w:cs="宋体"/>
+          <w:color w:val="028009"/>
+          <w:kern w:val="0"/>
+          <w:sz w:val="21"/>
+          <w:szCs w:val="21"/>
+        </w:rPr>
+        <w:t>overbound</w:t>
+      </w:r>
+      <w:proofErr w:type="spellEnd"/>
+      <w:r>
+        <w:rPr>
+          <w:rFonts w:ascii="Source Code Pro" w:hAnsi="Source Code Pro" w:cs="宋体"/>
+          <w:color w:val="028009"/>
+          <w:kern w:val="0"/>
+          <w:sz w:val="21"/>
+          <w:szCs w:val="21"/>
+        </w:rPr>
+        <w:t xml:space="preserve"> judge here!!!</w:t>
+      </w:r>
+    </w:p>
+    <w:p>
+      <w:pPr>
+        <w:widowControl/>
+        <w:shd w:val="clear" w:color="auto" w:fill="F7F7F7"/>
+        <w:spacing w:after="240" w:line="259" w:lineRule="atLeast"/>
+        <w:ind w:leftChars="200" w:left="480"/>
+        <w:jc w:val="left"/>
+        <w:rPr>
+          <w:rFonts w:ascii="Source Code Pro" w:hAnsi="Source Code Pro" w:cs="宋体"/>
+          <w:color w:val="000000"/>
+          <w:kern w:val="0"/>
+          <w:sz w:val="21"/>
+          <w:szCs w:val="21"/>
+        </w:rPr>
+      </w:pPr>
+    </w:p>
+    <w:p>
+      <w:pPr>
+        <w:widowControl/>
+        <w:shd w:val="clear" w:color="auto" w:fill="F7F7F7"/>
+        <w:spacing w:line="259" w:lineRule="atLeast"/>
+        <w:ind w:leftChars="200" w:left="480"/>
+        <w:jc w:val="left"/>
+        <w:rPr>
+          <w:rFonts w:ascii="Source Code Pro" w:hAnsi="Source Code Pro" w:cs="宋体"/>
+          <w:color w:val="000000"/>
+          <w:kern w:val="0"/>
+          <w:sz w:val="21"/>
+          <w:szCs w:val="21"/>
+        </w:rPr>
+      </w:pPr>
+      <w:r>
+        <w:rPr>
+          <w:rFonts w:ascii="Source Code Pro" w:hAnsi="Source Code Pro" w:cs="宋体"/>
+          <w:color w:val="000000"/>
+          <w:kern w:val="0"/>
+          <w:sz w:val="21"/>
+          <w:szCs w:val="21"/>
+        </w:rPr>
+        <w:t xml:space="preserve">        </w:t>
+      </w:r>
+      <w:r>
+        <w:rPr>
+          <w:rFonts w:ascii="Source Code Pro" w:hAnsi="Source Code Pro" w:cs="宋体"/>
+          <w:color w:val="0E00FF"/>
+          <w:kern w:val="0"/>
+          <w:sz w:val="21"/>
+          <w:szCs w:val="21"/>
+        </w:rPr>
+        <w:t xml:space="preserve">if </w:t>
+      </w:r>
+      <w:proofErr w:type="gramStart"/>
+      <w:r>
+        <w:rPr>
+          <w:rFonts w:ascii="Source Code Pro" w:hAnsi="Source Code Pro" w:cs="宋体"/>
+          <w:color w:val="000000"/>
+          <w:kern w:val="0"/>
+          <w:sz w:val="21"/>
+          <w:szCs w:val="21"/>
+        </w:rPr>
+        <w:t>DCTAB(</w:t>
+      </w:r>
+      <w:proofErr w:type="gramEnd"/>
+      <w:r>
+        <w:rPr>
+          <w:rFonts w:ascii="Source Code Pro" w:hAnsi="Source Code Pro" w:cs="宋体"/>
+          <w:color w:val="000000"/>
+          <w:kern w:val="0"/>
+          <w:sz w:val="21"/>
+          <w:szCs w:val="21"/>
+        </w:rPr>
+        <w:t xml:space="preserve">j, 2 : DCTAB(j, 1) + 1)' == </w:t>
+      </w:r>
+      <w:proofErr w:type="spellStart"/>
+      <w:r>
+        <w:rPr>
+          <w:rFonts w:ascii="Source Code Pro" w:hAnsi="Source Code Pro" w:cs="宋体"/>
+          <w:color w:val="000000"/>
+          <w:kern w:val="0"/>
+          <w:sz w:val="21"/>
+          <w:szCs w:val="21"/>
+        </w:rPr>
+        <w:t>dc_stream</w:t>
+      </w:r>
+      <w:proofErr w:type="spellEnd"/>
+      <w:r>
+        <w:rPr>
+          <w:rFonts w:ascii="Source Code Pro" w:hAnsi="Source Code Pro" w:cs="宋体"/>
+          <w:color w:val="000000"/>
+          <w:kern w:val="0"/>
+          <w:sz w:val="21"/>
+          <w:szCs w:val="21"/>
+        </w:rPr>
+        <w:t>(</w:t>
+      </w:r>
+      <w:proofErr w:type="spellStart"/>
+      <w:r>
+        <w:rPr>
+          <w:rFonts w:ascii="Source Code Pro" w:hAnsi="Source Code Pro" w:cs="宋体"/>
+          <w:color w:val="000000"/>
+          <w:kern w:val="0"/>
+          <w:sz w:val="21"/>
+          <w:szCs w:val="21"/>
+        </w:rPr>
+        <w:t>i</w:t>
+      </w:r>
+      <w:proofErr w:type="spellEnd"/>
+      <w:r>
+        <w:rPr>
+          <w:rFonts w:ascii="Source Code Pro" w:hAnsi="Source Code Pro" w:cs="宋体"/>
+          <w:color w:val="000000"/>
+          <w:kern w:val="0"/>
+          <w:sz w:val="21"/>
+          <w:szCs w:val="21"/>
+        </w:rPr>
+        <w:t xml:space="preserve"> : </w:t>
+      </w:r>
+      <w:proofErr w:type="spellStart"/>
+      <w:r>
+        <w:rPr>
+          <w:rFonts w:ascii="Source Code Pro" w:hAnsi="Source Code Pro" w:cs="宋体"/>
+          <w:color w:val="000000"/>
+          <w:kern w:val="0"/>
+          <w:sz w:val="21"/>
+          <w:szCs w:val="21"/>
+        </w:rPr>
+        <w:t>i</w:t>
+      </w:r>
+      <w:proofErr w:type="spellEnd"/>
+      <w:r>
+        <w:rPr>
+          <w:rFonts w:ascii="Source Code Pro" w:hAnsi="Source Code Pro" w:cs="宋体"/>
+          <w:color w:val="000000"/>
+          <w:kern w:val="0"/>
+          <w:sz w:val="21"/>
+          <w:szCs w:val="21"/>
+        </w:rPr>
+        <w:t xml:space="preserve"> + DCTAB(j, 1) - 1)</w:t>
+      </w:r>
+    </w:p>
+    <w:p>
+      <w:pPr>
+        <w:widowControl/>
+        <w:shd w:val="clear" w:color="auto" w:fill="F7F7F7"/>
+        <w:spacing w:line="259" w:lineRule="atLeast"/>
+        <w:ind w:leftChars="200" w:left="480"/>
+        <w:jc w:val="left"/>
+        <w:rPr>
+          <w:rFonts w:ascii="Source Code Pro" w:hAnsi="Source Code Pro" w:cs="宋体"/>
+          <w:color w:val="000000"/>
+          <w:kern w:val="0"/>
+          <w:sz w:val="21"/>
+          <w:szCs w:val="21"/>
+        </w:rPr>
+      </w:pPr>
+      <w:r>
+        <w:rPr>
+          <w:rFonts w:ascii="Source Code Pro" w:hAnsi="Source Code Pro" w:cs="宋体"/>
+          <w:color w:val="000000"/>
+          <w:kern w:val="0"/>
+          <w:sz w:val="21"/>
+          <w:szCs w:val="21"/>
+        </w:rPr>
+        <w:t xml:space="preserve">            </w:t>
+      </w:r>
+      <w:proofErr w:type="spellStart"/>
+      <w:r>
+        <w:rPr>
+          <w:rFonts w:ascii="Source Code Pro" w:hAnsi="Source Code Pro" w:cs="宋体"/>
+          <w:color w:val="000000"/>
+          <w:kern w:val="0"/>
+          <w:sz w:val="21"/>
+          <w:szCs w:val="21"/>
+        </w:rPr>
+        <w:t>i</w:t>
+      </w:r>
+      <w:proofErr w:type="spellEnd"/>
+      <w:r>
+        <w:rPr>
+          <w:rFonts w:ascii="Source Code Pro" w:hAnsi="Source Code Pro" w:cs="宋体"/>
+          <w:color w:val="000000"/>
+          <w:kern w:val="0"/>
+          <w:sz w:val="21"/>
+          <w:szCs w:val="21"/>
+        </w:rPr>
+        <w:t xml:space="preserve"> = </w:t>
+      </w:r>
+      <w:proofErr w:type="spellStart"/>
+      <w:r>
+        <w:rPr>
+          <w:rFonts w:ascii="Source Code Pro" w:hAnsi="Source Code Pro" w:cs="宋体"/>
+          <w:color w:val="000000"/>
+          <w:kern w:val="0"/>
+          <w:sz w:val="21"/>
+          <w:szCs w:val="21"/>
+        </w:rPr>
+        <w:t>i</w:t>
+      </w:r>
+      <w:proofErr w:type="spellEnd"/>
+      <w:r>
+        <w:rPr>
+          <w:rFonts w:ascii="Source Code Pro" w:hAnsi="Source Code Pro" w:cs="宋体"/>
+          <w:color w:val="000000"/>
+          <w:kern w:val="0"/>
+          <w:sz w:val="21"/>
+          <w:szCs w:val="21"/>
+        </w:rPr>
+        <w:t xml:space="preserve"> + </w:t>
+      </w:r>
+      <w:proofErr w:type="gramStart"/>
+      <w:r>
+        <w:rPr>
+          <w:rFonts w:ascii="Source Code Pro" w:hAnsi="Source Code Pro" w:cs="宋体"/>
+          <w:color w:val="000000"/>
+          <w:kern w:val="0"/>
+          <w:sz w:val="21"/>
+          <w:szCs w:val="21"/>
+        </w:rPr>
+        <w:t>DCTAB(</w:t>
+      </w:r>
+      <w:proofErr w:type="gramEnd"/>
+      <w:r>
+        <w:rPr>
+          <w:rFonts w:ascii="Source Code Pro" w:hAnsi="Source Code Pro" w:cs="宋体"/>
+          <w:color w:val="000000"/>
+          <w:kern w:val="0"/>
+          <w:sz w:val="21"/>
+          <w:szCs w:val="21"/>
+        </w:rPr>
+        <w:t>j, 1);</w:t>
+      </w:r>
+    </w:p>
+    <w:p>
+      <w:pPr>
+        <w:widowControl/>
+        <w:shd w:val="clear" w:color="auto" w:fill="F7F7F7"/>
+        <w:spacing w:line="259" w:lineRule="atLeast"/>
+        <w:ind w:leftChars="200" w:left="480"/>
+        <w:jc w:val="left"/>
+        <w:rPr>
+          <w:rFonts w:ascii="Source Code Pro" w:hAnsi="Source Code Pro" w:cs="宋体"/>
+          <w:color w:val="000000"/>
+          <w:kern w:val="0"/>
+          <w:sz w:val="21"/>
+          <w:szCs w:val="21"/>
+        </w:rPr>
+      </w:pPr>
+      <w:r>
+        <w:rPr>
+          <w:rFonts w:ascii="Source Code Pro" w:hAnsi="Source Code Pro" w:cs="宋体"/>
+          <w:color w:val="000000"/>
+          <w:kern w:val="0"/>
+          <w:sz w:val="21"/>
+          <w:szCs w:val="21"/>
+        </w:rPr>
+        <w:t xml:space="preserve">            category = j - 1;</w:t>
+      </w:r>
+    </w:p>
+    <w:p>
+      <w:pPr>
+        <w:widowControl/>
+        <w:shd w:val="clear" w:color="auto" w:fill="F7F7F7"/>
+        <w:spacing w:line="259" w:lineRule="atLeast"/>
+        <w:ind w:leftChars="200" w:left="480"/>
+        <w:jc w:val="left"/>
+        <w:rPr>
+          <w:rFonts w:ascii="Source Code Pro" w:hAnsi="Source Code Pro" w:cs="宋体"/>
+          <w:color w:val="000000"/>
+          <w:kern w:val="0"/>
+          <w:sz w:val="21"/>
+          <w:szCs w:val="21"/>
+        </w:rPr>
+      </w:pPr>
+      <w:r>
+        <w:rPr>
+          <w:rFonts w:ascii="Source Code Pro" w:hAnsi="Source Code Pro" w:cs="宋体"/>
+          <w:color w:val="000000"/>
+          <w:kern w:val="0"/>
+          <w:sz w:val="21"/>
+          <w:szCs w:val="21"/>
+        </w:rPr>
+        <w:t xml:space="preserve">            </w:t>
+      </w:r>
+      <w:r>
+        <w:rPr>
+          <w:rFonts w:ascii="Source Code Pro" w:hAnsi="Source Code Pro" w:cs="宋体"/>
+          <w:color w:val="0E00FF"/>
+          <w:kern w:val="0"/>
+          <w:sz w:val="21"/>
+          <w:szCs w:val="21"/>
+        </w:rPr>
+        <w:t xml:space="preserve">if </w:t>
+      </w:r>
+      <w:r>
+        <w:rPr>
+          <w:rFonts w:ascii="Source Code Pro" w:hAnsi="Source Code Pro" w:cs="宋体"/>
+          <w:color w:val="000000"/>
+          <w:kern w:val="0"/>
+          <w:sz w:val="21"/>
+          <w:szCs w:val="21"/>
+        </w:rPr>
+        <w:t>category == 0</w:t>
+      </w:r>
+    </w:p>
+    <w:p>
+      <w:pPr>
+        <w:widowControl/>
+        <w:shd w:val="clear" w:color="auto" w:fill="F7F7F7"/>
+        <w:spacing w:line="259" w:lineRule="atLeast"/>
+        <w:ind w:leftChars="200" w:left="480"/>
+        <w:jc w:val="left"/>
+        <w:rPr>
+          <w:rFonts w:ascii="Source Code Pro" w:hAnsi="Source Code Pro" w:cs="宋体"/>
+          <w:color w:val="000000"/>
+          <w:kern w:val="0"/>
+          <w:sz w:val="21"/>
+          <w:szCs w:val="21"/>
+        </w:rPr>
+      </w:pPr>
+      <w:r>
+        <w:rPr>
+          <w:rFonts w:ascii="Source Code Pro" w:hAnsi="Source Code Pro" w:cs="宋体"/>
+          <w:color w:val="000000"/>
+          <w:kern w:val="0"/>
+          <w:sz w:val="21"/>
+          <w:szCs w:val="21"/>
+        </w:rPr>
+        <w:t xml:space="preserve">                </w:t>
+      </w:r>
+      <w:proofErr w:type="spellStart"/>
+      <w:r>
+        <w:rPr>
+          <w:rFonts w:ascii="Source Code Pro" w:hAnsi="Source Code Pro" w:cs="宋体"/>
+          <w:color w:val="000000"/>
+          <w:kern w:val="0"/>
+          <w:sz w:val="21"/>
+          <w:szCs w:val="21"/>
+        </w:rPr>
+        <w:t>dc_decoding_res</w:t>
+      </w:r>
+      <w:proofErr w:type="spellEnd"/>
+      <w:r>
+        <w:rPr>
+          <w:rFonts w:ascii="Source Code Pro" w:hAnsi="Source Code Pro" w:cs="宋体"/>
+          <w:color w:val="000000"/>
+          <w:kern w:val="0"/>
+          <w:sz w:val="21"/>
+          <w:szCs w:val="21"/>
+        </w:rPr>
+        <w:t>(</w:t>
+      </w:r>
+      <w:proofErr w:type="spellStart"/>
+      <w:r>
+        <w:rPr>
+          <w:rFonts w:ascii="Source Code Pro" w:hAnsi="Source Code Pro" w:cs="宋体"/>
+          <w:color w:val="000000"/>
+          <w:kern w:val="0"/>
+          <w:sz w:val="21"/>
+          <w:szCs w:val="21"/>
+        </w:rPr>
+        <w:t>cnt</w:t>
+      </w:r>
+      <w:proofErr w:type="spellEnd"/>
+      <w:r>
+        <w:rPr>
+          <w:rFonts w:ascii="Source Code Pro" w:hAnsi="Source Code Pro" w:cs="宋体"/>
+          <w:color w:val="000000"/>
+          <w:kern w:val="0"/>
+          <w:sz w:val="21"/>
+          <w:szCs w:val="21"/>
+        </w:rPr>
+        <w:t>) = 0;</w:t>
+      </w:r>
+    </w:p>
+    <w:p>
+      <w:pPr>
+        <w:widowControl/>
+        <w:shd w:val="clear" w:color="auto" w:fill="F7F7F7"/>
+        <w:spacing w:line="259" w:lineRule="atLeast"/>
+        <w:ind w:leftChars="200" w:left="480"/>
+        <w:jc w:val="left"/>
+        <w:rPr>
+          <w:rFonts w:ascii="Source Code Pro" w:hAnsi="Source Code Pro" w:cs="宋体"/>
+          <w:color w:val="000000"/>
+          <w:kern w:val="0"/>
+          <w:sz w:val="21"/>
+          <w:szCs w:val="21"/>
+        </w:rPr>
+      </w:pPr>
+      <w:r>
+        <w:rPr>
+          <w:rFonts w:ascii="Source Code Pro" w:hAnsi="Source Code Pro" w:cs="宋体"/>
+          <w:color w:val="000000"/>
+          <w:kern w:val="0"/>
+          <w:sz w:val="21"/>
+          <w:szCs w:val="21"/>
+        </w:rPr>
+        <w:t xml:space="preserve">            </w:t>
+      </w:r>
+      <w:r>
+        <w:rPr>
+          <w:rFonts w:ascii="Source Code Pro" w:hAnsi="Source Code Pro" w:cs="宋体"/>
+          <w:color w:val="0E00FF"/>
+          <w:kern w:val="0"/>
+          <w:sz w:val="21"/>
+          <w:szCs w:val="21"/>
+        </w:rPr>
+        <w:t>else</w:t>
+      </w:r>
+    </w:p>
+    <w:p>
+      <w:pPr>
+        <w:widowControl/>
+        <w:shd w:val="clear" w:color="auto" w:fill="F7F7F7"/>
+        <w:spacing w:line="259" w:lineRule="atLeast"/>
+        <w:ind w:leftChars="200" w:left="480"/>
+        <w:jc w:val="left"/>
+        <w:rPr>
+          <w:rFonts w:ascii="Source Code Pro" w:hAnsi="Source Code Pro" w:cs="宋体"/>
+          <w:color w:val="000000"/>
+          <w:kern w:val="0"/>
+          <w:sz w:val="21"/>
+          <w:szCs w:val="21"/>
+        </w:rPr>
+      </w:pPr>
+      <w:r>
+        <w:rPr>
+          <w:rFonts w:ascii="Source Code Pro" w:hAnsi="Source Code Pro" w:cs="宋体"/>
+          <w:color w:val="000000"/>
+          <w:kern w:val="0"/>
+          <w:sz w:val="21"/>
+          <w:szCs w:val="21"/>
+        </w:rPr>
+        <w:t xml:space="preserve">                Magnitude = </w:t>
+      </w:r>
+      <w:proofErr w:type="spellStart"/>
+      <w:r>
+        <w:rPr>
+          <w:rFonts w:ascii="Source Code Pro" w:hAnsi="Source Code Pro" w:cs="宋体"/>
+          <w:color w:val="000000"/>
+          <w:kern w:val="0"/>
+          <w:sz w:val="21"/>
+          <w:szCs w:val="21"/>
+        </w:rPr>
+        <w:t>dc_</w:t>
+      </w:r>
+      <w:proofErr w:type="gramStart"/>
+      <w:r>
+        <w:rPr>
+          <w:rFonts w:ascii="Source Code Pro" w:hAnsi="Source Code Pro" w:cs="宋体"/>
+          <w:color w:val="000000"/>
+          <w:kern w:val="0"/>
+          <w:sz w:val="21"/>
+          <w:szCs w:val="21"/>
+        </w:rPr>
+        <w:t>stream</w:t>
+      </w:r>
+      <w:proofErr w:type="spellEnd"/>
+      <w:r>
+        <w:rPr>
+          <w:rFonts w:ascii="Source Code Pro" w:hAnsi="Source Code Pro" w:cs="宋体"/>
+          <w:color w:val="000000"/>
+          <w:kern w:val="0"/>
+          <w:sz w:val="21"/>
+          <w:szCs w:val="21"/>
+        </w:rPr>
+        <w:t>(</w:t>
+      </w:r>
+      <w:proofErr w:type="spellStart"/>
+      <w:proofErr w:type="gramEnd"/>
+      <w:r>
+        <w:rPr>
+          <w:rFonts w:ascii="Source Code Pro" w:hAnsi="Source Code Pro" w:cs="宋体"/>
+          <w:color w:val="000000"/>
+          <w:kern w:val="0"/>
+          <w:sz w:val="21"/>
+          <w:szCs w:val="21"/>
+        </w:rPr>
+        <w:t>i</w:t>
+      </w:r>
+      <w:proofErr w:type="spellEnd"/>
+      <w:r>
+        <w:rPr>
+          <w:rFonts w:ascii="Source Code Pro" w:hAnsi="Source Code Pro" w:cs="宋体"/>
+          <w:color w:val="000000"/>
+          <w:kern w:val="0"/>
+          <w:sz w:val="21"/>
+          <w:szCs w:val="21"/>
+        </w:rPr>
+        <w:t xml:space="preserve"> : </w:t>
+      </w:r>
+      <w:proofErr w:type="spellStart"/>
+      <w:r>
+        <w:rPr>
+          <w:rFonts w:ascii="Source Code Pro" w:hAnsi="Source Code Pro" w:cs="宋体"/>
+          <w:color w:val="000000"/>
+          <w:kern w:val="0"/>
+          <w:sz w:val="21"/>
+          <w:szCs w:val="21"/>
+        </w:rPr>
+        <w:t>i</w:t>
+      </w:r>
+      <w:proofErr w:type="spellEnd"/>
+      <w:r>
+        <w:rPr>
+          <w:rFonts w:ascii="Source Code Pro" w:hAnsi="Source Code Pro" w:cs="宋体"/>
+          <w:color w:val="000000"/>
+          <w:kern w:val="0"/>
+          <w:sz w:val="21"/>
+          <w:szCs w:val="21"/>
+        </w:rPr>
+        <w:t xml:space="preserve"> + category - 1);</w:t>
+      </w:r>
+    </w:p>
+    <w:p>
+      <w:pPr>
+        <w:widowControl/>
+        <w:shd w:val="clear" w:color="auto" w:fill="F7F7F7"/>
+        <w:spacing w:line="259" w:lineRule="atLeast"/>
+        <w:ind w:leftChars="200" w:left="480"/>
+        <w:jc w:val="left"/>
+        <w:rPr>
+          <w:rFonts w:ascii="Source Code Pro" w:hAnsi="Source Code Pro" w:cs="宋体"/>
+          <w:color w:val="000000"/>
+          <w:kern w:val="0"/>
+          <w:sz w:val="21"/>
+          <w:szCs w:val="21"/>
+        </w:rPr>
+      </w:pPr>
+      <w:r>
+        <w:rPr>
+          <w:rFonts w:ascii="Source Code Pro" w:hAnsi="Source Code Pro" w:cs="宋体"/>
+          <w:color w:val="000000"/>
+          <w:kern w:val="0"/>
+          <w:sz w:val="21"/>
+          <w:szCs w:val="21"/>
+        </w:rPr>
+        <w:t xml:space="preserve">                </w:t>
+      </w:r>
+      <w:r>
+        <w:rPr>
+          <w:rFonts w:ascii="Source Code Pro" w:hAnsi="Source Code Pro" w:cs="宋体"/>
+          <w:color w:val="0E00FF"/>
+          <w:kern w:val="0"/>
+          <w:sz w:val="21"/>
+          <w:szCs w:val="21"/>
+        </w:rPr>
+        <w:t xml:space="preserve">if </w:t>
+      </w:r>
+      <w:proofErr w:type="gramStart"/>
+      <w:r>
+        <w:rPr>
+          <w:rFonts w:ascii="Source Code Pro" w:hAnsi="Source Code Pro" w:cs="宋体"/>
+          <w:color w:val="000000"/>
+          <w:kern w:val="0"/>
+          <w:sz w:val="21"/>
+          <w:szCs w:val="21"/>
+        </w:rPr>
+        <w:t>Magnitude(</w:t>
+      </w:r>
+      <w:proofErr w:type="gramEnd"/>
+      <w:r>
+        <w:rPr>
+          <w:rFonts w:ascii="Source Code Pro" w:hAnsi="Source Code Pro" w:cs="宋体"/>
+          <w:color w:val="000000"/>
+          <w:kern w:val="0"/>
+          <w:sz w:val="21"/>
+          <w:szCs w:val="21"/>
+        </w:rPr>
+        <w:t>1) == 1</w:t>
+      </w:r>
+    </w:p>
+    <w:p>
+      <w:pPr>
+        <w:widowControl/>
+        <w:shd w:val="clear" w:color="auto" w:fill="F7F7F7"/>
+        <w:spacing w:line="259" w:lineRule="atLeast"/>
+        <w:ind w:leftChars="200" w:left="480"/>
+        <w:jc w:val="left"/>
+        <w:rPr>
+          <w:rFonts w:ascii="Source Code Pro" w:hAnsi="Source Code Pro" w:cs="宋体"/>
+          <w:color w:val="000000"/>
+          <w:kern w:val="0"/>
+          <w:sz w:val="21"/>
+          <w:szCs w:val="21"/>
+        </w:rPr>
+      </w:pPr>
+      <w:r>
+        <w:rPr>
+          <w:rFonts w:ascii="Source Code Pro" w:hAnsi="Source Code Pro" w:cs="宋体"/>
+          <w:color w:val="000000"/>
+          <w:kern w:val="0"/>
+          <w:sz w:val="21"/>
+          <w:szCs w:val="21"/>
+        </w:rPr>
+        <w:t xml:space="preserve">                    </w:t>
+      </w:r>
+      <w:proofErr w:type="spellStart"/>
+      <w:r>
+        <w:rPr>
+          <w:rFonts w:ascii="Source Code Pro" w:hAnsi="Source Code Pro" w:cs="宋体"/>
+          <w:color w:val="000000"/>
+          <w:kern w:val="0"/>
+          <w:sz w:val="21"/>
+          <w:szCs w:val="21"/>
+        </w:rPr>
+        <w:t>dc_decoding_res</w:t>
+      </w:r>
+      <w:proofErr w:type="spellEnd"/>
+      <w:r>
+        <w:rPr>
+          <w:rFonts w:ascii="Source Code Pro" w:hAnsi="Source Code Pro" w:cs="宋体"/>
+          <w:color w:val="000000"/>
+          <w:kern w:val="0"/>
+          <w:sz w:val="21"/>
+          <w:szCs w:val="21"/>
+        </w:rPr>
+        <w:t>(</w:t>
+      </w:r>
+      <w:proofErr w:type="spellStart"/>
+      <w:r>
+        <w:rPr>
+          <w:rFonts w:ascii="Source Code Pro" w:hAnsi="Source Code Pro" w:cs="宋体"/>
+          <w:color w:val="000000"/>
+          <w:kern w:val="0"/>
+          <w:sz w:val="21"/>
+          <w:szCs w:val="21"/>
+        </w:rPr>
+        <w:t>cnt</w:t>
+      </w:r>
+      <w:proofErr w:type="spellEnd"/>
+      <w:r>
+        <w:rPr>
+          <w:rFonts w:ascii="Source Code Pro" w:hAnsi="Source Code Pro" w:cs="宋体"/>
+          <w:color w:val="000000"/>
+          <w:kern w:val="0"/>
+          <w:sz w:val="21"/>
+          <w:szCs w:val="21"/>
+        </w:rPr>
+        <w:t>) = bin2</w:t>
+      </w:r>
+      <w:proofErr w:type="gramStart"/>
+      <w:r>
+        <w:rPr>
+          <w:rFonts w:ascii="Source Code Pro" w:hAnsi="Source Code Pro" w:cs="宋体"/>
+          <w:color w:val="000000"/>
+          <w:kern w:val="0"/>
+          <w:sz w:val="21"/>
+          <w:szCs w:val="21"/>
+        </w:rPr>
+        <w:t>dec(</w:t>
+      </w:r>
+      <w:proofErr w:type="gramEnd"/>
+      <w:r>
+        <w:rPr>
+          <w:rFonts w:ascii="Source Code Pro" w:hAnsi="Source Code Pro" w:cs="宋体"/>
+          <w:color w:val="000000"/>
+          <w:kern w:val="0"/>
+          <w:sz w:val="21"/>
+          <w:szCs w:val="21"/>
+        </w:rPr>
+        <w:t xml:space="preserve">char(Magnitude' + </w:t>
+      </w:r>
+      <w:r>
+        <w:rPr>
+          <w:rFonts w:ascii="Source Code Pro" w:hAnsi="Source Code Pro" w:cs="宋体"/>
+          <w:color w:val="AA04F9"/>
+          <w:kern w:val="0"/>
+          <w:sz w:val="21"/>
+          <w:szCs w:val="21"/>
+        </w:rPr>
+        <w:t>'0'</w:t>
+      </w:r>
+      <w:r>
+        <w:rPr>
+          <w:rFonts w:ascii="Source Code Pro" w:hAnsi="Source Code Pro" w:cs="宋体"/>
+          <w:color w:val="000000"/>
+          <w:kern w:val="0"/>
+          <w:sz w:val="21"/>
+          <w:szCs w:val="21"/>
+        </w:rPr>
+        <w:t>));</w:t>
+      </w:r>
+    </w:p>
+    <w:p>
+      <w:pPr>
+        <w:widowControl/>
+        <w:shd w:val="clear" w:color="auto" w:fill="F7F7F7"/>
+        <w:spacing w:line="259" w:lineRule="atLeast"/>
+        <w:ind w:leftChars="200" w:left="480"/>
+        <w:jc w:val="left"/>
+        <w:rPr>
+          <w:rFonts w:ascii="Source Code Pro" w:hAnsi="Source Code Pro" w:cs="宋体"/>
+          <w:color w:val="000000"/>
+          <w:kern w:val="0"/>
+          <w:sz w:val="21"/>
+          <w:szCs w:val="21"/>
+        </w:rPr>
+      </w:pPr>
+      <w:r>
+        <w:rPr>
+          <w:rFonts w:ascii="Source Code Pro" w:hAnsi="Source Code Pro" w:cs="宋体"/>
+          <w:color w:val="000000"/>
+          <w:kern w:val="0"/>
+          <w:sz w:val="21"/>
+          <w:szCs w:val="21"/>
+        </w:rPr>
+        <w:t xml:space="preserve">                </w:t>
+      </w:r>
+      <w:r>
+        <w:rPr>
+          <w:rFonts w:ascii="Source Code Pro" w:hAnsi="Source Code Pro" w:cs="宋体"/>
+          <w:color w:val="0E00FF"/>
+          <w:kern w:val="0"/>
+          <w:sz w:val="21"/>
+          <w:szCs w:val="21"/>
+        </w:rPr>
+        <w:t>else</w:t>
+      </w:r>
+    </w:p>
+    <w:p>
+      <w:pPr>
+        <w:widowControl/>
+        <w:shd w:val="clear" w:color="auto" w:fill="F7F7F7"/>
+        <w:spacing w:line="259" w:lineRule="atLeast"/>
+        <w:ind w:leftChars="200" w:left="480"/>
+        <w:jc w:val="left"/>
+        <w:rPr>
+          <w:rFonts w:ascii="Source Code Pro" w:hAnsi="Source Code Pro" w:cs="宋体"/>
+          <w:color w:val="000000"/>
+          <w:kern w:val="0"/>
+          <w:sz w:val="21"/>
+          <w:szCs w:val="21"/>
+        </w:rPr>
+      </w:pPr>
+      <w:r>
+        <w:rPr>
+          <w:rFonts w:ascii="Source Code Pro" w:hAnsi="Source Code Pro" w:cs="宋体"/>
+          <w:color w:val="000000"/>
+          <w:kern w:val="0"/>
+          <w:sz w:val="21"/>
+          <w:szCs w:val="21"/>
+        </w:rPr>
+        <w:lastRenderedPageBreak/>
+        <w:t xml:space="preserve">                    </w:t>
+      </w:r>
+      <w:proofErr w:type="spellStart"/>
+      <w:r>
+        <w:rPr>
+          <w:rFonts w:ascii="Source Code Pro" w:hAnsi="Source Code Pro" w:cs="宋体"/>
+          <w:color w:val="000000"/>
+          <w:kern w:val="0"/>
+          <w:sz w:val="21"/>
+          <w:szCs w:val="21"/>
+        </w:rPr>
+        <w:t>dc_decoding_res</w:t>
+      </w:r>
+      <w:proofErr w:type="spellEnd"/>
+      <w:r>
+        <w:rPr>
+          <w:rFonts w:ascii="Source Code Pro" w:hAnsi="Source Code Pro" w:cs="宋体"/>
+          <w:color w:val="000000"/>
+          <w:kern w:val="0"/>
+          <w:sz w:val="21"/>
+          <w:szCs w:val="21"/>
+        </w:rPr>
+        <w:t>(</w:t>
+      </w:r>
+      <w:proofErr w:type="spellStart"/>
+      <w:r>
+        <w:rPr>
+          <w:rFonts w:ascii="Source Code Pro" w:hAnsi="Source Code Pro" w:cs="宋体"/>
+          <w:color w:val="000000"/>
+          <w:kern w:val="0"/>
+          <w:sz w:val="21"/>
+          <w:szCs w:val="21"/>
+        </w:rPr>
+        <w:t>cnt</w:t>
+      </w:r>
+      <w:proofErr w:type="spellEnd"/>
+      <w:r>
+        <w:rPr>
+          <w:rFonts w:ascii="Source Code Pro" w:hAnsi="Source Code Pro" w:cs="宋体"/>
+          <w:color w:val="000000"/>
+          <w:kern w:val="0"/>
+          <w:sz w:val="21"/>
+          <w:szCs w:val="21"/>
+        </w:rPr>
+        <w:t>) = -bin2</w:t>
+      </w:r>
+      <w:proofErr w:type="gramStart"/>
+      <w:r>
+        <w:rPr>
+          <w:rFonts w:ascii="Source Code Pro" w:hAnsi="Source Code Pro" w:cs="宋体"/>
+          <w:color w:val="000000"/>
+          <w:kern w:val="0"/>
+          <w:sz w:val="21"/>
+          <w:szCs w:val="21"/>
+        </w:rPr>
+        <w:t>dec(</w:t>
+      </w:r>
+      <w:proofErr w:type="gramEnd"/>
+      <w:r>
+        <w:rPr>
+          <w:rFonts w:ascii="Source Code Pro" w:hAnsi="Source Code Pro" w:cs="宋体"/>
+          <w:color w:val="000000"/>
+          <w:kern w:val="0"/>
+          <w:sz w:val="21"/>
+          <w:szCs w:val="21"/>
+        </w:rPr>
+        <w:t xml:space="preserve">char(~Magnitude' + </w:t>
+      </w:r>
+      <w:r>
+        <w:rPr>
+          <w:rFonts w:ascii="Source Code Pro" w:hAnsi="Source Code Pro" w:cs="宋体"/>
+          <w:color w:val="AA04F9"/>
+          <w:kern w:val="0"/>
+          <w:sz w:val="21"/>
+          <w:szCs w:val="21"/>
+        </w:rPr>
+        <w:t>'0'</w:t>
+      </w:r>
+      <w:r>
+        <w:rPr>
+          <w:rFonts w:ascii="Source Code Pro" w:hAnsi="Source Code Pro" w:cs="宋体"/>
+          <w:color w:val="000000"/>
+          <w:kern w:val="0"/>
+          <w:sz w:val="21"/>
+          <w:szCs w:val="21"/>
+        </w:rPr>
+        <w:t>));</w:t>
+      </w:r>
+    </w:p>
+    <w:p>
+      <w:pPr>
+        <w:widowControl/>
+        <w:shd w:val="clear" w:color="auto" w:fill="F7F7F7"/>
+        <w:spacing w:line="259" w:lineRule="atLeast"/>
+        <w:ind w:leftChars="200" w:left="480"/>
+        <w:jc w:val="left"/>
+        <w:rPr>
+          <w:rFonts w:ascii="Source Code Pro" w:hAnsi="Source Code Pro" w:cs="宋体"/>
+          <w:color w:val="000000"/>
+          <w:kern w:val="0"/>
+          <w:sz w:val="21"/>
+          <w:szCs w:val="21"/>
+        </w:rPr>
+      </w:pPr>
+      <w:r>
+        <w:rPr>
+          <w:rFonts w:ascii="Source Code Pro" w:hAnsi="Source Code Pro" w:cs="宋体"/>
+          <w:color w:val="000000"/>
+          <w:kern w:val="0"/>
+          <w:sz w:val="21"/>
+          <w:szCs w:val="21"/>
+        </w:rPr>
+        <w:t xml:space="preserve">                </w:t>
+      </w:r>
+      <w:r>
+        <w:rPr>
+          <w:rFonts w:ascii="Source Code Pro" w:hAnsi="Source Code Pro" w:cs="宋体"/>
+          <w:color w:val="0E00FF"/>
+          <w:kern w:val="0"/>
+          <w:sz w:val="21"/>
+          <w:szCs w:val="21"/>
+        </w:rPr>
+        <w:t>end</w:t>
+      </w:r>
+    </w:p>
+    <w:p>
+      <w:pPr>
+        <w:widowControl/>
+        <w:shd w:val="clear" w:color="auto" w:fill="F7F7F7"/>
+        <w:spacing w:line="259" w:lineRule="atLeast"/>
+        <w:ind w:leftChars="200" w:left="480"/>
+        <w:jc w:val="left"/>
+        <w:rPr>
+          <w:rFonts w:ascii="Source Code Pro" w:hAnsi="Source Code Pro" w:cs="宋体"/>
+          <w:color w:val="000000"/>
+          <w:kern w:val="0"/>
+          <w:sz w:val="21"/>
+          <w:szCs w:val="21"/>
+        </w:rPr>
+      </w:pPr>
+      <w:r>
+        <w:rPr>
+          <w:rFonts w:ascii="Source Code Pro" w:hAnsi="Source Code Pro" w:cs="宋体"/>
+          <w:color w:val="000000"/>
+          <w:kern w:val="0"/>
+          <w:sz w:val="21"/>
+          <w:szCs w:val="21"/>
+        </w:rPr>
+        <w:t xml:space="preserve">            </w:t>
+      </w:r>
+      <w:r>
+        <w:rPr>
+          <w:rFonts w:ascii="Source Code Pro" w:hAnsi="Source Code Pro" w:cs="宋体"/>
+          <w:color w:val="0E00FF"/>
+          <w:kern w:val="0"/>
+          <w:sz w:val="21"/>
+          <w:szCs w:val="21"/>
+        </w:rPr>
+        <w:t>end</w:t>
+      </w:r>
+    </w:p>
+    <w:p>
+      <w:pPr>
+        <w:widowControl/>
+        <w:shd w:val="clear" w:color="auto" w:fill="F7F7F7"/>
+        <w:spacing w:line="259" w:lineRule="atLeast"/>
+        <w:ind w:leftChars="200" w:left="480"/>
+        <w:jc w:val="left"/>
+        <w:rPr>
+          <w:rFonts w:ascii="Source Code Pro" w:hAnsi="Source Code Pro" w:cs="宋体"/>
+          <w:color w:val="000000"/>
+          <w:kern w:val="0"/>
+          <w:sz w:val="21"/>
+          <w:szCs w:val="21"/>
+        </w:rPr>
+      </w:pPr>
+      <w:r>
+        <w:rPr>
+          <w:rFonts w:ascii="Source Code Pro" w:hAnsi="Source Code Pro" w:cs="宋体"/>
+          <w:color w:val="000000"/>
+          <w:kern w:val="0"/>
+          <w:sz w:val="21"/>
+          <w:szCs w:val="21"/>
+        </w:rPr>
+        <w:t xml:space="preserve">            </w:t>
+      </w:r>
+      <w:proofErr w:type="spellStart"/>
+      <w:r>
+        <w:rPr>
+          <w:rFonts w:ascii="Source Code Pro" w:hAnsi="Source Code Pro" w:cs="宋体"/>
+          <w:color w:val="000000"/>
+          <w:kern w:val="0"/>
+          <w:sz w:val="21"/>
+          <w:szCs w:val="21"/>
+        </w:rPr>
+        <w:t>i</w:t>
+      </w:r>
+      <w:proofErr w:type="spellEnd"/>
+      <w:r>
+        <w:rPr>
+          <w:rFonts w:ascii="Source Code Pro" w:hAnsi="Source Code Pro" w:cs="宋体"/>
+          <w:color w:val="000000"/>
+          <w:kern w:val="0"/>
+          <w:sz w:val="21"/>
+          <w:szCs w:val="21"/>
+        </w:rPr>
+        <w:t xml:space="preserve"> = </w:t>
+      </w:r>
+      <w:proofErr w:type="spellStart"/>
+      <w:r>
+        <w:rPr>
+          <w:rFonts w:ascii="Source Code Pro" w:hAnsi="Source Code Pro" w:cs="宋体"/>
+          <w:color w:val="000000"/>
+          <w:kern w:val="0"/>
+          <w:sz w:val="21"/>
+          <w:szCs w:val="21"/>
+        </w:rPr>
+        <w:t>i</w:t>
+      </w:r>
+      <w:proofErr w:type="spellEnd"/>
+      <w:r>
+        <w:rPr>
+          <w:rFonts w:ascii="Source Code Pro" w:hAnsi="Source Code Pro" w:cs="宋体"/>
+          <w:color w:val="000000"/>
+          <w:kern w:val="0"/>
+          <w:sz w:val="21"/>
+          <w:szCs w:val="21"/>
+        </w:rPr>
+        <w:t xml:space="preserve"> + category;</w:t>
+      </w:r>
+    </w:p>
+    <w:p>
+      <w:pPr>
+        <w:widowControl/>
+        <w:shd w:val="clear" w:color="auto" w:fill="F7F7F7"/>
+        <w:spacing w:line="259" w:lineRule="atLeast"/>
+        <w:ind w:leftChars="200" w:left="480"/>
+        <w:jc w:val="left"/>
+        <w:rPr>
+          <w:rFonts w:ascii="Source Code Pro" w:hAnsi="Source Code Pro" w:cs="宋体"/>
+          <w:color w:val="000000"/>
+          <w:kern w:val="0"/>
+          <w:sz w:val="21"/>
+          <w:szCs w:val="21"/>
+        </w:rPr>
+      </w:pPr>
+      <w:r>
+        <w:rPr>
+          <w:rFonts w:ascii="Source Code Pro" w:hAnsi="Source Code Pro" w:cs="宋体"/>
+          <w:color w:val="000000"/>
+          <w:kern w:val="0"/>
+          <w:sz w:val="21"/>
+          <w:szCs w:val="21"/>
+        </w:rPr>
+        <w:t xml:space="preserve">            </w:t>
+      </w:r>
+      <w:r>
+        <w:rPr>
+          <w:rFonts w:ascii="Source Code Pro" w:hAnsi="Source Code Pro" w:cs="宋体"/>
+          <w:color w:val="0E00FF"/>
+          <w:kern w:val="0"/>
+          <w:sz w:val="21"/>
+          <w:szCs w:val="21"/>
+        </w:rPr>
+        <w:t>break</w:t>
+      </w:r>
+      <w:r>
+        <w:rPr>
+          <w:rFonts w:ascii="Source Code Pro" w:hAnsi="Source Code Pro" w:cs="宋体"/>
+          <w:color w:val="000000"/>
+          <w:kern w:val="0"/>
+          <w:sz w:val="21"/>
+          <w:szCs w:val="21"/>
+        </w:rPr>
+        <w:t>;</w:t>
+      </w:r>
+    </w:p>
+    <w:p>
+      <w:pPr>
+        <w:widowControl/>
+        <w:shd w:val="clear" w:color="auto" w:fill="F7F7F7"/>
+        <w:spacing w:line="259" w:lineRule="atLeast"/>
+        <w:ind w:leftChars="200" w:left="480"/>
+        <w:jc w:val="left"/>
+        <w:rPr>
+          <w:rFonts w:ascii="Source Code Pro" w:hAnsi="Source Code Pro" w:cs="宋体"/>
+          <w:color w:val="000000"/>
+          <w:kern w:val="0"/>
+          <w:sz w:val="21"/>
+          <w:szCs w:val="21"/>
+        </w:rPr>
+      </w:pPr>
+      <w:r>
+        <w:rPr>
+          <w:rFonts w:ascii="Source Code Pro" w:hAnsi="Source Code Pro" w:cs="宋体"/>
+          <w:color w:val="000000"/>
+          <w:kern w:val="0"/>
+          <w:sz w:val="21"/>
+          <w:szCs w:val="21"/>
+        </w:rPr>
+        <w:t xml:space="preserve">        </w:t>
+      </w:r>
+      <w:r>
+        <w:rPr>
+          <w:rFonts w:ascii="Source Code Pro" w:hAnsi="Source Code Pro" w:cs="宋体"/>
+          <w:color w:val="0E00FF"/>
+          <w:kern w:val="0"/>
+          <w:sz w:val="21"/>
+          <w:szCs w:val="21"/>
+        </w:rPr>
+        <w:t>end</w:t>
+      </w:r>
+    </w:p>
+    <w:p>
+      <w:pPr>
+        <w:widowControl/>
+        <w:shd w:val="clear" w:color="auto" w:fill="F7F7F7"/>
+        <w:spacing w:line="259" w:lineRule="atLeast"/>
+        <w:ind w:leftChars="200" w:left="480"/>
+        <w:jc w:val="left"/>
+        <w:rPr>
+          <w:rFonts w:ascii="Source Code Pro" w:hAnsi="Source Code Pro" w:cs="宋体"/>
+          <w:color w:val="000000"/>
+          <w:kern w:val="0"/>
+          <w:sz w:val="21"/>
+          <w:szCs w:val="21"/>
+        </w:rPr>
+      </w:pPr>
+      <w:r>
+        <w:rPr>
+          <w:rFonts w:ascii="Source Code Pro" w:hAnsi="Source Code Pro" w:cs="宋体"/>
+          <w:color w:val="000000"/>
+          <w:kern w:val="0"/>
+          <w:sz w:val="21"/>
+          <w:szCs w:val="21"/>
+        </w:rPr>
+        <w:t xml:space="preserve">    </w:t>
+      </w:r>
+      <w:r>
+        <w:rPr>
+          <w:rFonts w:ascii="Source Code Pro" w:hAnsi="Source Code Pro" w:cs="宋体"/>
+          <w:color w:val="0E00FF"/>
+          <w:kern w:val="0"/>
+          <w:sz w:val="21"/>
+          <w:szCs w:val="21"/>
+        </w:rPr>
+        <w:t>end</w:t>
+      </w:r>
+    </w:p>
+    <w:p>
+      <w:pPr>
+        <w:widowControl/>
+        <w:shd w:val="clear" w:color="auto" w:fill="F7F7F7"/>
+        <w:spacing w:line="259" w:lineRule="atLeast"/>
+        <w:ind w:leftChars="200" w:left="480"/>
+        <w:jc w:val="left"/>
+        <w:rPr>
+          <w:rFonts w:ascii="Source Code Pro" w:hAnsi="Source Code Pro" w:cs="宋体"/>
+          <w:color w:val="000000"/>
+          <w:kern w:val="0"/>
+          <w:sz w:val="21"/>
+          <w:szCs w:val="21"/>
+        </w:rPr>
+      </w:pPr>
+      <w:r>
+        <w:rPr>
+          <w:rFonts w:ascii="Source Code Pro" w:hAnsi="Source Code Pro" w:cs="宋体"/>
+          <w:color w:val="000000"/>
+          <w:kern w:val="0"/>
+          <w:sz w:val="21"/>
+          <w:szCs w:val="21"/>
+        </w:rPr>
+        <w:t xml:space="preserve">    </w:t>
+      </w:r>
+      <w:proofErr w:type="spellStart"/>
+      <w:r>
+        <w:rPr>
+          <w:rFonts w:ascii="Source Code Pro" w:hAnsi="Source Code Pro" w:cs="宋体"/>
+          <w:color w:val="000000"/>
+          <w:kern w:val="0"/>
+          <w:sz w:val="21"/>
+          <w:szCs w:val="21"/>
+        </w:rPr>
+        <w:t>cnt</w:t>
+      </w:r>
+      <w:proofErr w:type="spellEnd"/>
+      <w:r>
+        <w:rPr>
+          <w:rFonts w:ascii="Source Code Pro" w:hAnsi="Source Code Pro" w:cs="宋体"/>
+          <w:color w:val="000000"/>
+          <w:kern w:val="0"/>
+          <w:sz w:val="21"/>
+          <w:szCs w:val="21"/>
+        </w:rPr>
+        <w:t xml:space="preserve"> = </w:t>
+      </w:r>
+      <w:proofErr w:type="spellStart"/>
+      <w:r>
+        <w:rPr>
+          <w:rFonts w:ascii="Source Code Pro" w:hAnsi="Source Code Pro" w:cs="宋体"/>
+          <w:color w:val="000000"/>
+          <w:kern w:val="0"/>
+          <w:sz w:val="21"/>
+          <w:szCs w:val="21"/>
+        </w:rPr>
+        <w:t>cnt</w:t>
+      </w:r>
+      <w:proofErr w:type="spellEnd"/>
+      <w:r>
+        <w:rPr>
+          <w:rFonts w:ascii="Source Code Pro" w:hAnsi="Source Code Pro" w:cs="宋体"/>
+          <w:color w:val="000000"/>
+          <w:kern w:val="0"/>
+          <w:sz w:val="21"/>
+          <w:szCs w:val="21"/>
+        </w:rPr>
+        <w:t xml:space="preserve"> + 1;</w:t>
+      </w:r>
+    </w:p>
+    <w:p>
+      <w:pPr>
+        <w:widowControl/>
+        <w:shd w:val="clear" w:color="auto" w:fill="F7F7F7"/>
+        <w:spacing w:line="259" w:lineRule="atLeast"/>
+        <w:ind w:leftChars="200" w:left="480"/>
+        <w:jc w:val="left"/>
+        <w:rPr>
+          <w:rFonts w:ascii="Consolas" w:hAnsi="Consolas" w:cs="宋体"/>
+          <w:color w:val="000000"/>
+          <w:kern w:val="0"/>
+          <w:sz w:val="21"/>
+          <w:szCs w:val="21"/>
+        </w:rPr>
+      </w:pPr>
+      <w:r>
+        <w:rPr>
+          <w:rFonts w:ascii="Source Code Pro" w:hAnsi="Source Code Pro" w:cs="宋体"/>
+          <w:color w:val="0E00FF"/>
+          <w:kern w:val="0"/>
+          <w:sz w:val="21"/>
+          <w:szCs w:val="21"/>
+        </w:rPr>
+        <w:t>end</w:t>
+      </w:r>
+    </w:p>
+    <w:p>
+      <w:pPr>
+        <w:spacing w:line="360" w:lineRule="auto"/>
+        <w:ind w:firstLineChars="200" w:firstLine="480"/>
+        <w:rPr>
+          <w:color w:val="000000"/>
+          <w:kern w:val="0"/>
+          <w:szCs w:val="24"/>
+        </w:rPr>
+      </w:pPr>
+    </w:p>
+    <w:p>
+      <w:pPr>
+        <w:spacing w:line="360" w:lineRule="auto"/>
+        <w:ind w:firstLineChars="200" w:firstLine="480"/>
+        <w:rPr>
+          <w:color w:val="000000"/>
+          <w:kern w:val="0"/>
+          <w:szCs w:val="24"/>
+        </w:rPr>
+      </w:pPr>
+      <w:r>
+        <w:rPr>
+          <w:rFonts w:hint="eastAsia"/>
+          <w:color w:val="000000"/>
+          <w:kern w:val="0"/>
+          <w:szCs w:val="24"/>
+        </w:rPr>
+        <w:t>其中</w:t>
+      </w:r>
+      <w:proofErr w:type="spellStart"/>
+      <w:r>
+        <w:rPr>
+          <w:rFonts w:ascii="Source Code Pro" w:hAnsi="Source Code Pro"/>
+          <w:color w:val="000000"/>
+          <w:kern w:val="0"/>
+          <w:szCs w:val="24"/>
+        </w:rPr>
+        <w:t>dc_decoding_res</w:t>
+      </w:r>
+      <w:proofErr w:type="spellEnd"/>
+      <w:r>
+        <w:rPr>
+          <w:rFonts w:hint="eastAsia"/>
+          <w:color w:val="000000"/>
+          <w:kern w:val="0"/>
+          <w:szCs w:val="24"/>
+        </w:rPr>
+        <w:t>即为</w:t>
+      </w:r>
+      <w:r>
+        <w:rPr>
+          <w:rFonts w:hint="eastAsia"/>
+          <w:color w:val="000000"/>
+          <w:kern w:val="0"/>
+          <w:szCs w:val="24"/>
+        </w:rPr>
+        <w:t>熵解码的结果。</w:t>
+      </w:r>
+    </w:p>
+    <w:p>
+      <w:pPr>
+        <w:spacing w:line="360" w:lineRule="auto"/>
+        <w:ind w:firstLineChars="200" w:firstLine="480"/>
+        <w:rPr>
+          <w:color w:val="000000"/>
+          <w:kern w:val="0"/>
+          <w:szCs w:val="24"/>
+        </w:rPr>
+      </w:pPr>
+      <w:r>
+        <w:rPr>
+          <w:rFonts w:hint="eastAsia"/>
+          <w:color w:val="000000"/>
+          <w:kern w:val="0"/>
+          <w:szCs w:val="24"/>
+        </w:rPr>
+        <w:t>由于该结果原来是差分得到的，因此现在进行</w:t>
+      </w:r>
+      <w:r>
+        <w:rPr>
+          <w:rFonts w:hint="eastAsia"/>
+          <w:color w:val="000000"/>
+          <w:kern w:val="0"/>
+          <w:szCs w:val="24"/>
+        </w:rPr>
+        <w:t>反差分：</w:t>
+      </w:r>
+    </w:p>
+    <w:p>
+      <w:pPr>
+        <w:spacing w:line="360" w:lineRule="auto"/>
+        <w:ind w:firstLineChars="200" w:firstLine="480"/>
+        <w:rPr>
+          <w:color w:val="000000"/>
+          <w:kern w:val="0"/>
+          <w:szCs w:val="24"/>
+        </w:rPr>
+      </w:pPr>
+    </w:p>
+    <w:p>
+      <w:pPr>
+        <w:widowControl/>
+        <w:shd w:val="clear" w:color="auto" w:fill="F7F7F7"/>
+        <w:spacing w:line="259" w:lineRule="atLeast"/>
+        <w:ind w:left="60" w:firstLine="420"/>
+        <w:jc w:val="left"/>
+        <w:rPr>
+          <w:rFonts w:ascii="Source Code Pro" w:hAnsi="Source Code Pro" w:cs="宋体"/>
+          <w:color w:val="000000"/>
+          <w:kern w:val="0"/>
+          <w:sz w:val="21"/>
+          <w:szCs w:val="21"/>
+        </w:rPr>
+      </w:pPr>
+      <w:proofErr w:type="spellStart"/>
+      <w:r>
+        <w:rPr>
+          <w:rFonts w:ascii="Source Code Pro" w:hAnsi="Source Code Pro" w:cs="宋体"/>
+          <w:color w:val="000000"/>
+          <w:kern w:val="0"/>
+          <w:sz w:val="20"/>
+          <w:szCs w:val="21"/>
+        </w:rPr>
+        <w:t>dc_cum</w:t>
+      </w:r>
+      <w:proofErr w:type="spellEnd"/>
+      <w:r>
+        <w:rPr>
+          <w:rFonts w:ascii="Source Code Pro" w:hAnsi="Source Code Pro" w:cs="宋体"/>
+          <w:color w:val="000000"/>
+          <w:kern w:val="0"/>
+          <w:sz w:val="20"/>
+          <w:szCs w:val="21"/>
+        </w:rPr>
+        <w:t xml:space="preserve"> = </w:t>
+      </w:r>
+      <w:proofErr w:type="spellStart"/>
+      <w:r>
+        <w:rPr>
+          <w:rFonts w:ascii="Source Code Pro" w:hAnsi="Source Code Pro" w:cs="宋体"/>
+          <w:color w:val="000000"/>
+          <w:kern w:val="0"/>
+          <w:sz w:val="20"/>
+          <w:szCs w:val="21"/>
+        </w:rPr>
+        <w:t>cumsum</w:t>
+      </w:r>
+      <w:proofErr w:type="spellEnd"/>
+      <w:r>
+        <w:rPr>
+          <w:rFonts w:ascii="Source Code Pro" w:hAnsi="Source Code Pro" w:cs="宋体"/>
+          <w:color w:val="000000"/>
+          <w:kern w:val="0"/>
+          <w:sz w:val="20"/>
+          <w:szCs w:val="21"/>
+        </w:rPr>
+        <w:t>([</w:t>
+      </w:r>
+      <w:proofErr w:type="spellStart"/>
+      <w:r>
+        <w:rPr>
+          <w:rFonts w:ascii="Source Code Pro" w:hAnsi="Source Code Pro" w:cs="宋体"/>
+          <w:color w:val="000000"/>
+          <w:kern w:val="0"/>
+          <w:sz w:val="20"/>
+          <w:szCs w:val="21"/>
+        </w:rPr>
+        <w:t>dc_decoding_</w:t>
+      </w:r>
+      <w:proofErr w:type="gramStart"/>
+      <w:r>
+        <w:rPr>
+          <w:rFonts w:ascii="Source Code Pro" w:hAnsi="Source Code Pro" w:cs="宋体"/>
+          <w:color w:val="000000"/>
+          <w:kern w:val="0"/>
+          <w:sz w:val="20"/>
+          <w:szCs w:val="21"/>
+        </w:rPr>
+        <w:t>res</w:t>
+      </w:r>
+      <w:proofErr w:type="spellEnd"/>
+      <w:r>
+        <w:rPr>
+          <w:rFonts w:ascii="Source Code Pro" w:hAnsi="Source Code Pro" w:cs="宋体"/>
+          <w:color w:val="000000"/>
+          <w:kern w:val="0"/>
+          <w:sz w:val="20"/>
+          <w:szCs w:val="21"/>
+        </w:rPr>
+        <w:t>(</w:t>
+      </w:r>
+      <w:proofErr w:type="gramEnd"/>
+      <w:r>
+        <w:rPr>
+          <w:rFonts w:ascii="Source Code Pro" w:hAnsi="Source Code Pro" w:cs="宋体"/>
+          <w:color w:val="000000"/>
+          <w:kern w:val="0"/>
+          <w:sz w:val="20"/>
+          <w:szCs w:val="21"/>
+        </w:rPr>
+        <w:t>1); -</w:t>
+      </w:r>
+      <w:proofErr w:type="spellStart"/>
+      <w:r>
+        <w:rPr>
+          <w:rFonts w:ascii="Source Code Pro" w:hAnsi="Source Code Pro" w:cs="宋体"/>
+          <w:color w:val="000000"/>
+          <w:kern w:val="0"/>
+          <w:sz w:val="20"/>
+          <w:szCs w:val="21"/>
+        </w:rPr>
+        <w:t>dc_decoding_res</w:t>
+      </w:r>
+      <w:proofErr w:type="spellEnd"/>
+      <w:r>
+        <w:rPr>
+          <w:rFonts w:ascii="Source Code Pro" w:hAnsi="Source Code Pro" w:cs="宋体"/>
+          <w:color w:val="000000"/>
+          <w:kern w:val="0"/>
+          <w:sz w:val="20"/>
+          <w:szCs w:val="21"/>
+        </w:rPr>
+        <w:t>(2:end)]);</w:t>
+      </w:r>
+    </w:p>
+    <w:p>
+      <w:pPr>
+        <w:spacing w:line="360" w:lineRule="auto"/>
+        <w:ind w:firstLineChars="200" w:firstLine="480"/>
+        <w:rPr>
+          <w:color w:val="000000"/>
+          <w:kern w:val="0"/>
+          <w:szCs w:val="24"/>
+        </w:rPr>
+      </w:pPr>
+    </w:p>
+    <w:p>
+      <w:pPr>
+        <w:spacing w:line="360" w:lineRule="auto"/>
+        <w:ind w:firstLineChars="200" w:firstLine="480"/>
+        <w:rPr>
+          <w:color w:val="000000"/>
+          <w:kern w:val="0"/>
+          <w:szCs w:val="24"/>
+        </w:rPr>
+      </w:pPr>
       <w:bookmarkStart w:id="0" w:name="_GoBack"/>
       <w:bookmarkEnd w:id="0"/>
+      <w:r>
+        <w:rPr>
+          <w:rFonts w:hint="eastAsia"/>
+          <w:color w:val="000000"/>
+          <w:kern w:val="0"/>
+          <w:szCs w:val="24"/>
+        </w:rPr>
+        <w:t>D</w:t>
+      </w:r>
+      <w:r>
+        <w:rPr>
+          <w:color w:val="000000"/>
+          <w:kern w:val="0"/>
+          <w:szCs w:val="24"/>
+        </w:rPr>
+        <w:t>C</w:t>
+      </w:r>
+      <w:r>
+        <w:rPr>
+          <w:rFonts w:hint="eastAsia"/>
+          <w:color w:val="000000"/>
+          <w:kern w:val="0"/>
+          <w:szCs w:val="24"/>
+        </w:rPr>
+        <w:t>解码完毕</w:t>
+      </w:r>
+      <w:r>
+        <w:rPr>
+          <w:rFonts w:hint="eastAsia"/>
+          <w:color w:val="000000"/>
+          <w:kern w:val="0"/>
+          <w:szCs w:val="24"/>
+        </w:rPr>
+        <w:t>，</w:t>
+      </w:r>
+      <w:r>
+        <w:rPr>
+          <w:rFonts w:hint="eastAsia"/>
+          <w:color w:val="000000"/>
+          <w:kern w:val="0"/>
+          <w:szCs w:val="24"/>
+        </w:rPr>
+        <w:t>接下来进行</w:t>
+      </w:r>
+      <w:r>
+        <w:rPr>
+          <w:rFonts w:hint="eastAsia"/>
+          <w:color w:val="000000"/>
+          <w:kern w:val="0"/>
+          <w:szCs w:val="24"/>
+        </w:rPr>
+        <w:t>A</w:t>
+      </w:r>
+      <w:r>
+        <w:rPr>
+          <w:color w:val="000000"/>
+          <w:kern w:val="0"/>
+          <w:szCs w:val="24"/>
+        </w:rPr>
+        <w:t>C</w:t>
+      </w:r>
+      <w:r>
+        <w:rPr>
+          <w:rFonts w:hint="eastAsia"/>
+          <w:color w:val="000000"/>
+          <w:kern w:val="0"/>
+          <w:szCs w:val="24"/>
+        </w:rPr>
+        <w:t>解码。</w:t>
+      </w:r>
     </w:p>
     <w:p>
       <w:pPr>
@@ -19547,6 +21694,52 @@
       <w:effect w:val="none"/>
     </w:rPr>
   </w:style>
+  <w:style w:type="character" w:customStyle="1" w:styleId="sea607d540">
+    <w:name w:val="sea607d540"/>
+    <w:basedOn w:val="a0"/>
+    <w:rsid w:val="00103486"/>
+  </w:style>
+  <w:style w:type="character" w:customStyle="1" w:styleId="sea607d5441">
+    <w:name w:val="sea607d5441"/>
+    <w:basedOn w:val="a0"/>
+    <w:rsid w:val="00103486"/>
+    <w:rPr>
+      <w:strike w:val="0"/>
+      <w:dstrike w:val="0"/>
+      <w:color w:val="0E00FF"/>
+      <w:u w:val="none"/>
+      <w:effect w:val="none"/>
+    </w:rPr>
+  </w:style>
+  <w:style w:type="character" w:customStyle="1" w:styleId="sea607d5451">
+    <w:name w:val="sea607d5451"/>
+    <w:basedOn w:val="a0"/>
+    <w:rsid w:val="00103486"/>
+    <w:rPr>
+      <w:strike w:val="0"/>
+      <w:dstrike w:val="0"/>
+      <w:color w:val="028009"/>
+      <w:u w:val="none"/>
+      <w:effect w:val="none"/>
+    </w:rPr>
+  </w:style>
+  <w:style w:type="character" w:customStyle="1" w:styleId="sea607d5461">
+    <w:name w:val="sea607d5461"/>
+    <w:basedOn w:val="a0"/>
+    <w:rsid w:val="00103486"/>
+    <w:rPr>
+      <w:strike w:val="0"/>
+      <w:dstrike w:val="0"/>
+      <w:color w:val="AA04F9"/>
+      <w:u w:val="none"/>
+      <w:effect w:val="none"/>
+    </w:rPr>
+  </w:style>
+  <w:style w:type="character" w:customStyle="1" w:styleId="sf17460b90">
+    <w:name w:val="sf17460b90"/>
+    <w:basedOn w:val="a0"/>
+    <w:rsid w:val="00321C46"/>
+  </w:style>
 </w:styles>
 </file>
 
@@ -19850,7 +22043,7 @@
 </file>
 
 <file path=customXml/itemProps1.xml><?xml version="1.0" encoding="utf-8"?>
-<ds:datastoreItem xmlns:ds="http://schemas.openxmlformats.org/officeDocument/2006/customXml" ds:itemID="{F5D9A695-388F-4BBE-86A7-C1D98F3C2522}">
+<ds:datastoreItem xmlns:ds="http://schemas.openxmlformats.org/officeDocument/2006/customXml" ds:itemID="{833A0A45-495D-4EF5-8292-E42A49CEA114}">
   <ds:schemaRefs>
     <ds:schemaRef ds:uri="http://schemas.openxmlformats.org/officeDocument/2006/bibliography"/>
   </ds:schemaRefs>

</xml_diff>

<commit_message>
fea(image): Encapsule the encode and decode into functions  and correct the mistake to calculate PSNR
</commit_message>
<xml_diff>
--- a/image/docs/assets/report.docx
+++ b/image/docs/assets/report.docx
@@ -23139,6 +23139,41 @@
         </w:rPr>
         <w:t>。</w:t>
       </w:r>
+      <w:r>
+        <w:rPr>
+          <w:rFonts w:hint="eastAsia"/>
+          <w:color w:val="000000"/>
+          <w:kern w:val="0"/>
+          <w:szCs w:val="24"/>
+        </w:rPr>
+        <w:t>将其加上亮度</w:t>
+      </w:r>
+      <w:r>
+        <w:rPr>
+          <w:rFonts w:hint="eastAsia"/>
+          <w:color w:val="000000"/>
+          <w:kern w:val="0"/>
+          <w:szCs w:val="24"/>
+        </w:rPr>
+        <w:t>1</w:t>
+      </w:r>
+      <w:r>
+        <w:rPr>
+          <w:color w:val="000000"/>
+          <w:kern w:val="0"/>
+          <w:szCs w:val="24"/>
+        </w:rPr>
+        <w:t>28</w:t>
+      </w:r>
+      <w:r>
+        <w:rPr>
+          <w:rFonts w:hint="eastAsia"/>
+          <w:color w:val="000000"/>
+          <w:kern w:val="0"/>
+          <w:szCs w:val="24"/>
+        </w:rPr>
+        <w:t>得到图片：</w:t>
+      </w:r>
     </w:p>
     <w:p>
       <w:pPr>
@@ -23150,14 +23185,74 @@
           <w:szCs w:val="24"/>
         </w:rPr>
       </w:pPr>
-      <w:r>
-        <w:rPr>
-          <w:rFonts w:hint="eastAsia"/>
-          <w:color w:val="000000"/>
-          <w:kern w:val="0"/>
-          <w:szCs w:val="24"/>
-        </w:rPr>
-        <w:lastRenderedPageBreak/>
+    </w:p>
+    <w:p>
+      <w:pPr>
+        <w:widowControl/>
+        <w:shd w:val="clear" w:color="auto" w:fill="F7F7F7"/>
+        <w:spacing w:line="259" w:lineRule="atLeast"/>
+        <w:ind w:left="60" w:firstLine="420"/>
+        <w:jc w:val="left"/>
+        <w:rPr>
+          <w:rFonts w:ascii="Source Code Pro" w:hAnsi="Source Code Pro" w:cs="宋体"/>
+          <w:color w:val="000000"/>
+          <w:kern w:val="0"/>
+          <w:sz w:val="21"/>
+          <w:szCs w:val="21"/>
+        </w:rPr>
+      </w:pPr>
+      <w:proofErr w:type="spellStart"/>
+      <w:r>
+        <w:rPr>
+          <w:rFonts w:ascii="Source Code Pro" w:hAnsi="Source Code Pro" w:cs="宋体"/>
+          <w:color w:val="000000"/>
+          <w:kern w:val="0"/>
+          <w:sz w:val="21"/>
+          <w:szCs w:val="21"/>
+        </w:rPr>
+        <w:t>decoding_img</w:t>
+      </w:r>
+      <w:proofErr w:type="spellEnd"/>
+      <w:r>
+        <w:rPr>
+          <w:rFonts w:ascii="Source Code Pro" w:hAnsi="Source Code Pro" w:cs="宋体"/>
+          <w:color w:val="000000"/>
+          <w:kern w:val="0"/>
+          <w:sz w:val="21"/>
+          <w:szCs w:val="21"/>
+        </w:rPr>
+        <w:t xml:space="preserve"> = uint8(decoding + 128);</w:t>
+      </w:r>
+    </w:p>
+    <w:p>
+      <w:pPr>
+        <w:spacing w:line="360" w:lineRule="auto"/>
+        <w:ind w:firstLineChars="200" w:firstLine="480"/>
+        <w:rPr>
+          <w:rFonts w:hint="eastAsia"/>
+          <w:color w:val="000000"/>
+          <w:kern w:val="0"/>
+          <w:szCs w:val="24"/>
+        </w:rPr>
+      </w:pPr>
+    </w:p>
+    <w:p>
+      <w:pPr>
+        <w:spacing w:line="360" w:lineRule="auto"/>
+        <w:ind w:firstLineChars="200" w:firstLine="480"/>
+        <w:rPr>
+          <w:color w:val="000000"/>
+          <w:kern w:val="0"/>
+          <w:szCs w:val="24"/>
+        </w:rPr>
+      </w:pPr>
+      <w:r>
+        <w:rPr>
+          <w:rFonts w:hint="eastAsia"/>
+          <w:color w:val="000000"/>
+          <w:kern w:val="0"/>
+          <w:szCs w:val="24"/>
+        </w:rPr>
         <w:t>根据公式计算结果的</w:t>
       </w:r>
       <w:r>
@@ -23221,7 +23316,51 @@
           <w:sz w:val="21"/>
           <w:szCs w:val="21"/>
         </w:rPr>
-        <w:t xml:space="preserve">MSE = </w:t>
+        <w:t>MSE = sum((double(</w:t>
+      </w:r>
+      <w:proofErr w:type="spellStart"/>
+      <w:r>
+        <w:rPr>
+          <w:rFonts w:ascii="Source Code Pro" w:hAnsi="Source Code Pro" w:cs="宋体"/>
+          <w:color w:val="000000"/>
+          <w:kern w:val="0"/>
+          <w:sz w:val="21"/>
+          <w:szCs w:val="21"/>
+        </w:rPr>
+        <w:t>decoding_img</w:t>
+      </w:r>
+      <w:proofErr w:type="spellEnd"/>
+      <w:r>
+        <w:rPr>
+          <w:rFonts w:ascii="Source Code Pro" w:hAnsi="Source Code Pro" w:cs="宋体"/>
+          <w:color w:val="000000"/>
+          <w:kern w:val="0"/>
+          <w:sz w:val="21"/>
+          <w:szCs w:val="21"/>
+        </w:rPr>
+        <w:t>) - double(</w:t>
+      </w:r>
+      <w:proofErr w:type="spellStart"/>
+      <w:r>
+        <w:rPr>
+          <w:rFonts w:ascii="Source Code Pro" w:hAnsi="Source Code Pro" w:cs="宋体"/>
+          <w:color w:val="000000"/>
+          <w:kern w:val="0"/>
+          <w:sz w:val="21"/>
+          <w:szCs w:val="21"/>
+        </w:rPr>
+        <w:t>hall_gray</w:t>
+      </w:r>
+      <w:proofErr w:type="spellEnd"/>
+      <w:r>
+        <w:rPr>
+          <w:rFonts w:ascii="Source Code Pro" w:hAnsi="Source Code Pro" w:cs="宋体"/>
+          <w:color w:val="000000"/>
+          <w:kern w:val="0"/>
+          <w:sz w:val="21"/>
+          <w:szCs w:val="21"/>
+        </w:rPr>
+        <w:t>)</w:t>
       </w:r>
       <w:proofErr w:type="gramStart"/>
       <w:r>
@@ -23232,7 +23371,7 @@
           <w:sz w:val="21"/>
           <w:szCs w:val="21"/>
         </w:rPr>
-        <w:t>sum(</w:t>
+        <w:t>).^</w:t>
       </w:r>
       <w:proofErr w:type="gramEnd"/>
       <w:r>
@@ -23243,29 +23382,7 @@
           <w:sz w:val="21"/>
           <w:szCs w:val="21"/>
         </w:rPr>
-        <w:t>(decoding + 128 - double(</w:t>
-      </w:r>
-      <w:proofErr w:type="spellStart"/>
-      <w:r>
-        <w:rPr>
-          <w:rFonts w:ascii="Source Code Pro" w:hAnsi="Source Code Pro" w:cs="宋体"/>
-          <w:color w:val="000000"/>
-          <w:kern w:val="0"/>
-          <w:sz w:val="21"/>
-          <w:szCs w:val="21"/>
-        </w:rPr>
-        <w:t>hall_gray</w:t>
-      </w:r>
-      <w:proofErr w:type="spellEnd"/>
-      <w:r>
-        <w:rPr>
-          <w:rFonts w:ascii="Source Code Pro" w:hAnsi="Source Code Pro" w:cs="宋体"/>
-          <w:color w:val="000000"/>
-          <w:kern w:val="0"/>
-          <w:sz w:val="21"/>
-          <w:szCs w:val="21"/>
-        </w:rPr>
-        <w:t xml:space="preserve">)).^2, </w:t>
+        <w:t xml:space="preserve">2, </w:t>
       </w:r>
       <w:r>
         <w:rPr>
@@ -23478,10 +23595,10 @@
           <w:noProof/>
         </w:rPr>
         <w:drawing>
-          <wp:inline distT="0" distB="0" distL="0" distR="0" wp14:anchorId="0DE9A003" wp14:editId="41DAE3E6">
-            <wp:extent cx="2937164" cy="1853347"/>
-            <wp:effectExtent l="0" t="0" r="0" b="0"/>
-            <wp:docPr id="10" name="图片 10"/>
+          <wp:inline distT="0" distB="0" distL="0" distR="0" wp14:anchorId="2104D3E3" wp14:editId="18C7F3FC">
+            <wp:extent cx="2585923" cy="1026160"/>
+            <wp:effectExtent l="0" t="0" r="5080" b="2540"/>
+            <wp:docPr id="12" name="图片 12"/>
             <wp:cNvGraphicFramePr>
               <a:graphicFrameLocks xmlns:a="http://schemas.openxmlformats.org/drawingml/2006/main" noChangeAspect="1"/>
             </wp:cNvGraphicFramePr>
@@ -23494,13 +23611,13 @@
                   </pic:nvPicPr>
                   <pic:blipFill rotWithShape="1">
                     <a:blip r:embed="rId26"/>
-                    <a:srcRect l="22198" t="47544" r="65979" b="38551"/>
+                    <a:srcRect l="22249" t="35548" r="65615" b="55475"/>
                     <a:stretch/>
                   </pic:blipFill>
                   <pic:spPr bwMode="auto">
                     <a:xfrm>
                       <a:off x="0" y="0"/>
-                      <a:ext cx="2973913" cy="1876536"/>
+                      <a:ext cx="2595945" cy="1030137"/>
                     </a:xfrm>
                     <a:prstGeom prst="rect">
                       <a:avLst/>
@@ -23601,7 +23718,23 @@
           <w:kern w:val="0"/>
           <w:szCs w:val="24"/>
         </w:rPr>
-        <w:t>.1771</w:t>
+        <w:t>.1</w:t>
+      </w:r>
+      <w:r>
+        <w:rPr>
+          <w:color w:val="000000"/>
+          <w:kern w:val="0"/>
+          <w:szCs w:val="24"/>
+        </w:rPr>
+        <w:t>874</w:t>
+      </w:r>
+      <w:r>
+        <w:rPr>
+          <w:color w:val="000000"/>
+          <w:kern w:val="0"/>
+          <w:szCs w:val="24"/>
+        </w:rPr>
+        <w:t xml:space="preserve"> </w:t>
       </w:r>
       <w:r>
         <w:rPr>
@@ -23647,78 +23780,25 @@
           <w:kern w:val="0"/>
           <w:szCs w:val="24"/>
         </w:rPr>
-        <w:t>将其</w:t>
-      </w:r>
-      <w:r>
-        <w:rPr>
-          <w:rFonts w:hint="eastAsia"/>
-          <w:color w:val="000000"/>
-          <w:kern w:val="0"/>
-          <w:szCs w:val="24"/>
-        </w:rPr>
-        <w:t>加上</w:t>
-      </w:r>
-      <w:r>
-        <w:rPr>
-          <w:rFonts w:hint="eastAsia"/>
-          <w:color w:val="000000"/>
-          <w:kern w:val="0"/>
-          <w:szCs w:val="24"/>
-        </w:rPr>
-        <w:t>亮度</w:t>
-      </w:r>
-      <w:r>
-        <w:rPr>
-          <w:rFonts w:hint="eastAsia"/>
-          <w:color w:val="000000"/>
-          <w:kern w:val="0"/>
-          <w:szCs w:val="24"/>
-        </w:rPr>
-        <w:t>1</w:t>
-      </w:r>
-      <w:r>
-        <w:rPr>
-          <w:color w:val="000000"/>
-          <w:kern w:val="0"/>
-          <w:szCs w:val="24"/>
-        </w:rPr>
-        <w:t>28</w:t>
-      </w:r>
-      <w:r>
-        <w:rPr>
-          <w:rFonts w:hint="eastAsia"/>
-          <w:color w:val="000000"/>
-          <w:kern w:val="0"/>
-          <w:szCs w:val="24"/>
-        </w:rPr>
-        <w:t>并转为</w:t>
-      </w:r>
-      <w:r>
-        <w:rPr>
-          <w:rFonts w:hint="eastAsia"/>
-          <w:color w:val="000000"/>
-          <w:kern w:val="0"/>
-          <w:szCs w:val="24"/>
-        </w:rPr>
-        <w:t>8</w:t>
-      </w:r>
-      <w:r>
-        <w:rPr>
-          <w:rFonts w:hint="eastAsia"/>
-          <w:color w:val="000000"/>
-          <w:kern w:val="0"/>
-          <w:szCs w:val="24"/>
-        </w:rPr>
-        <w:t>位整数类型</w:t>
-      </w:r>
-      <w:r>
-        <w:rPr>
-          <w:rFonts w:hint="eastAsia"/>
-          <w:color w:val="000000"/>
-          <w:kern w:val="0"/>
-          <w:szCs w:val="24"/>
-        </w:rPr>
-        <w:t>绘制，并与原图形进行比对：</w:t>
+        <w:t>绘制</w:t>
+      </w:r>
+      <w:r>
+        <w:rPr>
+          <w:rFonts w:hint="eastAsia"/>
+          <w:color w:val="000000"/>
+          <w:kern w:val="0"/>
+          <w:szCs w:val="24"/>
+        </w:rPr>
+        <w:t>图片</w:t>
+      </w:r>
+      <w:r>
+        <w:rPr>
+          <w:rFonts w:hint="eastAsia"/>
+          <w:color w:val="000000"/>
+          <w:kern w:val="0"/>
+          <w:szCs w:val="24"/>
+        </w:rPr>
+        <w:t>，并与原图形进行比对：</w:t>
       </w:r>
     </w:p>
     <w:p>
@@ -23747,44 +23827,8 @@
           <w:szCs w:val="21"/>
         </w:rPr>
       </w:pPr>
-      <w:proofErr w:type="spellStart"/>
-      <w:r>
-        <w:rPr>
-          <w:rFonts w:ascii="Source Code Pro" w:hAnsi="Source Code Pro" w:cs="宋体"/>
-          <w:color w:val="000000"/>
-          <w:kern w:val="0"/>
-          <w:sz w:val="21"/>
-          <w:szCs w:val="21"/>
-        </w:rPr>
-        <w:t>decoding_img</w:t>
-      </w:r>
-      <w:proofErr w:type="spellEnd"/>
-      <w:r>
-        <w:rPr>
-          <w:rFonts w:ascii="Source Code Pro" w:hAnsi="Source Code Pro" w:cs="宋体"/>
-          <w:color w:val="000000"/>
-          <w:kern w:val="0"/>
-          <w:sz w:val="21"/>
-          <w:szCs w:val="21"/>
-        </w:rPr>
-        <w:t xml:space="preserve"> = uint8(decoding + 128);</w:t>
-      </w:r>
-    </w:p>
-    <w:p>
-      <w:pPr>
-        <w:widowControl/>
-        <w:shd w:val="clear" w:color="auto" w:fill="F7F7F7"/>
-        <w:spacing w:line="259" w:lineRule="atLeast"/>
-        <w:ind w:leftChars="200" w:left="480"/>
-        <w:jc w:val="left"/>
-        <w:rPr>
-          <w:rFonts w:ascii="Source Code Pro" w:hAnsi="Source Code Pro" w:cs="宋体"/>
-          <w:color w:val="000000"/>
-          <w:kern w:val="0"/>
-          <w:sz w:val="21"/>
-          <w:szCs w:val="21"/>
-        </w:rPr>
-      </w:pPr>
+      <w:bookmarkStart w:id="0" w:name="_GoBack"/>
+      <w:bookmarkEnd w:id="0"/>
       <w:proofErr w:type="gramStart"/>
       <w:r>
         <w:rPr>
@@ -24403,8 +24447,6 @@
         </w:rPr>
         <w:t>量化的结果。</w:t>
       </w:r>
-      <w:bookmarkStart w:id="0" w:name="_GoBack"/>
-      <w:bookmarkEnd w:id="0"/>
     </w:p>
     <w:p>
       <w:pPr>
@@ -27659,6 +27701,28 @@
       <w:effect w:val="none"/>
     </w:rPr>
   </w:style>
+  <w:style w:type="character" w:customStyle="1" w:styleId="s0c4ff4bd0">
+    <w:name w:val="s0c4ff4bd0"/>
+    <w:basedOn w:val="a0"/>
+    <w:rsid w:val="00364FE0"/>
+  </w:style>
+  <w:style w:type="character" w:customStyle="1" w:styleId="s1ddc327c0">
+    <w:name w:val="s1ddc327c0"/>
+    <w:basedOn w:val="a0"/>
+    <w:rsid w:val="00AE17CF"/>
+  </w:style>
+  <w:style w:type="character" w:customStyle="1" w:styleId="s1ddc327c41">
+    <w:name w:val="s1ddc327c41"/>
+    <w:basedOn w:val="a0"/>
+    <w:rsid w:val="00AE17CF"/>
+    <w:rPr>
+      <w:strike w:val="0"/>
+      <w:dstrike w:val="0"/>
+      <w:color w:val="AA04F9"/>
+      <w:u w:val="none"/>
+      <w:effect w:val="none"/>
+    </w:rPr>
+  </w:style>
 </w:styles>
 </file>
 
@@ -27962,7 +28026,7 @@
 </file>
 
 <file path=customXml/itemProps1.xml><?xml version="1.0" encoding="utf-8"?>
-<ds:datastoreItem xmlns:ds="http://schemas.openxmlformats.org/officeDocument/2006/customXml" ds:itemID="{FD1992DF-7680-4CD6-B59E-7039F6A4A84D}">
+<ds:datastoreItem xmlns:ds="http://schemas.openxmlformats.org/officeDocument/2006/customXml" ds:itemID="{F564DDB1-5FB1-46AA-88B3-59CAEAEC3A7B}">
   <ds:schemaRefs>
     <ds:schemaRef ds:uri="http://schemas.openxmlformats.org/officeDocument/2006/bibliography"/>
   </ds:schemaRefs>

</xml_diff>

<commit_message>
feat(image): divide QTAB by 2
</commit_message>
<xml_diff>
--- a/image/docs/assets/report.docx
+++ b/image/docs/assets/report.docx
@@ -23827,8 +23827,6 @@
           <w:szCs w:val="21"/>
         </w:rPr>
       </w:pPr>
-      <w:bookmarkStart w:id="0" w:name="_GoBack"/>
-      <w:bookmarkEnd w:id="0"/>
       <w:proofErr w:type="gramStart"/>
       <w:r>
         <w:rPr>
@@ -24230,7 +24228,6 @@
         <w:spacing w:line="360" w:lineRule="auto"/>
         <w:ind w:firstLineChars="200" w:firstLine="480"/>
         <w:rPr>
-          <w:rFonts w:hint="eastAsia"/>
           <w:color w:val="000000"/>
           <w:kern w:val="0"/>
           <w:szCs w:val="24"/>
@@ -24459,10 +24456,1559 @@
           <w:szCs w:val="24"/>
         </w:rPr>
       </w:pPr>
+      <w:r>
+        <w:rPr>
+          <w:rFonts w:hint="eastAsia"/>
+          <w:color w:val="000000"/>
+          <w:kern w:val="0"/>
+          <w:szCs w:val="24"/>
+        </w:rPr>
+        <w:t>本问题完整代码位于文件</w:t>
+      </w:r>
+      <w:r>
+        <w:rPr>
+          <w:color w:val="000000"/>
+          <w:kern w:val="0"/>
+          <w:szCs w:val="24"/>
+        </w:rPr>
+        <w:t>hw_3_2_4_11</w:t>
+      </w:r>
+      <w:r>
+        <w:rPr>
+          <w:color w:val="000000"/>
+          <w:kern w:val="0"/>
+          <w:szCs w:val="24"/>
+        </w:rPr>
+        <w:t>.m</w:t>
+      </w:r>
+      <w:r>
+        <w:rPr>
+          <w:rFonts w:hint="eastAsia"/>
+          <w:color w:val="000000"/>
+          <w:kern w:val="0"/>
+          <w:szCs w:val="24"/>
+        </w:rPr>
+        <w:t>中。</w:t>
+      </w:r>
+    </w:p>
+    <w:p>
+      <w:pPr>
+        <w:pStyle w:val="3"/>
+        <w:numPr>
+          <w:ilvl w:val="0"/>
+          <w:numId w:val="15"/>
+        </w:numPr>
+      </w:pPr>
+      <w:r>
+        <w:rPr>
+          <w:rFonts w:hint="eastAsia"/>
+        </w:rPr>
+        <w:t>减小量化步长</w:t>
+      </w:r>
+    </w:p>
+    <w:p>
+      <w:pPr>
+        <w:spacing w:line="360" w:lineRule="auto"/>
+        <w:ind w:firstLineChars="200" w:firstLine="480"/>
+        <w:rPr>
+          <w:color w:val="000000"/>
+          <w:kern w:val="0"/>
+          <w:szCs w:val="24"/>
+        </w:rPr>
+      </w:pPr>
+      <w:r>
+        <w:rPr>
+          <w:rFonts w:hint="eastAsia"/>
+          <w:color w:val="000000"/>
+          <w:kern w:val="0"/>
+          <w:szCs w:val="24"/>
+        </w:rPr>
+        <w:t>将上述编码、解码功能</w:t>
+      </w:r>
+      <w:r>
+        <w:rPr>
+          <w:rFonts w:hint="eastAsia"/>
+          <w:color w:val="000000"/>
+          <w:kern w:val="0"/>
+          <w:szCs w:val="24"/>
+        </w:rPr>
+        <w:t>分别</w:t>
+      </w:r>
+      <w:r>
+        <w:rPr>
+          <w:rFonts w:hint="eastAsia"/>
+          <w:color w:val="000000"/>
+          <w:kern w:val="0"/>
+          <w:szCs w:val="24"/>
+        </w:rPr>
+        <w:t>封装成函数</w:t>
+      </w:r>
+      <w:proofErr w:type="spellStart"/>
+      <w:r>
+        <w:rPr>
+          <w:rFonts w:ascii="Source Code Pro" w:hAnsi="Source Code Pro"/>
+          <w:color w:val="000000"/>
+          <w:kern w:val="0"/>
+          <w:szCs w:val="24"/>
+        </w:rPr>
+        <w:t>jpeg_encode</w:t>
+      </w:r>
+      <w:proofErr w:type="spellEnd"/>
+      <w:r>
+        <w:rPr>
+          <w:rFonts w:hint="eastAsia"/>
+          <w:color w:val="000000"/>
+          <w:kern w:val="0"/>
+          <w:szCs w:val="24"/>
+        </w:rPr>
+        <w:t>和</w:t>
+      </w:r>
+      <w:proofErr w:type="spellStart"/>
+      <w:r>
+        <w:rPr>
+          <w:rFonts w:ascii="Source Code Pro" w:hAnsi="Source Code Pro"/>
+          <w:color w:val="000000"/>
+          <w:kern w:val="0"/>
+          <w:szCs w:val="24"/>
+        </w:rPr>
+        <w:t>jpeg_</w:t>
+      </w:r>
+      <w:r>
+        <w:rPr>
+          <w:rFonts w:ascii="Source Code Pro" w:hAnsi="Source Code Pro"/>
+          <w:color w:val="000000"/>
+          <w:kern w:val="0"/>
+          <w:szCs w:val="24"/>
+        </w:rPr>
+        <w:t>de</w:t>
+      </w:r>
+      <w:r>
+        <w:rPr>
+          <w:rFonts w:ascii="Source Code Pro" w:hAnsi="Source Code Pro"/>
+          <w:color w:val="000000"/>
+          <w:kern w:val="0"/>
+          <w:szCs w:val="24"/>
+        </w:rPr>
+        <w:t>code</w:t>
+      </w:r>
+      <w:proofErr w:type="spellEnd"/>
+      <w:r>
+        <w:rPr>
+          <w:rFonts w:hint="eastAsia"/>
+          <w:color w:val="000000"/>
+          <w:kern w:val="0"/>
+          <w:szCs w:val="24"/>
+        </w:rPr>
+        <w:t>，</w:t>
+      </w:r>
+      <w:r>
+        <w:rPr>
+          <w:rFonts w:hint="eastAsia"/>
+          <w:color w:val="000000"/>
+          <w:kern w:val="0"/>
+          <w:szCs w:val="24"/>
+        </w:rPr>
+        <w:t>并且增加了</w:t>
+      </w:r>
+      <w:r>
+        <w:rPr>
+          <w:rFonts w:hint="eastAsia"/>
+          <w:color w:val="000000"/>
+          <w:kern w:val="0"/>
+          <w:szCs w:val="24"/>
+        </w:rPr>
+        <w:t>边长不足</w:t>
+      </w:r>
+      <w:r>
+        <w:rPr>
+          <w:rFonts w:hint="eastAsia"/>
+          <w:color w:val="000000"/>
+          <w:kern w:val="0"/>
+          <w:szCs w:val="24"/>
+        </w:rPr>
+        <w:t>8</w:t>
+      </w:r>
+      <w:r>
+        <w:rPr>
+          <w:rFonts w:hint="eastAsia"/>
+          <w:color w:val="000000"/>
+          <w:kern w:val="0"/>
+          <w:szCs w:val="24"/>
+        </w:rPr>
+        <w:t>的倍数</w:t>
+      </w:r>
+      <w:r>
+        <w:rPr>
+          <w:rFonts w:hint="eastAsia"/>
+          <w:color w:val="000000"/>
+          <w:kern w:val="0"/>
+          <w:szCs w:val="24"/>
+        </w:rPr>
+        <w:t>时</w:t>
+      </w:r>
+      <w:r>
+        <w:rPr>
+          <w:rFonts w:hint="eastAsia"/>
+          <w:color w:val="000000"/>
+          <w:kern w:val="0"/>
+          <w:szCs w:val="24"/>
+        </w:rPr>
+        <w:t>进行</w:t>
+      </w:r>
+      <w:r>
+        <w:rPr>
+          <w:rFonts w:hint="eastAsia"/>
+          <w:color w:val="000000"/>
+          <w:kern w:val="0"/>
+          <w:szCs w:val="24"/>
+        </w:rPr>
+        <w:t>用</w:t>
+      </w:r>
+      <w:proofErr w:type="gramStart"/>
+      <w:r>
+        <w:rPr>
+          <w:rFonts w:hint="eastAsia"/>
+          <w:color w:val="000000"/>
+          <w:kern w:val="0"/>
+          <w:szCs w:val="24"/>
+        </w:rPr>
+        <w:t>零</w:t>
+      </w:r>
+      <w:r>
+        <w:rPr>
+          <w:rFonts w:hint="eastAsia"/>
+          <w:color w:val="000000"/>
+          <w:kern w:val="0"/>
+          <w:szCs w:val="24"/>
+        </w:rPr>
+        <w:t>进行</w:t>
+      </w:r>
+      <w:proofErr w:type="gramEnd"/>
+      <w:r>
+        <w:rPr>
+          <w:rFonts w:hint="eastAsia"/>
+          <w:color w:val="000000"/>
+          <w:kern w:val="0"/>
+          <w:szCs w:val="24"/>
+        </w:rPr>
+        <w:t>边界</w:t>
+      </w:r>
+      <w:r>
+        <w:rPr>
+          <w:rFonts w:hint="eastAsia"/>
+          <w:color w:val="000000"/>
+          <w:kern w:val="0"/>
+          <w:szCs w:val="24"/>
+        </w:rPr>
+        <w:t>扩展的功能</w:t>
+      </w:r>
+      <w:r>
+        <w:rPr>
+          <w:rFonts w:hint="eastAsia"/>
+          <w:color w:val="000000"/>
+          <w:kern w:val="0"/>
+          <w:szCs w:val="24"/>
+        </w:rPr>
+        <w:t>；并</w:t>
+      </w:r>
+      <w:r>
+        <w:rPr>
+          <w:rFonts w:hint="eastAsia"/>
+          <w:color w:val="000000"/>
+          <w:kern w:val="0"/>
+          <w:szCs w:val="24"/>
+        </w:rPr>
+        <w:t>将</w:t>
+      </w:r>
+      <w:r>
+        <w:rPr>
+          <w:rFonts w:hint="eastAsia"/>
+          <w:color w:val="000000"/>
+          <w:kern w:val="0"/>
+          <w:szCs w:val="24"/>
+        </w:rPr>
+        <w:t>计算</w:t>
+      </w:r>
+      <w:r>
+        <w:rPr>
+          <w:rFonts w:hint="eastAsia"/>
+          <w:color w:val="000000"/>
+          <w:kern w:val="0"/>
+          <w:szCs w:val="24"/>
+        </w:rPr>
+        <w:t>P</w:t>
+      </w:r>
+      <w:r>
+        <w:rPr>
+          <w:color w:val="000000"/>
+          <w:kern w:val="0"/>
+          <w:szCs w:val="24"/>
+        </w:rPr>
+        <w:t>SNR</w:t>
+      </w:r>
+      <w:r>
+        <w:rPr>
+          <w:rFonts w:hint="eastAsia"/>
+          <w:color w:val="000000"/>
+          <w:kern w:val="0"/>
+          <w:szCs w:val="24"/>
+        </w:rPr>
+        <w:t>封装为函数</w:t>
+      </w:r>
+      <w:proofErr w:type="spellStart"/>
+      <w:r>
+        <w:rPr>
+          <w:rFonts w:ascii="Source Code Pro" w:hAnsi="Source Code Pro"/>
+          <w:color w:val="000000"/>
+          <w:kern w:val="0"/>
+          <w:szCs w:val="24"/>
+        </w:rPr>
+        <w:t>mypsnr</w:t>
+      </w:r>
+      <w:proofErr w:type="spellEnd"/>
+      <w:r>
+        <w:rPr>
+          <w:rFonts w:hint="eastAsia"/>
+          <w:color w:val="000000"/>
+          <w:kern w:val="0"/>
+          <w:szCs w:val="24"/>
+        </w:rPr>
+        <w:t>，</w:t>
+      </w:r>
+      <w:r>
+        <w:rPr>
+          <w:rFonts w:hint="eastAsia"/>
+          <w:color w:val="000000"/>
+          <w:kern w:val="0"/>
+          <w:szCs w:val="24"/>
+        </w:rPr>
+        <w:t>将</w:t>
+      </w:r>
+      <w:proofErr w:type="gramStart"/>
+      <w:r>
+        <w:rPr>
+          <w:rFonts w:hint="eastAsia"/>
+          <w:color w:val="000000"/>
+          <w:kern w:val="0"/>
+          <w:szCs w:val="24"/>
+        </w:rPr>
+        <w:t>量化表除以</w:t>
+      </w:r>
+      <w:proofErr w:type="gramEnd"/>
+      <w:r>
+        <w:rPr>
+          <w:rFonts w:hint="eastAsia"/>
+          <w:color w:val="000000"/>
+          <w:kern w:val="0"/>
+          <w:szCs w:val="24"/>
+        </w:rPr>
+        <w:t>2</w:t>
+      </w:r>
+      <w:r>
+        <w:rPr>
+          <w:rFonts w:hint="eastAsia"/>
+          <w:color w:val="000000"/>
+          <w:kern w:val="0"/>
+          <w:szCs w:val="24"/>
+        </w:rPr>
+        <w:t>进行编码和解码：</w:t>
+      </w:r>
+    </w:p>
+    <w:p>
+      <w:pPr>
+        <w:spacing w:line="360" w:lineRule="auto"/>
+        <w:ind w:firstLineChars="200" w:firstLine="480"/>
+        <w:rPr>
+          <w:color w:val="000000"/>
+          <w:kern w:val="0"/>
+          <w:szCs w:val="24"/>
+        </w:rPr>
+      </w:pPr>
+    </w:p>
+    <w:p>
+      <w:pPr>
+        <w:widowControl/>
+        <w:shd w:val="clear" w:color="auto" w:fill="F7F7F7"/>
+        <w:spacing w:line="259" w:lineRule="atLeast"/>
+        <w:ind w:leftChars="200" w:left="480"/>
+        <w:jc w:val="left"/>
+        <w:rPr>
+          <w:rFonts w:ascii="Source Code Pro" w:hAnsi="Source Code Pro" w:cs="宋体"/>
+          <w:color w:val="000000"/>
+          <w:kern w:val="0"/>
+          <w:sz w:val="21"/>
+          <w:szCs w:val="21"/>
+        </w:rPr>
+      </w:pPr>
+      <w:r>
+        <w:rPr>
+          <w:rFonts w:ascii="Source Code Pro" w:hAnsi="Source Code Pro" w:cs="宋体"/>
+          <w:color w:val="000000"/>
+          <w:kern w:val="0"/>
+          <w:sz w:val="21"/>
+          <w:szCs w:val="21"/>
+        </w:rPr>
+        <w:t>QTAB = QTAB / 2;</w:t>
+      </w:r>
+    </w:p>
+    <w:p>
+      <w:pPr>
+        <w:widowControl/>
+        <w:shd w:val="clear" w:color="auto" w:fill="F7F7F7"/>
+        <w:spacing w:line="259" w:lineRule="atLeast"/>
+        <w:ind w:leftChars="200" w:left="480"/>
+        <w:jc w:val="left"/>
+        <w:rPr>
+          <w:rFonts w:ascii="Source Code Pro" w:hAnsi="Source Code Pro" w:cs="宋体"/>
+          <w:color w:val="000000"/>
+          <w:kern w:val="0"/>
+          <w:sz w:val="21"/>
+          <w:szCs w:val="21"/>
+        </w:rPr>
+      </w:pPr>
+      <w:r>
+        <w:rPr>
+          <w:rFonts w:ascii="Source Code Pro" w:hAnsi="Source Code Pro" w:cs="宋体"/>
+          <w:color w:val="000000"/>
+          <w:kern w:val="0"/>
+          <w:sz w:val="21"/>
+          <w:szCs w:val="21"/>
+        </w:rPr>
+        <w:t>[</w:t>
+      </w:r>
+      <w:proofErr w:type="spellStart"/>
+      <w:r>
+        <w:rPr>
+          <w:rFonts w:ascii="Source Code Pro" w:hAnsi="Source Code Pro" w:cs="宋体"/>
+          <w:color w:val="000000"/>
+          <w:kern w:val="0"/>
+          <w:sz w:val="21"/>
+          <w:szCs w:val="21"/>
+        </w:rPr>
+        <w:t>dc_stream</w:t>
+      </w:r>
+      <w:proofErr w:type="spellEnd"/>
+      <w:r>
+        <w:rPr>
+          <w:rFonts w:ascii="Source Code Pro" w:hAnsi="Source Code Pro" w:cs="宋体"/>
+          <w:color w:val="000000"/>
+          <w:kern w:val="0"/>
+          <w:sz w:val="21"/>
+          <w:szCs w:val="21"/>
+        </w:rPr>
+        <w:t xml:space="preserve">, </w:t>
+      </w:r>
+      <w:proofErr w:type="spellStart"/>
+      <w:r>
+        <w:rPr>
+          <w:rFonts w:ascii="Source Code Pro" w:hAnsi="Source Code Pro" w:cs="宋体"/>
+          <w:color w:val="000000"/>
+          <w:kern w:val="0"/>
+          <w:sz w:val="21"/>
+          <w:szCs w:val="21"/>
+        </w:rPr>
+        <w:t>ac_stream</w:t>
+      </w:r>
+      <w:proofErr w:type="spellEnd"/>
+      <w:r>
+        <w:rPr>
+          <w:rFonts w:ascii="Source Code Pro" w:hAnsi="Source Code Pro" w:cs="宋体"/>
+          <w:color w:val="000000"/>
+          <w:kern w:val="0"/>
+          <w:sz w:val="21"/>
+          <w:szCs w:val="21"/>
+        </w:rPr>
+        <w:t xml:space="preserve">, </w:t>
+      </w:r>
+      <w:proofErr w:type="spellStart"/>
+      <w:r>
+        <w:rPr>
+          <w:rFonts w:ascii="Source Code Pro" w:hAnsi="Source Code Pro" w:cs="宋体"/>
+          <w:color w:val="000000"/>
+          <w:kern w:val="0"/>
+          <w:sz w:val="21"/>
+          <w:szCs w:val="21"/>
+        </w:rPr>
+        <w:t>img_height</w:t>
+      </w:r>
+      <w:proofErr w:type="spellEnd"/>
+      <w:r>
+        <w:rPr>
+          <w:rFonts w:ascii="Source Code Pro" w:hAnsi="Source Code Pro" w:cs="宋体"/>
+          <w:color w:val="000000"/>
+          <w:kern w:val="0"/>
+          <w:sz w:val="21"/>
+          <w:szCs w:val="21"/>
+        </w:rPr>
+        <w:t xml:space="preserve">, </w:t>
+      </w:r>
+      <w:proofErr w:type="spellStart"/>
+      <w:r>
+        <w:rPr>
+          <w:rFonts w:ascii="Source Code Pro" w:hAnsi="Source Code Pro" w:cs="宋体"/>
+          <w:color w:val="000000"/>
+          <w:kern w:val="0"/>
+          <w:sz w:val="21"/>
+          <w:szCs w:val="21"/>
+        </w:rPr>
+        <w:t>img_width</w:t>
+      </w:r>
+      <w:proofErr w:type="spellEnd"/>
+      <w:r>
+        <w:rPr>
+          <w:rFonts w:ascii="Source Code Pro" w:hAnsi="Source Code Pro" w:cs="宋体"/>
+          <w:color w:val="000000"/>
+          <w:kern w:val="0"/>
+          <w:sz w:val="21"/>
+          <w:szCs w:val="21"/>
+        </w:rPr>
+        <w:t xml:space="preserve">] = </w:t>
+      </w:r>
+      <w:proofErr w:type="spellStart"/>
+      <w:r>
+        <w:rPr>
+          <w:rFonts w:ascii="Source Code Pro" w:hAnsi="Source Code Pro" w:cs="宋体"/>
+          <w:color w:val="000000"/>
+          <w:kern w:val="0"/>
+          <w:sz w:val="21"/>
+          <w:szCs w:val="21"/>
+        </w:rPr>
+        <w:t>jpeg_</w:t>
+      </w:r>
+      <w:proofErr w:type="gramStart"/>
+      <w:r>
+        <w:rPr>
+          <w:rFonts w:ascii="Source Code Pro" w:hAnsi="Source Code Pro" w:cs="宋体"/>
+          <w:color w:val="000000"/>
+          <w:kern w:val="0"/>
+          <w:sz w:val="21"/>
+          <w:szCs w:val="21"/>
+        </w:rPr>
+        <w:t>encode</w:t>
+      </w:r>
+      <w:proofErr w:type="spellEnd"/>
+      <w:r>
+        <w:rPr>
+          <w:rFonts w:ascii="Source Code Pro" w:hAnsi="Source Code Pro" w:cs="宋体"/>
+          <w:color w:val="000000"/>
+          <w:kern w:val="0"/>
+          <w:sz w:val="21"/>
+          <w:szCs w:val="21"/>
+        </w:rPr>
+        <w:t>(</w:t>
+      </w:r>
+      <w:proofErr w:type="spellStart"/>
+      <w:proofErr w:type="gramEnd"/>
+      <w:r>
+        <w:rPr>
+          <w:rFonts w:ascii="Source Code Pro" w:hAnsi="Source Code Pro" w:cs="宋体"/>
+          <w:color w:val="000000"/>
+          <w:kern w:val="0"/>
+          <w:sz w:val="21"/>
+          <w:szCs w:val="21"/>
+        </w:rPr>
+        <w:t>hall_gray</w:t>
+      </w:r>
+      <w:proofErr w:type="spellEnd"/>
+      <w:r>
+        <w:rPr>
+          <w:rFonts w:ascii="Source Code Pro" w:hAnsi="Source Code Pro" w:cs="宋体"/>
+          <w:color w:val="000000"/>
+          <w:kern w:val="0"/>
+          <w:sz w:val="21"/>
+          <w:szCs w:val="21"/>
+        </w:rPr>
+        <w:t>, DCTAB, ACTAB, QTAB);</w:t>
+      </w:r>
+    </w:p>
+    <w:p>
+      <w:pPr>
+        <w:widowControl/>
+        <w:shd w:val="clear" w:color="auto" w:fill="F7F7F7"/>
+        <w:spacing w:line="259" w:lineRule="atLeast"/>
+        <w:ind w:leftChars="200" w:left="480"/>
+        <w:jc w:val="left"/>
+        <w:rPr>
+          <w:rFonts w:ascii="Source Code Pro" w:hAnsi="Source Code Pro" w:cs="宋体"/>
+          <w:color w:val="000000"/>
+          <w:kern w:val="0"/>
+          <w:sz w:val="21"/>
+          <w:szCs w:val="21"/>
+        </w:rPr>
+      </w:pPr>
+      <w:proofErr w:type="spellStart"/>
+      <w:r>
+        <w:rPr>
+          <w:rFonts w:ascii="Source Code Pro" w:hAnsi="Source Code Pro" w:cs="宋体"/>
+          <w:color w:val="000000"/>
+          <w:kern w:val="0"/>
+          <w:sz w:val="21"/>
+          <w:szCs w:val="21"/>
+        </w:rPr>
+        <w:t>image_res</w:t>
+      </w:r>
+      <w:proofErr w:type="spellEnd"/>
+      <w:r>
+        <w:rPr>
+          <w:rFonts w:ascii="Source Code Pro" w:hAnsi="Source Code Pro" w:cs="宋体"/>
+          <w:color w:val="000000"/>
+          <w:kern w:val="0"/>
+          <w:sz w:val="21"/>
+          <w:szCs w:val="21"/>
+        </w:rPr>
+        <w:t xml:space="preserve"> = </w:t>
+      </w:r>
+      <w:proofErr w:type="spellStart"/>
+      <w:r>
+        <w:rPr>
+          <w:rFonts w:ascii="Source Code Pro" w:hAnsi="Source Code Pro" w:cs="宋体"/>
+          <w:color w:val="000000"/>
+          <w:kern w:val="0"/>
+          <w:sz w:val="21"/>
+          <w:szCs w:val="21"/>
+        </w:rPr>
+        <w:t>jpeg_</w:t>
+      </w:r>
+      <w:proofErr w:type="gramStart"/>
+      <w:r>
+        <w:rPr>
+          <w:rFonts w:ascii="Source Code Pro" w:hAnsi="Source Code Pro" w:cs="宋体"/>
+          <w:color w:val="000000"/>
+          <w:kern w:val="0"/>
+          <w:sz w:val="21"/>
+          <w:szCs w:val="21"/>
+        </w:rPr>
+        <w:t>decode</w:t>
+      </w:r>
+      <w:proofErr w:type="spellEnd"/>
+      <w:r>
+        <w:rPr>
+          <w:rFonts w:ascii="Source Code Pro" w:hAnsi="Source Code Pro" w:cs="宋体"/>
+          <w:color w:val="000000"/>
+          <w:kern w:val="0"/>
+          <w:sz w:val="21"/>
+          <w:szCs w:val="21"/>
+        </w:rPr>
+        <w:t>(</w:t>
+      </w:r>
+      <w:proofErr w:type="spellStart"/>
+      <w:proofErr w:type="gramEnd"/>
+      <w:r>
+        <w:rPr>
+          <w:rFonts w:ascii="Source Code Pro" w:hAnsi="Source Code Pro" w:cs="宋体"/>
+          <w:color w:val="000000"/>
+          <w:kern w:val="0"/>
+          <w:sz w:val="21"/>
+          <w:szCs w:val="21"/>
+        </w:rPr>
+        <w:t>dc_stream</w:t>
+      </w:r>
+      <w:proofErr w:type="spellEnd"/>
+      <w:r>
+        <w:rPr>
+          <w:rFonts w:ascii="Source Code Pro" w:hAnsi="Source Code Pro" w:cs="宋体"/>
+          <w:color w:val="000000"/>
+          <w:kern w:val="0"/>
+          <w:sz w:val="21"/>
+          <w:szCs w:val="21"/>
+        </w:rPr>
+        <w:t xml:space="preserve">, </w:t>
+      </w:r>
+      <w:proofErr w:type="spellStart"/>
+      <w:r>
+        <w:rPr>
+          <w:rFonts w:ascii="Source Code Pro" w:hAnsi="Source Code Pro" w:cs="宋体"/>
+          <w:color w:val="000000"/>
+          <w:kern w:val="0"/>
+          <w:sz w:val="21"/>
+          <w:szCs w:val="21"/>
+        </w:rPr>
+        <w:t>ac_stream</w:t>
+      </w:r>
+      <w:proofErr w:type="spellEnd"/>
+      <w:r>
+        <w:rPr>
+          <w:rFonts w:ascii="Source Code Pro" w:hAnsi="Source Code Pro" w:cs="宋体"/>
+          <w:color w:val="000000"/>
+          <w:kern w:val="0"/>
+          <w:sz w:val="21"/>
+          <w:szCs w:val="21"/>
+        </w:rPr>
+        <w:t xml:space="preserve">, </w:t>
+      </w:r>
+      <w:proofErr w:type="spellStart"/>
+      <w:r>
+        <w:rPr>
+          <w:rFonts w:ascii="Source Code Pro" w:hAnsi="Source Code Pro" w:cs="宋体"/>
+          <w:color w:val="000000"/>
+          <w:kern w:val="0"/>
+          <w:sz w:val="21"/>
+          <w:szCs w:val="21"/>
+        </w:rPr>
+        <w:t>img_height</w:t>
+      </w:r>
+      <w:proofErr w:type="spellEnd"/>
+      <w:r>
+        <w:rPr>
+          <w:rFonts w:ascii="Source Code Pro" w:hAnsi="Source Code Pro" w:cs="宋体"/>
+          <w:color w:val="000000"/>
+          <w:kern w:val="0"/>
+          <w:sz w:val="21"/>
+          <w:szCs w:val="21"/>
+        </w:rPr>
+        <w:t xml:space="preserve">, </w:t>
+      </w:r>
+      <w:proofErr w:type="spellStart"/>
+      <w:r>
+        <w:rPr>
+          <w:rFonts w:ascii="Source Code Pro" w:hAnsi="Source Code Pro" w:cs="宋体"/>
+          <w:color w:val="000000"/>
+          <w:kern w:val="0"/>
+          <w:sz w:val="21"/>
+          <w:szCs w:val="21"/>
+        </w:rPr>
+        <w:t>img_width</w:t>
+      </w:r>
+      <w:proofErr w:type="spellEnd"/>
+      <w:r>
+        <w:rPr>
+          <w:rFonts w:ascii="Source Code Pro" w:hAnsi="Source Code Pro" w:cs="宋体"/>
+          <w:color w:val="000000"/>
+          <w:kern w:val="0"/>
+          <w:sz w:val="21"/>
+          <w:szCs w:val="21"/>
+        </w:rPr>
+        <w:t>, DCTAB, ACTAB, QTAB);</w:t>
+      </w:r>
+    </w:p>
+    <w:p>
+      <w:pPr>
+        <w:widowControl/>
+        <w:shd w:val="clear" w:color="auto" w:fill="F7F7F7"/>
+        <w:spacing w:line="259" w:lineRule="atLeast"/>
+        <w:ind w:leftChars="200" w:left="480"/>
+        <w:jc w:val="left"/>
+        <w:rPr>
+          <w:rFonts w:ascii="Source Code Pro" w:hAnsi="Source Code Pro" w:cs="宋体"/>
+          <w:color w:val="000000"/>
+          <w:kern w:val="0"/>
+          <w:sz w:val="21"/>
+          <w:szCs w:val="21"/>
+        </w:rPr>
+      </w:pPr>
+      <w:proofErr w:type="spellStart"/>
+      <w:proofErr w:type="gramStart"/>
+      <w:r>
+        <w:rPr>
+          <w:rFonts w:ascii="Source Code Pro" w:hAnsi="Source Code Pro" w:cs="宋体"/>
+          <w:color w:val="000000"/>
+          <w:kern w:val="0"/>
+          <w:sz w:val="21"/>
+          <w:szCs w:val="21"/>
+        </w:rPr>
+        <w:t>disp</w:t>
+      </w:r>
+      <w:proofErr w:type="spellEnd"/>
+      <w:r>
+        <w:rPr>
+          <w:rFonts w:ascii="Source Code Pro" w:hAnsi="Source Code Pro" w:cs="宋体"/>
+          <w:color w:val="000000"/>
+          <w:kern w:val="0"/>
+          <w:sz w:val="21"/>
+          <w:szCs w:val="21"/>
+        </w:rPr>
+        <w:t>(</w:t>
+      </w:r>
+      <w:proofErr w:type="gramEnd"/>
+      <w:r>
+        <w:rPr>
+          <w:rFonts w:ascii="Source Code Pro" w:hAnsi="Source Code Pro" w:cs="宋体"/>
+          <w:color w:val="AA04F9"/>
+          <w:kern w:val="0"/>
+          <w:sz w:val="21"/>
+          <w:szCs w:val="21"/>
+        </w:rPr>
+        <w:t xml:space="preserve">"Compress ratio = " </w:t>
+      </w:r>
+      <w:r>
+        <w:rPr>
+          <w:rFonts w:ascii="Source Code Pro" w:hAnsi="Source Code Pro" w:cs="宋体"/>
+          <w:color w:val="000000"/>
+          <w:kern w:val="0"/>
+          <w:sz w:val="21"/>
+          <w:szCs w:val="21"/>
+        </w:rPr>
+        <w:t>+ (size(</w:t>
+      </w:r>
+      <w:proofErr w:type="spellStart"/>
+      <w:r>
+        <w:rPr>
+          <w:rFonts w:ascii="Source Code Pro" w:hAnsi="Source Code Pro" w:cs="宋体"/>
+          <w:color w:val="000000"/>
+          <w:kern w:val="0"/>
+          <w:sz w:val="21"/>
+          <w:szCs w:val="21"/>
+        </w:rPr>
+        <w:t>hall_gray</w:t>
+      </w:r>
+      <w:proofErr w:type="spellEnd"/>
+      <w:r>
+        <w:rPr>
+          <w:rFonts w:ascii="Source Code Pro" w:hAnsi="Source Code Pro" w:cs="宋体"/>
+          <w:color w:val="000000"/>
+          <w:kern w:val="0"/>
+          <w:sz w:val="21"/>
+          <w:szCs w:val="21"/>
+        </w:rPr>
+        <w:t>, 1) * size(</w:t>
+      </w:r>
+      <w:proofErr w:type="spellStart"/>
+      <w:r>
+        <w:rPr>
+          <w:rFonts w:ascii="Source Code Pro" w:hAnsi="Source Code Pro" w:cs="宋体"/>
+          <w:color w:val="000000"/>
+          <w:kern w:val="0"/>
+          <w:sz w:val="21"/>
+          <w:szCs w:val="21"/>
+        </w:rPr>
+        <w:t>hall_gray</w:t>
+      </w:r>
+      <w:proofErr w:type="spellEnd"/>
+      <w:r>
+        <w:rPr>
+          <w:rFonts w:ascii="Source Code Pro" w:hAnsi="Source Code Pro" w:cs="宋体"/>
+          <w:color w:val="000000"/>
+          <w:kern w:val="0"/>
+          <w:sz w:val="21"/>
+          <w:szCs w:val="21"/>
+        </w:rPr>
+        <w:t>, 2)) / ((length(</w:t>
+      </w:r>
+      <w:proofErr w:type="spellStart"/>
+      <w:r>
+        <w:rPr>
+          <w:rFonts w:ascii="Source Code Pro" w:hAnsi="Source Code Pro" w:cs="宋体"/>
+          <w:color w:val="000000"/>
+          <w:kern w:val="0"/>
+          <w:sz w:val="21"/>
+          <w:szCs w:val="21"/>
+        </w:rPr>
+        <w:t>dc_stream</w:t>
+      </w:r>
+      <w:proofErr w:type="spellEnd"/>
+      <w:r>
+        <w:rPr>
+          <w:rFonts w:ascii="Source Code Pro" w:hAnsi="Source Code Pro" w:cs="宋体"/>
+          <w:color w:val="000000"/>
+          <w:kern w:val="0"/>
+          <w:sz w:val="21"/>
+          <w:szCs w:val="21"/>
+        </w:rPr>
+        <w:t>) + length(</w:t>
+      </w:r>
+      <w:proofErr w:type="spellStart"/>
+      <w:r>
+        <w:rPr>
+          <w:rFonts w:ascii="Source Code Pro" w:hAnsi="Source Code Pro" w:cs="宋体"/>
+          <w:color w:val="000000"/>
+          <w:kern w:val="0"/>
+          <w:sz w:val="21"/>
+          <w:szCs w:val="21"/>
+        </w:rPr>
+        <w:t>ac_stream</w:t>
+      </w:r>
+      <w:proofErr w:type="spellEnd"/>
+      <w:r>
+        <w:rPr>
+          <w:rFonts w:ascii="Source Code Pro" w:hAnsi="Source Code Pro" w:cs="宋体"/>
+          <w:color w:val="000000"/>
+          <w:kern w:val="0"/>
+          <w:sz w:val="21"/>
+          <w:szCs w:val="21"/>
+        </w:rPr>
+        <w:t>)) / 8));</w:t>
+      </w:r>
+    </w:p>
+    <w:p>
+      <w:pPr>
+        <w:widowControl/>
+        <w:shd w:val="clear" w:color="auto" w:fill="F7F7F7"/>
+        <w:spacing w:line="259" w:lineRule="atLeast"/>
+        <w:ind w:leftChars="200" w:left="480"/>
+        <w:jc w:val="left"/>
+        <w:rPr>
+          <w:rFonts w:ascii="Consolas" w:hAnsi="Consolas" w:cs="宋体"/>
+          <w:color w:val="000000"/>
+          <w:kern w:val="0"/>
+          <w:sz w:val="21"/>
+          <w:szCs w:val="21"/>
+        </w:rPr>
+      </w:pPr>
+      <w:proofErr w:type="spellStart"/>
+      <w:proofErr w:type="gramStart"/>
+      <w:r>
+        <w:rPr>
+          <w:rFonts w:ascii="Source Code Pro" w:hAnsi="Source Code Pro" w:cs="宋体"/>
+          <w:color w:val="000000"/>
+          <w:kern w:val="0"/>
+          <w:sz w:val="21"/>
+          <w:szCs w:val="21"/>
+        </w:rPr>
+        <w:t>disp</w:t>
+      </w:r>
+      <w:proofErr w:type="spellEnd"/>
+      <w:r>
+        <w:rPr>
+          <w:rFonts w:ascii="Source Code Pro" w:hAnsi="Source Code Pro" w:cs="宋体"/>
+          <w:color w:val="000000"/>
+          <w:kern w:val="0"/>
+          <w:sz w:val="21"/>
+          <w:szCs w:val="21"/>
+        </w:rPr>
+        <w:t>(</w:t>
+      </w:r>
+      <w:proofErr w:type="gramEnd"/>
+      <w:r>
+        <w:rPr>
+          <w:rFonts w:ascii="Source Code Pro" w:hAnsi="Source Code Pro" w:cs="宋体"/>
+          <w:color w:val="AA04F9"/>
+          <w:kern w:val="0"/>
+          <w:sz w:val="21"/>
+          <w:szCs w:val="21"/>
+        </w:rPr>
+        <w:t xml:space="preserve">"PSNR = " </w:t>
+      </w:r>
+      <w:r>
+        <w:rPr>
+          <w:rFonts w:ascii="Source Code Pro" w:hAnsi="Source Code Pro" w:cs="宋体"/>
+          <w:color w:val="000000"/>
+          <w:kern w:val="0"/>
+          <w:sz w:val="21"/>
+          <w:szCs w:val="21"/>
+        </w:rPr>
+        <w:t xml:space="preserve">+ </w:t>
+      </w:r>
+      <w:proofErr w:type="spellStart"/>
+      <w:r>
+        <w:rPr>
+          <w:rFonts w:ascii="Source Code Pro" w:hAnsi="Source Code Pro" w:cs="宋体"/>
+          <w:color w:val="000000"/>
+          <w:kern w:val="0"/>
+          <w:sz w:val="21"/>
+          <w:szCs w:val="21"/>
+        </w:rPr>
+        <w:t>mypsnr</w:t>
+      </w:r>
+      <w:proofErr w:type="spellEnd"/>
+      <w:r>
+        <w:rPr>
+          <w:rFonts w:ascii="Source Code Pro" w:hAnsi="Source Code Pro" w:cs="宋体"/>
+          <w:color w:val="000000"/>
+          <w:kern w:val="0"/>
+          <w:sz w:val="21"/>
+          <w:szCs w:val="21"/>
+        </w:rPr>
+        <w:t>(</w:t>
+      </w:r>
+      <w:proofErr w:type="spellStart"/>
+      <w:r>
+        <w:rPr>
+          <w:rFonts w:ascii="Source Code Pro" w:hAnsi="Source Code Pro" w:cs="宋体"/>
+          <w:color w:val="000000"/>
+          <w:kern w:val="0"/>
+          <w:sz w:val="21"/>
+          <w:szCs w:val="21"/>
+        </w:rPr>
+        <w:t>hall_gray</w:t>
+      </w:r>
+      <w:proofErr w:type="spellEnd"/>
+      <w:r>
+        <w:rPr>
+          <w:rFonts w:ascii="Source Code Pro" w:hAnsi="Source Code Pro" w:cs="宋体"/>
+          <w:color w:val="000000"/>
+          <w:kern w:val="0"/>
+          <w:sz w:val="21"/>
+          <w:szCs w:val="21"/>
+        </w:rPr>
+        <w:t xml:space="preserve">, </w:t>
+      </w:r>
+      <w:proofErr w:type="spellStart"/>
+      <w:r>
+        <w:rPr>
+          <w:rFonts w:ascii="Source Code Pro" w:hAnsi="Source Code Pro" w:cs="宋体"/>
+          <w:color w:val="000000"/>
+          <w:kern w:val="0"/>
+          <w:sz w:val="21"/>
+          <w:szCs w:val="21"/>
+        </w:rPr>
+        <w:t>image_res</w:t>
+      </w:r>
+      <w:proofErr w:type="spellEnd"/>
+      <w:r>
+        <w:rPr>
+          <w:rFonts w:ascii="Source Code Pro" w:hAnsi="Source Code Pro" w:cs="宋体"/>
+          <w:color w:val="000000"/>
+          <w:kern w:val="0"/>
+          <w:sz w:val="21"/>
+          <w:szCs w:val="21"/>
+        </w:rPr>
+        <w:t>));</w:t>
+      </w:r>
+    </w:p>
+    <w:p>
+      <w:pPr>
+        <w:spacing w:line="360" w:lineRule="auto"/>
+        <w:ind w:firstLineChars="200" w:firstLine="480"/>
+        <w:rPr>
+          <w:rFonts w:hint="eastAsia"/>
+          <w:color w:val="000000"/>
+          <w:kern w:val="0"/>
+          <w:szCs w:val="24"/>
+        </w:rPr>
+      </w:pPr>
+    </w:p>
+    <w:p>
+      <w:pPr>
+        <w:spacing w:line="360" w:lineRule="auto"/>
+        <w:ind w:firstLineChars="200" w:firstLine="480"/>
+        <w:rPr>
+          <w:rFonts w:hint="eastAsia"/>
+          <w:color w:val="000000"/>
+          <w:kern w:val="0"/>
+          <w:szCs w:val="24"/>
+        </w:rPr>
+      </w:pPr>
+      <w:r>
+        <w:rPr>
+          <w:rFonts w:hint="eastAsia"/>
+          <w:color w:val="000000"/>
+          <w:kern w:val="0"/>
+          <w:szCs w:val="24"/>
+        </w:rPr>
+        <w:t>得到结果：</w:t>
+      </w:r>
+    </w:p>
+    <w:p>
+      <w:pPr>
+        <w:spacing w:line="360" w:lineRule="auto"/>
+        <w:jc w:val="center"/>
+        <w:rPr>
+          <w:rFonts w:hint="eastAsia"/>
+          <w:color w:val="000000"/>
+          <w:kern w:val="0"/>
+          <w:szCs w:val="24"/>
+        </w:rPr>
+      </w:pPr>
+      <w:r>
+        <w:rPr>
+          <w:noProof/>
+        </w:rPr>
+        <w:drawing>
+          <wp:inline distT="0" distB="0" distL="0" distR="0" wp14:anchorId="53048048" wp14:editId="43B1C435">
+            <wp:extent cx="1513114" cy="693108"/>
+            <wp:effectExtent l="0" t="0" r="0" b="0"/>
+            <wp:docPr id="14" name="图片 14"/>
+            <wp:cNvGraphicFramePr>
+              <a:graphicFrameLocks xmlns:a="http://schemas.openxmlformats.org/drawingml/2006/main" noChangeAspect="1"/>
+            </wp:cNvGraphicFramePr>
+            <a:graphic xmlns:a="http://schemas.openxmlformats.org/drawingml/2006/main">
+              <a:graphicData uri="http://schemas.openxmlformats.org/drawingml/2006/picture">
+                <pic:pic xmlns:pic="http://schemas.openxmlformats.org/drawingml/2006/picture">
+                  <pic:nvPicPr>
+                    <pic:cNvPr id="1" name=""/>
+                    <pic:cNvPicPr/>
+                  </pic:nvPicPr>
+                  <pic:blipFill rotWithShape="1">
+                    <a:blip r:embed="rId28"/>
+                    <a:srcRect l="21782" t="38101" r="63366" b="49218"/>
+                    <a:stretch/>
+                  </pic:blipFill>
+                  <pic:spPr bwMode="auto">
+                    <a:xfrm>
+                      <a:off x="0" y="0"/>
+                      <a:ext cx="1569807" cy="719077"/>
+                    </a:xfrm>
+                    <a:prstGeom prst="rect">
+                      <a:avLst/>
+                    </a:prstGeom>
+                    <a:ln>
+                      <a:noFill/>
+                    </a:ln>
+                    <a:extLst>
+                      <a:ext uri="{53640926-AAD7-44D8-BBD7-CCE9431645EC}">
+                        <a14:shadowObscured xmlns:a14="http://schemas.microsoft.com/office/drawing/2010/main"/>
+                      </a:ext>
+                    </a:extLst>
+                  </pic:spPr>
+                </pic:pic>
+              </a:graphicData>
+            </a:graphic>
+          </wp:inline>
+        </w:drawing>
+      </w:r>
+    </w:p>
+    <w:p>
+      <w:pPr>
+        <w:spacing w:line="360" w:lineRule="auto"/>
+        <w:ind w:firstLineChars="200" w:firstLine="480"/>
+        <w:rPr>
+          <w:color w:val="000000"/>
+          <w:kern w:val="0"/>
+          <w:szCs w:val="24"/>
+        </w:rPr>
+      </w:pPr>
+      <w:r>
+        <w:rPr>
+          <w:rFonts w:hint="eastAsia"/>
+          <w:color w:val="000000"/>
+          <w:kern w:val="0"/>
+          <w:szCs w:val="24"/>
+        </w:rPr>
+        <w:lastRenderedPageBreak/>
+        <w:t>因此可以看到，</w:t>
+      </w:r>
+      <w:r>
+        <w:rPr>
+          <w:rFonts w:hint="eastAsia"/>
+          <w:color w:val="000000"/>
+          <w:kern w:val="0"/>
+          <w:szCs w:val="24"/>
+        </w:rPr>
+        <w:t>压缩比</w:t>
+      </w:r>
+      <w:r>
+        <w:rPr>
+          <w:rFonts w:hint="eastAsia"/>
+          <w:color w:val="000000"/>
+          <w:kern w:val="0"/>
+          <w:szCs w:val="24"/>
+        </w:rPr>
+        <w:t>约为</w:t>
+      </w:r>
+      <w:r>
+        <w:rPr>
+          <w:rFonts w:hint="eastAsia"/>
+          <w:color w:val="000000"/>
+          <w:kern w:val="0"/>
+          <w:szCs w:val="24"/>
+        </w:rPr>
+        <w:t>4</w:t>
+      </w:r>
+      <w:r>
+        <w:rPr>
+          <w:color w:val="000000"/>
+          <w:kern w:val="0"/>
+          <w:szCs w:val="24"/>
+        </w:rPr>
+        <w:t>.4097</w:t>
+      </w:r>
+      <w:r>
+        <w:rPr>
+          <w:rFonts w:hint="eastAsia"/>
+          <w:color w:val="000000"/>
+          <w:kern w:val="0"/>
+          <w:szCs w:val="24"/>
+        </w:rPr>
+        <w:t>，略有降低</w:t>
+      </w:r>
+      <w:r>
+        <w:rPr>
+          <w:rFonts w:hint="eastAsia"/>
+          <w:color w:val="000000"/>
+          <w:kern w:val="0"/>
+          <w:szCs w:val="24"/>
+        </w:rPr>
+        <w:t>，而</w:t>
+      </w:r>
+      <w:r>
+        <w:rPr>
+          <w:rFonts w:hint="eastAsia"/>
+          <w:color w:val="000000"/>
+          <w:kern w:val="0"/>
+          <w:szCs w:val="24"/>
+        </w:rPr>
+        <w:t>P</w:t>
+      </w:r>
+      <w:r>
+        <w:rPr>
+          <w:color w:val="000000"/>
+          <w:kern w:val="0"/>
+          <w:szCs w:val="24"/>
+        </w:rPr>
+        <w:t>SNR</w:t>
+      </w:r>
+      <w:r>
+        <w:rPr>
+          <w:rFonts w:hint="eastAsia"/>
+          <w:color w:val="000000"/>
+          <w:kern w:val="0"/>
+          <w:szCs w:val="24"/>
+        </w:rPr>
+        <w:t>为</w:t>
+      </w:r>
+      <w:r>
+        <w:rPr>
+          <w:rFonts w:hint="eastAsia"/>
+          <w:color w:val="000000"/>
+          <w:kern w:val="0"/>
+          <w:szCs w:val="24"/>
+        </w:rPr>
+        <w:t>3</w:t>
+      </w:r>
+      <w:r>
+        <w:rPr>
+          <w:color w:val="000000"/>
+          <w:kern w:val="0"/>
+          <w:szCs w:val="24"/>
+        </w:rPr>
+        <w:t>4.2067</w:t>
+      </w:r>
+      <w:r>
+        <w:rPr>
+          <w:rFonts w:hint="eastAsia"/>
+          <w:color w:val="000000"/>
+          <w:kern w:val="0"/>
+          <w:szCs w:val="24"/>
+        </w:rPr>
+        <w:t>，略有升高。</w:t>
+      </w:r>
+      <w:r>
+        <w:rPr>
+          <w:rFonts w:hint="eastAsia"/>
+          <w:color w:val="000000"/>
+          <w:kern w:val="0"/>
+          <w:szCs w:val="24"/>
+        </w:rPr>
+        <w:t>推测其原因，因为量化步长缩短</w:t>
+      </w:r>
+      <w:r>
+        <w:rPr>
+          <w:rFonts w:hint="eastAsia"/>
+          <w:color w:val="000000"/>
+          <w:kern w:val="0"/>
+          <w:szCs w:val="24"/>
+        </w:rPr>
+        <w:t>，使得</w:t>
+      </w:r>
+      <w:r>
+        <w:rPr>
+          <w:rFonts w:hint="eastAsia"/>
+          <w:color w:val="000000"/>
+          <w:kern w:val="0"/>
+          <w:szCs w:val="24"/>
+        </w:rPr>
+        <w:t>高频信息损失更少，因此</w:t>
+      </w:r>
+      <w:r>
+        <w:rPr>
+          <w:rFonts w:hint="eastAsia"/>
+          <w:color w:val="000000"/>
+          <w:kern w:val="0"/>
+          <w:szCs w:val="24"/>
+        </w:rPr>
+        <w:t>P</w:t>
+      </w:r>
+      <w:r>
+        <w:rPr>
+          <w:color w:val="000000"/>
+          <w:kern w:val="0"/>
+          <w:szCs w:val="24"/>
+        </w:rPr>
+        <w:t>SNR</w:t>
+      </w:r>
+      <w:r>
+        <w:rPr>
+          <w:rFonts w:hint="eastAsia"/>
+          <w:color w:val="000000"/>
+          <w:kern w:val="0"/>
+          <w:szCs w:val="24"/>
+        </w:rPr>
+        <w:t>升高</w:t>
+      </w:r>
+      <w:r>
+        <w:rPr>
+          <w:rFonts w:hint="eastAsia"/>
+          <w:color w:val="000000"/>
+          <w:kern w:val="0"/>
+          <w:szCs w:val="24"/>
+        </w:rPr>
+        <w:t>；而量化步长缩短导致得到的量化值</w:t>
+      </w:r>
+      <w:r>
+        <w:rPr>
+          <w:rFonts w:hint="eastAsia"/>
+          <w:color w:val="000000"/>
+          <w:kern w:val="0"/>
+          <w:szCs w:val="24"/>
+        </w:rPr>
+        <w:t>增大，因此</w:t>
+      </w:r>
+      <w:r>
+        <w:rPr>
+          <w:rFonts w:hint="eastAsia"/>
+          <w:color w:val="000000"/>
+          <w:kern w:val="0"/>
+          <w:szCs w:val="24"/>
+        </w:rPr>
+        <w:t>编码结果的长度变长，减低压缩比。</w:t>
+      </w:r>
+    </w:p>
+    <w:p>
+      <w:pPr>
+        <w:spacing w:line="360" w:lineRule="auto"/>
+        <w:ind w:firstLineChars="200" w:firstLine="480"/>
+        <w:rPr>
+          <w:color w:val="000000"/>
+          <w:kern w:val="0"/>
+          <w:szCs w:val="24"/>
+        </w:rPr>
+      </w:pPr>
+      <w:r>
+        <w:rPr>
+          <w:rFonts w:hint="eastAsia"/>
+          <w:color w:val="000000"/>
+          <w:kern w:val="0"/>
+          <w:szCs w:val="24"/>
+        </w:rPr>
+        <w:t>绘制图片得到：</w:t>
+      </w:r>
+    </w:p>
+    <w:p>
+      <w:pPr>
+        <w:spacing w:line="360" w:lineRule="auto"/>
+        <w:ind w:firstLineChars="200" w:firstLine="480"/>
+        <w:rPr>
+          <w:color w:val="000000"/>
+          <w:kern w:val="0"/>
+          <w:szCs w:val="24"/>
+        </w:rPr>
+      </w:pPr>
+    </w:p>
+    <w:p>
+      <w:pPr>
+        <w:spacing w:line="360" w:lineRule="auto"/>
+        <w:jc w:val="center"/>
+        <w:rPr>
+          <w:rFonts w:hint="eastAsia"/>
+          <w:color w:val="000000"/>
+          <w:kern w:val="0"/>
+          <w:szCs w:val="24"/>
+        </w:rPr>
+      </w:pPr>
+      <w:r>
+        <w:rPr>
+          <w:noProof/>
+        </w:rPr>
+        <w:drawing>
+          <wp:inline distT="0" distB="0" distL="0" distR="0" wp14:anchorId="2315CDF4" wp14:editId="45C96510">
+            <wp:extent cx="4430485" cy="1501677"/>
+            <wp:effectExtent l="0" t="0" r="0" b="3810"/>
+            <wp:docPr id="15" name="图片 15"/>
+            <wp:cNvGraphicFramePr>
+              <a:graphicFrameLocks xmlns:a="http://schemas.openxmlformats.org/drawingml/2006/main" noChangeAspect="1"/>
+            </wp:cNvGraphicFramePr>
+            <a:graphic xmlns:a="http://schemas.openxmlformats.org/drawingml/2006/main">
+              <a:graphicData uri="http://schemas.openxmlformats.org/drawingml/2006/picture">
+                <pic:pic xmlns:pic="http://schemas.openxmlformats.org/drawingml/2006/picture">
+                  <pic:nvPicPr>
+                    <pic:cNvPr id="0" name="Picture 3"/>
+                    <pic:cNvPicPr>
+                      <a:picLocks noChangeAspect="1" noChangeArrowheads="1"/>
+                    </pic:cNvPicPr>
+                  </pic:nvPicPr>
+                  <pic:blipFill rotWithShape="1">
+                    <a:blip r:embed="rId29" cstate="print">
+                      <a:extLst>
+                        <a:ext uri="{28A0092B-C50C-407E-A947-70E740481C1C}">
+                          <a14:useLocalDpi xmlns:a14="http://schemas.microsoft.com/office/drawing/2010/main" val="0"/>
+                        </a:ext>
+                      </a:extLst>
+                    </a:blip>
+                    <a:srcRect l="9394" t="18817" r="6563" b="22822"/>
+                    <a:stretch/>
+                  </pic:blipFill>
+                  <pic:spPr bwMode="auto">
+                    <a:xfrm>
+                      <a:off x="0" y="0"/>
+                      <a:ext cx="4432647" cy="1502410"/>
+                    </a:xfrm>
+                    <a:prstGeom prst="rect">
+                      <a:avLst/>
+                    </a:prstGeom>
+                    <a:noFill/>
+                    <a:ln>
+                      <a:noFill/>
+                    </a:ln>
+                    <a:extLst>
+                      <a:ext uri="{53640926-AAD7-44D8-BBD7-CCE9431645EC}">
+                        <a14:shadowObscured xmlns:a14="http://schemas.microsoft.com/office/drawing/2010/main"/>
+                      </a:ext>
+                    </a:extLst>
+                  </pic:spPr>
+                </pic:pic>
+              </a:graphicData>
+            </a:graphic>
+          </wp:inline>
+        </w:drawing>
+      </w:r>
+    </w:p>
+    <w:p>
+      <w:pPr>
+        <w:spacing w:line="360" w:lineRule="auto"/>
+        <w:ind w:firstLineChars="200" w:firstLine="480"/>
+        <w:rPr>
+          <w:color w:val="000000"/>
+          <w:kern w:val="0"/>
+          <w:szCs w:val="24"/>
+        </w:rPr>
+      </w:pPr>
+    </w:p>
+    <w:p>
+      <w:pPr>
+        <w:spacing w:line="360" w:lineRule="auto"/>
+        <w:ind w:firstLineChars="200" w:firstLine="480"/>
+        <w:rPr>
+          <w:rFonts w:hint="eastAsia"/>
+          <w:color w:val="000000"/>
+          <w:kern w:val="0"/>
+          <w:szCs w:val="24"/>
+        </w:rPr>
+      </w:pPr>
+      <w:r>
+        <w:rPr>
+          <w:rFonts w:hint="eastAsia"/>
+          <w:color w:val="000000"/>
+          <w:kern w:val="0"/>
+          <w:szCs w:val="24"/>
+        </w:rPr>
+        <w:t>可以看到，图片质量与</w:t>
+      </w:r>
+      <w:r>
+        <w:rPr>
+          <w:rFonts w:hint="eastAsia"/>
+          <w:color w:val="000000"/>
+          <w:kern w:val="0"/>
+          <w:szCs w:val="24"/>
+        </w:rPr>
+        <w:t>没有将量化步长除以</w:t>
+      </w:r>
+      <w:r>
+        <w:rPr>
+          <w:rFonts w:hint="eastAsia"/>
+          <w:color w:val="000000"/>
+          <w:kern w:val="0"/>
+          <w:szCs w:val="24"/>
+        </w:rPr>
+        <w:t>2</w:t>
+      </w:r>
+      <w:r>
+        <w:rPr>
+          <w:rFonts w:hint="eastAsia"/>
+          <w:color w:val="000000"/>
+          <w:kern w:val="0"/>
+          <w:szCs w:val="24"/>
+        </w:rPr>
+        <w:t>的时候相比</w:t>
+      </w:r>
+      <w:r>
+        <w:rPr>
+          <w:rFonts w:hint="eastAsia"/>
+          <w:color w:val="000000"/>
+          <w:kern w:val="0"/>
+          <w:szCs w:val="24"/>
+        </w:rPr>
+        <w:t>，</w:t>
+      </w:r>
+      <w:r>
+        <w:rPr>
+          <w:rFonts w:hint="eastAsia"/>
+          <w:color w:val="000000"/>
+          <w:kern w:val="0"/>
+          <w:szCs w:val="24"/>
+        </w:rPr>
+        <w:t>可能</w:t>
+      </w:r>
+      <w:r>
+        <w:rPr>
+          <w:rFonts w:hint="eastAsia"/>
+          <w:color w:val="000000"/>
+          <w:kern w:val="0"/>
+          <w:szCs w:val="24"/>
+        </w:rPr>
+        <w:t>略有提高，但是变化</w:t>
+      </w:r>
+      <w:r>
+        <w:rPr>
+          <w:rFonts w:hint="eastAsia"/>
+          <w:color w:val="000000"/>
+          <w:kern w:val="0"/>
+          <w:szCs w:val="24"/>
+        </w:rPr>
+        <w:t>不是很大，</w:t>
+      </w:r>
+      <w:r>
+        <w:rPr>
+          <w:rFonts w:hint="eastAsia"/>
+          <w:color w:val="000000"/>
+          <w:kern w:val="0"/>
+          <w:szCs w:val="24"/>
+        </w:rPr>
+        <w:t>和之前的效果</w:t>
+      </w:r>
+      <w:r>
+        <w:rPr>
+          <w:rFonts w:hint="eastAsia"/>
+          <w:color w:val="000000"/>
+          <w:kern w:val="0"/>
+          <w:szCs w:val="24"/>
+        </w:rPr>
+        <w:t>难以</w:t>
+      </w:r>
+      <w:r>
+        <w:rPr>
+          <w:rFonts w:hint="eastAsia"/>
+          <w:color w:val="000000"/>
+          <w:kern w:val="0"/>
+          <w:szCs w:val="24"/>
+        </w:rPr>
+        <w:t>用肉眼</w:t>
+      </w:r>
+      <w:bookmarkStart w:id="0" w:name="_GoBack"/>
+      <w:bookmarkEnd w:id="0"/>
+      <w:r>
+        <w:rPr>
+          <w:rFonts w:hint="eastAsia"/>
+          <w:color w:val="000000"/>
+          <w:kern w:val="0"/>
+          <w:szCs w:val="24"/>
+        </w:rPr>
+        <w:t>分辨</w:t>
+      </w:r>
+      <w:r>
+        <w:rPr>
+          <w:rFonts w:hint="eastAsia"/>
+          <w:color w:val="000000"/>
+          <w:kern w:val="0"/>
+          <w:szCs w:val="24"/>
+        </w:rPr>
+        <w:t>。</w:t>
+      </w:r>
+    </w:p>
+    <w:p>
+      <w:pPr>
+        <w:spacing w:line="360" w:lineRule="auto"/>
+        <w:ind w:firstLineChars="200" w:firstLine="480"/>
+        <w:rPr>
+          <w:rFonts w:hint="eastAsia"/>
+          <w:color w:val="000000"/>
+          <w:kern w:val="0"/>
+          <w:szCs w:val="24"/>
+        </w:rPr>
+      </w:pPr>
     </w:p>
     <w:sectPr>
-      <w:headerReference w:type="default" r:id="rId28"/>
-      <w:footerReference w:type="default" r:id="rId29"/>
+      <w:headerReference w:type="default" r:id="rId30"/>
+      <w:footerReference w:type="default" r:id="rId31"/>
       <w:footnotePr>
         <w:numFmt w:val="decimalEnclosedCircleChinese"/>
         <w:numRestart w:val="eachPage"/>
@@ -27723,6 +29269,23 @@
       <w:effect w:val="none"/>
     </w:rPr>
   </w:style>
+  <w:style w:type="character" w:customStyle="1" w:styleId="sc81847af0">
+    <w:name w:val="sc81847af0"/>
+    <w:basedOn w:val="a0"/>
+    <w:rsid w:val="0078220B"/>
+  </w:style>
+  <w:style w:type="character" w:customStyle="1" w:styleId="sc81847af41">
+    <w:name w:val="sc81847af41"/>
+    <w:basedOn w:val="a0"/>
+    <w:rsid w:val="0078220B"/>
+    <w:rPr>
+      <w:strike w:val="0"/>
+      <w:dstrike w:val="0"/>
+      <w:color w:val="AA04F9"/>
+      <w:u w:val="none"/>
+      <w:effect w:val="none"/>
+    </w:rPr>
+  </w:style>
 </w:styles>
 </file>
 
@@ -28026,7 +29589,7 @@
 </file>
 
 <file path=customXml/itemProps1.xml><?xml version="1.0" encoding="utf-8"?>
-<ds:datastoreItem xmlns:ds="http://schemas.openxmlformats.org/officeDocument/2006/customXml" ds:itemID="{F564DDB1-5FB1-46AA-88B3-59CAEAEC3A7B}">
+<ds:datastoreItem xmlns:ds="http://schemas.openxmlformats.org/officeDocument/2006/customXml" ds:itemID="{38A31AD3-767F-48EE-BF24-3A9FB95B4802}">
   <ds:schemaRefs>
     <ds:schemaRef ds:uri="http://schemas.openxmlformats.org/officeDocument/2006/bibliography"/>
   </ds:schemaRefs>

</xml_diff>

<commit_message>
feat(image): Finish Chapter 2
</commit_message>
<xml_diff>
--- a/image/docs/assets/report.docx
+++ b/image/docs/assets/report.docx
@@ -25665,6 +25665,14 @@
       </w:r>
       <w:r>
         <w:rPr>
+          <w:color w:val="000000"/>
+          <w:kern w:val="0"/>
+          <w:szCs w:val="24"/>
+        </w:rPr>
+        <w:t xml:space="preserve"> dB</w:t>
+      </w:r>
+      <w:r>
+        <w:rPr>
           <w:rFonts w:hint="eastAsia"/>
           <w:color w:val="000000"/>
           <w:kern w:val="0"/>
@@ -25868,7 +25876,6 @@
         <w:spacing w:line="360" w:lineRule="auto"/>
         <w:ind w:firstLineChars="200" w:firstLine="480"/>
         <w:rPr>
-          <w:rFonts w:hint="eastAsia"/>
           <w:color w:val="000000"/>
           <w:kern w:val="0"/>
           <w:szCs w:val="24"/>
@@ -25946,14 +25953,25 @@
         </w:rPr>
         <w:t>不是很大，</w:t>
       </w:r>
-      <w:r>
-        <w:rPr>
-          <w:rFonts w:hint="eastAsia"/>
-          <w:color w:val="000000"/>
-          <w:kern w:val="0"/>
-          <w:szCs w:val="24"/>
-        </w:rPr>
-        <w:t>和之前的效果</w:t>
+      <w:proofErr w:type="gramStart"/>
+      <w:r>
+        <w:rPr>
+          <w:rFonts w:hint="eastAsia"/>
+          <w:color w:val="000000"/>
+          <w:kern w:val="0"/>
+          <w:szCs w:val="24"/>
+        </w:rPr>
+        <w:t>和之前</w:t>
+      </w:r>
+      <w:proofErr w:type="gramEnd"/>
+      <w:r>
+        <w:rPr>
+          <w:rFonts w:hint="eastAsia"/>
+          <w:color w:val="000000"/>
+          <w:kern w:val="0"/>
+          <w:szCs w:val="24"/>
+        </w:rPr>
+        <w:t>的效果</w:t>
       </w:r>
       <w:r>
         <w:rPr>
@@ -25972,6 +25990,639 @@
           <w:szCs w:val="24"/>
         </w:rPr>
         <w:t>用肉眼</w:t>
+      </w:r>
+      <w:r>
+        <w:rPr>
+          <w:rFonts w:hint="eastAsia"/>
+          <w:color w:val="000000"/>
+          <w:kern w:val="0"/>
+          <w:szCs w:val="24"/>
+        </w:rPr>
+        <w:t>分辨</w:t>
+      </w:r>
+      <w:r>
+        <w:rPr>
+          <w:rFonts w:hint="eastAsia"/>
+          <w:color w:val="000000"/>
+          <w:kern w:val="0"/>
+          <w:szCs w:val="24"/>
+        </w:rPr>
+        <w:t>。</w:t>
+      </w:r>
+    </w:p>
+    <w:p>
+      <w:pPr>
+        <w:spacing w:line="360" w:lineRule="auto"/>
+        <w:ind w:firstLineChars="200" w:firstLine="480"/>
+        <w:rPr>
+          <w:rFonts w:hint="eastAsia"/>
+          <w:color w:val="000000"/>
+          <w:kern w:val="0"/>
+          <w:szCs w:val="24"/>
+        </w:rPr>
+      </w:pPr>
+      <w:r>
+        <w:rPr>
+          <w:rFonts w:hint="eastAsia"/>
+          <w:color w:val="000000"/>
+          <w:kern w:val="0"/>
+          <w:szCs w:val="24"/>
+        </w:rPr>
+        <w:t>本问题的完整代码位于文件</w:t>
+      </w:r>
+      <w:r>
+        <w:rPr>
+          <w:color w:val="000000"/>
+          <w:kern w:val="0"/>
+          <w:szCs w:val="24"/>
+        </w:rPr>
+        <w:t>hw_3_2_4_1</w:t>
+      </w:r>
+      <w:r>
+        <w:rPr>
+          <w:color w:val="000000"/>
+          <w:kern w:val="0"/>
+          <w:szCs w:val="24"/>
+        </w:rPr>
+        <w:t>2</w:t>
+      </w:r>
+      <w:r>
+        <w:rPr>
+          <w:color w:val="000000"/>
+          <w:kern w:val="0"/>
+          <w:szCs w:val="24"/>
+        </w:rPr>
+        <w:t>.m</w:t>
+      </w:r>
+      <w:r>
+        <w:rPr>
+          <w:rFonts w:hint="eastAsia"/>
+          <w:color w:val="000000"/>
+          <w:kern w:val="0"/>
+          <w:szCs w:val="24"/>
+        </w:rPr>
+        <w:t>中。</w:t>
+      </w:r>
+    </w:p>
+    <w:p>
+      <w:pPr>
+        <w:pStyle w:val="3"/>
+        <w:numPr>
+          <w:ilvl w:val="0"/>
+          <w:numId w:val="15"/>
+        </w:numPr>
+      </w:pPr>
+      <w:r>
+        <w:rPr>
+          <w:rFonts w:hint="eastAsia"/>
+        </w:rPr>
+        <w:t>处理雪花图像</w:t>
+      </w:r>
+    </w:p>
+    <w:p>
+      <w:pPr>
+        <w:spacing w:line="360" w:lineRule="auto"/>
+        <w:ind w:firstLineChars="200" w:firstLine="480"/>
+        <w:rPr>
+          <w:rFonts w:hint="eastAsia"/>
+          <w:color w:val="000000"/>
+          <w:kern w:val="0"/>
+          <w:szCs w:val="24"/>
+        </w:rPr>
+      </w:pPr>
+      <w:r>
+        <w:rPr>
+          <w:rFonts w:hint="eastAsia"/>
+          <w:color w:val="000000"/>
+          <w:kern w:val="0"/>
+          <w:szCs w:val="24"/>
+        </w:rPr>
+        <w:t>将</w:t>
+      </w:r>
+      <w:r>
+        <w:rPr>
+          <w:rFonts w:hint="eastAsia"/>
+          <w:color w:val="000000"/>
+          <w:kern w:val="0"/>
+          <w:szCs w:val="24"/>
+        </w:rPr>
+        <w:t>输入图片变成雪花图像</w:t>
+      </w:r>
+      <w:r>
+        <w:rPr>
+          <w:rFonts w:hint="eastAsia"/>
+          <w:color w:val="000000"/>
+          <w:kern w:val="0"/>
+          <w:szCs w:val="24"/>
+        </w:rPr>
+        <w:t>，得到的图片如下图：</w:t>
+      </w:r>
+    </w:p>
+    <w:p>
+      <w:pPr>
+        <w:spacing w:line="360" w:lineRule="auto"/>
+        <w:ind w:firstLineChars="200" w:firstLine="480"/>
+        <w:rPr>
+          <w:color w:val="000000"/>
+          <w:kern w:val="0"/>
+          <w:szCs w:val="24"/>
+        </w:rPr>
+      </w:pPr>
+    </w:p>
+    <w:p>
+      <w:pPr>
+        <w:spacing w:line="360" w:lineRule="auto"/>
+        <w:jc w:val="center"/>
+        <w:rPr>
+          <w:rFonts w:hint="eastAsia"/>
+          <w:color w:val="000000"/>
+          <w:kern w:val="0"/>
+          <w:szCs w:val="24"/>
+        </w:rPr>
+      </w:pPr>
+      <w:r>
+        <w:rPr>
+          <w:noProof/>
+        </w:rPr>
+        <w:drawing>
+          <wp:inline distT="0" distB="0" distL="0" distR="0" wp14:anchorId="15AFAF61" wp14:editId="1FAA0727">
+            <wp:extent cx="4514532" cy="1742963"/>
+            <wp:effectExtent l="0" t="0" r="635" b="0"/>
+            <wp:docPr id="17" name="图片 17"/>
+            <wp:cNvGraphicFramePr>
+              <a:graphicFrameLocks xmlns:a="http://schemas.openxmlformats.org/drawingml/2006/main" noChangeAspect="1"/>
+            </wp:cNvGraphicFramePr>
+            <a:graphic xmlns:a="http://schemas.openxmlformats.org/drawingml/2006/main">
+              <a:graphicData uri="http://schemas.openxmlformats.org/drawingml/2006/picture">
+                <pic:pic xmlns:pic="http://schemas.openxmlformats.org/drawingml/2006/picture">
+                  <pic:nvPicPr>
+                    <pic:cNvPr id="0" name="Picture 7"/>
+                    <pic:cNvPicPr>
+                      <a:picLocks noChangeAspect="1" noChangeArrowheads="1"/>
+                    </pic:cNvPicPr>
+                  </pic:nvPicPr>
+                  <pic:blipFill rotWithShape="1">
+                    <a:blip r:embed="rId30" cstate="print">
+                      <a:extLst>
+                        <a:ext uri="{28A0092B-C50C-407E-A947-70E740481C1C}">
+                          <a14:useLocalDpi xmlns:a14="http://schemas.microsoft.com/office/drawing/2010/main" val="0"/>
+                        </a:ext>
+                      </a:extLst>
+                    </a:blip>
+                    <a:srcRect l="8220" t="13879" r="6150" b="18378"/>
+                    <a:stretch/>
+                  </pic:blipFill>
+                  <pic:spPr bwMode="auto">
+                    <a:xfrm>
+                      <a:off x="0" y="0"/>
+                      <a:ext cx="4516454" cy="1743705"/>
+                    </a:xfrm>
+                    <a:prstGeom prst="rect">
+                      <a:avLst/>
+                    </a:prstGeom>
+                    <a:noFill/>
+                    <a:ln>
+                      <a:noFill/>
+                    </a:ln>
+                    <a:extLst>
+                      <a:ext uri="{53640926-AAD7-44D8-BBD7-CCE9431645EC}">
+                        <a14:shadowObscured xmlns:a14="http://schemas.microsoft.com/office/drawing/2010/main"/>
+                      </a:ext>
+                    </a:extLst>
+                  </pic:spPr>
+                </pic:pic>
+              </a:graphicData>
+            </a:graphic>
+          </wp:inline>
+        </w:drawing>
+      </w:r>
+    </w:p>
+    <w:p>
+      <w:pPr>
+        <w:spacing w:line="360" w:lineRule="auto"/>
+        <w:ind w:firstLineChars="200" w:firstLine="480"/>
+        <w:rPr>
+          <w:color w:val="000000"/>
+          <w:kern w:val="0"/>
+          <w:szCs w:val="24"/>
+        </w:rPr>
+      </w:pPr>
+    </w:p>
+    <w:p>
+      <w:pPr>
+        <w:spacing w:line="360" w:lineRule="auto"/>
+        <w:ind w:firstLineChars="200" w:firstLine="480"/>
+        <w:rPr>
+          <w:color w:val="000000"/>
+          <w:kern w:val="0"/>
+          <w:szCs w:val="24"/>
+        </w:rPr>
+      </w:pPr>
+      <w:r>
+        <w:rPr>
+          <w:rFonts w:hint="eastAsia"/>
+          <w:color w:val="000000"/>
+          <w:kern w:val="0"/>
+          <w:szCs w:val="24"/>
+        </w:rPr>
+        <w:t>压缩比和</w:t>
+      </w:r>
+      <w:r>
+        <w:rPr>
+          <w:rFonts w:hint="eastAsia"/>
+          <w:color w:val="000000"/>
+          <w:kern w:val="0"/>
+          <w:szCs w:val="24"/>
+        </w:rPr>
+        <w:t>P</w:t>
+      </w:r>
+      <w:r>
+        <w:rPr>
+          <w:color w:val="000000"/>
+          <w:kern w:val="0"/>
+          <w:szCs w:val="24"/>
+        </w:rPr>
+        <w:t>SNR</w:t>
+      </w:r>
+      <w:r>
+        <w:rPr>
+          <w:rFonts w:hint="eastAsia"/>
+          <w:color w:val="000000"/>
+          <w:kern w:val="0"/>
+          <w:szCs w:val="24"/>
+        </w:rPr>
+        <w:t>分别为：</w:t>
+      </w:r>
+    </w:p>
+    <w:p>
+      <w:pPr>
+        <w:spacing w:line="360" w:lineRule="auto"/>
+        <w:ind w:firstLineChars="200" w:firstLine="480"/>
+        <w:rPr>
+          <w:color w:val="000000"/>
+          <w:kern w:val="0"/>
+          <w:szCs w:val="24"/>
+        </w:rPr>
+      </w:pPr>
+    </w:p>
+    <w:p>
+      <w:pPr>
+        <w:spacing w:line="360" w:lineRule="auto"/>
+        <w:jc w:val="center"/>
+        <w:rPr>
+          <w:rFonts w:hint="eastAsia"/>
+          <w:color w:val="000000"/>
+          <w:kern w:val="0"/>
+          <w:szCs w:val="24"/>
+        </w:rPr>
+      </w:pPr>
+      <w:r>
+        <w:rPr>
+          <w:noProof/>
+        </w:rPr>
+        <w:lastRenderedPageBreak/>
+        <w:drawing>
+          <wp:inline distT="0" distB="0" distL="0" distR="0" wp14:anchorId="71ED8B19" wp14:editId="0F0FBA2C">
+            <wp:extent cx="1722979" cy="767080"/>
+            <wp:effectExtent l="0" t="0" r="0" b="0"/>
+            <wp:docPr id="18" name="图片 18"/>
+            <wp:cNvGraphicFramePr>
+              <a:graphicFrameLocks xmlns:a="http://schemas.openxmlformats.org/drawingml/2006/main" noChangeAspect="1"/>
+            </wp:cNvGraphicFramePr>
+            <a:graphic xmlns:a="http://schemas.openxmlformats.org/drawingml/2006/main">
+              <a:graphicData uri="http://schemas.openxmlformats.org/drawingml/2006/picture">
+                <pic:pic xmlns:pic="http://schemas.openxmlformats.org/drawingml/2006/picture">
+                  <pic:nvPicPr>
+                    <pic:cNvPr id="1" name=""/>
+                    <pic:cNvPicPr/>
+                  </pic:nvPicPr>
+                  <pic:blipFill rotWithShape="1">
+                    <a:blip r:embed="rId31"/>
+                    <a:srcRect l="21767" t="56733" r="64171" b="31598"/>
+                    <a:stretch/>
+                  </pic:blipFill>
+                  <pic:spPr bwMode="auto">
+                    <a:xfrm>
+                      <a:off x="0" y="0"/>
+                      <a:ext cx="1729616" cy="770035"/>
+                    </a:xfrm>
+                    <a:prstGeom prst="rect">
+                      <a:avLst/>
+                    </a:prstGeom>
+                    <a:ln>
+                      <a:noFill/>
+                    </a:ln>
+                    <a:extLst>
+                      <a:ext uri="{53640926-AAD7-44D8-BBD7-CCE9431645EC}">
+                        <a14:shadowObscured xmlns:a14="http://schemas.microsoft.com/office/drawing/2010/main"/>
+                      </a:ext>
+                    </a:extLst>
+                  </pic:spPr>
+                </pic:pic>
+              </a:graphicData>
+            </a:graphic>
+          </wp:inline>
+        </w:drawing>
+      </w:r>
+    </w:p>
+    <w:p>
+      <w:pPr>
+        <w:spacing w:line="360" w:lineRule="auto"/>
+        <w:ind w:firstLineChars="200" w:firstLine="480"/>
+        <w:rPr>
+          <w:color w:val="000000"/>
+          <w:kern w:val="0"/>
+          <w:szCs w:val="24"/>
+        </w:rPr>
+      </w:pPr>
+    </w:p>
+    <w:p>
+      <w:pPr>
+        <w:spacing w:line="360" w:lineRule="auto"/>
+        <w:ind w:firstLineChars="200" w:firstLine="480"/>
+        <w:rPr>
+          <w:color w:val="000000"/>
+          <w:kern w:val="0"/>
+          <w:szCs w:val="24"/>
+        </w:rPr>
+      </w:pPr>
+      <w:r>
+        <w:rPr>
+          <w:rFonts w:hint="eastAsia"/>
+          <w:color w:val="000000"/>
+          <w:kern w:val="0"/>
+          <w:szCs w:val="24"/>
+        </w:rPr>
+        <w:t>即压缩比为</w:t>
+      </w:r>
+      <w:r>
+        <w:rPr>
+          <w:rFonts w:hint="eastAsia"/>
+          <w:color w:val="000000"/>
+          <w:kern w:val="0"/>
+          <w:szCs w:val="24"/>
+        </w:rPr>
+        <w:t>3</w:t>
+      </w:r>
+      <w:r>
+        <w:rPr>
+          <w:color w:val="000000"/>
+          <w:kern w:val="0"/>
+          <w:szCs w:val="24"/>
+        </w:rPr>
+        <w:t>.64</w:t>
+      </w:r>
+      <w:r>
+        <w:rPr>
+          <w:color w:val="000000"/>
+          <w:kern w:val="0"/>
+          <w:szCs w:val="24"/>
+        </w:rPr>
+        <w:t>5</w:t>
+      </w:r>
+      <w:r>
+        <w:rPr>
+          <w:rFonts w:hint="eastAsia"/>
+          <w:color w:val="000000"/>
+          <w:kern w:val="0"/>
+          <w:szCs w:val="24"/>
+        </w:rPr>
+        <w:t>，</w:t>
+      </w:r>
+      <w:r>
+        <w:rPr>
+          <w:rFonts w:hint="eastAsia"/>
+          <w:color w:val="000000"/>
+          <w:kern w:val="0"/>
+          <w:szCs w:val="24"/>
+        </w:rPr>
+        <w:t>P</w:t>
+      </w:r>
+      <w:r>
+        <w:rPr>
+          <w:color w:val="000000"/>
+          <w:kern w:val="0"/>
+          <w:szCs w:val="24"/>
+        </w:rPr>
+        <w:t>SNR</w:t>
+      </w:r>
+      <w:r>
+        <w:rPr>
+          <w:rFonts w:hint="eastAsia"/>
+          <w:color w:val="000000"/>
+          <w:kern w:val="0"/>
+          <w:szCs w:val="24"/>
+        </w:rPr>
+        <w:t>为</w:t>
+      </w:r>
+      <w:r>
+        <w:rPr>
+          <w:rFonts w:eastAsiaTheme="minorEastAsia" w:hint="eastAsia"/>
+          <w:color w:val="000000"/>
+          <w:kern w:val="0"/>
+          <w:szCs w:val="24"/>
+        </w:rPr>
+        <w:t>2</w:t>
+      </w:r>
+      <w:r>
+        <w:rPr>
+          <w:rFonts w:eastAsiaTheme="minorEastAsia"/>
+          <w:color w:val="000000"/>
+          <w:kern w:val="0"/>
+          <w:szCs w:val="24"/>
+        </w:rPr>
+        <w:t xml:space="preserve">2.9244 </w:t>
+      </w:r>
+      <w:r>
+        <w:rPr>
+          <w:rFonts w:eastAsiaTheme="minorEastAsia" w:hint="eastAsia"/>
+          <w:color w:val="000000"/>
+          <w:kern w:val="0"/>
+          <w:szCs w:val="24"/>
+        </w:rPr>
+        <w:t>d</w:t>
+      </w:r>
+      <w:r>
+        <w:rPr>
+          <w:rFonts w:eastAsiaTheme="minorEastAsia"/>
+          <w:color w:val="000000"/>
+          <w:kern w:val="0"/>
+          <w:szCs w:val="24"/>
+        </w:rPr>
+        <w:t>B</w:t>
+      </w:r>
+      <w:r>
+        <w:rPr>
+          <w:rFonts w:eastAsiaTheme="minorEastAsia" w:hint="eastAsia"/>
+          <w:color w:val="000000"/>
+          <w:kern w:val="0"/>
+          <w:szCs w:val="24"/>
+        </w:rPr>
+        <w:t>。</w:t>
+      </w:r>
+      <w:r>
+        <w:rPr>
+          <w:rFonts w:hint="eastAsia"/>
+          <w:color w:val="000000"/>
+          <w:kern w:val="0"/>
+          <w:szCs w:val="24"/>
+        </w:rPr>
+        <w:t>相比</w:t>
+      </w:r>
+      <w:r>
+        <w:rPr>
+          <w:rFonts w:hint="eastAsia"/>
+          <w:color w:val="000000"/>
+          <w:kern w:val="0"/>
+          <w:szCs w:val="24"/>
+        </w:rPr>
+        <w:t>来看，</w:t>
+      </w:r>
+      <w:r>
+        <w:rPr>
+          <w:rFonts w:hint="eastAsia"/>
+          <w:color w:val="000000"/>
+          <w:kern w:val="0"/>
+          <w:szCs w:val="24"/>
+        </w:rPr>
+        <w:t>雪花图像的压缩比较之前</w:t>
+      </w:r>
+      <w:r>
+        <w:rPr>
+          <w:rFonts w:hint="eastAsia"/>
+          <w:color w:val="000000"/>
+          <w:kern w:val="0"/>
+          <w:szCs w:val="24"/>
+        </w:rPr>
+        <w:t>更小</w:t>
+      </w:r>
+      <w:r>
+        <w:rPr>
+          <w:rFonts w:hint="eastAsia"/>
+          <w:color w:val="000000"/>
+          <w:kern w:val="0"/>
+          <w:szCs w:val="24"/>
+        </w:rPr>
+        <w:t>，而且</w:t>
+      </w:r>
+      <w:r>
+        <w:rPr>
+          <w:rFonts w:hint="eastAsia"/>
+          <w:color w:val="000000"/>
+          <w:kern w:val="0"/>
+          <w:szCs w:val="24"/>
+        </w:rPr>
+        <w:t>P</w:t>
+      </w:r>
+      <w:r>
+        <w:rPr>
+          <w:color w:val="000000"/>
+          <w:kern w:val="0"/>
+          <w:szCs w:val="24"/>
+        </w:rPr>
+        <w:t>SNR</w:t>
+      </w:r>
+      <w:r>
+        <w:rPr>
+          <w:rFonts w:hint="eastAsia"/>
+          <w:color w:val="000000"/>
+          <w:kern w:val="0"/>
+          <w:szCs w:val="24"/>
+        </w:rPr>
+        <w:t>值也更低。</w:t>
+      </w:r>
+      <w:r>
+        <w:rPr>
+          <w:rFonts w:hint="eastAsia"/>
+          <w:color w:val="000000"/>
+          <w:kern w:val="0"/>
+          <w:szCs w:val="24"/>
+        </w:rPr>
+        <w:t>仔细对比两幅图，</w:t>
+      </w:r>
+      <w:r>
+        <w:rPr>
+          <w:rFonts w:hint="eastAsia"/>
+          <w:color w:val="000000"/>
+          <w:kern w:val="0"/>
+          <w:szCs w:val="24"/>
+        </w:rPr>
+        <w:t>压缩并解码后</w:t>
+      </w:r>
+      <w:r>
+        <w:rPr>
+          <w:rFonts w:hint="eastAsia"/>
+          <w:color w:val="000000"/>
+          <w:kern w:val="0"/>
+          <w:szCs w:val="24"/>
+        </w:rPr>
+        <w:t>的</w:t>
+      </w:r>
+      <w:r>
+        <w:rPr>
+          <w:rFonts w:hint="eastAsia"/>
+          <w:color w:val="000000"/>
+          <w:kern w:val="0"/>
+          <w:szCs w:val="24"/>
+        </w:rPr>
+        <w:t>图片也失真较多，与原图片</w:t>
+      </w:r>
+      <w:r>
+        <w:rPr>
+          <w:rFonts w:hint="eastAsia"/>
+          <w:color w:val="000000"/>
+          <w:kern w:val="0"/>
+          <w:szCs w:val="24"/>
+        </w:rPr>
+        <w:t>相似度降低。</w:t>
+      </w:r>
+    </w:p>
+    <w:p>
+      <w:pPr>
+        <w:spacing w:line="360" w:lineRule="auto"/>
+        <w:ind w:firstLineChars="200" w:firstLine="480"/>
+        <w:rPr>
+          <w:rFonts w:hint="eastAsia"/>
+          <w:color w:val="000000"/>
+          <w:kern w:val="0"/>
+          <w:szCs w:val="24"/>
+        </w:rPr>
+      </w:pPr>
+      <w:r>
+        <w:rPr>
+          <w:rFonts w:hint="eastAsia"/>
+          <w:color w:val="000000"/>
+          <w:kern w:val="0"/>
+          <w:szCs w:val="24"/>
+        </w:rPr>
+        <w:t>究其原因，</w:t>
+      </w:r>
+      <w:r>
+        <w:rPr>
+          <w:rFonts w:hint="eastAsia"/>
+          <w:color w:val="000000"/>
+          <w:kern w:val="0"/>
+          <w:szCs w:val="24"/>
+        </w:rPr>
+        <w:t>电视上</w:t>
+      </w:r>
+      <w:r>
+        <w:rPr>
+          <w:rFonts w:hint="eastAsia"/>
+          <w:color w:val="000000"/>
+          <w:kern w:val="0"/>
+          <w:szCs w:val="24"/>
+        </w:rPr>
+        <w:t>雪花图</w:t>
+      </w:r>
+      <w:r>
+        <w:rPr>
+          <w:rFonts w:hint="eastAsia"/>
+          <w:color w:val="000000"/>
+          <w:kern w:val="0"/>
+          <w:szCs w:val="24"/>
+        </w:rPr>
+        <w:t>的</w:t>
       </w:r>
       <w:bookmarkStart w:id="0" w:name="_GoBack"/>
       <w:bookmarkEnd w:id="0"/>
@@ -25982,7 +26633,140 @@
           <w:kern w:val="0"/>
           <w:szCs w:val="24"/>
         </w:rPr>
-        <w:t>分辨</w:t>
+        <w:t>雪花是在电视屏幕上随机出现的，</w:t>
+      </w:r>
+      <w:r>
+        <w:rPr>
+          <w:rFonts w:hint="eastAsia"/>
+          <w:color w:val="000000"/>
+          <w:kern w:val="0"/>
+          <w:szCs w:val="24"/>
+        </w:rPr>
+        <w:t>并且深浅度不一，因此图片的高频分量很大</w:t>
+      </w:r>
+      <w:r>
+        <w:rPr>
+          <w:rFonts w:hint="eastAsia"/>
+          <w:color w:val="000000"/>
+          <w:kern w:val="0"/>
+          <w:szCs w:val="24"/>
+        </w:rPr>
+        <w:t>，故高频分量</w:t>
+      </w:r>
+      <w:r>
+        <w:rPr>
+          <w:rFonts w:hint="eastAsia"/>
+          <w:color w:val="000000"/>
+          <w:kern w:val="0"/>
+          <w:szCs w:val="24"/>
+        </w:rPr>
+        <w:t>不容易被量化至</w:t>
+      </w:r>
+      <w:r>
+        <w:rPr>
+          <w:color w:val="000000"/>
+          <w:kern w:val="0"/>
+          <w:szCs w:val="24"/>
+        </w:rPr>
+        <w:t>0</w:t>
+      </w:r>
+      <w:r>
+        <w:rPr>
+          <w:rFonts w:hint="eastAsia"/>
+          <w:color w:val="000000"/>
+          <w:kern w:val="0"/>
+          <w:szCs w:val="24"/>
+        </w:rPr>
+        <w:t>或其他较低的值</w:t>
+      </w:r>
+      <w:r>
+        <w:rPr>
+          <w:rFonts w:hint="eastAsia"/>
+          <w:color w:val="000000"/>
+          <w:kern w:val="0"/>
+          <w:szCs w:val="24"/>
+        </w:rPr>
+        <w:t>。因此压缩比</w:t>
+      </w:r>
+      <w:r>
+        <w:rPr>
+          <w:rFonts w:hint="eastAsia"/>
+          <w:color w:val="000000"/>
+          <w:kern w:val="0"/>
+          <w:szCs w:val="24"/>
+        </w:rPr>
+        <w:t>相对较低</w:t>
+      </w:r>
+      <w:r>
+        <w:rPr>
+          <w:rFonts w:hint="eastAsia"/>
+          <w:color w:val="000000"/>
+          <w:kern w:val="0"/>
+          <w:szCs w:val="24"/>
+        </w:rPr>
+        <w:t>；而高频分量</w:t>
+      </w:r>
+      <w:r>
+        <w:rPr>
+          <w:rFonts w:hint="eastAsia"/>
+          <w:color w:val="000000"/>
+          <w:kern w:val="0"/>
+          <w:szCs w:val="24"/>
+        </w:rPr>
+        <w:t>被量化</w:t>
+      </w:r>
+      <w:r>
+        <w:rPr>
+          <w:rFonts w:hint="eastAsia"/>
+          <w:color w:val="000000"/>
+          <w:kern w:val="0"/>
+          <w:szCs w:val="24"/>
+        </w:rPr>
+        <w:t>导致高频分量存在失真</w:t>
+      </w:r>
+      <w:r>
+        <w:rPr>
+          <w:rFonts w:hint="eastAsia"/>
+          <w:color w:val="000000"/>
+          <w:kern w:val="0"/>
+          <w:szCs w:val="24"/>
+        </w:rPr>
+        <w:t>，而雪花图高频分量较多，因此</w:t>
+      </w:r>
+      <w:r>
+        <w:rPr>
+          <w:rFonts w:hint="eastAsia"/>
+          <w:color w:val="000000"/>
+          <w:kern w:val="0"/>
+          <w:szCs w:val="24"/>
+        </w:rPr>
+        <w:t>图片的失真比较严重，</w:t>
+      </w:r>
+      <w:r>
+        <w:rPr>
+          <w:rFonts w:hint="eastAsia"/>
+          <w:color w:val="000000"/>
+          <w:kern w:val="0"/>
+          <w:szCs w:val="24"/>
+        </w:rPr>
+        <w:t>P</w:t>
+      </w:r>
+      <w:r>
+        <w:rPr>
+          <w:color w:val="000000"/>
+          <w:kern w:val="0"/>
+          <w:szCs w:val="24"/>
+        </w:rPr>
+        <w:t>SNR</w:t>
+      </w:r>
+      <w:r>
+        <w:rPr>
+          <w:rFonts w:hint="eastAsia"/>
+          <w:color w:val="000000"/>
+          <w:kern w:val="0"/>
+          <w:szCs w:val="24"/>
+        </w:rPr>
+        <w:t>较低</w:t>
       </w:r>
       <w:r>
         <w:rPr>
@@ -26007,8 +26791,8 @@
       </w:pPr>
     </w:p>
     <w:sectPr>
-      <w:headerReference w:type="default" r:id="rId30"/>
-      <w:footerReference w:type="default" r:id="rId31"/>
+      <w:headerReference w:type="default" r:id="rId32"/>
+      <w:footerReference w:type="default" r:id="rId33"/>
       <w:footnotePr>
         <w:numFmt w:val="decimalEnclosedCircleChinese"/>
         <w:numRestart w:val="eachPage"/>
@@ -29589,7 +30373,7 @@
 </file>
 
 <file path=customXml/itemProps1.xml><?xml version="1.0" encoding="utf-8"?>
-<ds:datastoreItem xmlns:ds="http://schemas.openxmlformats.org/officeDocument/2006/customXml" ds:itemID="{38A31AD3-767F-48EE-BF24-3A9FB95B4802}">
+<ds:datastoreItem xmlns:ds="http://schemas.openxmlformats.org/officeDocument/2006/customXml" ds:itemID="{946CE830-214D-4E2F-B864-316CE5B5B277}">
   <ds:schemaRefs>
     <ds:schemaRef ds:uri="http://schemas.openxmlformats.org/officeDocument/2006/bibliography"/>
   </ds:schemaRefs>

</xml_diff>

<commit_message>
fix(image): Correct the file name
</commit_message>
<xml_diff>
--- a/image/docs/assets/report.docx
+++ b/image/docs/assets/report.docx
@@ -10848,7 +10848,7 @@
           <w:kern w:val="0"/>
           <w:szCs w:val="24"/>
         </w:rPr>
-        <w:t>hw_3_2_4_7.m</w:t>
+        <w:t>hw3_2_4_7.m</w:t>
       </w:r>
       <w:r>
         <w:rPr>
@@ -11765,7 +11765,7 @@
           <w:kern w:val="0"/>
           <w:szCs w:val="24"/>
         </w:rPr>
-        <w:t>hw_3_2_4_</w:t>
+        <w:t>hw3_2_4_</w:t>
       </w:r>
       <w:r>
         <w:rPr>
@@ -15528,7 +15528,7 @@
           <w:kern w:val="0"/>
           <w:szCs w:val="24"/>
         </w:rPr>
-        <w:t>hw_3_2_4_9.m</w:t>
+        <w:t>hw3_2_4_9.m</w:t>
       </w:r>
       <w:r>
         <w:rPr>
@@ -16327,7 +16327,7 @@
           <w:kern w:val="0"/>
           <w:szCs w:val="24"/>
         </w:rPr>
-        <w:t>hw_3_2_4_10.m</w:t>
+        <w:t>hw3_2_4_10.m</w:t>
       </w:r>
       <w:r>
         <w:rPr>
@@ -24471,7 +24471,7 @@
           <w:kern w:val="0"/>
           <w:szCs w:val="24"/>
         </w:rPr>
-        <w:t>hw_3_2_4_11</w:t>
+        <w:t>hw3_2_4_11</w:t>
       </w:r>
       <w:r>
         <w:rPr>
@@ -26036,7 +26036,17 @@
           <w:kern w:val="0"/>
           <w:szCs w:val="24"/>
         </w:rPr>
-        <w:t>hw_3_2_4_1</w:t>
+        <w:t>hw</w:t>
+      </w:r>
+      <w:bookmarkStart w:id="0" w:name="_GoBack"/>
+      <w:bookmarkEnd w:id="0"/>
+      <w:r>
+        <w:rPr>
+          <w:color w:val="000000"/>
+          <w:kern w:val="0"/>
+          <w:szCs w:val="24"/>
+        </w:rPr>
+        <w:t>3_2_4_1</w:t>
       </w:r>
       <w:r>
         <w:rPr>
@@ -26622,18 +26632,7 @@
           <w:kern w:val="0"/>
           <w:szCs w:val="24"/>
         </w:rPr>
-        <w:t>的</w:t>
-      </w:r>
-      <w:bookmarkStart w:id="0" w:name="_GoBack"/>
-      <w:bookmarkEnd w:id="0"/>
-      <w:r>
-        <w:rPr>
-          <w:rFonts w:hint="eastAsia"/>
-          <w:color w:val="000000"/>
-          <w:kern w:val="0"/>
-          <w:szCs w:val="24"/>
-        </w:rPr>
-        <w:t>雪花是在电视屏幕上随机出现的，</w:t>
+        <w:t>的雪花是在电视屏幕上随机出现的，</w:t>
       </w:r>
       <w:r>
         <w:rPr>
@@ -30373,7 +30372,7 @@
 </file>
 
 <file path=customXml/itemProps1.xml><?xml version="1.0" encoding="utf-8"?>
-<ds:datastoreItem xmlns:ds="http://schemas.openxmlformats.org/officeDocument/2006/customXml" ds:itemID="{946CE830-214D-4E2F-B864-316CE5B5B277}">
+<ds:datastoreItem xmlns:ds="http://schemas.openxmlformats.org/officeDocument/2006/customXml" ds:itemID="{2FD29616-3EDF-40A1-9681-3A91EEB62A08}">
   <ds:schemaRefs>
     <ds:schemaRef ds:uri="http://schemas.openxmlformats.org/officeDocument/2006/bibliography"/>
   </ds:schemaRefs>

</xml_diff>

<commit_message>
feat(image): Finish info space-field hidden
</commit_message>
<xml_diff>
--- a/image/docs/assets/report.docx
+++ b/image/docs/assets/report.docx
@@ -26036,17 +26036,7 @@
           <w:kern w:val="0"/>
           <w:szCs w:val="24"/>
         </w:rPr>
-        <w:t>hw</w:t>
-      </w:r>
-      <w:bookmarkStart w:id="0" w:name="_GoBack"/>
-      <w:bookmarkEnd w:id="0"/>
-      <w:r>
-        <w:rPr>
-          <w:color w:val="000000"/>
-          <w:kern w:val="0"/>
-          <w:szCs w:val="24"/>
-        </w:rPr>
-        <w:t>3_2_4_1</w:t>
+        <w:t>hw3_2_4_1</w:t>
       </w:r>
       <w:r>
         <w:rPr>
@@ -26779,9 +26769,2199 @@
     </w:p>
     <w:p>
       <w:pPr>
+        <w:pStyle w:val="2"/>
+        <w:numPr>
+          <w:ilvl w:val="0"/>
+          <w:numId w:val="12"/>
+        </w:numPr>
+      </w:pPr>
+      <w:r>
+        <w:rPr>
+          <w:rFonts w:hint="eastAsia"/>
+        </w:rPr>
+        <w:t>信息隐藏</w:t>
+      </w:r>
+    </w:p>
+    <w:p>
+      <w:pPr>
+        <w:pStyle w:val="3"/>
+        <w:numPr>
+          <w:ilvl w:val="0"/>
+          <w:numId w:val="16"/>
+        </w:numPr>
+      </w:pPr>
+      <w:r>
+        <w:rPr>
+          <w:rFonts w:hint="eastAsia"/>
+        </w:rPr>
+        <w:t>空域隐藏</w:t>
+      </w:r>
+    </w:p>
+    <w:p>
+      <w:pPr>
         <w:spacing w:line="360" w:lineRule="auto"/>
         <w:ind w:firstLineChars="200" w:firstLine="480"/>
         <w:rPr>
+          <w:color w:val="000000"/>
+          <w:kern w:val="0"/>
+          <w:szCs w:val="24"/>
+        </w:rPr>
+      </w:pPr>
+      <w:r>
+        <w:rPr>
+          <w:rFonts w:hint="eastAsia"/>
+          <w:color w:val="000000"/>
+          <w:kern w:val="0"/>
+          <w:szCs w:val="24"/>
+        </w:rPr>
+        <w:t>将图片</w:t>
+      </w:r>
+      <w:r>
+        <w:rPr>
+          <w:rFonts w:hint="eastAsia"/>
+          <w:color w:val="000000"/>
+          <w:kern w:val="0"/>
+          <w:szCs w:val="24"/>
+        </w:rPr>
+        <w:t>进行</w:t>
+      </w:r>
+      <w:r>
+        <w:rPr>
+          <w:rFonts w:hint="eastAsia"/>
+          <w:color w:val="000000"/>
+          <w:kern w:val="0"/>
+          <w:szCs w:val="24"/>
+        </w:rPr>
+        <w:t>空域信息隐藏</w:t>
+      </w:r>
+      <w:r>
+        <w:rPr>
+          <w:rFonts w:hint="eastAsia"/>
+          <w:color w:val="000000"/>
+          <w:kern w:val="0"/>
+          <w:szCs w:val="24"/>
+        </w:rPr>
+        <w:t>。</w:t>
+      </w:r>
+      <w:r>
+        <w:rPr>
+          <w:rFonts w:hint="eastAsia"/>
+          <w:color w:val="000000"/>
+          <w:kern w:val="0"/>
+          <w:szCs w:val="24"/>
+        </w:rPr>
+        <w:t>我们先</w:t>
+      </w:r>
+      <w:r>
+        <w:rPr>
+          <w:rFonts w:hint="eastAsia"/>
+          <w:color w:val="000000"/>
+          <w:kern w:val="0"/>
+          <w:szCs w:val="24"/>
+        </w:rPr>
+        <w:t>用随机</w:t>
+      </w:r>
+      <w:r>
+        <w:rPr>
+          <w:rFonts w:hint="eastAsia"/>
+          <w:color w:val="000000"/>
+          <w:kern w:val="0"/>
+          <w:szCs w:val="24"/>
+        </w:rPr>
+        <w:t>0</w:t>
+      </w:r>
+      <w:r>
+        <w:rPr>
+          <w:color w:val="000000"/>
+          <w:kern w:val="0"/>
+          <w:szCs w:val="24"/>
+        </w:rPr>
+        <w:t>1</w:t>
+      </w:r>
+      <w:r>
+        <w:rPr>
+          <w:rFonts w:hint="eastAsia"/>
+          <w:color w:val="000000"/>
+          <w:kern w:val="0"/>
+          <w:szCs w:val="24"/>
+        </w:rPr>
+        <w:t>序列当作信息</w:t>
+      </w:r>
+      <w:r>
+        <w:rPr>
+          <w:rFonts w:hint="eastAsia"/>
+          <w:color w:val="000000"/>
+          <w:kern w:val="0"/>
+          <w:szCs w:val="24"/>
+        </w:rPr>
+        <w:t>进行</w:t>
+      </w:r>
+      <w:r>
+        <w:rPr>
+          <w:rFonts w:hint="eastAsia"/>
+          <w:color w:val="000000"/>
+          <w:kern w:val="0"/>
+          <w:szCs w:val="24"/>
+        </w:rPr>
+        <w:t>隐藏</w:t>
+      </w:r>
+      <w:r>
+        <w:rPr>
+          <w:rFonts w:hint="eastAsia"/>
+          <w:color w:val="000000"/>
+          <w:kern w:val="0"/>
+          <w:szCs w:val="24"/>
+        </w:rPr>
+        <w:t>，然后检查其正确率</w:t>
+      </w:r>
+      <w:r>
+        <w:rPr>
+          <w:rFonts w:hint="eastAsia"/>
+          <w:color w:val="000000"/>
+          <w:kern w:val="0"/>
+          <w:szCs w:val="24"/>
+        </w:rPr>
+        <w:t>。为了</w:t>
+      </w:r>
+      <w:proofErr w:type="gramStart"/>
+      <w:r>
+        <w:rPr>
+          <w:rFonts w:hint="eastAsia"/>
+          <w:color w:val="000000"/>
+          <w:kern w:val="0"/>
+          <w:szCs w:val="24"/>
+        </w:rPr>
+        <w:t>让结果</w:t>
+      </w:r>
+      <w:proofErr w:type="gramEnd"/>
+      <w:r>
+        <w:rPr>
+          <w:rFonts w:hint="eastAsia"/>
+          <w:color w:val="000000"/>
+          <w:kern w:val="0"/>
+          <w:szCs w:val="24"/>
+        </w:rPr>
+        <w:t>更准确，我们重复</w:t>
+      </w:r>
+      <w:r>
+        <w:rPr>
+          <w:rFonts w:hint="eastAsia"/>
+          <w:color w:val="000000"/>
+          <w:kern w:val="0"/>
+          <w:szCs w:val="24"/>
+        </w:rPr>
+        <w:t>1</w:t>
+      </w:r>
+      <w:r>
+        <w:rPr>
+          <w:color w:val="000000"/>
+          <w:kern w:val="0"/>
+          <w:szCs w:val="24"/>
+        </w:rPr>
+        <w:t>0</w:t>
+      </w:r>
+      <w:r>
+        <w:rPr>
+          <w:rFonts w:hint="eastAsia"/>
+          <w:color w:val="000000"/>
+          <w:kern w:val="0"/>
+          <w:szCs w:val="24"/>
+        </w:rPr>
+        <w:t>次实验</w:t>
+      </w:r>
+      <w:r>
+        <w:rPr>
+          <w:rFonts w:hint="eastAsia"/>
+          <w:color w:val="000000"/>
+          <w:kern w:val="0"/>
+          <w:szCs w:val="24"/>
+        </w:rPr>
+        <w:t>。关键代码如下：</w:t>
+      </w:r>
+    </w:p>
+    <w:p>
+      <w:pPr>
+        <w:spacing w:line="360" w:lineRule="auto"/>
+        <w:ind w:firstLineChars="200" w:firstLine="480"/>
+        <w:rPr>
+          <w:rFonts w:eastAsiaTheme="minorEastAsia"/>
+          <w:color w:val="000000"/>
+          <w:kern w:val="0"/>
+          <w:szCs w:val="24"/>
+        </w:rPr>
+      </w:pPr>
+    </w:p>
+    <w:p>
+      <w:pPr>
+        <w:widowControl/>
+        <w:shd w:val="clear" w:color="auto" w:fill="F7F7F7"/>
+        <w:spacing w:line="259" w:lineRule="atLeast"/>
+        <w:ind w:leftChars="200" w:left="480"/>
+        <w:jc w:val="left"/>
+        <w:rPr>
+          <w:rFonts w:ascii="Source Code Pro" w:hAnsi="Source Code Pro" w:cs="宋体"/>
+          <w:color w:val="000000"/>
+          <w:kern w:val="0"/>
+          <w:sz w:val="21"/>
+          <w:szCs w:val="21"/>
+        </w:rPr>
+      </w:pPr>
+      <w:proofErr w:type="spellStart"/>
+      <w:r>
+        <w:rPr>
+          <w:rFonts w:ascii="Source Code Pro" w:hAnsi="Source Code Pro" w:cs="宋体"/>
+          <w:color w:val="000000"/>
+          <w:kern w:val="0"/>
+          <w:sz w:val="21"/>
+          <w:szCs w:val="21"/>
+        </w:rPr>
+        <w:t>test_time</w:t>
+      </w:r>
+      <w:proofErr w:type="spellEnd"/>
+      <w:r>
+        <w:rPr>
+          <w:rFonts w:ascii="Source Code Pro" w:hAnsi="Source Code Pro" w:cs="宋体"/>
+          <w:color w:val="000000"/>
+          <w:kern w:val="0"/>
+          <w:sz w:val="21"/>
+          <w:szCs w:val="21"/>
+        </w:rPr>
+        <w:t xml:space="preserve"> = 10;</w:t>
+      </w:r>
+    </w:p>
+    <w:p>
+      <w:pPr>
+        <w:widowControl/>
+        <w:shd w:val="clear" w:color="auto" w:fill="F7F7F7"/>
+        <w:spacing w:line="259" w:lineRule="atLeast"/>
+        <w:ind w:leftChars="200" w:left="480"/>
+        <w:jc w:val="left"/>
+        <w:rPr>
+          <w:rFonts w:ascii="Source Code Pro" w:hAnsi="Source Code Pro" w:cs="宋体"/>
+          <w:color w:val="000000"/>
+          <w:kern w:val="0"/>
+          <w:sz w:val="21"/>
+          <w:szCs w:val="21"/>
+        </w:rPr>
+      </w:pPr>
+      <w:r>
+        <w:rPr>
+          <w:rFonts w:ascii="Source Code Pro" w:hAnsi="Source Code Pro" w:cs="宋体"/>
+          <w:color w:val="000000"/>
+          <w:kern w:val="0"/>
+          <w:sz w:val="21"/>
+          <w:szCs w:val="21"/>
+        </w:rPr>
+        <w:t>[h, w] = size(</w:t>
+      </w:r>
+      <w:proofErr w:type="spellStart"/>
+      <w:r>
+        <w:rPr>
+          <w:rFonts w:ascii="Source Code Pro" w:hAnsi="Source Code Pro" w:cs="宋体"/>
+          <w:color w:val="000000"/>
+          <w:kern w:val="0"/>
+          <w:sz w:val="21"/>
+          <w:szCs w:val="21"/>
+        </w:rPr>
+        <w:t>hall_gray</w:t>
+      </w:r>
+      <w:proofErr w:type="spellEnd"/>
+      <w:r>
+        <w:rPr>
+          <w:rFonts w:ascii="Source Code Pro" w:hAnsi="Source Code Pro" w:cs="宋体"/>
+          <w:color w:val="000000"/>
+          <w:kern w:val="0"/>
+          <w:sz w:val="21"/>
+          <w:szCs w:val="21"/>
+        </w:rPr>
+        <w:t>);</w:t>
+      </w:r>
+    </w:p>
+    <w:p>
+      <w:pPr>
+        <w:widowControl/>
+        <w:shd w:val="clear" w:color="auto" w:fill="F7F7F7"/>
+        <w:spacing w:line="259" w:lineRule="atLeast"/>
+        <w:ind w:leftChars="200" w:left="480"/>
+        <w:jc w:val="left"/>
+        <w:rPr>
+          <w:rFonts w:ascii="Source Code Pro" w:hAnsi="Source Code Pro" w:cs="宋体"/>
+          <w:color w:val="000000"/>
+          <w:kern w:val="0"/>
+          <w:sz w:val="21"/>
+          <w:szCs w:val="21"/>
+        </w:rPr>
+      </w:pPr>
+      <w:proofErr w:type="spellStart"/>
+      <w:r>
+        <w:rPr>
+          <w:rFonts w:ascii="Source Code Pro" w:hAnsi="Source Code Pro" w:cs="宋体"/>
+          <w:color w:val="000000"/>
+          <w:kern w:val="0"/>
+          <w:sz w:val="21"/>
+          <w:szCs w:val="21"/>
+        </w:rPr>
+        <w:t>correct_ratio</w:t>
+      </w:r>
+      <w:proofErr w:type="spellEnd"/>
+      <w:r>
+        <w:rPr>
+          <w:rFonts w:ascii="Source Code Pro" w:hAnsi="Source Code Pro" w:cs="宋体"/>
+          <w:color w:val="000000"/>
+          <w:kern w:val="0"/>
+          <w:sz w:val="21"/>
+          <w:szCs w:val="21"/>
+        </w:rPr>
+        <w:t xml:space="preserve"> = </w:t>
+      </w:r>
+      <w:proofErr w:type="gramStart"/>
+      <w:r>
+        <w:rPr>
+          <w:rFonts w:ascii="Source Code Pro" w:hAnsi="Source Code Pro" w:cs="宋体"/>
+          <w:color w:val="000000"/>
+          <w:kern w:val="0"/>
+          <w:sz w:val="21"/>
+          <w:szCs w:val="21"/>
+        </w:rPr>
+        <w:t>zeros(</w:t>
+      </w:r>
+      <w:proofErr w:type="gramEnd"/>
+      <w:r>
+        <w:rPr>
+          <w:rFonts w:ascii="Source Code Pro" w:hAnsi="Source Code Pro" w:cs="宋体"/>
+          <w:color w:val="000000"/>
+          <w:kern w:val="0"/>
+          <w:sz w:val="21"/>
+          <w:szCs w:val="21"/>
+        </w:rPr>
+        <w:t>[</w:t>
+      </w:r>
+      <w:proofErr w:type="spellStart"/>
+      <w:r>
+        <w:rPr>
+          <w:rFonts w:ascii="Source Code Pro" w:hAnsi="Source Code Pro" w:cs="宋体"/>
+          <w:color w:val="000000"/>
+          <w:kern w:val="0"/>
+          <w:sz w:val="21"/>
+          <w:szCs w:val="21"/>
+        </w:rPr>
+        <w:t>test_time</w:t>
+      </w:r>
+      <w:proofErr w:type="spellEnd"/>
+      <w:r>
+        <w:rPr>
+          <w:rFonts w:ascii="Source Code Pro" w:hAnsi="Source Code Pro" w:cs="宋体"/>
+          <w:color w:val="000000"/>
+          <w:kern w:val="0"/>
+          <w:sz w:val="21"/>
+          <w:szCs w:val="21"/>
+        </w:rPr>
+        <w:t>, 1]);</w:t>
+      </w:r>
+    </w:p>
+    <w:p>
+      <w:pPr>
+        <w:widowControl/>
+        <w:shd w:val="clear" w:color="auto" w:fill="F7F7F7"/>
+        <w:spacing w:line="259" w:lineRule="atLeast"/>
+        <w:ind w:leftChars="200" w:left="480"/>
+        <w:jc w:val="left"/>
+        <w:rPr>
+          <w:rFonts w:ascii="Source Code Pro" w:hAnsi="Source Code Pro" w:cs="宋体"/>
+          <w:color w:val="000000"/>
+          <w:kern w:val="0"/>
+          <w:sz w:val="21"/>
+          <w:szCs w:val="21"/>
+        </w:rPr>
+      </w:pPr>
+      <w:r>
+        <w:rPr>
+          <w:rFonts w:ascii="Source Code Pro" w:hAnsi="Source Code Pro" w:cs="宋体"/>
+          <w:color w:val="0E00FF"/>
+          <w:kern w:val="0"/>
+          <w:sz w:val="21"/>
+          <w:szCs w:val="21"/>
+        </w:rPr>
+        <w:t xml:space="preserve">for </w:t>
+      </w:r>
+      <w:proofErr w:type="spellStart"/>
+      <w:r>
+        <w:rPr>
+          <w:rFonts w:ascii="Source Code Pro" w:hAnsi="Source Code Pro" w:cs="宋体"/>
+          <w:color w:val="000000"/>
+          <w:kern w:val="0"/>
+          <w:sz w:val="21"/>
+          <w:szCs w:val="21"/>
+        </w:rPr>
+        <w:t>i</w:t>
+      </w:r>
+      <w:proofErr w:type="spellEnd"/>
+      <w:r>
+        <w:rPr>
+          <w:rFonts w:ascii="Source Code Pro" w:hAnsi="Source Code Pro" w:cs="宋体"/>
+          <w:color w:val="000000"/>
+          <w:kern w:val="0"/>
+          <w:sz w:val="21"/>
+          <w:szCs w:val="21"/>
+        </w:rPr>
+        <w:t xml:space="preserve"> = </w:t>
+      </w:r>
+      <w:proofErr w:type="gramStart"/>
+      <w:r>
+        <w:rPr>
+          <w:rFonts w:ascii="Source Code Pro" w:hAnsi="Source Code Pro" w:cs="宋体"/>
+          <w:color w:val="000000"/>
+          <w:kern w:val="0"/>
+          <w:sz w:val="21"/>
+          <w:szCs w:val="21"/>
+        </w:rPr>
+        <w:t>1 :</w:t>
+      </w:r>
+      <w:proofErr w:type="gramEnd"/>
+      <w:r>
+        <w:rPr>
+          <w:rFonts w:ascii="Source Code Pro" w:hAnsi="Source Code Pro" w:cs="宋体"/>
+          <w:color w:val="000000"/>
+          <w:kern w:val="0"/>
+          <w:sz w:val="21"/>
+          <w:szCs w:val="21"/>
+        </w:rPr>
+        <w:t xml:space="preserve"> 1 : </w:t>
+      </w:r>
+      <w:proofErr w:type="spellStart"/>
+      <w:r>
+        <w:rPr>
+          <w:rFonts w:ascii="Source Code Pro" w:hAnsi="Source Code Pro" w:cs="宋体"/>
+          <w:color w:val="000000"/>
+          <w:kern w:val="0"/>
+          <w:sz w:val="21"/>
+          <w:szCs w:val="21"/>
+        </w:rPr>
+        <w:t>test_time</w:t>
+      </w:r>
+      <w:proofErr w:type="spellEnd"/>
+    </w:p>
+    <w:p>
+      <w:pPr>
+        <w:widowControl/>
+        <w:shd w:val="clear" w:color="auto" w:fill="F7F7F7"/>
+        <w:spacing w:line="259" w:lineRule="atLeast"/>
+        <w:ind w:leftChars="200" w:left="480"/>
+        <w:jc w:val="left"/>
+        <w:rPr>
+          <w:rFonts w:ascii="Source Code Pro" w:hAnsi="Source Code Pro" w:cs="宋体"/>
+          <w:color w:val="000000"/>
+          <w:kern w:val="0"/>
+          <w:sz w:val="21"/>
+          <w:szCs w:val="21"/>
+        </w:rPr>
+      </w:pPr>
+      <w:r>
+        <w:rPr>
+          <w:rFonts w:ascii="Source Code Pro" w:hAnsi="Source Code Pro" w:cs="宋体"/>
+          <w:color w:val="000000"/>
+          <w:kern w:val="0"/>
+          <w:sz w:val="21"/>
+          <w:szCs w:val="21"/>
+        </w:rPr>
+        <w:t xml:space="preserve">    seq = uint8(</w:t>
+      </w:r>
+      <w:proofErr w:type="spellStart"/>
+      <w:proofErr w:type="gramStart"/>
+      <w:r>
+        <w:rPr>
+          <w:rFonts w:ascii="Source Code Pro" w:hAnsi="Source Code Pro" w:cs="宋体"/>
+          <w:color w:val="000000"/>
+          <w:kern w:val="0"/>
+          <w:sz w:val="21"/>
+          <w:szCs w:val="21"/>
+        </w:rPr>
+        <w:t>randi</w:t>
+      </w:r>
+      <w:proofErr w:type="spellEnd"/>
+      <w:r>
+        <w:rPr>
+          <w:rFonts w:ascii="Source Code Pro" w:hAnsi="Source Code Pro" w:cs="宋体"/>
+          <w:color w:val="000000"/>
+          <w:kern w:val="0"/>
+          <w:sz w:val="21"/>
+          <w:szCs w:val="21"/>
+        </w:rPr>
+        <w:t>(</w:t>
+      </w:r>
+      <w:proofErr w:type="gramEnd"/>
+      <w:r>
+        <w:rPr>
+          <w:rFonts w:ascii="Source Code Pro" w:hAnsi="Source Code Pro" w:cs="宋体"/>
+          <w:color w:val="000000"/>
+          <w:kern w:val="0"/>
+          <w:sz w:val="21"/>
+          <w:szCs w:val="21"/>
+        </w:rPr>
+        <w:t>[0, 1], h, w));</w:t>
+      </w:r>
+    </w:p>
+    <w:p>
+      <w:pPr>
+        <w:widowControl/>
+        <w:shd w:val="clear" w:color="auto" w:fill="F7F7F7"/>
+        <w:spacing w:line="259" w:lineRule="atLeast"/>
+        <w:ind w:leftChars="200" w:left="480"/>
+        <w:jc w:val="left"/>
+        <w:rPr>
+          <w:rFonts w:ascii="Source Code Pro" w:hAnsi="Source Code Pro" w:cs="宋体"/>
+          <w:color w:val="000000"/>
+          <w:kern w:val="0"/>
+          <w:sz w:val="21"/>
+          <w:szCs w:val="21"/>
+        </w:rPr>
+      </w:pPr>
+      <w:r>
+        <w:rPr>
+          <w:rFonts w:ascii="Source Code Pro" w:hAnsi="Source Code Pro" w:cs="宋体"/>
+          <w:color w:val="000000"/>
+          <w:kern w:val="0"/>
+          <w:sz w:val="21"/>
+          <w:szCs w:val="21"/>
+        </w:rPr>
+        <w:t xml:space="preserve">    </w:t>
+      </w:r>
+      <w:proofErr w:type="spellStart"/>
+      <w:r>
+        <w:rPr>
+          <w:rFonts w:ascii="Source Code Pro" w:hAnsi="Source Code Pro" w:cs="宋体"/>
+          <w:color w:val="000000"/>
+          <w:kern w:val="0"/>
+          <w:sz w:val="21"/>
+          <w:szCs w:val="21"/>
+        </w:rPr>
+        <w:t>secret_image</w:t>
+      </w:r>
+      <w:proofErr w:type="spellEnd"/>
+      <w:r>
+        <w:rPr>
+          <w:rFonts w:ascii="Source Code Pro" w:hAnsi="Source Code Pro" w:cs="宋体"/>
+          <w:color w:val="000000"/>
+          <w:kern w:val="0"/>
+          <w:sz w:val="21"/>
+          <w:szCs w:val="21"/>
+        </w:rPr>
+        <w:t xml:space="preserve"> = </w:t>
+      </w:r>
+      <w:proofErr w:type="spellStart"/>
+      <w:proofErr w:type="gramStart"/>
+      <w:r>
+        <w:rPr>
+          <w:rFonts w:ascii="Source Code Pro" w:hAnsi="Source Code Pro" w:cs="宋体"/>
+          <w:color w:val="000000"/>
+          <w:kern w:val="0"/>
+          <w:sz w:val="21"/>
+          <w:szCs w:val="21"/>
+        </w:rPr>
+        <w:t>bitset</w:t>
+      </w:r>
+      <w:proofErr w:type="spellEnd"/>
+      <w:r>
+        <w:rPr>
+          <w:rFonts w:ascii="Source Code Pro" w:hAnsi="Source Code Pro" w:cs="宋体"/>
+          <w:color w:val="000000"/>
+          <w:kern w:val="0"/>
+          <w:sz w:val="21"/>
+          <w:szCs w:val="21"/>
+        </w:rPr>
+        <w:t>(</w:t>
+      </w:r>
+      <w:proofErr w:type="spellStart"/>
+      <w:proofErr w:type="gramEnd"/>
+      <w:r>
+        <w:rPr>
+          <w:rFonts w:ascii="Source Code Pro" w:hAnsi="Source Code Pro" w:cs="宋体"/>
+          <w:color w:val="000000"/>
+          <w:kern w:val="0"/>
+          <w:sz w:val="21"/>
+          <w:szCs w:val="21"/>
+        </w:rPr>
+        <w:t>hall_gray</w:t>
+      </w:r>
+      <w:proofErr w:type="spellEnd"/>
+      <w:r>
+        <w:rPr>
+          <w:rFonts w:ascii="Source Code Pro" w:hAnsi="Source Code Pro" w:cs="宋体"/>
+          <w:color w:val="000000"/>
+          <w:kern w:val="0"/>
+          <w:sz w:val="21"/>
+          <w:szCs w:val="21"/>
+        </w:rPr>
+        <w:t>, 1, seq);</w:t>
+      </w:r>
+    </w:p>
+    <w:p>
+      <w:pPr>
+        <w:widowControl/>
+        <w:shd w:val="clear" w:color="auto" w:fill="F7F7F7"/>
+        <w:spacing w:line="259" w:lineRule="atLeast"/>
+        <w:ind w:leftChars="200" w:left="480"/>
+        <w:jc w:val="left"/>
+        <w:rPr>
+          <w:rFonts w:ascii="Source Code Pro" w:hAnsi="Source Code Pro" w:cs="宋体"/>
+          <w:color w:val="000000"/>
+          <w:kern w:val="0"/>
+          <w:sz w:val="21"/>
+          <w:szCs w:val="21"/>
+        </w:rPr>
+      </w:pPr>
+      <w:r>
+        <w:rPr>
+          <w:rFonts w:ascii="Source Code Pro" w:hAnsi="Source Code Pro" w:cs="宋体"/>
+          <w:color w:val="000000"/>
+          <w:kern w:val="0"/>
+          <w:sz w:val="21"/>
+          <w:szCs w:val="21"/>
+        </w:rPr>
+        <w:t xml:space="preserve">    [dc, ac, </w:t>
+      </w:r>
+      <w:proofErr w:type="spellStart"/>
+      <w:r>
+        <w:rPr>
+          <w:rFonts w:ascii="Source Code Pro" w:hAnsi="Source Code Pro" w:cs="宋体"/>
+          <w:color w:val="000000"/>
+          <w:kern w:val="0"/>
+          <w:sz w:val="21"/>
+          <w:szCs w:val="21"/>
+        </w:rPr>
+        <w:t>imh</w:t>
+      </w:r>
+      <w:proofErr w:type="spellEnd"/>
+      <w:r>
+        <w:rPr>
+          <w:rFonts w:ascii="Source Code Pro" w:hAnsi="Source Code Pro" w:cs="宋体"/>
+          <w:color w:val="000000"/>
+          <w:kern w:val="0"/>
+          <w:sz w:val="21"/>
+          <w:szCs w:val="21"/>
+        </w:rPr>
+        <w:t xml:space="preserve">, </w:t>
+      </w:r>
+      <w:proofErr w:type="spellStart"/>
+      <w:r>
+        <w:rPr>
+          <w:rFonts w:ascii="Source Code Pro" w:hAnsi="Source Code Pro" w:cs="宋体"/>
+          <w:color w:val="000000"/>
+          <w:kern w:val="0"/>
+          <w:sz w:val="21"/>
+          <w:szCs w:val="21"/>
+        </w:rPr>
+        <w:t>imw</w:t>
+      </w:r>
+      <w:proofErr w:type="spellEnd"/>
+      <w:r>
+        <w:rPr>
+          <w:rFonts w:ascii="Source Code Pro" w:hAnsi="Source Code Pro" w:cs="宋体"/>
+          <w:color w:val="000000"/>
+          <w:kern w:val="0"/>
+          <w:sz w:val="21"/>
+          <w:szCs w:val="21"/>
+        </w:rPr>
+        <w:t xml:space="preserve">] = </w:t>
+      </w:r>
+      <w:proofErr w:type="spellStart"/>
+      <w:r>
+        <w:rPr>
+          <w:rFonts w:ascii="Source Code Pro" w:hAnsi="Source Code Pro" w:cs="宋体"/>
+          <w:color w:val="000000"/>
+          <w:kern w:val="0"/>
+          <w:sz w:val="21"/>
+          <w:szCs w:val="21"/>
+        </w:rPr>
+        <w:t>jpeg_</w:t>
+      </w:r>
+      <w:proofErr w:type="gramStart"/>
+      <w:r>
+        <w:rPr>
+          <w:rFonts w:ascii="Source Code Pro" w:hAnsi="Source Code Pro" w:cs="宋体"/>
+          <w:color w:val="000000"/>
+          <w:kern w:val="0"/>
+          <w:sz w:val="21"/>
+          <w:szCs w:val="21"/>
+        </w:rPr>
+        <w:t>encode</w:t>
+      </w:r>
+      <w:proofErr w:type="spellEnd"/>
+      <w:r>
+        <w:rPr>
+          <w:rFonts w:ascii="Source Code Pro" w:hAnsi="Source Code Pro" w:cs="宋体"/>
+          <w:color w:val="000000"/>
+          <w:kern w:val="0"/>
+          <w:sz w:val="21"/>
+          <w:szCs w:val="21"/>
+        </w:rPr>
+        <w:t>(</w:t>
+      </w:r>
+      <w:proofErr w:type="spellStart"/>
+      <w:proofErr w:type="gramEnd"/>
+      <w:r>
+        <w:rPr>
+          <w:rFonts w:ascii="Source Code Pro" w:hAnsi="Source Code Pro" w:cs="宋体"/>
+          <w:color w:val="000000"/>
+          <w:kern w:val="0"/>
+          <w:sz w:val="21"/>
+          <w:szCs w:val="21"/>
+        </w:rPr>
+        <w:t>secret_image</w:t>
+      </w:r>
+      <w:proofErr w:type="spellEnd"/>
+      <w:r>
+        <w:rPr>
+          <w:rFonts w:ascii="Source Code Pro" w:hAnsi="Source Code Pro" w:cs="宋体"/>
+          <w:color w:val="000000"/>
+          <w:kern w:val="0"/>
+          <w:sz w:val="21"/>
+          <w:szCs w:val="21"/>
+        </w:rPr>
+        <w:t>, DCTAB, ACTAB, QTAB);</w:t>
+      </w:r>
+    </w:p>
+    <w:p>
+      <w:pPr>
+        <w:widowControl/>
+        <w:shd w:val="clear" w:color="auto" w:fill="F7F7F7"/>
+        <w:spacing w:line="259" w:lineRule="atLeast"/>
+        <w:ind w:leftChars="200" w:left="480"/>
+        <w:jc w:val="left"/>
+        <w:rPr>
+          <w:rFonts w:ascii="Source Code Pro" w:hAnsi="Source Code Pro" w:cs="宋体"/>
+          <w:color w:val="000000"/>
+          <w:kern w:val="0"/>
+          <w:sz w:val="21"/>
+          <w:szCs w:val="21"/>
+        </w:rPr>
+      </w:pPr>
+      <w:r>
+        <w:rPr>
+          <w:rFonts w:ascii="Source Code Pro" w:hAnsi="Source Code Pro" w:cs="宋体"/>
+          <w:color w:val="000000"/>
+          <w:kern w:val="0"/>
+          <w:sz w:val="21"/>
+          <w:szCs w:val="21"/>
+        </w:rPr>
+        <w:t xml:space="preserve">    </w:t>
+      </w:r>
+      <w:proofErr w:type="spellStart"/>
+      <w:r>
+        <w:rPr>
+          <w:rFonts w:ascii="Source Code Pro" w:hAnsi="Source Code Pro" w:cs="宋体"/>
+          <w:color w:val="000000"/>
+          <w:kern w:val="0"/>
+          <w:sz w:val="21"/>
+          <w:szCs w:val="21"/>
+        </w:rPr>
+        <w:t>decoding_image</w:t>
+      </w:r>
+      <w:proofErr w:type="spellEnd"/>
+      <w:r>
+        <w:rPr>
+          <w:rFonts w:ascii="Source Code Pro" w:hAnsi="Source Code Pro" w:cs="宋体"/>
+          <w:color w:val="000000"/>
+          <w:kern w:val="0"/>
+          <w:sz w:val="21"/>
+          <w:szCs w:val="21"/>
+        </w:rPr>
+        <w:t xml:space="preserve"> = </w:t>
+      </w:r>
+      <w:proofErr w:type="spellStart"/>
+      <w:r>
+        <w:rPr>
+          <w:rFonts w:ascii="Source Code Pro" w:hAnsi="Source Code Pro" w:cs="宋体"/>
+          <w:color w:val="000000"/>
+          <w:kern w:val="0"/>
+          <w:sz w:val="21"/>
+          <w:szCs w:val="21"/>
+        </w:rPr>
+        <w:t>jpeg_</w:t>
+      </w:r>
+      <w:proofErr w:type="gramStart"/>
+      <w:r>
+        <w:rPr>
+          <w:rFonts w:ascii="Source Code Pro" w:hAnsi="Source Code Pro" w:cs="宋体"/>
+          <w:color w:val="000000"/>
+          <w:kern w:val="0"/>
+          <w:sz w:val="21"/>
+          <w:szCs w:val="21"/>
+        </w:rPr>
+        <w:t>decode</w:t>
+      </w:r>
+      <w:proofErr w:type="spellEnd"/>
+      <w:r>
+        <w:rPr>
+          <w:rFonts w:ascii="Source Code Pro" w:hAnsi="Source Code Pro" w:cs="宋体"/>
+          <w:color w:val="000000"/>
+          <w:kern w:val="0"/>
+          <w:sz w:val="21"/>
+          <w:szCs w:val="21"/>
+        </w:rPr>
+        <w:t>(</w:t>
+      </w:r>
+      <w:proofErr w:type="gramEnd"/>
+      <w:r>
+        <w:rPr>
+          <w:rFonts w:ascii="Source Code Pro" w:hAnsi="Source Code Pro" w:cs="宋体"/>
+          <w:color w:val="000000"/>
+          <w:kern w:val="0"/>
+          <w:sz w:val="21"/>
+          <w:szCs w:val="21"/>
+        </w:rPr>
+        <w:t xml:space="preserve">dc, ac, </w:t>
+      </w:r>
+      <w:proofErr w:type="spellStart"/>
+      <w:r>
+        <w:rPr>
+          <w:rFonts w:ascii="Source Code Pro" w:hAnsi="Source Code Pro" w:cs="宋体"/>
+          <w:color w:val="000000"/>
+          <w:kern w:val="0"/>
+          <w:sz w:val="21"/>
+          <w:szCs w:val="21"/>
+        </w:rPr>
+        <w:t>imh</w:t>
+      </w:r>
+      <w:proofErr w:type="spellEnd"/>
+      <w:r>
+        <w:rPr>
+          <w:rFonts w:ascii="Source Code Pro" w:hAnsi="Source Code Pro" w:cs="宋体"/>
+          <w:color w:val="000000"/>
+          <w:kern w:val="0"/>
+          <w:sz w:val="21"/>
+          <w:szCs w:val="21"/>
+        </w:rPr>
+        <w:t xml:space="preserve">, </w:t>
+      </w:r>
+      <w:proofErr w:type="spellStart"/>
+      <w:r>
+        <w:rPr>
+          <w:rFonts w:ascii="Source Code Pro" w:hAnsi="Source Code Pro" w:cs="宋体"/>
+          <w:color w:val="000000"/>
+          <w:kern w:val="0"/>
+          <w:sz w:val="21"/>
+          <w:szCs w:val="21"/>
+        </w:rPr>
+        <w:t>imw</w:t>
+      </w:r>
+      <w:proofErr w:type="spellEnd"/>
+      <w:r>
+        <w:rPr>
+          <w:rFonts w:ascii="Source Code Pro" w:hAnsi="Source Code Pro" w:cs="宋体"/>
+          <w:color w:val="000000"/>
+          <w:kern w:val="0"/>
+          <w:sz w:val="21"/>
+          <w:szCs w:val="21"/>
+        </w:rPr>
+        <w:t>, DCTAB, ACTAB, QTAB);</w:t>
+      </w:r>
+    </w:p>
+    <w:p>
+      <w:pPr>
+        <w:widowControl/>
+        <w:shd w:val="clear" w:color="auto" w:fill="F7F7F7"/>
+        <w:spacing w:line="259" w:lineRule="atLeast"/>
+        <w:ind w:leftChars="200" w:left="480"/>
+        <w:jc w:val="left"/>
+        <w:rPr>
+          <w:rFonts w:ascii="Source Code Pro" w:hAnsi="Source Code Pro" w:cs="宋体"/>
+          <w:color w:val="000000"/>
+          <w:kern w:val="0"/>
+          <w:sz w:val="21"/>
+          <w:szCs w:val="21"/>
+        </w:rPr>
+      </w:pPr>
+      <w:r>
+        <w:rPr>
+          <w:rFonts w:ascii="Source Code Pro" w:hAnsi="Source Code Pro" w:cs="宋体"/>
+          <w:color w:val="000000"/>
+          <w:kern w:val="0"/>
+          <w:sz w:val="21"/>
+          <w:szCs w:val="21"/>
+        </w:rPr>
+        <w:t xml:space="preserve">    </w:t>
+      </w:r>
+      <w:proofErr w:type="spellStart"/>
+      <w:r>
+        <w:rPr>
+          <w:rFonts w:ascii="Source Code Pro" w:hAnsi="Source Code Pro" w:cs="宋体"/>
+          <w:color w:val="000000"/>
+          <w:kern w:val="0"/>
+          <w:sz w:val="21"/>
+          <w:szCs w:val="21"/>
+        </w:rPr>
+        <w:t>decoding_seq</w:t>
+      </w:r>
+      <w:proofErr w:type="spellEnd"/>
+      <w:r>
+        <w:rPr>
+          <w:rFonts w:ascii="Source Code Pro" w:hAnsi="Source Code Pro" w:cs="宋体"/>
+          <w:color w:val="000000"/>
+          <w:kern w:val="0"/>
+          <w:sz w:val="21"/>
+          <w:szCs w:val="21"/>
+        </w:rPr>
+        <w:t xml:space="preserve"> = </w:t>
+      </w:r>
+      <w:proofErr w:type="spellStart"/>
+      <w:proofErr w:type="gramStart"/>
+      <w:r>
+        <w:rPr>
+          <w:rFonts w:ascii="Source Code Pro" w:hAnsi="Source Code Pro" w:cs="宋体"/>
+          <w:color w:val="000000"/>
+          <w:kern w:val="0"/>
+          <w:sz w:val="21"/>
+          <w:szCs w:val="21"/>
+        </w:rPr>
+        <w:t>bitand</w:t>
+      </w:r>
+      <w:proofErr w:type="spellEnd"/>
+      <w:r>
+        <w:rPr>
+          <w:rFonts w:ascii="Source Code Pro" w:hAnsi="Source Code Pro" w:cs="宋体"/>
+          <w:color w:val="000000"/>
+          <w:kern w:val="0"/>
+          <w:sz w:val="21"/>
+          <w:szCs w:val="21"/>
+        </w:rPr>
+        <w:t>(</w:t>
+      </w:r>
+      <w:proofErr w:type="spellStart"/>
+      <w:proofErr w:type="gramEnd"/>
+      <w:r>
+        <w:rPr>
+          <w:rFonts w:ascii="Source Code Pro" w:hAnsi="Source Code Pro" w:cs="宋体"/>
+          <w:color w:val="000000"/>
+          <w:kern w:val="0"/>
+          <w:sz w:val="21"/>
+          <w:szCs w:val="21"/>
+        </w:rPr>
+        <w:t>decoding_image</w:t>
+      </w:r>
+      <w:proofErr w:type="spellEnd"/>
+      <w:r>
+        <w:rPr>
+          <w:rFonts w:ascii="Source Code Pro" w:hAnsi="Source Code Pro" w:cs="宋体"/>
+          <w:color w:val="000000"/>
+          <w:kern w:val="0"/>
+          <w:sz w:val="21"/>
+          <w:szCs w:val="21"/>
+        </w:rPr>
+        <w:t>, uint8(ones([h, w])));</w:t>
+      </w:r>
+    </w:p>
+    <w:p>
+      <w:pPr>
+        <w:widowControl/>
+        <w:shd w:val="clear" w:color="auto" w:fill="F7F7F7"/>
+        <w:spacing w:line="259" w:lineRule="atLeast"/>
+        <w:ind w:leftChars="200" w:left="480"/>
+        <w:jc w:val="left"/>
+        <w:rPr>
+          <w:rFonts w:ascii="Source Code Pro" w:hAnsi="Source Code Pro" w:cs="宋体"/>
+          <w:color w:val="000000"/>
+          <w:kern w:val="0"/>
+          <w:sz w:val="21"/>
+          <w:szCs w:val="21"/>
+        </w:rPr>
+      </w:pPr>
+      <w:r>
+        <w:rPr>
+          <w:rFonts w:ascii="Source Code Pro" w:hAnsi="Source Code Pro" w:cs="宋体"/>
+          <w:color w:val="000000"/>
+          <w:kern w:val="0"/>
+          <w:sz w:val="21"/>
+          <w:szCs w:val="21"/>
+        </w:rPr>
+        <w:t xml:space="preserve">    </w:t>
+      </w:r>
+      <w:proofErr w:type="spellStart"/>
+      <w:r>
+        <w:rPr>
+          <w:rFonts w:ascii="Source Code Pro" w:hAnsi="Source Code Pro" w:cs="宋体"/>
+          <w:color w:val="000000"/>
+          <w:kern w:val="0"/>
+          <w:sz w:val="21"/>
+          <w:szCs w:val="21"/>
+        </w:rPr>
+        <w:t>correct_seq</w:t>
+      </w:r>
+      <w:proofErr w:type="spellEnd"/>
+      <w:r>
+        <w:rPr>
+          <w:rFonts w:ascii="Source Code Pro" w:hAnsi="Source Code Pro" w:cs="宋体"/>
+          <w:color w:val="000000"/>
+          <w:kern w:val="0"/>
+          <w:sz w:val="21"/>
+          <w:szCs w:val="21"/>
+        </w:rPr>
+        <w:t xml:space="preserve"> = ~</w:t>
+      </w:r>
+      <w:proofErr w:type="spellStart"/>
+      <w:proofErr w:type="gramStart"/>
+      <w:r>
+        <w:rPr>
+          <w:rFonts w:ascii="Source Code Pro" w:hAnsi="Source Code Pro" w:cs="宋体"/>
+          <w:color w:val="000000"/>
+          <w:kern w:val="0"/>
+          <w:sz w:val="21"/>
+          <w:szCs w:val="21"/>
+        </w:rPr>
+        <w:t>xor</w:t>
+      </w:r>
+      <w:proofErr w:type="spellEnd"/>
+      <w:r>
+        <w:rPr>
+          <w:rFonts w:ascii="Source Code Pro" w:hAnsi="Source Code Pro" w:cs="宋体"/>
+          <w:color w:val="000000"/>
+          <w:kern w:val="0"/>
+          <w:sz w:val="21"/>
+          <w:szCs w:val="21"/>
+        </w:rPr>
+        <w:t>(</w:t>
+      </w:r>
+      <w:proofErr w:type="gramEnd"/>
+      <w:r>
+        <w:rPr>
+          <w:rFonts w:ascii="Source Code Pro" w:hAnsi="Source Code Pro" w:cs="宋体"/>
+          <w:color w:val="000000"/>
+          <w:kern w:val="0"/>
+          <w:sz w:val="21"/>
+          <w:szCs w:val="21"/>
+        </w:rPr>
+        <w:t xml:space="preserve">seq, </w:t>
+      </w:r>
+      <w:proofErr w:type="spellStart"/>
+      <w:r>
+        <w:rPr>
+          <w:rFonts w:ascii="Source Code Pro" w:hAnsi="Source Code Pro" w:cs="宋体"/>
+          <w:color w:val="000000"/>
+          <w:kern w:val="0"/>
+          <w:sz w:val="21"/>
+          <w:szCs w:val="21"/>
+        </w:rPr>
+        <w:t>decoding_seq</w:t>
+      </w:r>
+      <w:proofErr w:type="spellEnd"/>
+      <w:r>
+        <w:rPr>
+          <w:rFonts w:ascii="Source Code Pro" w:hAnsi="Source Code Pro" w:cs="宋体"/>
+          <w:color w:val="000000"/>
+          <w:kern w:val="0"/>
+          <w:sz w:val="21"/>
+          <w:szCs w:val="21"/>
+        </w:rPr>
+        <w:t>);</w:t>
+      </w:r>
+    </w:p>
+    <w:p>
+      <w:pPr>
+        <w:widowControl/>
+        <w:shd w:val="clear" w:color="auto" w:fill="F7F7F7"/>
+        <w:spacing w:line="259" w:lineRule="atLeast"/>
+        <w:ind w:leftChars="200" w:left="480"/>
+        <w:jc w:val="left"/>
+        <w:rPr>
+          <w:rFonts w:ascii="Source Code Pro" w:hAnsi="Source Code Pro" w:cs="宋体"/>
+          <w:color w:val="000000"/>
+          <w:kern w:val="0"/>
+          <w:sz w:val="21"/>
+          <w:szCs w:val="21"/>
+        </w:rPr>
+      </w:pPr>
+      <w:r>
+        <w:rPr>
+          <w:rFonts w:ascii="Source Code Pro" w:hAnsi="Source Code Pro" w:cs="宋体"/>
+          <w:color w:val="000000"/>
+          <w:kern w:val="0"/>
+          <w:sz w:val="21"/>
+          <w:szCs w:val="21"/>
+        </w:rPr>
+        <w:t xml:space="preserve">    </w:t>
+      </w:r>
+      <w:proofErr w:type="spellStart"/>
+      <w:r>
+        <w:rPr>
+          <w:rFonts w:ascii="Source Code Pro" w:hAnsi="Source Code Pro" w:cs="宋体"/>
+          <w:color w:val="000000"/>
+          <w:kern w:val="0"/>
+          <w:sz w:val="21"/>
+          <w:szCs w:val="21"/>
+        </w:rPr>
+        <w:t>correct_ratio</w:t>
+      </w:r>
+      <w:proofErr w:type="spellEnd"/>
+      <w:r>
+        <w:rPr>
+          <w:rFonts w:ascii="Source Code Pro" w:hAnsi="Source Code Pro" w:cs="宋体"/>
+          <w:color w:val="000000"/>
+          <w:kern w:val="0"/>
+          <w:sz w:val="21"/>
+          <w:szCs w:val="21"/>
+        </w:rPr>
+        <w:t>(</w:t>
+      </w:r>
+      <w:proofErr w:type="spellStart"/>
+      <w:r>
+        <w:rPr>
+          <w:rFonts w:ascii="Source Code Pro" w:hAnsi="Source Code Pro" w:cs="宋体"/>
+          <w:color w:val="000000"/>
+          <w:kern w:val="0"/>
+          <w:sz w:val="21"/>
+          <w:szCs w:val="21"/>
+        </w:rPr>
+        <w:t>i</w:t>
+      </w:r>
+      <w:proofErr w:type="spellEnd"/>
+      <w:r>
+        <w:rPr>
+          <w:rFonts w:ascii="Source Code Pro" w:hAnsi="Source Code Pro" w:cs="宋体"/>
+          <w:color w:val="000000"/>
+          <w:kern w:val="0"/>
+          <w:sz w:val="21"/>
+          <w:szCs w:val="21"/>
+        </w:rPr>
+        <w:t xml:space="preserve">) = </w:t>
+      </w:r>
+      <w:proofErr w:type="gramStart"/>
+      <w:r>
+        <w:rPr>
+          <w:rFonts w:ascii="Source Code Pro" w:hAnsi="Source Code Pro" w:cs="宋体"/>
+          <w:color w:val="000000"/>
+          <w:kern w:val="0"/>
+          <w:sz w:val="21"/>
+          <w:szCs w:val="21"/>
+        </w:rPr>
+        <w:t>sum(</w:t>
+      </w:r>
+      <w:proofErr w:type="spellStart"/>
+      <w:proofErr w:type="gramEnd"/>
+      <w:r>
+        <w:rPr>
+          <w:rFonts w:ascii="Source Code Pro" w:hAnsi="Source Code Pro" w:cs="宋体"/>
+          <w:color w:val="000000"/>
+          <w:kern w:val="0"/>
+          <w:sz w:val="21"/>
+          <w:szCs w:val="21"/>
+        </w:rPr>
+        <w:t>correct_seq</w:t>
+      </w:r>
+      <w:proofErr w:type="spellEnd"/>
+      <w:r>
+        <w:rPr>
+          <w:rFonts w:ascii="Source Code Pro" w:hAnsi="Source Code Pro" w:cs="宋体"/>
+          <w:color w:val="000000"/>
+          <w:kern w:val="0"/>
+          <w:sz w:val="21"/>
+          <w:szCs w:val="21"/>
+        </w:rPr>
+        <w:t xml:space="preserve">, </w:t>
+      </w:r>
+      <w:r>
+        <w:rPr>
+          <w:rFonts w:ascii="Source Code Pro" w:hAnsi="Source Code Pro" w:cs="宋体"/>
+          <w:color w:val="AA04F9"/>
+          <w:kern w:val="0"/>
+          <w:sz w:val="21"/>
+          <w:szCs w:val="21"/>
+        </w:rPr>
+        <w:t>'all'</w:t>
+      </w:r>
+      <w:r>
+        <w:rPr>
+          <w:rFonts w:ascii="Source Code Pro" w:hAnsi="Source Code Pro" w:cs="宋体"/>
+          <w:color w:val="000000"/>
+          <w:kern w:val="0"/>
+          <w:sz w:val="21"/>
+          <w:szCs w:val="21"/>
+        </w:rPr>
+        <w:t>) / (h * w);</w:t>
+      </w:r>
+    </w:p>
+    <w:p>
+      <w:pPr>
+        <w:widowControl/>
+        <w:shd w:val="clear" w:color="auto" w:fill="F7F7F7"/>
+        <w:spacing w:line="259" w:lineRule="atLeast"/>
+        <w:ind w:leftChars="200" w:left="480"/>
+        <w:jc w:val="left"/>
+        <w:rPr>
+          <w:rFonts w:ascii="Consolas" w:hAnsi="Consolas" w:cs="宋体"/>
+          <w:color w:val="000000"/>
+          <w:kern w:val="0"/>
+          <w:sz w:val="21"/>
+          <w:szCs w:val="21"/>
+        </w:rPr>
+      </w:pPr>
+      <w:r>
+        <w:rPr>
+          <w:rFonts w:ascii="Source Code Pro" w:hAnsi="Source Code Pro" w:cs="宋体"/>
+          <w:color w:val="0E00FF"/>
+          <w:kern w:val="0"/>
+          <w:sz w:val="21"/>
+          <w:szCs w:val="21"/>
+        </w:rPr>
+        <w:t>end</w:t>
+      </w:r>
+    </w:p>
+    <w:p>
+      <w:pPr>
+        <w:spacing w:line="360" w:lineRule="auto"/>
+        <w:ind w:firstLineChars="200" w:firstLine="480"/>
+        <w:rPr>
+          <w:rFonts w:eastAsiaTheme="minorEastAsia" w:hint="eastAsia"/>
+          <w:color w:val="000000"/>
+          <w:kern w:val="0"/>
+          <w:szCs w:val="24"/>
+        </w:rPr>
+      </w:pPr>
+    </w:p>
+    <w:p>
+      <w:pPr>
+        <w:spacing w:line="360" w:lineRule="auto"/>
+        <w:ind w:firstLineChars="200" w:firstLine="480"/>
+        <w:rPr>
+          <w:color w:val="000000"/>
+          <w:kern w:val="0"/>
+          <w:szCs w:val="24"/>
+        </w:rPr>
+      </w:pPr>
+      <w:r>
+        <w:rPr>
+          <w:rFonts w:hint="eastAsia"/>
+          <w:color w:val="000000"/>
+          <w:kern w:val="0"/>
+          <w:szCs w:val="24"/>
+        </w:rPr>
+        <w:lastRenderedPageBreak/>
+        <w:t>运行结果：</w:t>
+      </w:r>
+    </w:p>
+    <w:p>
+      <w:pPr>
+        <w:spacing w:line="360" w:lineRule="auto"/>
+        <w:ind w:firstLineChars="200" w:firstLine="480"/>
+        <w:rPr>
+          <w:color w:val="000000"/>
+          <w:kern w:val="0"/>
+          <w:szCs w:val="24"/>
+        </w:rPr>
+      </w:pPr>
+    </w:p>
+    <w:p>
+      <w:pPr>
+        <w:spacing w:line="360" w:lineRule="auto"/>
+        <w:jc w:val="center"/>
+        <w:rPr>
+          <w:rFonts w:hint="eastAsia"/>
+          <w:color w:val="000000"/>
+          <w:kern w:val="0"/>
+          <w:szCs w:val="24"/>
+        </w:rPr>
+      </w:pPr>
+      <w:r>
+        <w:rPr>
+          <w:noProof/>
+        </w:rPr>
+        <w:drawing>
+          <wp:inline distT="0" distB="0" distL="0" distR="0" wp14:anchorId="590A3902" wp14:editId="4ACA2062">
+            <wp:extent cx="2845914" cy="544013"/>
+            <wp:effectExtent l="0" t="0" r="0" b="8890"/>
+            <wp:docPr id="21" name="图片 21"/>
+            <wp:cNvGraphicFramePr>
+              <a:graphicFrameLocks xmlns:a="http://schemas.openxmlformats.org/drawingml/2006/main" noChangeAspect="1"/>
+            </wp:cNvGraphicFramePr>
+            <a:graphic xmlns:a="http://schemas.openxmlformats.org/drawingml/2006/main">
+              <a:graphicData uri="http://schemas.openxmlformats.org/drawingml/2006/picture">
+                <pic:pic xmlns:pic="http://schemas.openxmlformats.org/drawingml/2006/picture">
+                  <pic:nvPicPr>
+                    <pic:cNvPr id="1" name=""/>
+                    <pic:cNvPicPr/>
+                  </pic:nvPicPr>
+                  <pic:blipFill rotWithShape="1">
+                    <a:blip r:embed="rId32"/>
+                    <a:srcRect l="21984" t="34130" r="24048" b="47529"/>
+                    <a:stretch/>
+                  </pic:blipFill>
+                  <pic:spPr bwMode="auto">
+                    <a:xfrm>
+                      <a:off x="0" y="0"/>
+                      <a:ext cx="2846411" cy="544108"/>
+                    </a:xfrm>
+                    <a:prstGeom prst="rect">
+                      <a:avLst/>
+                    </a:prstGeom>
+                    <a:ln>
+                      <a:noFill/>
+                    </a:ln>
+                    <a:extLst>
+                      <a:ext uri="{53640926-AAD7-44D8-BBD7-CCE9431645EC}">
+                        <a14:shadowObscured xmlns:a14="http://schemas.microsoft.com/office/drawing/2010/main"/>
+                      </a:ext>
+                    </a:extLst>
+                  </pic:spPr>
+                </pic:pic>
+              </a:graphicData>
+            </a:graphic>
+          </wp:inline>
+        </w:drawing>
+      </w:r>
+    </w:p>
+    <w:p>
+      <w:pPr>
+        <w:spacing w:line="360" w:lineRule="auto"/>
+        <w:ind w:firstLineChars="200" w:firstLine="480"/>
+        <w:rPr>
+          <w:color w:val="000000"/>
+          <w:kern w:val="0"/>
+          <w:szCs w:val="24"/>
+        </w:rPr>
+      </w:pPr>
+    </w:p>
+    <w:p>
+      <w:pPr>
+        <w:spacing w:line="360" w:lineRule="auto"/>
+        <w:ind w:firstLineChars="200" w:firstLine="480"/>
+        <w:rPr>
+          <w:color w:val="000000"/>
+          <w:kern w:val="0"/>
+          <w:szCs w:val="24"/>
+        </w:rPr>
+      </w:pPr>
+      <w:r>
+        <w:rPr>
+          <w:rFonts w:hint="eastAsia"/>
+          <w:color w:val="000000"/>
+          <w:kern w:val="0"/>
+          <w:szCs w:val="24"/>
+        </w:rPr>
+        <w:t>可以看到</w:t>
+      </w:r>
+      <w:r>
+        <w:rPr>
+          <w:rFonts w:hint="eastAsia"/>
+          <w:color w:val="000000"/>
+          <w:kern w:val="0"/>
+          <w:szCs w:val="24"/>
+        </w:rPr>
+        <w:t>正确率几乎都是</w:t>
+      </w:r>
+      <w:r>
+        <w:rPr>
+          <w:rFonts w:hint="eastAsia"/>
+          <w:color w:val="000000"/>
+          <w:kern w:val="0"/>
+          <w:szCs w:val="24"/>
+        </w:rPr>
+        <w:t>0</w:t>
+      </w:r>
+      <w:r>
+        <w:rPr>
+          <w:color w:val="000000"/>
+          <w:kern w:val="0"/>
+          <w:szCs w:val="24"/>
+        </w:rPr>
+        <w:t>.5</w:t>
+      </w:r>
+      <w:r>
+        <w:rPr>
+          <w:rFonts w:hint="eastAsia"/>
+          <w:color w:val="000000"/>
+          <w:kern w:val="0"/>
+          <w:szCs w:val="24"/>
+        </w:rPr>
+        <w:t>上下——这代表信息根本没有</w:t>
+      </w:r>
+      <w:r>
+        <w:rPr>
+          <w:rFonts w:hint="eastAsia"/>
+          <w:color w:val="000000"/>
+          <w:kern w:val="0"/>
+          <w:szCs w:val="24"/>
+        </w:rPr>
+        <w:t>被获取到——有因为我们都是</w:t>
+      </w:r>
+      <w:r>
+        <w:rPr>
+          <w:rFonts w:hint="eastAsia"/>
+          <w:color w:val="000000"/>
+          <w:kern w:val="0"/>
+          <w:szCs w:val="24"/>
+        </w:rPr>
+        <w:t>0</w:t>
+      </w:r>
+      <w:r>
+        <w:rPr>
+          <w:color w:val="000000"/>
+          <w:kern w:val="0"/>
+          <w:szCs w:val="24"/>
+        </w:rPr>
+        <w:t>1</w:t>
+      </w:r>
+      <w:r>
+        <w:rPr>
+          <w:rFonts w:hint="eastAsia"/>
+          <w:color w:val="000000"/>
+          <w:kern w:val="0"/>
+          <w:szCs w:val="24"/>
+        </w:rPr>
+        <w:t>序列</w:t>
+      </w:r>
+      <w:r>
+        <w:rPr>
+          <w:rFonts w:hint="eastAsia"/>
+          <w:color w:val="000000"/>
+          <w:kern w:val="0"/>
+          <w:szCs w:val="24"/>
+        </w:rPr>
+        <w:t>，</w:t>
+      </w:r>
+      <w:r>
+        <w:rPr>
+          <w:rFonts w:hint="eastAsia"/>
+          <w:color w:val="000000"/>
+          <w:kern w:val="0"/>
+          <w:szCs w:val="24"/>
+        </w:rPr>
+        <w:t>所以即使是随便猜测信息都</w:t>
+      </w:r>
+      <w:proofErr w:type="gramStart"/>
+      <w:r>
+        <w:rPr>
+          <w:rFonts w:hint="eastAsia"/>
+          <w:color w:val="000000"/>
+          <w:kern w:val="0"/>
+          <w:szCs w:val="24"/>
+        </w:rPr>
+        <w:t>回平均</w:t>
+      </w:r>
+      <w:proofErr w:type="gramEnd"/>
+      <w:r>
+        <w:rPr>
+          <w:rFonts w:hint="eastAsia"/>
+          <w:color w:val="000000"/>
+          <w:kern w:val="0"/>
+          <w:szCs w:val="24"/>
+        </w:rPr>
+        <w:t>有</w:t>
+      </w:r>
+      <w:r>
+        <w:rPr>
+          <w:rFonts w:hint="eastAsia"/>
+          <w:color w:val="000000"/>
+          <w:kern w:val="0"/>
+          <w:szCs w:val="24"/>
+        </w:rPr>
+        <w:t>5</w:t>
+      </w:r>
+      <w:r>
+        <w:rPr>
+          <w:color w:val="000000"/>
+          <w:kern w:val="0"/>
+          <w:szCs w:val="24"/>
+        </w:rPr>
+        <w:t xml:space="preserve">0% </w:t>
+      </w:r>
+      <w:r>
+        <w:rPr>
+          <w:rFonts w:hint="eastAsia"/>
+          <w:color w:val="000000"/>
+          <w:kern w:val="0"/>
+          <w:szCs w:val="24"/>
+        </w:rPr>
+        <w:t>的正确率。因此</w:t>
+      </w:r>
+      <w:r>
+        <w:rPr>
+          <w:rFonts w:hint="eastAsia"/>
+          <w:color w:val="000000"/>
+          <w:kern w:val="0"/>
+          <w:szCs w:val="24"/>
+        </w:rPr>
+        <w:t>信息完全被丢失</w:t>
+      </w:r>
+      <w:r>
+        <w:rPr>
+          <w:rFonts w:hint="eastAsia"/>
+          <w:color w:val="000000"/>
+          <w:kern w:val="0"/>
+          <w:szCs w:val="24"/>
+        </w:rPr>
+        <w:t>！</w:t>
+      </w:r>
+    </w:p>
+    <w:p>
+      <w:pPr>
+        <w:spacing w:line="360" w:lineRule="auto"/>
+        <w:ind w:firstLineChars="200" w:firstLine="480"/>
+        <w:rPr>
+          <w:color w:val="000000"/>
+          <w:kern w:val="0"/>
+          <w:szCs w:val="24"/>
+        </w:rPr>
+      </w:pPr>
+      <w:r>
+        <w:rPr>
+          <w:rFonts w:hint="eastAsia"/>
+          <w:color w:val="000000"/>
+          <w:kern w:val="0"/>
+          <w:szCs w:val="24"/>
+        </w:rPr>
+        <w:t>据此我本来存在一个猜想：</w:t>
+      </w:r>
+      <w:r>
+        <w:rPr>
+          <w:rFonts w:hint="eastAsia"/>
+          <w:color w:val="000000"/>
+          <w:kern w:val="0"/>
+          <w:szCs w:val="24"/>
+        </w:rPr>
+        <w:t>随机的序列不能代表真实信息，真实信息可能有一定的规律</w:t>
+      </w:r>
+      <w:r>
+        <w:rPr>
+          <w:rFonts w:hint="eastAsia"/>
+          <w:color w:val="000000"/>
+          <w:kern w:val="0"/>
+          <w:szCs w:val="24"/>
+        </w:rPr>
+        <w:t>，而</w:t>
+      </w:r>
+      <w:r>
+        <w:rPr>
+          <w:rFonts w:hint="eastAsia"/>
+          <w:color w:val="000000"/>
+          <w:kern w:val="0"/>
+          <w:szCs w:val="24"/>
+        </w:rPr>
+        <w:t>随机的信息代表高频，高频分量很容易被过滤掉</w:t>
+      </w:r>
+      <w:r>
+        <w:rPr>
+          <w:rFonts w:hint="eastAsia"/>
+          <w:color w:val="000000"/>
+          <w:kern w:val="0"/>
+          <w:szCs w:val="24"/>
+        </w:rPr>
+        <w:t>，因此我</w:t>
+      </w:r>
+      <w:r>
+        <w:rPr>
+          <w:rFonts w:hint="eastAsia"/>
+          <w:color w:val="000000"/>
+          <w:kern w:val="0"/>
+          <w:szCs w:val="24"/>
+        </w:rPr>
+        <w:t>决定使用</w:t>
+      </w:r>
+      <w:r>
+        <w:rPr>
+          <w:rFonts w:hint="eastAsia"/>
+          <w:color w:val="000000"/>
+          <w:kern w:val="0"/>
+          <w:szCs w:val="24"/>
+        </w:rPr>
+        <w:t>全</w:t>
+      </w:r>
+      <w:r>
+        <w:rPr>
+          <w:rFonts w:hint="eastAsia"/>
+          <w:color w:val="000000"/>
+          <w:kern w:val="0"/>
+          <w:szCs w:val="24"/>
+        </w:rPr>
+        <w:t>0</w:t>
+      </w:r>
+      <w:r>
+        <w:rPr>
+          <w:rFonts w:hint="eastAsia"/>
+          <w:color w:val="000000"/>
+          <w:kern w:val="0"/>
+          <w:szCs w:val="24"/>
+        </w:rPr>
+        <w:t>信息和全</w:t>
+      </w:r>
+      <w:r>
+        <w:rPr>
+          <w:rFonts w:hint="eastAsia"/>
+          <w:color w:val="000000"/>
+          <w:kern w:val="0"/>
+          <w:szCs w:val="24"/>
+        </w:rPr>
+        <w:t>1</w:t>
+      </w:r>
+      <w:r>
+        <w:rPr>
+          <w:rFonts w:hint="eastAsia"/>
+          <w:color w:val="000000"/>
+          <w:kern w:val="0"/>
+          <w:szCs w:val="24"/>
+        </w:rPr>
+        <w:t>信息</w:t>
+      </w:r>
+      <w:r>
+        <w:rPr>
+          <w:rFonts w:hint="eastAsia"/>
+          <w:color w:val="000000"/>
+          <w:kern w:val="0"/>
+          <w:szCs w:val="24"/>
+        </w:rPr>
+        <w:t>进行测试</w:t>
+      </w:r>
+      <w:r>
+        <w:rPr>
+          <w:rFonts w:hint="eastAsia"/>
+          <w:color w:val="000000"/>
+          <w:kern w:val="0"/>
+          <w:szCs w:val="24"/>
+        </w:rPr>
+        <w:t>。</w:t>
+      </w:r>
+    </w:p>
+    <w:p>
+      <w:pPr>
+        <w:spacing w:line="360" w:lineRule="auto"/>
+        <w:ind w:firstLineChars="200" w:firstLine="480"/>
+        <w:rPr>
+          <w:color w:val="000000"/>
+          <w:kern w:val="0"/>
+          <w:szCs w:val="24"/>
+        </w:rPr>
+      </w:pPr>
+      <w:r>
+        <w:rPr>
+          <w:rFonts w:hint="eastAsia"/>
+          <w:color w:val="000000"/>
+          <w:kern w:val="0"/>
+          <w:szCs w:val="24"/>
+        </w:rPr>
+        <w:t>全</w:t>
+      </w:r>
+      <w:r>
+        <w:rPr>
+          <w:color w:val="000000"/>
+          <w:kern w:val="0"/>
+          <w:szCs w:val="24"/>
+        </w:rPr>
+        <w:t>1</w:t>
+      </w:r>
+      <w:r>
+        <w:rPr>
+          <w:rFonts w:hint="eastAsia"/>
+          <w:color w:val="000000"/>
+          <w:kern w:val="0"/>
+          <w:szCs w:val="24"/>
+        </w:rPr>
+        <w:t>信息</w:t>
+      </w:r>
+      <w:r>
+        <w:rPr>
+          <w:rFonts w:hint="eastAsia"/>
+          <w:color w:val="000000"/>
+          <w:kern w:val="0"/>
+          <w:szCs w:val="24"/>
+        </w:rPr>
+        <w:t>的代码与</w:t>
+      </w:r>
+      <w:r>
+        <w:rPr>
+          <w:rFonts w:hint="eastAsia"/>
+          <w:color w:val="000000"/>
+          <w:kern w:val="0"/>
+          <w:szCs w:val="24"/>
+        </w:rPr>
+        <w:t>结果如下：</w:t>
+      </w:r>
+    </w:p>
+    <w:p>
+      <w:pPr>
+        <w:spacing w:line="360" w:lineRule="auto"/>
+        <w:ind w:firstLineChars="200" w:firstLine="480"/>
+        <w:rPr>
+          <w:color w:val="000000"/>
+          <w:kern w:val="0"/>
+          <w:szCs w:val="24"/>
+        </w:rPr>
+      </w:pPr>
+    </w:p>
+    <w:p>
+      <w:pPr>
+        <w:spacing w:line="360" w:lineRule="auto"/>
+        <w:jc w:val="center"/>
+        <w:rPr>
+          <w:rFonts w:hint="eastAsia"/>
+          <w:color w:val="000000"/>
+          <w:kern w:val="0"/>
+          <w:szCs w:val="24"/>
+        </w:rPr>
+      </w:pPr>
+      <w:r>
+        <w:rPr>
+          <w:noProof/>
+        </w:rPr>
+        <w:drawing>
+          <wp:inline distT="0" distB="0" distL="0" distR="0" wp14:anchorId="3ED07E85" wp14:editId="385A77AB">
+            <wp:extent cx="2354202" cy="1494692"/>
+            <wp:effectExtent l="0" t="0" r="8255" b="0"/>
+            <wp:docPr id="23" name="图片 23"/>
+            <wp:cNvGraphicFramePr>
+              <a:graphicFrameLocks xmlns:a="http://schemas.openxmlformats.org/drawingml/2006/main" noChangeAspect="1"/>
+            </wp:cNvGraphicFramePr>
+            <a:graphic xmlns:a="http://schemas.openxmlformats.org/drawingml/2006/main">
+              <a:graphicData uri="http://schemas.openxmlformats.org/drawingml/2006/picture">
+                <pic:pic xmlns:pic="http://schemas.openxmlformats.org/drawingml/2006/picture">
+                  <pic:nvPicPr>
+                    <pic:cNvPr id="1" name=""/>
+                    <pic:cNvPicPr/>
+                  </pic:nvPicPr>
+                  <pic:blipFill rotWithShape="1">
+                    <a:blip r:embed="rId33"/>
+                    <a:srcRect l="21788" t="19477" r="23429" b="15689"/>
+                    <a:stretch/>
+                  </pic:blipFill>
+                  <pic:spPr bwMode="auto">
+                    <a:xfrm>
+                      <a:off x="0" y="0"/>
+                      <a:ext cx="2372281" cy="1506170"/>
+                    </a:xfrm>
+                    <a:prstGeom prst="rect">
+                      <a:avLst/>
+                    </a:prstGeom>
+                    <a:ln>
+                      <a:noFill/>
+                    </a:ln>
+                    <a:extLst>
+                      <a:ext uri="{53640926-AAD7-44D8-BBD7-CCE9431645EC}">
+                        <a14:shadowObscured xmlns:a14="http://schemas.microsoft.com/office/drawing/2010/main"/>
+                      </a:ext>
+                    </a:extLst>
+                  </pic:spPr>
+                </pic:pic>
+              </a:graphicData>
+            </a:graphic>
+          </wp:inline>
+        </w:drawing>
+      </w:r>
+    </w:p>
+    <w:p>
+      <w:pPr>
+        <w:spacing w:line="360" w:lineRule="auto"/>
+        <w:ind w:firstLineChars="200" w:firstLine="480"/>
+        <w:rPr>
+          <w:color w:val="000000"/>
+          <w:kern w:val="0"/>
+          <w:szCs w:val="24"/>
+        </w:rPr>
+      </w:pPr>
+    </w:p>
+    <w:p>
+      <w:pPr>
+        <w:spacing w:line="360" w:lineRule="auto"/>
+        <w:ind w:firstLineChars="200" w:firstLine="480"/>
+        <w:rPr>
+          <w:color w:val="000000"/>
+          <w:kern w:val="0"/>
+          <w:szCs w:val="24"/>
+        </w:rPr>
+      </w:pPr>
+      <w:r>
+        <w:rPr>
+          <w:rFonts w:hint="eastAsia"/>
+          <w:color w:val="000000"/>
+          <w:kern w:val="0"/>
+          <w:szCs w:val="24"/>
+        </w:rPr>
+        <w:t>全</w:t>
+      </w:r>
+      <w:r>
+        <w:rPr>
+          <w:color w:val="000000"/>
+          <w:kern w:val="0"/>
+          <w:szCs w:val="24"/>
+        </w:rPr>
+        <w:t>0</w:t>
+      </w:r>
+      <w:r>
+        <w:rPr>
+          <w:rFonts w:hint="eastAsia"/>
+          <w:color w:val="000000"/>
+          <w:kern w:val="0"/>
+          <w:szCs w:val="24"/>
+        </w:rPr>
+        <w:t>信息的代码与结果如下：</w:t>
+      </w:r>
+    </w:p>
+    <w:p>
+      <w:pPr>
+        <w:spacing w:line="360" w:lineRule="auto"/>
+        <w:ind w:firstLineChars="200" w:firstLine="480"/>
+        <w:rPr>
+          <w:rFonts w:hint="eastAsia"/>
+          <w:color w:val="000000"/>
+          <w:kern w:val="0"/>
+          <w:szCs w:val="24"/>
+        </w:rPr>
+      </w:pPr>
+    </w:p>
+    <w:p>
+      <w:pPr>
+        <w:spacing w:line="360" w:lineRule="auto"/>
+        <w:jc w:val="center"/>
+        <w:rPr>
+          <w:rFonts w:hint="eastAsia"/>
+          <w:color w:val="000000"/>
+          <w:kern w:val="0"/>
+          <w:szCs w:val="24"/>
+        </w:rPr>
+      </w:pPr>
+      <w:r>
+        <w:rPr>
+          <w:noProof/>
+        </w:rPr>
+        <w:drawing>
+          <wp:inline distT="0" distB="0" distL="0" distR="0" wp14:anchorId="237531F8" wp14:editId="49A3E476">
+            <wp:extent cx="2297724" cy="1526825"/>
+            <wp:effectExtent l="0" t="0" r="7620" b="0"/>
+            <wp:docPr id="24" name="图片 24"/>
+            <wp:cNvGraphicFramePr>
+              <a:graphicFrameLocks xmlns:a="http://schemas.openxmlformats.org/drawingml/2006/main" noChangeAspect="1"/>
+            </wp:cNvGraphicFramePr>
+            <a:graphic xmlns:a="http://schemas.openxmlformats.org/drawingml/2006/main">
+              <a:graphicData uri="http://schemas.openxmlformats.org/drawingml/2006/picture">
+                <pic:pic xmlns:pic="http://schemas.openxmlformats.org/drawingml/2006/picture">
+                  <pic:nvPicPr>
+                    <pic:cNvPr id="1" name=""/>
+                    <pic:cNvPicPr/>
+                  </pic:nvPicPr>
+                  <pic:blipFill rotWithShape="1">
+                    <a:blip r:embed="rId34"/>
+                    <a:srcRect l="22227" t="19681" r="26764" b="17139"/>
+                    <a:stretch/>
+                  </pic:blipFill>
+                  <pic:spPr bwMode="auto">
+                    <a:xfrm>
+                      <a:off x="0" y="0"/>
+                      <a:ext cx="2312607" cy="1536715"/>
+                    </a:xfrm>
+                    <a:prstGeom prst="rect">
+                      <a:avLst/>
+                    </a:prstGeom>
+                    <a:ln>
+                      <a:noFill/>
+                    </a:ln>
+                    <a:extLst>
+                      <a:ext uri="{53640926-AAD7-44D8-BBD7-CCE9431645EC}">
+                        <a14:shadowObscured xmlns:a14="http://schemas.microsoft.com/office/drawing/2010/main"/>
+                      </a:ext>
+                    </a:extLst>
+                  </pic:spPr>
+                </pic:pic>
+              </a:graphicData>
+            </a:graphic>
+          </wp:inline>
+        </w:drawing>
+      </w:r>
+    </w:p>
+    <w:p>
+      <w:pPr>
+        <w:spacing w:line="360" w:lineRule="auto"/>
+        <w:ind w:firstLineChars="200" w:firstLine="480"/>
+        <w:rPr>
+          <w:color w:val="000000"/>
+          <w:kern w:val="0"/>
+          <w:szCs w:val="24"/>
+        </w:rPr>
+      </w:pPr>
+    </w:p>
+    <w:p>
+      <w:pPr>
+        <w:spacing w:line="360" w:lineRule="auto"/>
+        <w:ind w:firstLineChars="200" w:firstLine="480"/>
+        <w:rPr>
+          <w:color w:val="000000"/>
+          <w:kern w:val="0"/>
+          <w:szCs w:val="24"/>
+        </w:rPr>
+      </w:pPr>
+      <w:r>
+        <w:rPr>
+          <w:rFonts w:hint="eastAsia"/>
+          <w:color w:val="000000"/>
+          <w:kern w:val="0"/>
+          <w:szCs w:val="24"/>
+        </w:rPr>
+        <w:t>可以看到它们的正确率也还都是</w:t>
+      </w:r>
+      <w:r>
+        <w:rPr>
+          <w:rFonts w:hint="eastAsia"/>
+          <w:color w:val="000000"/>
+          <w:kern w:val="0"/>
+          <w:szCs w:val="24"/>
+        </w:rPr>
+        <w:t>5</w:t>
+      </w:r>
+      <w:r>
+        <w:rPr>
+          <w:color w:val="000000"/>
+          <w:kern w:val="0"/>
+          <w:szCs w:val="24"/>
+        </w:rPr>
+        <w:t>0%</w:t>
+      </w:r>
+      <w:r>
+        <w:rPr>
+          <w:rFonts w:hint="eastAsia"/>
+          <w:color w:val="000000"/>
+          <w:kern w:val="0"/>
+          <w:szCs w:val="24"/>
+        </w:rPr>
+        <w:t>上下，也基本上没有保留任何信息。</w:t>
+      </w:r>
+      <w:r>
+        <w:rPr>
+          <w:rFonts w:hint="eastAsia"/>
+          <w:color w:val="000000"/>
+          <w:kern w:val="0"/>
+          <w:szCs w:val="24"/>
+        </w:rPr>
+        <w:t>因</w:t>
+      </w:r>
+      <w:r>
+        <w:rPr>
+          <w:rFonts w:hint="eastAsia"/>
+          <w:color w:val="000000"/>
+          <w:kern w:val="0"/>
+          <w:szCs w:val="24"/>
+        </w:rPr>
+        <w:lastRenderedPageBreak/>
+        <w:t>此</w:t>
+      </w:r>
+      <w:r>
+        <w:rPr>
+          <w:rFonts w:hint="eastAsia"/>
+          <w:color w:val="000000"/>
+          <w:kern w:val="0"/>
+          <w:szCs w:val="24"/>
+        </w:rPr>
+        <w:t>，问题不在于</w:t>
+      </w:r>
+      <w:r>
+        <w:rPr>
+          <w:rFonts w:hint="eastAsia"/>
+          <w:color w:val="000000"/>
+          <w:kern w:val="0"/>
+          <w:szCs w:val="24"/>
+        </w:rPr>
+        <w:t>高频分量上。我认为</w:t>
+      </w:r>
+      <w:r>
+        <w:rPr>
+          <w:rFonts w:hint="eastAsia"/>
+          <w:color w:val="000000"/>
+          <w:kern w:val="0"/>
+          <w:szCs w:val="24"/>
+        </w:rPr>
+        <w:t>，问题出在</w:t>
+      </w:r>
+      <w:r>
+        <w:rPr>
+          <w:rFonts w:hint="eastAsia"/>
+          <w:color w:val="000000"/>
+          <w:kern w:val="0"/>
+          <w:szCs w:val="24"/>
+        </w:rPr>
+        <w:t>量化过程。</w:t>
+      </w:r>
+      <w:r>
+        <w:rPr>
+          <w:rFonts w:hint="eastAsia"/>
+          <w:color w:val="000000"/>
+          <w:kern w:val="0"/>
+          <w:szCs w:val="24"/>
+        </w:rPr>
+        <w:t>由于量化过程</w:t>
+      </w:r>
+      <w:r>
+        <w:rPr>
+          <w:rFonts w:hint="eastAsia"/>
+          <w:color w:val="000000"/>
+          <w:kern w:val="0"/>
+          <w:szCs w:val="24"/>
+        </w:rPr>
+        <w:t>会将比较接近的数字映射到同一个数字上，因此相接近的数字</w:t>
+      </w:r>
+      <w:r>
+        <w:rPr>
+          <w:rFonts w:hint="eastAsia"/>
+          <w:color w:val="000000"/>
+          <w:kern w:val="0"/>
+          <w:szCs w:val="24"/>
+        </w:rPr>
+        <w:t>是无法做区分的</w:t>
+      </w:r>
+      <w:r>
+        <w:rPr>
+          <w:rFonts w:hint="eastAsia"/>
+          <w:color w:val="000000"/>
+          <w:kern w:val="0"/>
+          <w:szCs w:val="24"/>
+        </w:rPr>
+        <w:t>，即在量化过程中损失掉了。</w:t>
+      </w:r>
+      <w:r>
+        <w:rPr>
+          <w:rFonts w:hint="eastAsia"/>
+          <w:color w:val="000000"/>
+          <w:kern w:val="0"/>
+          <w:szCs w:val="24"/>
+        </w:rPr>
+        <w:t>而</w:t>
+      </w:r>
+      <w:r>
+        <w:rPr>
+          <w:rFonts w:hint="eastAsia"/>
+          <w:color w:val="000000"/>
+          <w:kern w:val="0"/>
+          <w:szCs w:val="24"/>
+        </w:rPr>
+        <w:t>我们在空域进行</w:t>
+      </w:r>
+      <w:r>
+        <w:rPr>
+          <w:rFonts w:hint="eastAsia"/>
+          <w:color w:val="000000"/>
+          <w:kern w:val="0"/>
+          <w:szCs w:val="24"/>
+        </w:rPr>
+        <w:t>信息隐藏时，由于只修改最低的一位，因此</w:t>
+      </w:r>
+      <w:r>
+        <w:rPr>
+          <w:rFonts w:hint="eastAsia"/>
+          <w:color w:val="000000"/>
+          <w:kern w:val="0"/>
+          <w:szCs w:val="24"/>
+        </w:rPr>
+        <w:t>对数字影响可能不大</w:t>
+      </w:r>
+      <w:r>
+        <w:rPr>
+          <w:rFonts w:hint="eastAsia"/>
+          <w:color w:val="000000"/>
+          <w:kern w:val="0"/>
+          <w:szCs w:val="24"/>
+        </w:rPr>
+        <w:t>，</w:t>
+      </w:r>
+      <w:proofErr w:type="gramStart"/>
+      <w:r>
+        <w:rPr>
+          <w:rFonts w:hint="eastAsia"/>
+          <w:color w:val="000000"/>
+          <w:kern w:val="0"/>
+          <w:szCs w:val="24"/>
+        </w:rPr>
+        <w:t>故信息</w:t>
+      </w:r>
+      <w:proofErr w:type="gramEnd"/>
+      <w:r>
+        <w:rPr>
+          <w:rFonts w:hint="eastAsia"/>
+          <w:color w:val="000000"/>
+          <w:kern w:val="0"/>
+          <w:szCs w:val="24"/>
+        </w:rPr>
+        <w:t>在量化过程中丢失。</w:t>
+      </w:r>
+    </w:p>
+    <w:p>
+      <w:pPr>
+        <w:spacing w:line="360" w:lineRule="auto"/>
+        <w:ind w:firstLineChars="200" w:firstLine="480"/>
+        <w:rPr>
+          <w:color w:val="000000"/>
+          <w:kern w:val="0"/>
+          <w:szCs w:val="24"/>
+        </w:rPr>
+      </w:pPr>
+      <w:r>
+        <w:rPr>
+          <w:rFonts w:hint="eastAsia"/>
+          <w:color w:val="000000"/>
+          <w:kern w:val="0"/>
+          <w:szCs w:val="24"/>
+        </w:rPr>
+        <w:t>可以看到，空域隐藏的抗</w:t>
+      </w:r>
+      <w:r>
+        <w:rPr>
+          <w:rFonts w:hint="eastAsia"/>
+          <w:color w:val="000000"/>
+          <w:kern w:val="0"/>
+          <w:szCs w:val="24"/>
+        </w:rPr>
+        <w:t>J</w:t>
+      </w:r>
+      <w:r>
+        <w:rPr>
+          <w:color w:val="000000"/>
+          <w:kern w:val="0"/>
+          <w:szCs w:val="24"/>
+        </w:rPr>
+        <w:t>PEG</w:t>
+      </w:r>
+      <w:r>
+        <w:rPr>
+          <w:rFonts w:hint="eastAsia"/>
+          <w:color w:val="000000"/>
+          <w:kern w:val="0"/>
+          <w:szCs w:val="24"/>
+        </w:rPr>
+        <w:t>编码能力极低。</w:t>
+      </w:r>
+    </w:p>
+    <w:p>
+      <w:pPr>
+        <w:pStyle w:val="3"/>
+        <w:numPr>
+          <w:ilvl w:val="0"/>
+          <w:numId w:val="16"/>
+        </w:numPr>
+        <w:rPr>
+          <w:rFonts w:hint="eastAsia"/>
+        </w:rPr>
+      </w:pPr>
+      <w:r>
+        <w:rPr>
+          <w:rFonts w:hint="eastAsia"/>
+        </w:rPr>
+        <w:t>D</w:t>
+      </w:r>
+      <w:r>
+        <w:t>CT</w:t>
+      </w:r>
+      <w:bookmarkStart w:id="0" w:name="_GoBack"/>
+      <w:bookmarkEnd w:id="0"/>
+      <w:r>
+        <w:rPr>
+          <w:rFonts w:hint="eastAsia"/>
+        </w:rPr>
+        <w:t>域</w:t>
+      </w:r>
+      <w:r>
+        <w:rPr>
+          <w:rFonts w:hint="eastAsia"/>
+        </w:rPr>
+        <w:t>隐藏</w:t>
+      </w:r>
+    </w:p>
+    <w:p>
+      <w:pPr>
+        <w:spacing w:line="360" w:lineRule="auto"/>
+        <w:ind w:firstLineChars="200" w:firstLine="480"/>
+        <w:rPr>
           <w:rFonts w:hint="eastAsia"/>
           <w:color w:val="000000"/>
           <w:kern w:val="0"/>
@@ -26790,8 +28970,8 @@
       </w:pPr>
     </w:p>
     <w:sectPr>
-      <w:headerReference w:type="default" r:id="rId32"/>
-      <w:footerReference w:type="default" r:id="rId33"/>
+      <w:headerReference w:type="default" r:id="rId35"/>
+      <w:footerReference w:type="default" r:id="rId36"/>
       <w:footnotePr>
         <w:numFmt w:val="decimalEnclosedCircleChinese"/>
         <w:numRestart w:val="eachPage"/>
@@ -27257,16 +29437,16 @@
     </w:lvl>
   </w:abstractNum>
   <w:abstractNum w:abstractNumId="2" w15:restartNumberingAfterBreak="0">
-    <w:nsid w:val="155344D5"/>
+    <w:nsid w:val="0F43203A"/>
     <w:multiLevelType w:val="hybridMultilevel"/>
-    <w:tmpl w:val="9288DAE6"/>
-    <w:lvl w:ilvl="0" w:tplc="ACD0140C">
+    <w:tmpl w:val="FAA2B722"/>
+    <w:lvl w:ilvl="0" w:tplc="E1BEDA8E">
       <w:start w:val="1"/>
-      <w:numFmt w:val="japaneseCounting"/>
-      <w:lvlText w:val="（%1）"/>
+      <w:numFmt w:val="decimal"/>
+      <w:lvlText w:val="%1."/>
       <w:lvlJc w:val="left"/>
       <w:pPr>
-        <w:ind w:left="936" w:hanging="936"/>
+        <w:ind w:left="360" w:hanging="360"/>
       </w:pPr>
       <w:rPr>
         <w:rFonts w:hint="default"/>
@@ -27346,16 +29526,16 @@
     </w:lvl>
   </w:abstractNum>
   <w:abstractNum w:abstractNumId="3" w15:restartNumberingAfterBreak="0">
-    <w:nsid w:val="1DC83CDF"/>
+    <w:nsid w:val="155344D5"/>
     <w:multiLevelType w:val="hybridMultilevel"/>
-    <w:tmpl w:val="01B020B4"/>
-    <w:lvl w:ilvl="0" w:tplc="41527006">
+    <w:tmpl w:val="9288DAE6"/>
+    <w:lvl w:ilvl="0" w:tplc="ACD0140C">
       <w:start w:val="1"/>
-      <w:numFmt w:val="decimal"/>
-      <w:lvlText w:val="(%1)"/>
+      <w:numFmt w:val="japaneseCounting"/>
+      <w:lvlText w:val="（%1）"/>
       <w:lvlJc w:val="left"/>
       <w:pPr>
-        <w:ind w:left="360" w:hanging="360"/>
+        <w:ind w:left="936" w:hanging="936"/>
       </w:pPr>
       <w:rPr>
         <w:rFonts w:hint="default"/>
@@ -27435,16 +29615,16 @@
     </w:lvl>
   </w:abstractNum>
   <w:abstractNum w:abstractNumId="4" w15:restartNumberingAfterBreak="0">
-    <w:nsid w:val="1ECD688A"/>
+    <w:nsid w:val="1DC83CDF"/>
     <w:multiLevelType w:val="hybridMultilevel"/>
-    <w:tmpl w:val="6D782A88"/>
-    <w:lvl w:ilvl="0" w:tplc="71BA55EA">
+    <w:tmpl w:val="01B020B4"/>
+    <w:lvl w:ilvl="0" w:tplc="41527006">
       <w:start w:val="1"/>
-      <w:numFmt w:val="lowerRoman"/>
-      <w:lvlText w:val="%1)"/>
+      <w:numFmt w:val="decimal"/>
+      <w:lvlText w:val="(%1)"/>
       <w:lvlJc w:val="left"/>
       <w:pPr>
-        <w:ind w:left="1200" w:hanging="720"/>
+        <w:ind w:left="360" w:hanging="360"/>
       </w:pPr>
       <w:rPr>
         <w:rFonts w:hint="default"/>
@@ -27456,7 +29636,7 @@
       <w:lvlText w:val="%2)"/>
       <w:lvlJc w:val="left"/>
       <w:pPr>
-        <w:ind w:left="1320" w:hanging="420"/>
+        <w:ind w:left="840" w:hanging="420"/>
       </w:pPr>
     </w:lvl>
     <w:lvl w:ilvl="2" w:tplc="0409001B" w:tentative="1">
@@ -27465,7 +29645,7 @@
       <w:lvlText w:val="%3."/>
       <w:lvlJc w:val="right"/>
       <w:pPr>
-        <w:ind w:left="1740" w:hanging="420"/>
+        <w:ind w:left="1260" w:hanging="420"/>
       </w:pPr>
     </w:lvl>
     <w:lvl w:ilvl="3" w:tplc="0409000F" w:tentative="1">
@@ -27474,7 +29654,7 @@
       <w:lvlText w:val="%4."/>
       <w:lvlJc w:val="left"/>
       <w:pPr>
-        <w:ind w:left="2160" w:hanging="420"/>
+        <w:ind w:left="1680" w:hanging="420"/>
       </w:pPr>
     </w:lvl>
     <w:lvl w:ilvl="4" w:tplc="04090019" w:tentative="1">
@@ -27483,7 +29663,7 @@
       <w:lvlText w:val="%5)"/>
       <w:lvlJc w:val="left"/>
       <w:pPr>
-        <w:ind w:left="2580" w:hanging="420"/>
+        <w:ind w:left="2100" w:hanging="420"/>
       </w:pPr>
     </w:lvl>
     <w:lvl w:ilvl="5" w:tplc="0409001B" w:tentative="1">
@@ -27492,7 +29672,7 @@
       <w:lvlText w:val="%6."/>
       <w:lvlJc w:val="right"/>
       <w:pPr>
-        <w:ind w:left="3000" w:hanging="420"/>
+        <w:ind w:left="2520" w:hanging="420"/>
       </w:pPr>
     </w:lvl>
     <w:lvl w:ilvl="6" w:tplc="0409000F" w:tentative="1">
@@ -27501,7 +29681,7 @@
       <w:lvlText w:val="%7."/>
       <w:lvlJc w:val="left"/>
       <w:pPr>
-        <w:ind w:left="3420" w:hanging="420"/>
+        <w:ind w:left="2940" w:hanging="420"/>
       </w:pPr>
     </w:lvl>
     <w:lvl w:ilvl="7" w:tplc="04090019" w:tentative="1">
@@ -27510,7 +29690,7 @@
       <w:lvlText w:val="%8)"/>
       <w:lvlJc w:val="left"/>
       <w:pPr>
-        <w:ind w:left="3840" w:hanging="420"/>
+        <w:ind w:left="3360" w:hanging="420"/>
       </w:pPr>
     </w:lvl>
     <w:lvl w:ilvl="8" w:tplc="0409001B" w:tentative="1">
@@ -27519,21 +29699,21 @@
       <w:lvlText w:val="%9."/>
       <w:lvlJc w:val="right"/>
       <w:pPr>
-        <w:ind w:left="4260" w:hanging="420"/>
+        <w:ind w:left="3780" w:hanging="420"/>
       </w:pPr>
     </w:lvl>
   </w:abstractNum>
   <w:abstractNum w:abstractNumId="5" w15:restartNumberingAfterBreak="0">
-    <w:nsid w:val="248C4917"/>
+    <w:nsid w:val="1ECD688A"/>
     <w:multiLevelType w:val="hybridMultilevel"/>
-    <w:tmpl w:val="5A504544"/>
-    <w:lvl w:ilvl="0" w:tplc="ED4E6774">
+    <w:tmpl w:val="6D782A88"/>
+    <w:lvl w:ilvl="0" w:tplc="71BA55EA">
       <w:start w:val="1"/>
-      <w:numFmt w:val="decimal"/>
-      <w:lvlText w:val="%1."/>
+      <w:numFmt w:val="lowerRoman"/>
+      <w:lvlText w:val="%1)"/>
       <w:lvlJc w:val="left"/>
       <w:pPr>
-        <w:ind w:left="360" w:hanging="360"/>
+        <w:ind w:left="1200" w:hanging="720"/>
       </w:pPr>
       <w:rPr>
         <w:rFonts w:hint="default"/>
@@ -27545,7 +29725,7 @@
       <w:lvlText w:val="%2)"/>
       <w:lvlJc w:val="left"/>
       <w:pPr>
-        <w:ind w:left="840" w:hanging="420"/>
+        <w:ind w:left="1320" w:hanging="420"/>
       </w:pPr>
     </w:lvl>
     <w:lvl w:ilvl="2" w:tplc="0409001B" w:tentative="1">
@@ -27554,7 +29734,7 @@
       <w:lvlText w:val="%3."/>
       <w:lvlJc w:val="right"/>
       <w:pPr>
-        <w:ind w:left="1260" w:hanging="420"/>
+        <w:ind w:left="1740" w:hanging="420"/>
       </w:pPr>
     </w:lvl>
     <w:lvl w:ilvl="3" w:tplc="0409000F" w:tentative="1">
@@ -27563,7 +29743,7 @@
       <w:lvlText w:val="%4."/>
       <w:lvlJc w:val="left"/>
       <w:pPr>
-        <w:ind w:left="1680" w:hanging="420"/>
+        <w:ind w:left="2160" w:hanging="420"/>
       </w:pPr>
     </w:lvl>
     <w:lvl w:ilvl="4" w:tplc="04090019" w:tentative="1">
@@ -27572,7 +29752,7 @@
       <w:lvlText w:val="%5)"/>
       <w:lvlJc w:val="left"/>
       <w:pPr>
-        <w:ind w:left="2100" w:hanging="420"/>
+        <w:ind w:left="2580" w:hanging="420"/>
       </w:pPr>
     </w:lvl>
     <w:lvl w:ilvl="5" w:tplc="0409001B" w:tentative="1">
@@ -27581,7 +29761,7 @@
       <w:lvlText w:val="%6."/>
       <w:lvlJc w:val="right"/>
       <w:pPr>
-        <w:ind w:left="2520" w:hanging="420"/>
+        <w:ind w:left="3000" w:hanging="420"/>
       </w:pPr>
     </w:lvl>
     <w:lvl w:ilvl="6" w:tplc="0409000F" w:tentative="1">
@@ -27590,7 +29770,7 @@
       <w:lvlText w:val="%7."/>
       <w:lvlJc w:val="left"/>
       <w:pPr>
-        <w:ind w:left="2940" w:hanging="420"/>
+        <w:ind w:left="3420" w:hanging="420"/>
       </w:pPr>
     </w:lvl>
     <w:lvl w:ilvl="7" w:tplc="04090019" w:tentative="1">
@@ -27599,7 +29779,7 @@
       <w:lvlText w:val="%8)"/>
       <w:lvlJc w:val="left"/>
       <w:pPr>
-        <w:ind w:left="3360" w:hanging="420"/>
+        <w:ind w:left="3840" w:hanging="420"/>
       </w:pPr>
     </w:lvl>
     <w:lvl w:ilvl="8" w:tplc="0409001B" w:tentative="1">
@@ -27608,15 +29788,15 @@
       <w:lvlText w:val="%9."/>
       <w:lvlJc w:val="right"/>
       <w:pPr>
-        <w:ind w:left="3780" w:hanging="420"/>
+        <w:ind w:left="4260" w:hanging="420"/>
       </w:pPr>
     </w:lvl>
   </w:abstractNum>
   <w:abstractNum w:abstractNumId="6" w15:restartNumberingAfterBreak="0">
-    <w:nsid w:val="40541623"/>
+    <w:nsid w:val="248C4917"/>
     <w:multiLevelType w:val="hybridMultilevel"/>
-    <w:tmpl w:val="FAA2B722"/>
-    <w:lvl w:ilvl="0" w:tplc="E1BEDA8E">
+    <w:tmpl w:val="5A504544"/>
+    <w:lvl w:ilvl="0" w:tplc="ED4E6774">
       <w:start w:val="1"/>
       <w:numFmt w:val="decimal"/>
       <w:lvlText w:val="%1."/>
@@ -27702,16 +29882,16 @@
     </w:lvl>
   </w:abstractNum>
   <w:abstractNum w:abstractNumId="7" w15:restartNumberingAfterBreak="0">
-    <w:nsid w:val="44647619"/>
+    <w:nsid w:val="40541623"/>
     <w:multiLevelType w:val="hybridMultilevel"/>
-    <w:tmpl w:val="E5C0B112"/>
-    <w:lvl w:ilvl="0" w:tplc="59162C54">
+    <w:tmpl w:val="FAA2B722"/>
+    <w:lvl w:ilvl="0" w:tplc="E1BEDA8E">
       <w:start w:val="1"/>
-      <w:numFmt w:val="lowerRoman"/>
-      <w:lvlText w:val="%1)"/>
+      <w:numFmt w:val="decimal"/>
+      <w:lvlText w:val="%1."/>
       <w:lvlJc w:val="left"/>
       <w:pPr>
-        <w:ind w:left="1200" w:hanging="720"/>
+        <w:ind w:left="360" w:hanging="360"/>
       </w:pPr>
       <w:rPr>
         <w:rFonts w:hint="default"/>
@@ -27723,7 +29903,7 @@
       <w:lvlText w:val="%2)"/>
       <w:lvlJc w:val="left"/>
       <w:pPr>
-        <w:ind w:left="1320" w:hanging="420"/>
+        <w:ind w:left="840" w:hanging="420"/>
       </w:pPr>
     </w:lvl>
     <w:lvl w:ilvl="2" w:tplc="0409001B" w:tentative="1">
@@ -27732,7 +29912,7 @@
       <w:lvlText w:val="%3."/>
       <w:lvlJc w:val="right"/>
       <w:pPr>
-        <w:ind w:left="1740" w:hanging="420"/>
+        <w:ind w:left="1260" w:hanging="420"/>
       </w:pPr>
     </w:lvl>
     <w:lvl w:ilvl="3" w:tplc="0409000F" w:tentative="1">
@@ -27741,7 +29921,7 @@
       <w:lvlText w:val="%4."/>
       <w:lvlJc w:val="left"/>
       <w:pPr>
-        <w:ind w:left="2160" w:hanging="420"/>
+        <w:ind w:left="1680" w:hanging="420"/>
       </w:pPr>
     </w:lvl>
     <w:lvl w:ilvl="4" w:tplc="04090019" w:tentative="1">
@@ -27750,7 +29930,7 @@
       <w:lvlText w:val="%5)"/>
       <w:lvlJc w:val="left"/>
       <w:pPr>
-        <w:ind w:left="2580" w:hanging="420"/>
+        <w:ind w:left="2100" w:hanging="420"/>
       </w:pPr>
     </w:lvl>
     <w:lvl w:ilvl="5" w:tplc="0409001B" w:tentative="1">
@@ -27759,7 +29939,7 @@
       <w:lvlText w:val="%6."/>
       <w:lvlJc w:val="right"/>
       <w:pPr>
-        <w:ind w:left="3000" w:hanging="420"/>
+        <w:ind w:left="2520" w:hanging="420"/>
       </w:pPr>
     </w:lvl>
     <w:lvl w:ilvl="6" w:tplc="0409000F" w:tentative="1">
@@ -27768,7 +29948,7 @@
       <w:lvlText w:val="%7."/>
       <w:lvlJc w:val="left"/>
       <w:pPr>
-        <w:ind w:left="3420" w:hanging="420"/>
+        <w:ind w:left="2940" w:hanging="420"/>
       </w:pPr>
     </w:lvl>
     <w:lvl w:ilvl="7" w:tplc="04090019" w:tentative="1">
@@ -27777,7 +29957,7 @@
       <w:lvlText w:val="%8)"/>
       <w:lvlJc w:val="left"/>
       <w:pPr>
-        <w:ind w:left="3840" w:hanging="420"/>
+        <w:ind w:left="3360" w:hanging="420"/>
       </w:pPr>
     </w:lvl>
     <w:lvl w:ilvl="8" w:tplc="0409001B" w:tentative="1">
@@ -27786,21 +29966,21 @@
       <w:lvlText w:val="%9."/>
       <w:lvlJc w:val="right"/>
       <w:pPr>
-        <w:ind w:left="4260" w:hanging="420"/>
+        <w:ind w:left="3780" w:hanging="420"/>
       </w:pPr>
     </w:lvl>
   </w:abstractNum>
   <w:abstractNum w:abstractNumId="8" w15:restartNumberingAfterBreak="0">
-    <w:nsid w:val="46A03887"/>
+    <w:nsid w:val="44647619"/>
     <w:multiLevelType w:val="hybridMultilevel"/>
-    <w:tmpl w:val="E500E498"/>
-    <w:lvl w:ilvl="0" w:tplc="4CE0A3A2">
+    <w:tmpl w:val="E5C0B112"/>
+    <w:lvl w:ilvl="0" w:tplc="59162C54">
       <w:start w:val="1"/>
-      <w:numFmt w:val="japaneseCounting"/>
-      <w:lvlText w:val="%1、"/>
+      <w:numFmt w:val="lowerRoman"/>
+      <w:lvlText w:val="%1)"/>
       <w:lvlJc w:val="left"/>
       <w:pPr>
-        <w:ind w:left="672" w:hanging="672"/>
+        <w:ind w:left="1200" w:hanging="720"/>
       </w:pPr>
       <w:rPr>
         <w:rFonts w:hint="default"/>
@@ -27812,7 +29992,7 @@
       <w:lvlText w:val="%2)"/>
       <w:lvlJc w:val="left"/>
       <w:pPr>
-        <w:ind w:left="840" w:hanging="420"/>
+        <w:ind w:left="1320" w:hanging="420"/>
       </w:pPr>
     </w:lvl>
     <w:lvl w:ilvl="2" w:tplc="0409001B" w:tentative="1">
@@ -27821,7 +30001,7 @@
       <w:lvlText w:val="%3."/>
       <w:lvlJc w:val="right"/>
       <w:pPr>
-        <w:ind w:left="1260" w:hanging="420"/>
+        <w:ind w:left="1740" w:hanging="420"/>
       </w:pPr>
     </w:lvl>
     <w:lvl w:ilvl="3" w:tplc="0409000F" w:tentative="1">
@@ -27830,7 +30010,7 @@
       <w:lvlText w:val="%4."/>
       <w:lvlJc w:val="left"/>
       <w:pPr>
-        <w:ind w:left="1680" w:hanging="420"/>
+        <w:ind w:left="2160" w:hanging="420"/>
       </w:pPr>
     </w:lvl>
     <w:lvl w:ilvl="4" w:tplc="04090019" w:tentative="1">
@@ -27839,7 +30019,7 @@
       <w:lvlText w:val="%5)"/>
       <w:lvlJc w:val="left"/>
       <w:pPr>
-        <w:ind w:left="2100" w:hanging="420"/>
+        <w:ind w:left="2580" w:hanging="420"/>
       </w:pPr>
     </w:lvl>
     <w:lvl w:ilvl="5" w:tplc="0409001B" w:tentative="1">
@@ -27848,7 +30028,7 @@
       <w:lvlText w:val="%6."/>
       <w:lvlJc w:val="right"/>
       <w:pPr>
-        <w:ind w:left="2520" w:hanging="420"/>
+        <w:ind w:left="3000" w:hanging="420"/>
       </w:pPr>
     </w:lvl>
     <w:lvl w:ilvl="6" w:tplc="0409000F" w:tentative="1">
@@ -27857,7 +30037,7 @@
       <w:lvlText w:val="%7."/>
       <w:lvlJc w:val="left"/>
       <w:pPr>
-        <w:ind w:left="2940" w:hanging="420"/>
+        <w:ind w:left="3420" w:hanging="420"/>
       </w:pPr>
     </w:lvl>
     <w:lvl w:ilvl="7" w:tplc="04090019" w:tentative="1">
@@ -27866,7 +30046,7 @@
       <w:lvlText w:val="%8)"/>
       <w:lvlJc w:val="left"/>
       <w:pPr>
-        <w:ind w:left="3360" w:hanging="420"/>
+        <w:ind w:left="3840" w:hanging="420"/>
       </w:pPr>
     </w:lvl>
     <w:lvl w:ilvl="8" w:tplc="0409001B" w:tentative="1">
@@ -27875,21 +30055,21 @@
       <w:lvlText w:val="%9."/>
       <w:lvlJc w:val="right"/>
       <w:pPr>
-        <w:ind w:left="3780" w:hanging="420"/>
+        <w:ind w:left="4260" w:hanging="420"/>
       </w:pPr>
     </w:lvl>
   </w:abstractNum>
   <w:abstractNum w:abstractNumId="9" w15:restartNumberingAfterBreak="0">
-    <w:nsid w:val="49730F21"/>
+    <w:nsid w:val="46A03887"/>
     <w:multiLevelType w:val="hybridMultilevel"/>
-    <w:tmpl w:val="D93423F4"/>
-    <w:lvl w:ilvl="0" w:tplc="4484D960">
+    <w:tmpl w:val="E500E498"/>
+    <w:lvl w:ilvl="0" w:tplc="4CE0A3A2">
       <w:start w:val="1"/>
-      <w:numFmt w:val="decimal"/>
-      <w:lvlText w:val="%1."/>
+      <w:numFmt w:val="japaneseCounting"/>
+      <w:lvlText w:val="%1、"/>
       <w:lvlJc w:val="left"/>
       <w:pPr>
-        <w:ind w:left="840" w:hanging="360"/>
+        <w:ind w:left="672" w:hanging="672"/>
       </w:pPr>
       <w:rPr>
         <w:rFonts w:hint="default"/>
@@ -27901,7 +30081,7 @@
       <w:lvlText w:val="%2)"/>
       <w:lvlJc w:val="left"/>
       <w:pPr>
-        <w:ind w:left="1320" w:hanging="420"/>
+        <w:ind w:left="840" w:hanging="420"/>
       </w:pPr>
     </w:lvl>
     <w:lvl w:ilvl="2" w:tplc="0409001B" w:tentative="1">
@@ -27910,7 +30090,7 @@
       <w:lvlText w:val="%3."/>
       <w:lvlJc w:val="right"/>
       <w:pPr>
-        <w:ind w:left="1740" w:hanging="420"/>
+        <w:ind w:left="1260" w:hanging="420"/>
       </w:pPr>
     </w:lvl>
     <w:lvl w:ilvl="3" w:tplc="0409000F" w:tentative="1">
@@ -27919,7 +30099,7 @@
       <w:lvlText w:val="%4."/>
       <w:lvlJc w:val="left"/>
       <w:pPr>
-        <w:ind w:left="2160" w:hanging="420"/>
+        <w:ind w:left="1680" w:hanging="420"/>
       </w:pPr>
     </w:lvl>
     <w:lvl w:ilvl="4" w:tplc="04090019" w:tentative="1">
@@ -27928,7 +30108,7 @@
       <w:lvlText w:val="%5)"/>
       <w:lvlJc w:val="left"/>
       <w:pPr>
-        <w:ind w:left="2580" w:hanging="420"/>
+        <w:ind w:left="2100" w:hanging="420"/>
       </w:pPr>
     </w:lvl>
     <w:lvl w:ilvl="5" w:tplc="0409001B" w:tentative="1">
@@ -27937,7 +30117,7 @@
       <w:lvlText w:val="%6."/>
       <w:lvlJc w:val="right"/>
       <w:pPr>
-        <w:ind w:left="3000" w:hanging="420"/>
+        <w:ind w:left="2520" w:hanging="420"/>
       </w:pPr>
     </w:lvl>
     <w:lvl w:ilvl="6" w:tplc="0409000F" w:tentative="1">
@@ -27946,7 +30126,7 @@
       <w:lvlText w:val="%7."/>
       <w:lvlJc w:val="left"/>
       <w:pPr>
-        <w:ind w:left="3420" w:hanging="420"/>
+        <w:ind w:left="2940" w:hanging="420"/>
       </w:pPr>
     </w:lvl>
     <w:lvl w:ilvl="7" w:tplc="04090019" w:tentative="1">
@@ -27955,7 +30135,7 @@
       <w:lvlText w:val="%8)"/>
       <w:lvlJc w:val="left"/>
       <w:pPr>
-        <w:ind w:left="3840" w:hanging="420"/>
+        <w:ind w:left="3360" w:hanging="420"/>
       </w:pPr>
     </w:lvl>
     <w:lvl w:ilvl="8" w:tplc="0409001B" w:tentative="1">
@@ -27964,21 +30144,21 @@
       <w:lvlText w:val="%9."/>
       <w:lvlJc w:val="right"/>
       <w:pPr>
-        <w:ind w:left="4260" w:hanging="420"/>
+        <w:ind w:left="3780" w:hanging="420"/>
       </w:pPr>
     </w:lvl>
   </w:abstractNum>
   <w:abstractNum w:abstractNumId="10" w15:restartNumberingAfterBreak="0">
-    <w:nsid w:val="5DD57DFF"/>
+    <w:nsid w:val="49730F21"/>
     <w:multiLevelType w:val="hybridMultilevel"/>
-    <w:tmpl w:val="EC9E2BE4"/>
-    <w:lvl w:ilvl="0" w:tplc="AC1633CE">
+    <w:tmpl w:val="D93423F4"/>
+    <w:lvl w:ilvl="0" w:tplc="4484D960">
       <w:start w:val="1"/>
-      <w:numFmt w:val="lowerRoman"/>
-      <w:lvlText w:val="%1)"/>
+      <w:numFmt w:val="decimal"/>
+      <w:lvlText w:val="%1."/>
       <w:lvlJc w:val="left"/>
       <w:pPr>
-        <w:ind w:left="1200" w:hanging="720"/>
+        <w:ind w:left="840" w:hanging="360"/>
       </w:pPr>
       <w:rPr>
         <w:rFonts w:hint="default"/>
@@ -28058,16 +30238,16 @@
     </w:lvl>
   </w:abstractNum>
   <w:abstractNum w:abstractNumId="11" w15:restartNumberingAfterBreak="0">
-    <w:nsid w:val="685C5311"/>
+    <w:nsid w:val="5DD57DFF"/>
     <w:multiLevelType w:val="hybridMultilevel"/>
-    <w:tmpl w:val="9C8894D2"/>
-    <w:lvl w:ilvl="0" w:tplc="4064C860">
+    <w:tmpl w:val="EC9E2BE4"/>
+    <w:lvl w:ilvl="0" w:tplc="AC1633CE">
       <w:start w:val="1"/>
-      <w:numFmt w:val="decimal"/>
-      <w:lvlText w:val="%1."/>
+      <w:numFmt w:val="lowerRoman"/>
+      <w:lvlText w:val="%1)"/>
       <w:lvlJc w:val="left"/>
       <w:pPr>
-        <w:ind w:left="360" w:hanging="360"/>
+        <w:ind w:left="1200" w:hanging="720"/>
       </w:pPr>
       <w:rPr>
         <w:rFonts w:hint="default"/>
@@ -28079,7 +30259,7 @@
       <w:lvlText w:val="%2)"/>
       <w:lvlJc w:val="left"/>
       <w:pPr>
-        <w:ind w:left="840" w:hanging="420"/>
+        <w:ind w:left="1320" w:hanging="420"/>
       </w:pPr>
     </w:lvl>
     <w:lvl w:ilvl="2" w:tplc="0409001B" w:tentative="1">
@@ -28088,7 +30268,7 @@
       <w:lvlText w:val="%3."/>
       <w:lvlJc w:val="right"/>
       <w:pPr>
-        <w:ind w:left="1260" w:hanging="420"/>
+        <w:ind w:left="1740" w:hanging="420"/>
       </w:pPr>
     </w:lvl>
     <w:lvl w:ilvl="3" w:tplc="0409000F" w:tentative="1">
@@ -28097,7 +30277,7 @@
       <w:lvlText w:val="%4."/>
       <w:lvlJc w:val="left"/>
       <w:pPr>
-        <w:ind w:left="1680" w:hanging="420"/>
+        <w:ind w:left="2160" w:hanging="420"/>
       </w:pPr>
     </w:lvl>
     <w:lvl w:ilvl="4" w:tplc="04090019" w:tentative="1">
@@ -28106,7 +30286,7 @@
       <w:lvlText w:val="%5)"/>
       <w:lvlJc w:val="left"/>
       <w:pPr>
-        <w:ind w:left="2100" w:hanging="420"/>
+        <w:ind w:left="2580" w:hanging="420"/>
       </w:pPr>
     </w:lvl>
     <w:lvl w:ilvl="5" w:tplc="0409001B" w:tentative="1">
@@ -28115,7 +30295,7 @@
       <w:lvlText w:val="%6."/>
       <w:lvlJc w:val="right"/>
       <w:pPr>
-        <w:ind w:left="2520" w:hanging="420"/>
+        <w:ind w:left="3000" w:hanging="420"/>
       </w:pPr>
     </w:lvl>
     <w:lvl w:ilvl="6" w:tplc="0409000F" w:tentative="1">
@@ -28124,7 +30304,7 @@
       <w:lvlText w:val="%7."/>
       <w:lvlJc w:val="left"/>
       <w:pPr>
-        <w:ind w:left="2940" w:hanging="420"/>
+        <w:ind w:left="3420" w:hanging="420"/>
       </w:pPr>
     </w:lvl>
     <w:lvl w:ilvl="7" w:tplc="04090019" w:tentative="1">
@@ -28133,7 +30313,7 @@
       <w:lvlText w:val="%8)"/>
       <w:lvlJc w:val="left"/>
       <w:pPr>
-        <w:ind w:left="3360" w:hanging="420"/>
+        <w:ind w:left="3840" w:hanging="420"/>
       </w:pPr>
     </w:lvl>
     <w:lvl w:ilvl="8" w:tplc="0409001B" w:tentative="1">
@@ -28142,15 +30322,15 @@
       <w:lvlText w:val="%9."/>
       <w:lvlJc w:val="right"/>
       <w:pPr>
-        <w:ind w:left="3780" w:hanging="420"/>
+        <w:ind w:left="4260" w:hanging="420"/>
       </w:pPr>
     </w:lvl>
   </w:abstractNum>
   <w:abstractNum w:abstractNumId="12" w15:restartNumberingAfterBreak="0">
-    <w:nsid w:val="6CEA2684"/>
+    <w:nsid w:val="685C5311"/>
     <w:multiLevelType w:val="hybridMultilevel"/>
-    <w:tmpl w:val="FAA2B722"/>
-    <w:lvl w:ilvl="0" w:tplc="E1BEDA8E">
+    <w:tmpl w:val="9C8894D2"/>
+    <w:lvl w:ilvl="0" w:tplc="4064C860">
       <w:start w:val="1"/>
       <w:numFmt w:val="decimal"/>
       <w:lvlText w:val="%1."/>
@@ -28236,10 +30416,10 @@
     </w:lvl>
   </w:abstractNum>
   <w:abstractNum w:abstractNumId="13" w15:restartNumberingAfterBreak="0">
-    <w:nsid w:val="72B97C71"/>
+    <w:nsid w:val="6CEA2684"/>
     <w:multiLevelType w:val="hybridMultilevel"/>
-    <w:tmpl w:val="7F72D35A"/>
-    <w:lvl w:ilvl="0" w:tplc="721E6E78">
+    <w:tmpl w:val="FAA2B722"/>
+    <w:lvl w:ilvl="0" w:tplc="E1BEDA8E">
       <w:start w:val="1"/>
       <w:numFmt w:val="decimal"/>
       <w:lvlText w:val="%1."/>
@@ -28325,16 +30505,16 @@
     </w:lvl>
   </w:abstractNum>
   <w:abstractNum w:abstractNumId="14" w15:restartNumberingAfterBreak="0">
-    <w:nsid w:val="7C1466B0"/>
+    <w:nsid w:val="72B97C71"/>
     <w:multiLevelType w:val="hybridMultilevel"/>
-    <w:tmpl w:val="5D52AB42"/>
-    <w:lvl w:ilvl="0" w:tplc="37AC5104">
+    <w:tmpl w:val="7F72D35A"/>
+    <w:lvl w:ilvl="0" w:tplc="721E6E78">
       <w:start w:val="1"/>
-      <w:numFmt w:val="japaneseCounting"/>
-      <w:lvlText w:val="（%1）"/>
+      <w:numFmt w:val="decimal"/>
+      <w:lvlText w:val="%1."/>
       <w:lvlJc w:val="left"/>
       <w:pPr>
-        <w:ind w:left="936" w:hanging="936"/>
+        <w:ind w:left="360" w:hanging="360"/>
       </w:pPr>
       <w:rPr>
         <w:rFonts w:hint="default"/>
@@ -28413,50 +30593,142 @@
       </w:pPr>
     </w:lvl>
   </w:abstractNum>
+  <w:abstractNum w:abstractNumId="15" w15:restartNumberingAfterBreak="0">
+    <w:nsid w:val="7C1466B0"/>
+    <w:multiLevelType w:val="hybridMultilevel"/>
+    <w:tmpl w:val="5D52AB42"/>
+    <w:lvl w:ilvl="0" w:tplc="37AC5104">
+      <w:start w:val="1"/>
+      <w:numFmt w:val="japaneseCounting"/>
+      <w:lvlText w:val="（%1）"/>
+      <w:lvlJc w:val="left"/>
+      <w:pPr>
+        <w:ind w:left="936" w:hanging="936"/>
+      </w:pPr>
+      <w:rPr>
+        <w:rFonts w:hint="default"/>
+      </w:rPr>
+    </w:lvl>
+    <w:lvl w:ilvl="1" w:tplc="04090019" w:tentative="1">
+      <w:start w:val="1"/>
+      <w:numFmt w:val="lowerLetter"/>
+      <w:lvlText w:val="%2)"/>
+      <w:lvlJc w:val="left"/>
+      <w:pPr>
+        <w:ind w:left="840" w:hanging="420"/>
+      </w:pPr>
+    </w:lvl>
+    <w:lvl w:ilvl="2" w:tplc="0409001B" w:tentative="1">
+      <w:start w:val="1"/>
+      <w:numFmt w:val="lowerRoman"/>
+      <w:lvlText w:val="%3."/>
+      <w:lvlJc w:val="right"/>
+      <w:pPr>
+        <w:ind w:left="1260" w:hanging="420"/>
+      </w:pPr>
+    </w:lvl>
+    <w:lvl w:ilvl="3" w:tplc="0409000F" w:tentative="1">
+      <w:start w:val="1"/>
+      <w:numFmt w:val="decimal"/>
+      <w:lvlText w:val="%4."/>
+      <w:lvlJc w:val="left"/>
+      <w:pPr>
+        <w:ind w:left="1680" w:hanging="420"/>
+      </w:pPr>
+    </w:lvl>
+    <w:lvl w:ilvl="4" w:tplc="04090019" w:tentative="1">
+      <w:start w:val="1"/>
+      <w:numFmt w:val="lowerLetter"/>
+      <w:lvlText w:val="%5)"/>
+      <w:lvlJc w:val="left"/>
+      <w:pPr>
+        <w:ind w:left="2100" w:hanging="420"/>
+      </w:pPr>
+    </w:lvl>
+    <w:lvl w:ilvl="5" w:tplc="0409001B" w:tentative="1">
+      <w:start w:val="1"/>
+      <w:numFmt w:val="lowerRoman"/>
+      <w:lvlText w:val="%6."/>
+      <w:lvlJc w:val="right"/>
+      <w:pPr>
+        <w:ind w:left="2520" w:hanging="420"/>
+      </w:pPr>
+    </w:lvl>
+    <w:lvl w:ilvl="6" w:tplc="0409000F" w:tentative="1">
+      <w:start w:val="1"/>
+      <w:numFmt w:val="decimal"/>
+      <w:lvlText w:val="%7."/>
+      <w:lvlJc w:val="left"/>
+      <w:pPr>
+        <w:ind w:left="2940" w:hanging="420"/>
+      </w:pPr>
+    </w:lvl>
+    <w:lvl w:ilvl="7" w:tplc="04090019" w:tentative="1">
+      <w:start w:val="1"/>
+      <w:numFmt w:val="lowerLetter"/>
+      <w:lvlText w:val="%8)"/>
+      <w:lvlJc w:val="left"/>
+      <w:pPr>
+        <w:ind w:left="3360" w:hanging="420"/>
+      </w:pPr>
+    </w:lvl>
+    <w:lvl w:ilvl="8" w:tplc="0409001B" w:tentative="1">
+      <w:start w:val="1"/>
+      <w:numFmt w:val="lowerRoman"/>
+      <w:lvlText w:val="%9."/>
+      <w:lvlJc w:val="right"/>
+      <w:pPr>
+        <w:ind w:left="3780" w:hanging="420"/>
+      </w:pPr>
+    </w:lvl>
+  </w:abstractNum>
   <w:num w:numId="1">
-    <w:abstractNumId w:val="8"/>
+    <w:abstractNumId w:val="9"/>
   </w:num>
   <w:num w:numId="2">
-    <w:abstractNumId w:val="13"/>
+    <w:abstractNumId w:val="14"/>
   </w:num>
   <w:num w:numId="3">
-    <w:abstractNumId w:val="2"/>
+    <w:abstractNumId w:val="3"/>
   </w:num>
   <w:num w:numId="4">
     <w:abstractNumId w:val="1"/>
   </w:num>
   <w:num w:numId="5">
-    <w:abstractNumId w:val="9"/>
+    <w:abstractNumId w:val="10"/>
   </w:num>
   <w:num w:numId="6">
-    <w:abstractNumId w:val="11"/>
+    <w:abstractNumId w:val="12"/>
   </w:num>
   <w:num w:numId="7">
-    <w:abstractNumId w:val="3"/>
+    <w:abstractNumId w:val="4"/>
   </w:num>
   <w:num w:numId="8">
-    <w:abstractNumId w:val="4"/>
+    <w:abstractNumId w:val="5"/>
   </w:num>
   <w:num w:numId="9">
-    <w:abstractNumId w:val="7"/>
+    <w:abstractNumId w:val="8"/>
   </w:num>
   <w:num w:numId="10">
-    <w:abstractNumId w:val="10"/>
+    <w:abstractNumId w:val="11"/>
   </w:num>
   <w:num w:numId="11">
     <w:abstractNumId w:val="0"/>
   </w:num>
   <w:num w:numId="12">
-    <w:abstractNumId w:val="14"/>
+    <w:abstractNumId w:val="15"/>
   </w:num>
   <w:num w:numId="13">
-    <w:abstractNumId w:val="5"/>
+    <w:abstractNumId w:val="6"/>
   </w:num>
   <w:num w:numId="14">
-    <w:abstractNumId w:val="6"/>
+    <w:abstractNumId w:val="7"/>
   </w:num>
   <w:num w:numId="15">
-    <w:abstractNumId w:val="12"/>
+    <w:abstractNumId w:val="13"/>
+  </w:num>
+  <w:num w:numId="16">
+    <w:abstractNumId w:val="2"/>
   </w:num>
 </w:numbering>
 </file>
@@ -30069,6 +32341,76 @@
       <w:effect w:val="none"/>
     </w:rPr>
   </w:style>
+  <w:style w:type="character" w:customStyle="1" w:styleId="s5efa96c70">
+    <w:name w:val="s5efa96c70"/>
+    <w:basedOn w:val="a0"/>
+    <w:rsid w:val="002D70D0"/>
+  </w:style>
+  <w:style w:type="character" w:customStyle="1" w:styleId="s5efa96c741">
+    <w:name w:val="s5efa96c741"/>
+    <w:basedOn w:val="a0"/>
+    <w:rsid w:val="002D70D0"/>
+    <w:rPr>
+      <w:strike w:val="0"/>
+      <w:dstrike w:val="0"/>
+      <w:color w:val="0E00FF"/>
+      <w:u w:val="none"/>
+      <w:effect w:val="none"/>
+    </w:rPr>
+  </w:style>
+  <w:style w:type="character" w:customStyle="1" w:styleId="s5efa96c751">
+    <w:name w:val="s5efa96c751"/>
+    <w:basedOn w:val="a0"/>
+    <w:rsid w:val="002D70D0"/>
+    <w:rPr>
+      <w:strike w:val="0"/>
+      <w:dstrike w:val="0"/>
+      <w:color w:val="028009"/>
+      <w:u w:val="none"/>
+      <w:effect w:val="none"/>
+    </w:rPr>
+  </w:style>
+  <w:style w:type="character" w:customStyle="1" w:styleId="s5efa96c761">
+    <w:name w:val="s5efa96c761"/>
+    <w:basedOn w:val="a0"/>
+    <w:rsid w:val="002D70D0"/>
+    <w:rPr>
+      <w:strike w:val="0"/>
+      <w:dstrike w:val="0"/>
+      <w:color w:val="AA04F9"/>
+      <w:u w:val="none"/>
+      <w:effect w:val="none"/>
+    </w:rPr>
+  </w:style>
+  <w:style w:type="character" w:customStyle="1" w:styleId="se123636a0">
+    <w:name w:val="se123636a0"/>
+    <w:basedOn w:val="a0"/>
+    <w:rsid w:val="00EF466E"/>
+  </w:style>
+  <w:style w:type="character" w:customStyle="1" w:styleId="se123636a41">
+    <w:name w:val="se123636a41"/>
+    <w:basedOn w:val="a0"/>
+    <w:rsid w:val="00EF466E"/>
+    <w:rPr>
+      <w:strike w:val="0"/>
+      <w:dstrike w:val="0"/>
+      <w:color w:val="0E00FF"/>
+      <w:u w:val="none"/>
+      <w:effect w:val="none"/>
+    </w:rPr>
+  </w:style>
+  <w:style w:type="character" w:customStyle="1" w:styleId="se123636a51">
+    <w:name w:val="se123636a51"/>
+    <w:basedOn w:val="a0"/>
+    <w:rsid w:val="00EF466E"/>
+    <w:rPr>
+      <w:strike w:val="0"/>
+      <w:dstrike w:val="0"/>
+      <w:color w:val="AA04F9"/>
+      <w:u w:val="none"/>
+      <w:effect w:val="none"/>
+    </w:rPr>
+  </w:style>
 </w:styles>
 </file>
 
@@ -30372,7 +32714,7 @@
 </file>
 
 <file path=customXml/itemProps1.xml><?xml version="1.0" encoding="utf-8"?>
-<ds:datastoreItem xmlns:ds="http://schemas.openxmlformats.org/officeDocument/2006/customXml" ds:itemID="{2FD29616-3EDF-40A1-9681-3A91EEB62A08}">
+<ds:datastoreItem xmlns:ds="http://schemas.openxmlformats.org/officeDocument/2006/customXml" ds:itemID="{D4028048-DF6D-49B8-862C-63C83F0D3B84}">
   <ds:schemaRefs>
     <ds:schemaRef ds:uri="http://schemas.openxmlformats.org/officeDocument/2006/bibliography"/>
   </ds:schemaRefs>

</xml_diff>

<commit_message>
feat(image): finish face checking
</commit_message>
<xml_diff>
--- a/image/docs/assets/report.docx
+++ b/image/docs/assets/report.docx
@@ -18515,7 +18515,6 @@
         <w:spacing w:line="360" w:lineRule="auto"/>
         <w:ind w:firstLineChars="200" w:firstLine="480"/>
         <w:rPr>
-          <w:rFonts w:hint="eastAsia"/>
           <w:color w:val="000000"/>
           <w:kern w:val="0"/>
           <w:szCs w:val="24"/>
@@ -21493,7 +21492,6 @@
         <w:spacing w:line="360" w:lineRule="auto"/>
         <w:ind w:firstLineChars="200" w:firstLine="480"/>
         <w:rPr>
-          <w:rFonts w:hint="eastAsia"/>
           <w:color w:val="000000"/>
           <w:kern w:val="0"/>
           <w:szCs w:val="24"/>
@@ -21926,7 +21924,6 @@
         <w:spacing w:line="360" w:lineRule="auto"/>
         <w:ind w:firstLineChars="200" w:firstLine="480"/>
         <w:rPr>
-          <w:rFonts w:hint="eastAsia"/>
           <w:color w:val="000000"/>
           <w:kern w:val="0"/>
           <w:szCs w:val="24"/>
@@ -22800,7 +22797,6 @@
         <w:spacing w:line="360" w:lineRule="auto"/>
         <w:jc w:val="center"/>
         <w:rPr>
-          <w:rFonts w:hint="eastAsia"/>
           <w:color w:val="000000"/>
           <w:kern w:val="0"/>
           <w:szCs w:val="24"/>
@@ -23095,7 +23091,6 @@
         <w:spacing w:line="360" w:lineRule="auto"/>
         <w:ind w:firstLineChars="200" w:firstLine="480"/>
         <w:rPr>
-          <w:rFonts w:hint="eastAsia"/>
           <w:color w:val="000000"/>
           <w:kern w:val="0"/>
           <w:szCs w:val="24"/>
@@ -23229,7 +23224,6 @@
         <w:spacing w:line="360" w:lineRule="auto"/>
         <w:ind w:firstLineChars="200" w:firstLine="480"/>
         <w:rPr>
-          <w:rFonts w:hint="eastAsia"/>
           <w:color w:val="000000"/>
           <w:kern w:val="0"/>
           <w:szCs w:val="24"/>
@@ -23540,7 +23534,6 @@
         <w:spacing w:line="360" w:lineRule="auto"/>
         <w:ind w:firstLineChars="200" w:firstLine="480"/>
         <w:rPr>
-          <w:rFonts w:hint="eastAsia"/>
           <w:color w:val="000000"/>
           <w:kern w:val="0"/>
           <w:szCs w:val="24"/>
@@ -23572,7 +23565,6 @@
         <w:spacing w:line="360" w:lineRule="auto"/>
         <w:ind w:firstLineChars="200" w:firstLine="480"/>
         <w:rPr>
-          <w:rFonts w:hint="eastAsia"/>
           <w:color w:val="000000"/>
           <w:kern w:val="0"/>
           <w:szCs w:val="24"/>
@@ -23584,7 +23576,6 @@
         <w:spacing w:line="360" w:lineRule="auto"/>
         <w:jc w:val="center"/>
         <w:rPr>
-          <w:rFonts w:hint="eastAsia"/>
           <w:color w:val="000000"/>
           <w:kern w:val="0"/>
           <w:szCs w:val="24"/>
@@ -23654,7 +23645,6 @@
         <w:spacing w:line="360" w:lineRule="auto"/>
         <w:ind w:firstLineChars="200" w:firstLine="480"/>
         <w:rPr>
-          <w:rFonts w:hint="eastAsia"/>
           <w:color w:val="000000"/>
           <w:kern w:val="0"/>
           <w:szCs w:val="24"/>
@@ -24105,7 +24095,6 @@
         <w:spacing w:line="360" w:lineRule="auto"/>
         <w:ind w:firstLineChars="200" w:firstLine="480"/>
         <w:rPr>
-          <w:rFonts w:hint="eastAsia"/>
           <w:color w:val="000000"/>
           <w:kern w:val="0"/>
           <w:szCs w:val="24"/>
@@ -24148,7 +24137,6 @@
         <w:spacing w:line="360" w:lineRule="auto"/>
         <w:jc w:val="center"/>
         <w:rPr>
-          <w:rFonts w:hint="eastAsia"/>
           <w:color w:val="000000"/>
           <w:kern w:val="0"/>
           <w:szCs w:val="24"/>
@@ -24360,7 +24348,7 @@
           <w:kern w:val="0"/>
           <w:szCs w:val="24"/>
         </w:rPr>
-        <w:t>变化</w:t>
+        <w:t>变</w:t>
       </w:r>
       <w:proofErr w:type="gramEnd"/>
       <w:r>
@@ -24370,7 +24358,7 @@
           <w:kern w:val="0"/>
           <w:szCs w:val="24"/>
         </w:rPr>
-        <w:t>变缓，这是滤掉</w:t>
+        <w:t>化变缓，这是滤掉</w:t>
       </w:r>
       <w:r>
         <w:rPr>
@@ -24450,7 +24438,6 @@
         <w:spacing w:line="360" w:lineRule="auto"/>
         <w:ind w:firstLineChars="200" w:firstLine="480"/>
         <w:rPr>
-          <w:rFonts w:hint="eastAsia"/>
           <w:color w:val="000000"/>
           <w:kern w:val="0"/>
           <w:szCs w:val="24"/>
@@ -25442,7 +25429,6 @@
         <w:spacing w:line="360" w:lineRule="auto"/>
         <w:ind w:firstLineChars="200" w:firstLine="480"/>
         <w:rPr>
-          <w:rFonts w:hint="eastAsia"/>
           <w:color w:val="000000"/>
           <w:kern w:val="0"/>
           <w:szCs w:val="24"/>
@@ -25454,7 +25440,6 @@
         <w:spacing w:line="360" w:lineRule="auto"/>
         <w:ind w:firstLineChars="200" w:firstLine="480"/>
         <w:rPr>
-          <w:rFonts w:hint="eastAsia"/>
           <w:color w:val="000000"/>
           <w:kern w:val="0"/>
           <w:szCs w:val="24"/>
@@ -25475,7 +25460,6 @@
         <w:spacing w:line="360" w:lineRule="auto"/>
         <w:jc w:val="center"/>
         <w:rPr>
-          <w:rFonts w:hint="eastAsia"/>
           <w:color w:val="000000"/>
           <w:kern w:val="0"/>
           <w:szCs w:val="24"/>
@@ -25779,7 +25763,6 @@
         <w:spacing w:line="360" w:lineRule="auto"/>
         <w:jc w:val="center"/>
         <w:rPr>
-          <w:rFonts w:hint="eastAsia"/>
           <w:color w:val="000000"/>
           <w:kern w:val="0"/>
           <w:szCs w:val="24"/>
@@ -25997,7 +25980,6 @@
         <w:spacing w:line="360" w:lineRule="auto"/>
         <w:ind w:firstLineChars="200" w:firstLine="480"/>
         <w:rPr>
-          <w:rFonts w:hint="eastAsia"/>
           <w:color w:val="000000"/>
           <w:kern w:val="0"/>
           <w:szCs w:val="24"/>
@@ -26066,7 +26048,6 @@
         <w:spacing w:line="360" w:lineRule="auto"/>
         <w:ind w:firstLineChars="200" w:firstLine="480"/>
         <w:rPr>
-          <w:rFonts w:hint="eastAsia"/>
           <w:color w:val="000000"/>
           <w:kern w:val="0"/>
           <w:szCs w:val="24"/>
@@ -26116,7 +26097,6 @@
         <w:spacing w:line="360" w:lineRule="auto"/>
         <w:jc w:val="center"/>
         <w:rPr>
-          <w:rFonts w:hint="eastAsia"/>
           <w:color w:val="000000"/>
           <w:kern w:val="0"/>
           <w:szCs w:val="24"/>
@@ -26252,7 +26232,6 @@
         <w:spacing w:line="360" w:lineRule="auto"/>
         <w:jc w:val="center"/>
         <w:rPr>
-          <w:rFonts w:hint="eastAsia"/>
           <w:color w:val="000000"/>
           <w:kern w:val="0"/>
           <w:szCs w:val="24"/>
@@ -26564,7 +26543,6 @@
         <w:spacing w:line="360" w:lineRule="auto"/>
         <w:ind w:firstLineChars="200" w:firstLine="480"/>
         <w:rPr>
-          <w:rFonts w:hint="eastAsia"/>
           <w:color w:val="000000"/>
           <w:kern w:val="0"/>
           <w:szCs w:val="24"/>
@@ -27992,7 +27970,7 @@
         <w:spacing w:line="360" w:lineRule="auto"/>
         <w:ind w:firstLineChars="200" w:firstLine="480"/>
         <w:rPr>
-          <w:rFonts w:eastAsiaTheme="minorEastAsia" w:hint="eastAsia"/>
+          <w:rFonts w:eastAsiaTheme="minorEastAsia"/>
           <w:color w:val="000000"/>
           <w:kern w:val="0"/>
           <w:szCs w:val="24"/>
@@ -28036,7 +28014,6 @@
         <w:spacing w:line="360" w:lineRule="auto"/>
         <w:jc w:val="center"/>
         <w:rPr>
-          <w:rFonts w:hint="eastAsia"/>
           <w:color w:val="000000"/>
           <w:kern w:val="0"/>
           <w:szCs w:val="24"/>
@@ -28472,7 +28449,6 @@
         <w:spacing w:line="360" w:lineRule="auto"/>
         <w:jc w:val="center"/>
         <w:rPr>
-          <w:rFonts w:hint="eastAsia"/>
           <w:color w:val="000000"/>
           <w:kern w:val="0"/>
           <w:szCs w:val="24"/>
@@ -28579,7 +28555,6 @@
         <w:spacing w:line="360" w:lineRule="auto"/>
         <w:ind w:firstLineChars="200" w:firstLine="480"/>
         <w:rPr>
-          <w:rFonts w:hint="eastAsia"/>
           <w:color w:val="000000"/>
           <w:kern w:val="0"/>
           <w:szCs w:val="24"/>
@@ -28591,7 +28566,6 @@
         <w:spacing w:line="360" w:lineRule="auto"/>
         <w:jc w:val="center"/>
         <w:rPr>
-          <w:rFonts w:hint="eastAsia"/>
           <w:color w:val="000000"/>
           <w:kern w:val="0"/>
           <w:szCs w:val="24"/>
@@ -28909,7 +28883,6 @@
         <w:spacing w:line="360" w:lineRule="auto"/>
         <w:ind w:firstLineChars="200" w:firstLine="480"/>
         <w:rPr>
-          <w:rFonts w:hint="eastAsia"/>
           <w:color w:val="000000"/>
           <w:kern w:val="0"/>
           <w:szCs w:val="24"/>
@@ -28957,9 +28930,6 @@
           <w:ilvl w:val="0"/>
           <w:numId w:val="16"/>
         </w:numPr>
-        <w:rPr>
-          <w:rFonts w:hint="eastAsia"/>
-        </w:rPr>
       </w:pPr>
       <w:r>
         <w:rPr>
@@ -29159,7 +29129,6 @@
         <w:spacing w:line="360" w:lineRule="auto"/>
         <w:ind w:firstLineChars="0"/>
         <w:rPr>
-          <w:rFonts w:hint="eastAsia"/>
           <w:color w:val="000000"/>
           <w:kern w:val="0"/>
           <w:szCs w:val="24"/>
@@ -29678,7 +29647,7 @@
         <w:ind w:leftChars="400" w:left="960"/>
         <w:jc w:val="left"/>
         <w:rPr>
-          <w:rFonts w:ascii="Consolas" w:hAnsi="Consolas" w:cs="宋体" w:hint="eastAsia"/>
+          <w:rFonts w:ascii="Consolas" w:hAnsi="Consolas" w:cs="宋体"/>
           <w:color w:val="000000"/>
           <w:kern w:val="0"/>
           <w:sz w:val="21"/>
@@ -29717,7 +29686,6 @@
         <w:spacing w:line="360" w:lineRule="auto"/>
         <w:ind w:firstLineChars="0"/>
         <w:rPr>
-          <w:rFonts w:hint="eastAsia"/>
           <w:color w:val="000000"/>
           <w:kern w:val="0"/>
           <w:szCs w:val="24"/>
@@ -30216,7 +30184,7 @@
         <w:ind w:leftChars="400" w:left="960"/>
         <w:jc w:val="left"/>
         <w:rPr>
-          <w:rFonts w:ascii="Consolas" w:hAnsi="Consolas" w:cs="宋体" w:hint="eastAsia"/>
+          <w:rFonts w:ascii="Consolas" w:hAnsi="Consolas" w:cs="宋体"/>
           <w:color w:val="000000"/>
           <w:kern w:val="0"/>
           <w:sz w:val="21"/>
@@ -30567,7 +30535,6 @@
         <w:spacing w:line="360" w:lineRule="auto"/>
         <w:ind w:firstLineChars="0"/>
         <w:rPr>
-          <w:rFonts w:hint="eastAsia"/>
           <w:color w:val="000000"/>
           <w:kern w:val="0"/>
           <w:szCs w:val="24"/>
@@ -32050,7 +32017,6 @@
         <w:spacing w:line="360" w:lineRule="auto"/>
         <w:ind w:leftChars="200" w:left="480" w:firstLineChars="200" w:firstLine="480"/>
         <w:rPr>
-          <w:rFonts w:hint="eastAsia"/>
           <w:color w:val="000000"/>
           <w:kern w:val="0"/>
           <w:szCs w:val="24"/>
@@ -33376,7 +33342,7 @@
         <w:ind w:leftChars="400" w:left="960"/>
         <w:jc w:val="left"/>
         <w:rPr>
-          <w:rFonts w:ascii="Consolas" w:hAnsi="Consolas" w:cs="宋体" w:hint="eastAsia"/>
+          <w:rFonts w:ascii="Consolas" w:hAnsi="Consolas" w:cs="宋体"/>
           <w:color w:val="000000"/>
           <w:kern w:val="0"/>
           <w:sz w:val="21"/>
@@ -33640,7 +33606,6 @@
         <w:spacing w:line="360" w:lineRule="auto"/>
         <w:jc w:val="center"/>
         <w:rPr>
-          <w:rFonts w:hint="eastAsia"/>
           <w:color w:val="000000"/>
           <w:kern w:val="0"/>
           <w:szCs w:val="24"/>
@@ -34151,7 +34116,6 @@
         <w:spacing w:line="360" w:lineRule="auto"/>
         <w:ind w:firstLineChars="200" w:firstLine="480"/>
         <w:rPr>
-          <w:rFonts w:hint="eastAsia"/>
           <w:color w:val="000000"/>
           <w:kern w:val="0"/>
           <w:szCs w:val="24"/>
@@ -34230,7 +34194,6 @@
         <w:spacing w:line="360" w:lineRule="auto"/>
         <w:jc w:val="center"/>
         <w:rPr>
-          <w:rFonts w:hint="eastAsia"/>
           <w:color w:val="000000"/>
           <w:kern w:val="0"/>
           <w:szCs w:val="24"/>
@@ -34376,21 +34339,1860 @@
     </w:p>
     <w:p>
       <w:pPr>
+        <w:pStyle w:val="2"/>
+        <w:numPr>
+          <w:ilvl w:val="0"/>
+          <w:numId w:val="12"/>
+        </w:numPr>
+      </w:pPr>
+      <w:r>
+        <w:rPr>
+          <w:rFonts w:hint="eastAsia"/>
+        </w:rPr>
+        <w:lastRenderedPageBreak/>
+        <w:t>人脸识别</w:t>
+      </w:r>
+    </w:p>
+    <w:p>
+      <w:pPr>
+        <w:pStyle w:val="3"/>
+        <w:numPr>
+          <w:ilvl w:val="0"/>
+          <w:numId w:val="19"/>
+        </w:numPr>
+      </w:pPr>
+      <w:r>
+        <w:rPr>
+          <w:rFonts w:hint="eastAsia"/>
+        </w:rPr>
+        <w:t>人脸标准</w:t>
+      </w:r>
+      <w:r>
+        <w:rPr>
+          <w:rFonts w:hint="eastAsia"/>
+        </w:rPr>
+        <w:t>提取</w:t>
+      </w:r>
+    </w:p>
+    <w:p>
+      <w:pPr>
+        <w:pStyle w:val="a7"/>
+        <w:numPr>
+          <w:ilvl w:val="1"/>
+          <w:numId w:val="19"/>
+        </w:numPr>
+        <w:spacing w:line="360" w:lineRule="auto"/>
+        <w:ind w:firstLineChars="0"/>
+        <w:rPr>
+          <w:color w:val="000000"/>
+          <w:kern w:val="0"/>
+          <w:szCs w:val="24"/>
+        </w:rPr>
+      </w:pPr>
+      <w:r>
+        <w:rPr>
+          <w:rFonts w:hint="eastAsia"/>
+          <w:color w:val="000000"/>
+          <w:kern w:val="0"/>
+          <w:szCs w:val="24"/>
+        </w:rPr>
+        <w:t>样本人脸大</w:t>
+      </w:r>
+      <w:proofErr w:type="gramStart"/>
+      <w:r>
+        <w:rPr>
+          <w:rFonts w:hint="eastAsia"/>
+          <w:color w:val="000000"/>
+          <w:kern w:val="0"/>
+          <w:szCs w:val="24"/>
+        </w:rPr>
+        <w:t>小虽然</w:t>
+      </w:r>
+      <w:proofErr w:type="gramEnd"/>
+      <w:r>
+        <w:rPr>
+          <w:rFonts w:hint="eastAsia"/>
+          <w:color w:val="000000"/>
+          <w:kern w:val="0"/>
+          <w:szCs w:val="24"/>
+        </w:rPr>
+        <w:t>不一样，但是我们关心的只是各种颜色占整个图片的比例，</w:t>
+      </w:r>
+      <w:r>
+        <w:rPr>
+          <w:rFonts w:hint="eastAsia"/>
+          <w:color w:val="000000"/>
+          <w:kern w:val="0"/>
+          <w:szCs w:val="24"/>
+        </w:rPr>
+        <w:t>与图片的大小无关，因此不必调整为相同的大小。</w:t>
+      </w:r>
+    </w:p>
+    <w:p>
+      <w:pPr>
+        <w:pStyle w:val="a7"/>
+        <w:numPr>
+          <w:ilvl w:val="1"/>
+          <w:numId w:val="19"/>
+        </w:numPr>
+        <w:spacing w:line="360" w:lineRule="auto"/>
+        <w:ind w:firstLineChars="0"/>
+        <w:rPr>
+          <w:color w:val="000000"/>
+          <w:kern w:val="0"/>
+          <w:szCs w:val="24"/>
+        </w:rPr>
+      </w:pPr>
+      <w:r>
+        <w:rPr>
+          <w:rFonts w:hint="eastAsia"/>
+          <w:color w:val="000000"/>
+          <w:kern w:val="0"/>
+          <w:szCs w:val="24"/>
+        </w:rPr>
+        <w:t>将</w:t>
+      </w:r>
+      <w:r>
+        <w:rPr>
+          <w:rFonts w:hint="eastAsia"/>
+          <w:color w:val="000000"/>
+          <w:kern w:val="0"/>
+          <w:szCs w:val="24"/>
+        </w:rPr>
+        <w:t>所有图片均取出训练</w:t>
+      </w:r>
+      <w:r>
+        <w:rPr>
+          <w:rFonts w:hint="eastAsia"/>
+          <w:color w:val="000000"/>
+          <w:kern w:val="0"/>
+          <w:szCs w:val="24"/>
+        </w:rPr>
+        <w:t>，首先需要</w:t>
+      </w:r>
+      <w:r>
+        <w:rPr>
+          <w:rFonts w:hint="eastAsia"/>
+          <w:color w:val="000000"/>
+          <w:kern w:val="0"/>
+          <w:szCs w:val="24"/>
+        </w:rPr>
+        <w:t>将</w:t>
+      </w:r>
+      <w:r>
+        <w:rPr>
+          <w:rFonts w:hint="eastAsia"/>
+          <w:color w:val="000000"/>
+          <w:kern w:val="0"/>
+          <w:szCs w:val="24"/>
+        </w:rPr>
+        <w:t>R</w:t>
+      </w:r>
+      <w:r>
+        <w:rPr>
+          <w:color w:val="000000"/>
+          <w:kern w:val="0"/>
+          <w:szCs w:val="24"/>
+        </w:rPr>
+        <w:t>GB</w:t>
+      </w:r>
+      <w:r>
+        <w:rPr>
+          <w:rFonts w:hint="eastAsia"/>
+          <w:color w:val="000000"/>
+          <w:kern w:val="0"/>
+          <w:szCs w:val="24"/>
+        </w:rPr>
+        <w:t>的三个值拼合成一个值</w:t>
+      </w:r>
+      <w:r>
+        <w:rPr>
+          <w:rFonts w:hint="eastAsia"/>
+          <w:color w:val="000000"/>
+          <w:kern w:val="0"/>
+          <w:szCs w:val="24"/>
+        </w:rPr>
+        <w:t>，此功能封装为函数</w:t>
+      </w:r>
+      <w:r>
+        <w:rPr>
+          <w:rFonts w:ascii="Source Code Pro" w:hAnsi="Source Code Pro"/>
+          <w:color w:val="000000"/>
+          <w:kern w:val="0"/>
+          <w:szCs w:val="24"/>
+        </w:rPr>
+        <w:t>rgb2val</w:t>
+      </w:r>
+      <w:r>
+        <w:rPr>
+          <w:rFonts w:hint="eastAsia"/>
+          <w:color w:val="000000"/>
+          <w:kern w:val="0"/>
+          <w:szCs w:val="24"/>
+        </w:rPr>
+        <w:t>，位于函数文件</w:t>
+      </w:r>
+      <w:r>
+        <w:rPr>
+          <w:rFonts w:hint="eastAsia"/>
+          <w:color w:val="000000"/>
+          <w:kern w:val="0"/>
+          <w:szCs w:val="24"/>
+        </w:rPr>
+        <w:t>rgb</w:t>
+      </w:r>
+      <w:r>
+        <w:rPr>
+          <w:color w:val="000000"/>
+          <w:kern w:val="0"/>
+          <w:szCs w:val="24"/>
+        </w:rPr>
+        <w:t>2</w:t>
+      </w:r>
+      <w:r>
+        <w:rPr>
+          <w:rFonts w:hint="eastAsia"/>
+          <w:color w:val="000000"/>
+          <w:kern w:val="0"/>
+          <w:szCs w:val="24"/>
+        </w:rPr>
+        <w:t>val</w:t>
+      </w:r>
+      <w:r>
+        <w:rPr>
+          <w:color w:val="000000"/>
+          <w:kern w:val="0"/>
+          <w:szCs w:val="24"/>
+        </w:rPr>
+        <w:t>.m</w:t>
+      </w:r>
+      <w:r>
+        <w:rPr>
+          <w:rFonts w:hint="eastAsia"/>
+          <w:color w:val="000000"/>
+          <w:kern w:val="0"/>
+          <w:szCs w:val="24"/>
+        </w:rPr>
+        <w:t>中。关键代码如下：</w:t>
+      </w:r>
+    </w:p>
+    <w:p>
+      <w:pPr>
+        <w:pStyle w:val="a7"/>
+        <w:spacing w:line="360" w:lineRule="auto"/>
+        <w:ind w:left="840" w:firstLineChars="0" w:firstLine="0"/>
+        <w:rPr>
+          <w:color w:val="000000"/>
+          <w:kern w:val="0"/>
+          <w:szCs w:val="24"/>
+        </w:rPr>
+      </w:pPr>
+    </w:p>
+    <w:p>
+      <w:pPr>
+        <w:widowControl/>
+        <w:shd w:val="clear" w:color="auto" w:fill="F7F7F7"/>
+        <w:spacing w:line="259" w:lineRule="atLeast"/>
+        <w:ind w:leftChars="400" w:left="960"/>
+        <w:jc w:val="left"/>
+        <w:rPr>
+          <w:rFonts w:ascii="Source Code Pro" w:hAnsi="Source Code Pro" w:cs="宋体"/>
+          <w:color w:val="000000"/>
+          <w:kern w:val="0"/>
+          <w:sz w:val="21"/>
+          <w:szCs w:val="21"/>
+        </w:rPr>
+      </w:pPr>
+      <w:r>
+        <w:rPr>
+          <w:rFonts w:ascii="Source Code Pro" w:hAnsi="Source Code Pro" w:cs="宋体"/>
+          <w:color w:val="0E00FF"/>
+          <w:kern w:val="0"/>
+          <w:sz w:val="21"/>
+          <w:szCs w:val="21"/>
+        </w:rPr>
+        <w:t xml:space="preserve">function </w:t>
+      </w:r>
+      <w:proofErr w:type="spellStart"/>
+      <w:r>
+        <w:rPr>
+          <w:rFonts w:ascii="Source Code Pro" w:hAnsi="Source Code Pro" w:cs="宋体"/>
+          <w:color w:val="000000"/>
+          <w:kern w:val="0"/>
+          <w:sz w:val="21"/>
+          <w:szCs w:val="21"/>
+        </w:rPr>
+        <w:t>val</w:t>
+      </w:r>
+      <w:proofErr w:type="spellEnd"/>
+      <w:r>
+        <w:rPr>
+          <w:rFonts w:ascii="Source Code Pro" w:hAnsi="Source Code Pro" w:cs="宋体"/>
+          <w:color w:val="000000"/>
+          <w:kern w:val="0"/>
+          <w:sz w:val="21"/>
+          <w:szCs w:val="21"/>
+        </w:rPr>
+        <w:t xml:space="preserve"> = rgb2</w:t>
+      </w:r>
+      <w:proofErr w:type="gramStart"/>
+      <w:r>
+        <w:rPr>
+          <w:rFonts w:ascii="Source Code Pro" w:hAnsi="Source Code Pro" w:cs="宋体"/>
+          <w:color w:val="000000"/>
+          <w:kern w:val="0"/>
+          <w:sz w:val="21"/>
+          <w:szCs w:val="21"/>
+        </w:rPr>
+        <w:t>val(</w:t>
+      </w:r>
+      <w:proofErr w:type="gramEnd"/>
+      <w:r>
+        <w:rPr>
+          <w:rFonts w:ascii="Source Code Pro" w:hAnsi="Source Code Pro" w:cs="宋体"/>
+          <w:color w:val="000000"/>
+          <w:kern w:val="0"/>
+          <w:sz w:val="21"/>
+          <w:szCs w:val="21"/>
+        </w:rPr>
+        <w:t>r, g, b, L)</w:t>
+      </w:r>
+    </w:p>
+    <w:p>
+      <w:pPr>
+        <w:widowControl/>
+        <w:shd w:val="clear" w:color="auto" w:fill="F7F7F7"/>
+        <w:spacing w:line="259" w:lineRule="atLeast"/>
+        <w:ind w:leftChars="400" w:left="960"/>
+        <w:jc w:val="left"/>
+        <w:rPr>
+          <w:rFonts w:ascii="Source Code Pro" w:hAnsi="Source Code Pro" w:cs="宋体"/>
+          <w:color w:val="000000"/>
+          <w:kern w:val="0"/>
+          <w:sz w:val="21"/>
+          <w:szCs w:val="21"/>
+        </w:rPr>
+      </w:pPr>
+      <w:r>
+        <w:rPr>
+          <w:rFonts w:ascii="Source Code Pro" w:hAnsi="Source Code Pro" w:cs="宋体"/>
+          <w:color w:val="000000"/>
+          <w:kern w:val="0"/>
+          <w:sz w:val="21"/>
+          <w:szCs w:val="21"/>
+        </w:rPr>
+        <w:t xml:space="preserve">    r = floor(double(r) * 2</w:t>
+      </w:r>
+      <w:proofErr w:type="gramStart"/>
+      <w:r>
+        <w:rPr>
+          <w:rFonts w:ascii="Source Code Pro" w:hAnsi="Source Code Pro" w:cs="宋体"/>
+          <w:color w:val="000000"/>
+          <w:kern w:val="0"/>
+          <w:sz w:val="21"/>
+          <w:szCs w:val="21"/>
+        </w:rPr>
+        <w:t>^(</w:t>
+      </w:r>
+      <w:proofErr w:type="gramEnd"/>
+      <w:r>
+        <w:rPr>
+          <w:rFonts w:ascii="Source Code Pro" w:hAnsi="Source Code Pro" w:cs="宋体"/>
+          <w:color w:val="000000"/>
+          <w:kern w:val="0"/>
+          <w:sz w:val="21"/>
+          <w:szCs w:val="21"/>
+        </w:rPr>
+        <w:t>L - 8));</w:t>
+      </w:r>
+    </w:p>
+    <w:p>
+      <w:pPr>
+        <w:widowControl/>
+        <w:shd w:val="clear" w:color="auto" w:fill="F7F7F7"/>
+        <w:spacing w:line="259" w:lineRule="atLeast"/>
+        <w:ind w:leftChars="400" w:left="960"/>
+        <w:jc w:val="left"/>
+        <w:rPr>
+          <w:rFonts w:ascii="Source Code Pro" w:hAnsi="Source Code Pro" w:cs="宋体"/>
+          <w:color w:val="000000"/>
+          <w:kern w:val="0"/>
+          <w:sz w:val="21"/>
+          <w:szCs w:val="21"/>
+        </w:rPr>
+      </w:pPr>
+      <w:r>
+        <w:rPr>
+          <w:rFonts w:ascii="Source Code Pro" w:hAnsi="Source Code Pro" w:cs="宋体"/>
+          <w:color w:val="000000"/>
+          <w:kern w:val="0"/>
+          <w:sz w:val="21"/>
+          <w:szCs w:val="21"/>
+        </w:rPr>
+        <w:t xml:space="preserve">    g = floor(double(g) * 2</w:t>
+      </w:r>
+      <w:proofErr w:type="gramStart"/>
+      <w:r>
+        <w:rPr>
+          <w:rFonts w:ascii="Source Code Pro" w:hAnsi="Source Code Pro" w:cs="宋体"/>
+          <w:color w:val="000000"/>
+          <w:kern w:val="0"/>
+          <w:sz w:val="21"/>
+          <w:szCs w:val="21"/>
+        </w:rPr>
+        <w:t>^(</w:t>
+      </w:r>
+      <w:proofErr w:type="gramEnd"/>
+      <w:r>
+        <w:rPr>
+          <w:rFonts w:ascii="Source Code Pro" w:hAnsi="Source Code Pro" w:cs="宋体"/>
+          <w:color w:val="000000"/>
+          <w:kern w:val="0"/>
+          <w:sz w:val="21"/>
+          <w:szCs w:val="21"/>
+        </w:rPr>
+        <w:t>L - 8));</w:t>
+      </w:r>
+    </w:p>
+    <w:p>
+      <w:pPr>
+        <w:widowControl/>
+        <w:shd w:val="clear" w:color="auto" w:fill="F7F7F7"/>
+        <w:spacing w:line="259" w:lineRule="atLeast"/>
+        <w:ind w:leftChars="400" w:left="960"/>
+        <w:jc w:val="left"/>
+        <w:rPr>
+          <w:rFonts w:ascii="Source Code Pro" w:hAnsi="Source Code Pro" w:cs="宋体"/>
+          <w:color w:val="000000"/>
+          <w:kern w:val="0"/>
+          <w:sz w:val="21"/>
+          <w:szCs w:val="21"/>
+        </w:rPr>
+      </w:pPr>
+      <w:r>
+        <w:rPr>
+          <w:rFonts w:ascii="Source Code Pro" w:hAnsi="Source Code Pro" w:cs="宋体"/>
+          <w:color w:val="000000"/>
+          <w:kern w:val="0"/>
+          <w:sz w:val="21"/>
+          <w:szCs w:val="21"/>
+        </w:rPr>
+        <w:t xml:space="preserve">    b = floor(double(b) * 2</w:t>
+      </w:r>
+      <w:proofErr w:type="gramStart"/>
+      <w:r>
+        <w:rPr>
+          <w:rFonts w:ascii="Source Code Pro" w:hAnsi="Source Code Pro" w:cs="宋体"/>
+          <w:color w:val="000000"/>
+          <w:kern w:val="0"/>
+          <w:sz w:val="21"/>
+          <w:szCs w:val="21"/>
+        </w:rPr>
+        <w:t>^(</w:t>
+      </w:r>
+      <w:proofErr w:type="gramEnd"/>
+      <w:r>
+        <w:rPr>
+          <w:rFonts w:ascii="Source Code Pro" w:hAnsi="Source Code Pro" w:cs="宋体"/>
+          <w:color w:val="000000"/>
+          <w:kern w:val="0"/>
+          <w:sz w:val="21"/>
+          <w:szCs w:val="21"/>
+        </w:rPr>
+        <w:t>L - 8));</w:t>
+      </w:r>
+    </w:p>
+    <w:p>
+      <w:pPr>
+        <w:widowControl/>
+        <w:shd w:val="clear" w:color="auto" w:fill="F7F7F7"/>
+        <w:spacing w:line="259" w:lineRule="atLeast"/>
+        <w:ind w:leftChars="400" w:left="960"/>
+        <w:jc w:val="left"/>
+        <w:rPr>
+          <w:rFonts w:ascii="Source Code Pro" w:hAnsi="Source Code Pro" w:cs="宋体"/>
+          <w:color w:val="000000"/>
+          <w:kern w:val="0"/>
+          <w:sz w:val="21"/>
+          <w:szCs w:val="21"/>
+        </w:rPr>
+      </w:pPr>
+      <w:r>
+        <w:rPr>
+          <w:rFonts w:ascii="Source Code Pro" w:hAnsi="Source Code Pro" w:cs="宋体"/>
+          <w:color w:val="000000"/>
+          <w:kern w:val="0"/>
+          <w:sz w:val="21"/>
+          <w:szCs w:val="21"/>
+        </w:rPr>
+        <w:t xml:space="preserve">    </w:t>
+      </w:r>
+      <w:proofErr w:type="spellStart"/>
+      <w:r>
+        <w:rPr>
+          <w:rFonts w:ascii="Source Code Pro" w:hAnsi="Source Code Pro" w:cs="宋体"/>
+          <w:color w:val="000000"/>
+          <w:kern w:val="0"/>
+          <w:sz w:val="21"/>
+          <w:szCs w:val="21"/>
+        </w:rPr>
+        <w:t>val</w:t>
+      </w:r>
+      <w:proofErr w:type="spellEnd"/>
+      <w:r>
+        <w:rPr>
+          <w:rFonts w:ascii="Source Code Pro" w:hAnsi="Source Code Pro" w:cs="宋体"/>
+          <w:color w:val="000000"/>
+          <w:kern w:val="0"/>
+          <w:sz w:val="21"/>
+          <w:szCs w:val="21"/>
+        </w:rPr>
+        <w:t xml:space="preserve"> = r * 2</w:t>
+      </w:r>
+      <w:proofErr w:type="gramStart"/>
+      <w:r>
+        <w:rPr>
+          <w:rFonts w:ascii="Source Code Pro" w:hAnsi="Source Code Pro" w:cs="宋体"/>
+          <w:color w:val="000000"/>
+          <w:kern w:val="0"/>
+          <w:sz w:val="21"/>
+          <w:szCs w:val="21"/>
+        </w:rPr>
+        <w:t>^(</w:t>
+      </w:r>
+      <w:proofErr w:type="gramEnd"/>
+      <w:r>
+        <w:rPr>
+          <w:rFonts w:ascii="Source Code Pro" w:hAnsi="Source Code Pro" w:cs="宋体"/>
+          <w:color w:val="000000"/>
+          <w:kern w:val="0"/>
+          <w:sz w:val="21"/>
+          <w:szCs w:val="21"/>
+        </w:rPr>
+        <w:t>2 * L) + g * 2^(L) + b;</w:t>
+      </w:r>
+    </w:p>
+    <w:p>
+      <w:pPr>
+        <w:widowControl/>
+        <w:shd w:val="clear" w:color="auto" w:fill="F7F7F7"/>
+        <w:spacing w:line="259" w:lineRule="atLeast"/>
+        <w:ind w:leftChars="400" w:left="960"/>
+        <w:jc w:val="left"/>
+        <w:rPr>
+          <w:rFonts w:ascii="Consolas" w:hAnsi="Consolas" w:cs="宋体"/>
+          <w:color w:val="000000"/>
+          <w:kern w:val="0"/>
+          <w:sz w:val="21"/>
+          <w:szCs w:val="21"/>
+        </w:rPr>
+      </w:pPr>
+      <w:r>
+        <w:rPr>
+          <w:rFonts w:ascii="Source Code Pro" w:hAnsi="Source Code Pro" w:cs="宋体"/>
+          <w:color w:val="0E00FF"/>
+          <w:kern w:val="0"/>
+          <w:sz w:val="21"/>
+          <w:szCs w:val="21"/>
+        </w:rPr>
+        <w:t>end</w:t>
+      </w:r>
+    </w:p>
+    <w:p>
+      <w:pPr>
+        <w:pStyle w:val="a7"/>
+        <w:spacing w:line="360" w:lineRule="auto"/>
+        <w:ind w:left="840" w:firstLineChars="0" w:firstLine="0"/>
+        <w:rPr>
+          <w:color w:val="000000"/>
+          <w:kern w:val="0"/>
+          <w:szCs w:val="24"/>
+        </w:rPr>
+      </w:pPr>
+    </w:p>
+    <w:p>
+      <w:pPr>
+        <w:pStyle w:val="a7"/>
+        <w:spacing w:line="360" w:lineRule="auto"/>
+        <w:ind w:left="840" w:firstLine="480"/>
+        <w:rPr>
+          <w:color w:val="000000"/>
+          <w:kern w:val="0"/>
+          <w:szCs w:val="24"/>
+        </w:rPr>
+      </w:pPr>
+      <w:r>
+        <w:rPr>
+          <w:rFonts w:hint="eastAsia"/>
+          <w:color w:val="000000"/>
+          <w:kern w:val="0"/>
+          <w:szCs w:val="24"/>
+        </w:rPr>
+        <w:t>然后获取</w:t>
+      </w:r>
+      <w:r>
+        <w:rPr>
+          <w:rFonts w:hint="eastAsia"/>
+          <w:color w:val="000000"/>
+          <w:kern w:val="0"/>
+          <w:szCs w:val="24"/>
+        </w:rPr>
+        <w:t>每个</w:t>
+      </w:r>
+      <w:r>
+        <w:rPr>
+          <w:rFonts w:hint="eastAsia"/>
+          <w:color w:val="000000"/>
+          <w:kern w:val="0"/>
+          <w:szCs w:val="24"/>
+        </w:rPr>
+        <w:t>图片的概率密度向量，然后求平均值</w:t>
+      </w:r>
+      <w:r>
+        <w:rPr>
+          <w:rFonts w:hint="eastAsia"/>
+          <w:color w:val="000000"/>
+          <w:kern w:val="0"/>
+          <w:szCs w:val="24"/>
+        </w:rPr>
+        <w:t>。获取单个图片的概率密度向量代码</w:t>
+      </w:r>
+      <w:r>
+        <w:rPr>
+          <w:rFonts w:hint="eastAsia"/>
+          <w:color w:val="000000"/>
+          <w:kern w:val="0"/>
+          <w:szCs w:val="24"/>
+        </w:rPr>
+        <w:t>封装为函数</w:t>
+      </w:r>
+      <w:proofErr w:type="spellStart"/>
+      <w:r>
+        <w:rPr>
+          <w:rFonts w:ascii="Source Code Pro" w:hAnsi="Source Code Pro"/>
+          <w:color w:val="000000"/>
+          <w:kern w:val="0"/>
+          <w:szCs w:val="24"/>
+        </w:rPr>
+        <w:t>get_property</w:t>
+      </w:r>
+      <w:proofErr w:type="spellEnd"/>
+      <w:r>
+        <w:rPr>
+          <w:rFonts w:hint="eastAsia"/>
+          <w:color w:val="000000"/>
+          <w:kern w:val="0"/>
+          <w:szCs w:val="24"/>
+        </w:rPr>
+        <w:t>，位于文件</w:t>
+      </w:r>
+      <w:proofErr w:type="spellStart"/>
+      <w:r>
+        <w:rPr>
+          <w:color w:val="000000"/>
+          <w:kern w:val="0"/>
+          <w:szCs w:val="24"/>
+        </w:rPr>
+        <w:t>get_property.m</w:t>
+      </w:r>
+      <w:proofErr w:type="spellEnd"/>
+      <w:r>
+        <w:rPr>
+          <w:rFonts w:hint="eastAsia"/>
+          <w:color w:val="000000"/>
+          <w:kern w:val="0"/>
+          <w:szCs w:val="24"/>
+        </w:rPr>
+        <w:t>中</w:t>
+      </w:r>
+      <w:r>
+        <w:rPr>
+          <w:rFonts w:hint="eastAsia"/>
+          <w:color w:val="000000"/>
+          <w:kern w:val="0"/>
+          <w:szCs w:val="24"/>
+        </w:rPr>
+        <w:t>。代码如下：</w:t>
+      </w:r>
+    </w:p>
+    <w:p>
+      <w:pPr>
+        <w:pStyle w:val="a7"/>
+        <w:spacing w:line="360" w:lineRule="auto"/>
+        <w:ind w:left="840" w:firstLineChars="0" w:firstLine="0"/>
+        <w:rPr>
+          <w:color w:val="000000"/>
+          <w:kern w:val="0"/>
+          <w:szCs w:val="24"/>
+        </w:rPr>
+      </w:pPr>
+    </w:p>
+    <w:p>
+      <w:pPr>
+        <w:widowControl/>
+        <w:shd w:val="clear" w:color="auto" w:fill="F7F7F7"/>
+        <w:spacing w:line="259" w:lineRule="atLeast"/>
+        <w:ind w:leftChars="400" w:left="960"/>
+        <w:jc w:val="left"/>
+        <w:rPr>
+          <w:rFonts w:ascii="Source Code Pro" w:hAnsi="Source Code Pro" w:cs="宋体"/>
+          <w:color w:val="000000"/>
+          <w:kern w:val="0"/>
+          <w:sz w:val="21"/>
+          <w:szCs w:val="21"/>
+        </w:rPr>
+      </w:pPr>
+      <w:r>
+        <w:rPr>
+          <w:rFonts w:ascii="Source Code Pro" w:hAnsi="Source Code Pro" w:cs="宋体"/>
+          <w:color w:val="0E00FF"/>
+          <w:kern w:val="0"/>
+          <w:sz w:val="21"/>
+          <w:szCs w:val="21"/>
+        </w:rPr>
+        <w:t xml:space="preserve">function </w:t>
+      </w:r>
+      <w:r>
+        <w:rPr>
+          <w:rFonts w:ascii="Source Code Pro" w:hAnsi="Source Code Pro" w:cs="宋体"/>
+          <w:color w:val="000000"/>
+          <w:kern w:val="0"/>
+          <w:sz w:val="21"/>
+          <w:szCs w:val="21"/>
+        </w:rPr>
+        <w:t xml:space="preserve">property = </w:t>
+      </w:r>
+      <w:proofErr w:type="spellStart"/>
+      <w:r>
+        <w:rPr>
+          <w:rFonts w:ascii="Source Code Pro" w:hAnsi="Source Code Pro" w:cs="宋体"/>
+          <w:color w:val="000000"/>
+          <w:kern w:val="0"/>
+          <w:sz w:val="21"/>
+          <w:szCs w:val="21"/>
+        </w:rPr>
+        <w:t>get_</w:t>
+      </w:r>
+      <w:proofErr w:type="gramStart"/>
+      <w:r>
+        <w:rPr>
+          <w:rFonts w:ascii="Source Code Pro" w:hAnsi="Source Code Pro" w:cs="宋体"/>
+          <w:color w:val="000000"/>
+          <w:kern w:val="0"/>
+          <w:sz w:val="21"/>
+          <w:szCs w:val="21"/>
+        </w:rPr>
+        <w:t>property</w:t>
+      </w:r>
+      <w:proofErr w:type="spellEnd"/>
+      <w:r>
+        <w:rPr>
+          <w:rFonts w:ascii="Source Code Pro" w:hAnsi="Source Code Pro" w:cs="宋体"/>
+          <w:color w:val="000000"/>
+          <w:kern w:val="0"/>
+          <w:sz w:val="21"/>
+          <w:szCs w:val="21"/>
+        </w:rPr>
+        <w:t>(</w:t>
+      </w:r>
+      <w:proofErr w:type="spellStart"/>
+      <w:proofErr w:type="gramEnd"/>
+      <w:r>
+        <w:rPr>
+          <w:rFonts w:ascii="Source Code Pro" w:hAnsi="Source Code Pro" w:cs="宋体"/>
+          <w:color w:val="000000"/>
+          <w:kern w:val="0"/>
+          <w:sz w:val="21"/>
+          <w:szCs w:val="21"/>
+        </w:rPr>
+        <w:t>img</w:t>
+      </w:r>
+      <w:proofErr w:type="spellEnd"/>
+      <w:r>
+        <w:rPr>
+          <w:rFonts w:ascii="Source Code Pro" w:hAnsi="Source Code Pro" w:cs="宋体"/>
+          <w:color w:val="000000"/>
+          <w:kern w:val="0"/>
+          <w:sz w:val="21"/>
+          <w:szCs w:val="21"/>
+        </w:rPr>
+        <w:t>, L)</w:t>
+      </w:r>
+    </w:p>
+    <w:p>
+      <w:pPr>
+        <w:widowControl/>
+        <w:shd w:val="clear" w:color="auto" w:fill="F7F7F7"/>
+        <w:spacing w:line="259" w:lineRule="atLeast"/>
+        <w:ind w:leftChars="400" w:left="960"/>
+        <w:jc w:val="left"/>
+        <w:rPr>
+          <w:rFonts w:ascii="Source Code Pro" w:hAnsi="Source Code Pro" w:cs="宋体"/>
+          <w:color w:val="000000"/>
+          <w:kern w:val="0"/>
+          <w:sz w:val="21"/>
+          <w:szCs w:val="21"/>
+        </w:rPr>
+      </w:pPr>
+      <w:r>
+        <w:rPr>
+          <w:rFonts w:ascii="Source Code Pro" w:hAnsi="Source Code Pro" w:cs="宋体"/>
+          <w:color w:val="000000"/>
+          <w:kern w:val="0"/>
+          <w:sz w:val="21"/>
+          <w:szCs w:val="21"/>
+        </w:rPr>
+        <w:t xml:space="preserve">    [h, w, ~] = size(</w:t>
+      </w:r>
+      <w:proofErr w:type="spellStart"/>
+      <w:r>
+        <w:rPr>
+          <w:rFonts w:ascii="Source Code Pro" w:hAnsi="Source Code Pro" w:cs="宋体"/>
+          <w:color w:val="000000"/>
+          <w:kern w:val="0"/>
+          <w:sz w:val="21"/>
+          <w:szCs w:val="21"/>
+        </w:rPr>
+        <w:t>img</w:t>
+      </w:r>
+      <w:proofErr w:type="spellEnd"/>
+      <w:r>
+        <w:rPr>
+          <w:rFonts w:ascii="Source Code Pro" w:hAnsi="Source Code Pro" w:cs="宋体"/>
+          <w:color w:val="000000"/>
+          <w:kern w:val="0"/>
+          <w:sz w:val="21"/>
+          <w:szCs w:val="21"/>
+        </w:rPr>
+        <w:t>);</w:t>
+      </w:r>
+    </w:p>
+    <w:p>
+      <w:pPr>
+        <w:widowControl/>
+        <w:shd w:val="clear" w:color="auto" w:fill="F7F7F7"/>
+        <w:spacing w:line="259" w:lineRule="atLeast"/>
+        <w:ind w:leftChars="400" w:left="960"/>
+        <w:jc w:val="left"/>
+        <w:rPr>
+          <w:rFonts w:ascii="Source Code Pro" w:hAnsi="Source Code Pro" w:cs="宋体"/>
+          <w:color w:val="000000"/>
+          <w:kern w:val="0"/>
+          <w:sz w:val="21"/>
+          <w:szCs w:val="21"/>
+        </w:rPr>
+      </w:pPr>
+      <w:r>
+        <w:rPr>
+          <w:rFonts w:ascii="Source Code Pro" w:hAnsi="Source Code Pro" w:cs="宋体"/>
+          <w:color w:val="000000"/>
+          <w:kern w:val="0"/>
+          <w:sz w:val="21"/>
+          <w:szCs w:val="21"/>
+        </w:rPr>
+        <w:t xml:space="preserve">    </w:t>
+      </w:r>
+      <w:proofErr w:type="spellStart"/>
+      <w:r>
+        <w:rPr>
+          <w:rFonts w:ascii="Source Code Pro" w:hAnsi="Source Code Pro" w:cs="宋体"/>
+          <w:color w:val="000000"/>
+          <w:kern w:val="0"/>
+          <w:sz w:val="21"/>
+          <w:szCs w:val="21"/>
+        </w:rPr>
+        <w:t>img</w:t>
+      </w:r>
+      <w:proofErr w:type="spellEnd"/>
+      <w:r>
+        <w:rPr>
+          <w:rFonts w:ascii="Source Code Pro" w:hAnsi="Source Code Pro" w:cs="宋体"/>
+          <w:color w:val="000000"/>
+          <w:kern w:val="0"/>
+          <w:sz w:val="21"/>
+          <w:szCs w:val="21"/>
+        </w:rPr>
+        <w:t xml:space="preserve"> = </w:t>
+      </w:r>
+      <w:proofErr w:type="gramStart"/>
+      <w:r>
+        <w:rPr>
+          <w:rFonts w:ascii="Source Code Pro" w:hAnsi="Source Code Pro" w:cs="宋体"/>
+          <w:color w:val="000000"/>
+          <w:kern w:val="0"/>
+          <w:sz w:val="21"/>
+          <w:szCs w:val="21"/>
+        </w:rPr>
+        <w:t>reshape(</w:t>
+      </w:r>
+      <w:proofErr w:type="spellStart"/>
+      <w:proofErr w:type="gramEnd"/>
+      <w:r>
+        <w:rPr>
+          <w:rFonts w:ascii="Source Code Pro" w:hAnsi="Source Code Pro" w:cs="宋体"/>
+          <w:color w:val="000000"/>
+          <w:kern w:val="0"/>
+          <w:sz w:val="21"/>
+          <w:szCs w:val="21"/>
+        </w:rPr>
+        <w:t>img</w:t>
+      </w:r>
+      <w:proofErr w:type="spellEnd"/>
+      <w:r>
+        <w:rPr>
+          <w:rFonts w:ascii="Source Code Pro" w:hAnsi="Source Code Pro" w:cs="宋体"/>
+          <w:color w:val="000000"/>
+          <w:kern w:val="0"/>
+          <w:sz w:val="21"/>
+          <w:szCs w:val="21"/>
+        </w:rPr>
+        <w:t>, h * w, 3);</w:t>
+      </w:r>
+    </w:p>
+    <w:p>
+      <w:pPr>
+        <w:widowControl/>
+        <w:shd w:val="clear" w:color="auto" w:fill="F7F7F7"/>
+        <w:spacing w:line="259" w:lineRule="atLeast"/>
+        <w:ind w:leftChars="400" w:left="960"/>
+        <w:jc w:val="left"/>
+        <w:rPr>
+          <w:rFonts w:ascii="Source Code Pro" w:hAnsi="Source Code Pro" w:cs="宋体"/>
+          <w:color w:val="000000"/>
+          <w:kern w:val="0"/>
+          <w:sz w:val="21"/>
+          <w:szCs w:val="21"/>
+        </w:rPr>
+      </w:pPr>
+      <w:r>
+        <w:rPr>
+          <w:rFonts w:ascii="Source Code Pro" w:hAnsi="Source Code Pro" w:cs="宋体"/>
+          <w:color w:val="000000"/>
+          <w:kern w:val="0"/>
+          <w:sz w:val="21"/>
+          <w:szCs w:val="21"/>
+        </w:rPr>
+        <w:t xml:space="preserve">    property = </w:t>
+      </w:r>
+      <w:proofErr w:type="gramStart"/>
+      <w:r>
+        <w:rPr>
+          <w:rFonts w:ascii="Source Code Pro" w:hAnsi="Source Code Pro" w:cs="宋体"/>
+          <w:color w:val="000000"/>
+          <w:kern w:val="0"/>
+          <w:sz w:val="21"/>
+          <w:szCs w:val="21"/>
+        </w:rPr>
+        <w:t>zeros(</w:t>
+      </w:r>
+      <w:proofErr w:type="gramEnd"/>
+      <w:r>
+        <w:rPr>
+          <w:rFonts w:ascii="Source Code Pro" w:hAnsi="Source Code Pro" w:cs="宋体"/>
+          <w:color w:val="000000"/>
+          <w:kern w:val="0"/>
+          <w:sz w:val="21"/>
+          <w:szCs w:val="21"/>
+        </w:rPr>
+        <w:t>[1, 2^(3 * L)]);</w:t>
+      </w:r>
+    </w:p>
+    <w:p>
+      <w:pPr>
+        <w:widowControl/>
+        <w:shd w:val="clear" w:color="auto" w:fill="F7F7F7"/>
+        <w:spacing w:line="259" w:lineRule="atLeast"/>
+        <w:ind w:leftChars="400" w:left="960"/>
+        <w:jc w:val="left"/>
+        <w:rPr>
+          <w:rFonts w:ascii="Source Code Pro" w:hAnsi="Source Code Pro" w:cs="宋体"/>
+          <w:color w:val="000000"/>
+          <w:kern w:val="0"/>
+          <w:sz w:val="21"/>
+          <w:szCs w:val="21"/>
+        </w:rPr>
+      </w:pPr>
+      <w:r>
+        <w:rPr>
+          <w:rFonts w:ascii="Source Code Pro" w:hAnsi="Source Code Pro" w:cs="宋体"/>
+          <w:color w:val="000000"/>
+          <w:kern w:val="0"/>
+          <w:sz w:val="21"/>
+          <w:szCs w:val="21"/>
+        </w:rPr>
+        <w:t xml:space="preserve">    </w:t>
+      </w:r>
+      <w:r>
+        <w:rPr>
+          <w:rFonts w:ascii="Source Code Pro" w:hAnsi="Source Code Pro" w:cs="宋体"/>
+          <w:color w:val="0E00FF"/>
+          <w:kern w:val="0"/>
+          <w:sz w:val="21"/>
+          <w:szCs w:val="21"/>
+        </w:rPr>
+        <w:t xml:space="preserve">for </w:t>
+      </w:r>
+      <w:r>
+        <w:rPr>
+          <w:rFonts w:ascii="Source Code Pro" w:hAnsi="Source Code Pro" w:cs="宋体"/>
+          <w:color w:val="000000"/>
+          <w:kern w:val="0"/>
+          <w:sz w:val="21"/>
+          <w:szCs w:val="21"/>
+        </w:rPr>
+        <w:t xml:space="preserve">j = </w:t>
+      </w:r>
+      <w:proofErr w:type="gramStart"/>
+      <w:r>
+        <w:rPr>
+          <w:rFonts w:ascii="Source Code Pro" w:hAnsi="Source Code Pro" w:cs="宋体"/>
+          <w:color w:val="000000"/>
+          <w:kern w:val="0"/>
+          <w:sz w:val="21"/>
+          <w:szCs w:val="21"/>
+        </w:rPr>
+        <w:t>1 :</w:t>
+      </w:r>
+      <w:proofErr w:type="gramEnd"/>
+      <w:r>
+        <w:rPr>
+          <w:rFonts w:ascii="Source Code Pro" w:hAnsi="Source Code Pro" w:cs="宋体"/>
+          <w:color w:val="000000"/>
+          <w:kern w:val="0"/>
+          <w:sz w:val="21"/>
+          <w:szCs w:val="21"/>
+        </w:rPr>
+        <w:t xml:space="preserve"> 1 : h * w</w:t>
+      </w:r>
+    </w:p>
+    <w:p>
+      <w:pPr>
+        <w:widowControl/>
+        <w:shd w:val="clear" w:color="auto" w:fill="F7F7F7"/>
+        <w:spacing w:line="259" w:lineRule="atLeast"/>
+        <w:ind w:leftChars="400" w:left="960"/>
+        <w:jc w:val="left"/>
+        <w:rPr>
+          <w:rFonts w:ascii="Source Code Pro" w:hAnsi="Source Code Pro" w:cs="宋体"/>
+          <w:color w:val="000000"/>
+          <w:kern w:val="0"/>
+          <w:sz w:val="21"/>
+          <w:szCs w:val="21"/>
+        </w:rPr>
+      </w:pPr>
+      <w:r>
+        <w:rPr>
+          <w:rFonts w:ascii="Source Code Pro" w:hAnsi="Source Code Pro" w:cs="宋体"/>
+          <w:color w:val="000000"/>
+          <w:kern w:val="0"/>
+          <w:sz w:val="21"/>
+          <w:szCs w:val="21"/>
+        </w:rPr>
+        <w:t xml:space="preserve">         </w:t>
+      </w:r>
+      <w:proofErr w:type="spellStart"/>
+      <w:r>
+        <w:rPr>
+          <w:rFonts w:ascii="Source Code Pro" w:hAnsi="Source Code Pro" w:cs="宋体"/>
+          <w:color w:val="000000"/>
+          <w:kern w:val="0"/>
+          <w:sz w:val="21"/>
+          <w:szCs w:val="21"/>
+        </w:rPr>
+        <w:t>val</w:t>
+      </w:r>
+      <w:proofErr w:type="spellEnd"/>
+      <w:r>
+        <w:rPr>
+          <w:rFonts w:ascii="Source Code Pro" w:hAnsi="Source Code Pro" w:cs="宋体"/>
+          <w:color w:val="000000"/>
+          <w:kern w:val="0"/>
+          <w:sz w:val="21"/>
+          <w:szCs w:val="21"/>
+        </w:rPr>
+        <w:t xml:space="preserve"> = rgb2</w:t>
+      </w:r>
+      <w:proofErr w:type="gramStart"/>
+      <w:r>
+        <w:rPr>
+          <w:rFonts w:ascii="Source Code Pro" w:hAnsi="Source Code Pro" w:cs="宋体"/>
+          <w:color w:val="000000"/>
+          <w:kern w:val="0"/>
+          <w:sz w:val="21"/>
+          <w:szCs w:val="21"/>
+        </w:rPr>
+        <w:t>val(</w:t>
+      </w:r>
+      <w:proofErr w:type="spellStart"/>
+      <w:proofErr w:type="gramEnd"/>
+      <w:r>
+        <w:rPr>
+          <w:rFonts w:ascii="Source Code Pro" w:hAnsi="Source Code Pro" w:cs="宋体"/>
+          <w:color w:val="000000"/>
+          <w:kern w:val="0"/>
+          <w:sz w:val="21"/>
+          <w:szCs w:val="21"/>
+        </w:rPr>
+        <w:t>img</w:t>
+      </w:r>
+      <w:proofErr w:type="spellEnd"/>
+      <w:r>
+        <w:rPr>
+          <w:rFonts w:ascii="Source Code Pro" w:hAnsi="Source Code Pro" w:cs="宋体"/>
+          <w:color w:val="000000"/>
+          <w:kern w:val="0"/>
+          <w:sz w:val="21"/>
+          <w:szCs w:val="21"/>
+        </w:rPr>
+        <w:t xml:space="preserve">(j, 1), </w:t>
+      </w:r>
+      <w:proofErr w:type="spellStart"/>
+      <w:r>
+        <w:rPr>
+          <w:rFonts w:ascii="Source Code Pro" w:hAnsi="Source Code Pro" w:cs="宋体"/>
+          <w:color w:val="000000"/>
+          <w:kern w:val="0"/>
+          <w:sz w:val="21"/>
+          <w:szCs w:val="21"/>
+        </w:rPr>
+        <w:t>img</w:t>
+      </w:r>
+      <w:proofErr w:type="spellEnd"/>
+      <w:r>
+        <w:rPr>
+          <w:rFonts w:ascii="Source Code Pro" w:hAnsi="Source Code Pro" w:cs="宋体"/>
+          <w:color w:val="000000"/>
+          <w:kern w:val="0"/>
+          <w:sz w:val="21"/>
+          <w:szCs w:val="21"/>
+        </w:rPr>
+        <w:t xml:space="preserve">(j, 2), </w:t>
+      </w:r>
+      <w:proofErr w:type="spellStart"/>
+      <w:r>
+        <w:rPr>
+          <w:rFonts w:ascii="Source Code Pro" w:hAnsi="Source Code Pro" w:cs="宋体"/>
+          <w:color w:val="000000"/>
+          <w:kern w:val="0"/>
+          <w:sz w:val="21"/>
+          <w:szCs w:val="21"/>
+        </w:rPr>
+        <w:t>img</w:t>
+      </w:r>
+      <w:proofErr w:type="spellEnd"/>
+      <w:r>
+        <w:rPr>
+          <w:rFonts w:ascii="Source Code Pro" w:hAnsi="Source Code Pro" w:cs="宋体"/>
+          <w:color w:val="000000"/>
+          <w:kern w:val="0"/>
+          <w:sz w:val="21"/>
+          <w:szCs w:val="21"/>
+        </w:rPr>
+        <w:t>(j, 3), L);</w:t>
+      </w:r>
+    </w:p>
+    <w:p>
+      <w:pPr>
+        <w:widowControl/>
+        <w:shd w:val="clear" w:color="auto" w:fill="F7F7F7"/>
+        <w:spacing w:line="259" w:lineRule="atLeast"/>
+        <w:ind w:leftChars="400" w:left="960"/>
+        <w:jc w:val="left"/>
+        <w:rPr>
+          <w:rFonts w:ascii="Source Code Pro" w:hAnsi="Source Code Pro" w:cs="宋体"/>
+          <w:color w:val="000000"/>
+          <w:kern w:val="0"/>
+          <w:sz w:val="21"/>
+          <w:szCs w:val="21"/>
+        </w:rPr>
+      </w:pPr>
+      <w:r>
+        <w:rPr>
+          <w:rFonts w:ascii="Source Code Pro" w:hAnsi="Source Code Pro" w:cs="宋体"/>
+          <w:color w:val="000000"/>
+          <w:kern w:val="0"/>
+          <w:sz w:val="21"/>
+          <w:szCs w:val="21"/>
+        </w:rPr>
+        <w:t xml:space="preserve">         </w:t>
+      </w:r>
+      <w:proofErr w:type="gramStart"/>
+      <w:r>
+        <w:rPr>
+          <w:rFonts w:ascii="Source Code Pro" w:hAnsi="Source Code Pro" w:cs="宋体"/>
+          <w:color w:val="000000"/>
+          <w:kern w:val="0"/>
+          <w:sz w:val="21"/>
+          <w:szCs w:val="21"/>
+        </w:rPr>
+        <w:t>property(</w:t>
+      </w:r>
+      <w:proofErr w:type="spellStart"/>
+      <w:proofErr w:type="gramEnd"/>
+      <w:r>
+        <w:rPr>
+          <w:rFonts w:ascii="Source Code Pro" w:hAnsi="Source Code Pro" w:cs="宋体"/>
+          <w:color w:val="000000"/>
+          <w:kern w:val="0"/>
+          <w:sz w:val="21"/>
+          <w:szCs w:val="21"/>
+        </w:rPr>
+        <w:t>val</w:t>
+      </w:r>
+      <w:proofErr w:type="spellEnd"/>
+      <w:r>
+        <w:rPr>
+          <w:rFonts w:ascii="Source Code Pro" w:hAnsi="Source Code Pro" w:cs="宋体"/>
+          <w:color w:val="000000"/>
+          <w:kern w:val="0"/>
+          <w:sz w:val="21"/>
+          <w:szCs w:val="21"/>
+        </w:rPr>
+        <w:t xml:space="preserve"> + 1) = property(</w:t>
+      </w:r>
+      <w:proofErr w:type="spellStart"/>
+      <w:r>
+        <w:rPr>
+          <w:rFonts w:ascii="Source Code Pro" w:hAnsi="Source Code Pro" w:cs="宋体"/>
+          <w:color w:val="000000"/>
+          <w:kern w:val="0"/>
+          <w:sz w:val="21"/>
+          <w:szCs w:val="21"/>
+        </w:rPr>
+        <w:t>val</w:t>
+      </w:r>
+      <w:proofErr w:type="spellEnd"/>
+      <w:r>
+        <w:rPr>
+          <w:rFonts w:ascii="Source Code Pro" w:hAnsi="Source Code Pro" w:cs="宋体"/>
+          <w:color w:val="000000"/>
+          <w:kern w:val="0"/>
+          <w:sz w:val="21"/>
+          <w:szCs w:val="21"/>
+        </w:rPr>
+        <w:t xml:space="preserve"> + 1) + 1;</w:t>
+      </w:r>
+    </w:p>
+    <w:p>
+      <w:pPr>
+        <w:widowControl/>
+        <w:shd w:val="clear" w:color="auto" w:fill="F7F7F7"/>
+        <w:spacing w:line="259" w:lineRule="atLeast"/>
+        <w:ind w:leftChars="400" w:left="960"/>
+        <w:jc w:val="left"/>
+        <w:rPr>
+          <w:rFonts w:ascii="Source Code Pro" w:hAnsi="Source Code Pro" w:cs="宋体"/>
+          <w:color w:val="000000"/>
+          <w:kern w:val="0"/>
+          <w:sz w:val="21"/>
+          <w:szCs w:val="21"/>
+        </w:rPr>
+      </w:pPr>
+      <w:r>
+        <w:rPr>
+          <w:rFonts w:ascii="Source Code Pro" w:hAnsi="Source Code Pro" w:cs="宋体"/>
+          <w:color w:val="000000"/>
+          <w:kern w:val="0"/>
+          <w:sz w:val="21"/>
+          <w:szCs w:val="21"/>
+        </w:rPr>
+        <w:t xml:space="preserve">    </w:t>
+      </w:r>
+      <w:r>
+        <w:rPr>
+          <w:rFonts w:ascii="Source Code Pro" w:hAnsi="Source Code Pro" w:cs="宋体"/>
+          <w:color w:val="0E00FF"/>
+          <w:kern w:val="0"/>
+          <w:sz w:val="21"/>
+          <w:szCs w:val="21"/>
+        </w:rPr>
+        <w:t>end</w:t>
+      </w:r>
+    </w:p>
+    <w:p>
+      <w:pPr>
+        <w:widowControl/>
+        <w:shd w:val="clear" w:color="auto" w:fill="F7F7F7"/>
+        <w:spacing w:line="259" w:lineRule="atLeast"/>
+        <w:ind w:leftChars="400" w:left="960"/>
+        <w:jc w:val="left"/>
+        <w:rPr>
+          <w:rFonts w:ascii="Source Code Pro" w:hAnsi="Source Code Pro" w:cs="宋体"/>
+          <w:color w:val="000000"/>
+          <w:kern w:val="0"/>
+          <w:sz w:val="21"/>
+          <w:szCs w:val="21"/>
+        </w:rPr>
+      </w:pPr>
+      <w:r>
+        <w:rPr>
+          <w:rFonts w:ascii="Source Code Pro" w:hAnsi="Source Code Pro" w:cs="宋体"/>
+          <w:color w:val="000000"/>
+          <w:kern w:val="0"/>
+          <w:sz w:val="21"/>
+          <w:szCs w:val="21"/>
+        </w:rPr>
+        <w:t xml:space="preserve">    property = property / (h * w);</w:t>
+      </w:r>
+    </w:p>
+    <w:p>
+      <w:pPr>
+        <w:widowControl/>
+        <w:shd w:val="clear" w:color="auto" w:fill="F7F7F7"/>
+        <w:spacing w:line="259" w:lineRule="atLeast"/>
+        <w:ind w:leftChars="400" w:left="960"/>
+        <w:jc w:val="left"/>
+        <w:rPr>
+          <w:rFonts w:ascii="Source Code Pro" w:hAnsi="Source Code Pro" w:cs="宋体"/>
+          <w:color w:val="000000"/>
+          <w:kern w:val="0"/>
+          <w:sz w:val="21"/>
+          <w:szCs w:val="21"/>
+        </w:rPr>
+      </w:pPr>
+      <w:r>
+        <w:rPr>
+          <w:rFonts w:ascii="Source Code Pro" w:hAnsi="Source Code Pro" w:cs="宋体"/>
+          <w:color w:val="0E00FF"/>
+          <w:kern w:val="0"/>
+          <w:sz w:val="21"/>
+          <w:szCs w:val="21"/>
+        </w:rPr>
+        <w:t>end</w:t>
+      </w:r>
+    </w:p>
+    <w:p>
+      <w:pPr>
+        <w:pStyle w:val="a7"/>
+        <w:spacing w:line="360" w:lineRule="auto"/>
+        <w:ind w:left="840" w:firstLineChars="0" w:firstLine="0"/>
+        <w:rPr>
+          <w:color w:val="000000"/>
+          <w:kern w:val="0"/>
+          <w:szCs w:val="24"/>
+        </w:rPr>
+      </w:pPr>
+    </w:p>
+    <w:p>
+      <w:pPr>
+        <w:pStyle w:val="a7"/>
+        <w:spacing w:line="360" w:lineRule="auto"/>
+        <w:ind w:left="840" w:firstLine="480"/>
+        <w:rPr>
+          <w:color w:val="000000"/>
+          <w:kern w:val="0"/>
+          <w:szCs w:val="24"/>
+        </w:rPr>
+      </w:pPr>
+      <w:r>
+        <w:rPr>
+          <w:rFonts w:hint="eastAsia"/>
+          <w:color w:val="000000"/>
+          <w:kern w:val="0"/>
+          <w:szCs w:val="24"/>
+        </w:rPr>
+        <w:t>然后分别设置</w:t>
+      </w:r>
+      <w:r>
+        <w:rPr>
+          <w:rFonts w:hint="eastAsia"/>
+          <w:color w:val="000000"/>
+          <w:kern w:val="0"/>
+          <w:szCs w:val="24"/>
+        </w:rPr>
+        <w:t>L</w:t>
+      </w:r>
+      <w:r>
+        <w:rPr>
+          <w:rFonts w:hint="eastAsia"/>
+          <w:color w:val="000000"/>
+          <w:kern w:val="0"/>
+          <w:szCs w:val="24"/>
+        </w:rPr>
+        <w:t>值为</w:t>
+      </w:r>
+      <w:r>
+        <w:rPr>
+          <w:rFonts w:hint="eastAsia"/>
+          <w:color w:val="000000"/>
+          <w:kern w:val="0"/>
+          <w:szCs w:val="24"/>
+        </w:rPr>
+        <w:t>2</w:t>
+      </w:r>
+      <w:r>
+        <w:rPr>
+          <w:rFonts w:hint="eastAsia"/>
+          <w:color w:val="000000"/>
+          <w:kern w:val="0"/>
+          <w:szCs w:val="24"/>
+        </w:rPr>
+        <w:t>、</w:t>
+      </w:r>
+      <w:r>
+        <w:rPr>
+          <w:rFonts w:hint="eastAsia"/>
+          <w:color w:val="000000"/>
+          <w:kern w:val="0"/>
+          <w:szCs w:val="24"/>
+        </w:rPr>
+        <w:t>3</w:t>
+      </w:r>
+      <w:r>
+        <w:rPr>
+          <w:rFonts w:hint="eastAsia"/>
+          <w:color w:val="000000"/>
+          <w:kern w:val="0"/>
+          <w:szCs w:val="24"/>
+        </w:rPr>
+        <w:t>和</w:t>
+      </w:r>
+      <w:r>
+        <w:rPr>
+          <w:rFonts w:hint="eastAsia"/>
+          <w:color w:val="000000"/>
+          <w:kern w:val="0"/>
+          <w:szCs w:val="24"/>
+        </w:rPr>
+        <w:t>4</w:t>
+      </w:r>
+      <w:r>
+        <w:rPr>
+          <w:rFonts w:hint="eastAsia"/>
+          <w:color w:val="000000"/>
+          <w:kern w:val="0"/>
+          <w:szCs w:val="24"/>
+        </w:rPr>
+        <w:t>，把绘制密度</w:t>
+      </w:r>
+      <w:r>
+        <w:rPr>
+          <w:rFonts w:hint="eastAsia"/>
+          <w:color w:val="000000"/>
+          <w:kern w:val="0"/>
+          <w:szCs w:val="24"/>
+        </w:rPr>
+        <w:t>向量，如下图：</w:t>
+      </w:r>
+    </w:p>
+    <w:p>
+      <w:pPr>
+        <w:pStyle w:val="a7"/>
+        <w:spacing w:line="360" w:lineRule="auto"/>
+        <w:ind w:left="840" w:firstLine="480"/>
+        <w:rPr>
+          <w:color w:val="000000"/>
+          <w:kern w:val="0"/>
+          <w:szCs w:val="24"/>
+        </w:rPr>
+      </w:pPr>
+    </w:p>
+    <w:p>
+      <w:pPr>
+        <w:spacing w:line="360" w:lineRule="auto"/>
+        <w:ind w:firstLineChars="175" w:firstLine="420"/>
+        <w:jc w:val="center"/>
+        <w:rPr>
+          <w:color w:val="000000"/>
+          <w:kern w:val="0"/>
+          <w:szCs w:val="24"/>
+        </w:rPr>
+      </w:pPr>
+      <w:r>
+        <w:rPr>
+          <w:noProof/>
+        </w:rPr>
+        <w:lastRenderedPageBreak/>
+        <w:drawing>
+          <wp:inline distT="0" distB="0" distL="0" distR="0" wp14:anchorId="6E7BB92A" wp14:editId="2B879801">
+            <wp:extent cx="4433570" cy="2377220"/>
+            <wp:effectExtent l="0" t="0" r="5080" b="4445"/>
+            <wp:docPr id="7" name="图片 7"/>
+            <wp:cNvGraphicFramePr>
+              <a:graphicFrameLocks xmlns:a="http://schemas.openxmlformats.org/drawingml/2006/main" noChangeAspect="1"/>
+            </wp:cNvGraphicFramePr>
+            <a:graphic xmlns:a="http://schemas.openxmlformats.org/drawingml/2006/main">
+              <a:graphicData uri="http://schemas.openxmlformats.org/drawingml/2006/picture">
+                <pic:pic xmlns:pic="http://schemas.openxmlformats.org/drawingml/2006/picture">
+                  <pic:nvPicPr>
+                    <pic:cNvPr id="0" name="Picture 6"/>
+                    <pic:cNvPicPr>
+                      <a:picLocks noChangeAspect="1" noChangeArrowheads="1"/>
+                    </pic:cNvPicPr>
+                  </pic:nvPicPr>
+                  <pic:blipFill rotWithShape="1">
+                    <a:blip r:embed="rId37" cstate="print">
+                      <a:extLst>
+                        <a:ext uri="{28A0092B-C50C-407E-A947-70E740481C1C}">
+                          <a14:useLocalDpi xmlns:a14="http://schemas.microsoft.com/office/drawing/2010/main" val="0"/>
+                        </a:ext>
+                      </a:extLst>
+                    </a:blip>
+                    <a:srcRect l="9056" t="2566" r="6841" b="5035"/>
+                    <a:stretch/>
+                  </pic:blipFill>
+                  <pic:spPr bwMode="auto">
+                    <a:xfrm>
+                      <a:off x="0" y="0"/>
+                      <a:ext cx="4435928" cy="2378484"/>
+                    </a:xfrm>
+                    <a:prstGeom prst="rect">
+                      <a:avLst/>
+                    </a:prstGeom>
+                    <a:noFill/>
+                    <a:ln>
+                      <a:noFill/>
+                    </a:ln>
+                    <a:extLst>
+                      <a:ext uri="{53640926-AAD7-44D8-BBD7-CCE9431645EC}">
+                        <a14:shadowObscured xmlns:a14="http://schemas.microsoft.com/office/drawing/2010/main"/>
+                      </a:ext>
+                    </a:extLst>
+                  </pic:spPr>
+                </pic:pic>
+              </a:graphicData>
+            </a:graphic>
+          </wp:inline>
+        </w:drawing>
+      </w:r>
+    </w:p>
+    <w:p>
+      <w:pPr>
+        <w:pStyle w:val="a7"/>
+        <w:spacing w:line="360" w:lineRule="auto"/>
+        <w:ind w:left="840" w:firstLine="480"/>
+        <w:rPr>
+          <w:color w:val="000000"/>
+          <w:kern w:val="0"/>
+          <w:szCs w:val="24"/>
+        </w:rPr>
+      </w:pPr>
+    </w:p>
+    <w:p>
+      <w:pPr>
+        <w:pStyle w:val="a7"/>
+        <w:spacing w:line="360" w:lineRule="auto"/>
+        <w:ind w:left="840" w:firstLine="480"/>
+        <w:rPr>
+          <w:color w:val="000000"/>
+          <w:kern w:val="0"/>
+          <w:szCs w:val="24"/>
+        </w:rPr>
+      </w:pPr>
+      <w:r>
+        <w:rPr>
+          <w:rFonts w:hint="eastAsia"/>
+          <w:color w:val="000000"/>
+          <w:kern w:val="0"/>
+          <w:szCs w:val="24"/>
+        </w:rPr>
+        <w:t>可以看到，</w:t>
+      </w:r>
+      <w:r>
+        <w:rPr>
+          <w:rFonts w:hint="eastAsia"/>
+          <w:color w:val="000000"/>
+          <w:kern w:val="0"/>
+          <w:szCs w:val="24"/>
+        </w:rPr>
+        <w:t>L</w:t>
+      </w:r>
+      <w:r>
+        <w:rPr>
+          <w:rFonts w:hint="eastAsia"/>
+          <w:color w:val="000000"/>
+          <w:kern w:val="0"/>
+          <w:szCs w:val="24"/>
+        </w:rPr>
+        <w:t>值影响</w:t>
+      </w:r>
+      <w:r>
+        <w:rPr>
+          <w:rFonts w:hint="eastAsia"/>
+          <w:color w:val="000000"/>
+          <w:kern w:val="0"/>
+          <w:szCs w:val="24"/>
+        </w:rPr>
+        <w:t>颜色采样的</w:t>
+      </w:r>
+      <w:r>
+        <w:rPr>
+          <w:rFonts w:hint="eastAsia"/>
+          <w:color w:val="000000"/>
+          <w:kern w:val="0"/>
+          <w:szCs w:val="24"/>
+        </w:rPr>
+        <w:t>分辨</w:t>
+      </w:r>
+      <w:r>
+        <w:rPr>
+          <w:rFonts w:hint="eastAsia"/>
+          <w:color w:val="000000"/>
+          <w:kern w:val="0"/>
+          <w:szCs w:val="24"/>
+        </w:rPr>
+        <w:t>，即精确程度。</w:t>
+      </w:r>
+      <w:r>
+        <w:rPr>
+          <w:color w:val="000000"/>
+          <w:kern w:val="0"/>
+          <w:szCs w:val="24"/>
+        </w:rPr>
+        <w:t>L</w:t>
+      </w:r>
+      <w:r>
+        <w:rPr>
+          <w:rFonts w:hint="eastAsia"/>
+          <w:color w:val="000000"/>
+          <w:kern w:val="0"/>
+          <w:szCs w:val="24"/>
+        </w:rPr>
+        <w:t>值越大，</w:t>
+      </w:r>
+      <w:r>
+        <w:rPr>
+          <w:rFonts w:hint="eastAsia"/>
+          <w:color w:val="000000"/>
+          <w:kern w:val="0"/>
+          <w:szCs w:val="24"/>
+        </w:rPr>
+        <w:t>不同颜色</w:t>
+      </w:r>
+      <w:r>
+        <w:rPr>
+          <w:rFonts w:hint="eastAsia"/>
+          <w:color w:val="000000"/>
+          <w:kern w:val="0"/>
+          <w:szCs w:val="24"/>
+        </w:rPr>
+        <w:t>的区分度越高；而</w:t>
+      </w:r>
+      <w:r>
+        <w:rPr>
+          <w:rFonts w:hint="eastAsia"/>
+          <w:color w:val="000000"/>
+          <w:kern w:val="0"/>
+          <w:szCs w:val="24"/>
+        </w:rPr>
+        <w:t>L</w:t>
+      </w:r>
+      <w:r>
+        <w:rPr>
+          <w:rFonts w:hint="eastAsia"/>
+          <w:color w:val="000000"/>
+          <w:kern w:val="0"/>
+          <w:szCs w:val="24"/>
+        </w:rPr>
+        <w:t>值较小时，更多的相近的颜色被映射到了同一种颜色</w:t>
+      </w:r>
+      <w:r>
+        <w:rPr>
+          <w:rFonts w:hint="eastAsia"/>
+          <w:color w:val="000000"/>
+          <w:kern w:val="0"/>
+          <w:szCs w:val="24"/>
+        </w:rPr>
+        <w:t>值</w:t>
+      </w:r>
+      <w:r>
+        <w:rPr>
+          <w:rFonts w:hint="eastAsia"/>
+          <w:color w:val="000000"/>
+          <w:kern w:val="0"/>
+          <w:szCs w:val="24"/>
+        </w:rPr>
+        <w:t>。</w:t>
+      </w:r>
+      <w:r>
+        <w:rPr>
+          <w:rFonts w:hint="eastAsia"/>
+          <w:color w:val="000000"/>
+          <w:kern w:val="0"/>
+          <w:szCs w:val="24"/>
+        </w:rPr>
+        <w:t>因此，</w:t>
+      </w:r>
+      <w:r>
+        <w:rPr>
+          <w:rFonts w:hint="eastAsia"/>
+          <w:color w:val="000000"/>
+          <w:kern w:val="0"/>
+          <w:szCs w:val="24"/>
+        </w:rPr>
+        <w:t>L</w:t>
+      </w:r>
+      <w:r>
+        <w:rPr>
+          <w:rFonts w:hint="eastAsia"/>
+          <w:color w:val="000000"/>
+          <w:kern w:val="0"/>
+          <w:szCs w:val="24"/>
+        </w:rPr>
+        <w:t>值较低的</w:t>
+      </w:r>
+      <w:r>
+        <w:rPr>
+          <w:rFonts w:hint="eastAsia"/>
+          <w:color w:val="000000"/>
+          <w:kern w:val="0"/>
+          <w:szCs w:val="24"/>
+        </w:rPr>
+        <w:t>向量的值</w:t>
+      </w:r>
+      <w:r>
+        <w:rPr>
+          <w:rFonts w:hint="eastAsia"/>
+          <w:color w:val="000000"/>
+          <w:kern w:val="0"/>
+          <w:szCs w:val="24"/>
+        </w:rPr>
+        <w:t>可以看做时</w:t>
+      </w:r>
+      <w:r>
+        <w:rPr>
+          <w:rFonts w:hint="eastAsia"/>
+          <w:color w:val="000000"/>
+          <w:kern w:val="0"/>
+          <w:szCs w:val="24"/>
+        </w:rPr>
+        <w:t>L</w:t>
+      </w:r>
+      <w:r>
+        <w:rPr>
+          <w:rFonts w:hint="eastAsia"/>
+          <w:color w:val="000000"/>
+          <w:kern w:val="0"/>
+          <w:szCs w:val="24"/>
+        </w:rPr>
+        <w:t>值较高的</w:t>
+      </w:r>
+      <w:r>
+        <w:rPr>
+          <w:rFonts w:hint="eastAsia"/>
+          <w:color w:val="000000"/>
+          <w:kern w:val="0"/>
+          <w:szCs w:val="24"/>
+        </w:rPr>
+        <w:t>向量的相应元素值周围的一些元素</w:t>
+      </w:r>
+      <w:r>
+        <w:rPr>
+          <w:rFonts w:hint="eastAsia"/>
+          <w:color w:val="000000"/>
+          <w:kern w:val="0"/>
+          <w:szCs w:val="24"/>
+        </w:rPr>
+        <w:t>的值求和。</w:t>
+      </w:r>
+    </w:p>
+    <w:p>
+      <w:pPr>
+        <w:pStyle w:val="3"/>
+        <w:numPr>
+          <w:ilvl w:val="0"/>
+          <w:numId w:val="19"/>
+        </w:numPr>
+      </w:pPr>
+      <w:r>
+        <w:rPr>
+          <w:rFonts w:hint="eastAsia"/>
+        </w:rPr>
+        <w:t>人脸</w:t>
+      </w:r>
+      <w:r>
+        <w:rPr>
+          <w:rFonts w:hint="eastAsia"/>
+        </w:rPr>
+        <w:t>识别</w:t>
+      </w:r>
+      <w:bookmarkStart w:id="0" w:name="_GoBack"/>
+      <w:bookmarkEnd w:id="0"/>
+    </w:p>
+    <w:p>
+      <w:pPr>
+        <w:pStyle w:val="a7"/>
+        <w:spacing w:line="360" w:lineRule="auto"/>
+        <w:ind w:left="840" w:firstLineChars="0" w:firstLine="0"/>
+        <w:rPr>
+          <w:color w:val="000000"/>
+          <w:kern w:val="0"/>
+          <w:szCs w:val="24"/>
+        </w:rPr>
+      </w:pPr>
+    </w:p>
+    <w:p>
+      <w:pPr>
+        <w:pStyle w:val="a7"/>
+        <w:spacing w:line="360" w:lineRule="auto"/>
+        <w:ind w:left="840" w:firstLineChars="0" w:firstLine="0"/>
+        <w:rPr>
+          <w:color w:val="000000"/>
+          <w:kern w:val="0"/>
+          <w:szCs w:val="24"/>
+        </w:rPr>
+      </w:pPr>
+    </w:p>
+    <w:p>
+      <w:pPr>
+        <w:pStyle w:val="a7"/>
+        <w:spacing w:line="360" w:lineRule="auto"/>
+        <w:ind w:left="840" w:firstLineChars="0" w:firstLine="0"/>
+        <w:rPr>
+          <w:rFonts w:hint="eastAsia"/>
+          <w:color w:val="000000"/>
+          <w:kern w:val="0"/>
+          <w:szCs w:val="24"/>
+        </w:rPr>
+      </w:pPr>
+    </w:p>
+    <w:p>
+      <w:pPr>
         <w:spacing w:line="360" w:lineRule="auto"/>
         <w:ind w:firstLineChars="200" w:firstLine="480"/>
         <w:rPr>
-          <w:rFonts w:hint="eastAsia"/>
-          <w:color w:val="000000"/>
-          <w:kern w:val="0"/>
-          <w:szCs w:val="24"/>
-        </w:rPr>
-      </w:pPr>
-      <w:bookmarkStart w:id="0" w:name="_GoBack"/>
-      <w:bookmarkEnd w:id="0"/>
+          <w:color w:val="000000"/>
+          <w:kern w:val="0"/>
+          <w:szCs w:val="24"/>
+        </w:rPr>
+      </w:pPr>
+    </w:p>
+    <w:p>
+      <w:pPr>
+        <w:spacing w:line="360" w:lineRule="auto"/>
+        <w:ind w:firstLineChars="200" w:firstLine="480"/>
+        <w:rPr>
+          <w:color w:val="000000"/>
+          <w:kern w:val="0"/>
+          <w:szCs w:val="24"/>
+        </w:rPr>
+      </w:pPr>
+    </w:p>
+    <w:p>
+      <w:pPr>
+        <w:spacing w:line="360" w:lineRule="auto"/>
+        <w:ind w:firstLineChars="200" w:firstLine="480"/>
+        <w:rPr>
+          <w:color w:val="000000"/>
+          <w:kern w:val="0"/>
+          <w:szCs w:val="24"/>
+        </w:rPr>
+      </w:pPr>
+    </w:p>
+    <w:p>
+      <w:pPr>
+        <w:spacing w:line="360" w:lineRule="auto"/>
+        <w:ind w:firstLineChars="200" w:firstLine="480"/>
+        <w:rPr>
+          <w:color w:val="000000"/>
+          <w:kern w:val="0"/>
+          <w:szCs w:val="24"/>
+        </w:rPr>
+      </w:pPr>
     </w:p>
     <w:sectPr>
-      <w:headerReference w:type="default" r:id="rId37"/>
-      <w:footerReference w:type="default" r:id="rId38"/>
+      <w:headerReference w:type="default" r:id="rId38"/>
+      <w:footerReference w:type="default" r:id="rId39"/>
       <w:footnotePr>
         <w:numFmt w:val="decimalEnclosedCircleChinese"/>
         <w:numRestart w:val="eachPage"/>
@@ -36102,6 +37904,95 @@
     </w:lvl>
   </w:abstractNum>
   <w:abstractNum w:abstractNumId="16" w15:restartNumberingAfterBreak="0">
+    <w:nsid w:val="70AD6F5D"/>
+    <w:multiLevelType w:val="hybridMultilevel"/>
+    <w:tmpl w:val="FAA2B722"/>
+    <w:lvl w:ilvl="0" w:tplc="E1BEDA8E">
+      <w:start w:val="1"/>
+      <w:numFmt w:val="decimal"/>
+      <w:lvlText w:val="%1."/>
+      <w:lvlJc w:val="left"/>
+      <w:pPr>
+        <w:ind w:left="360" w:hanging="360"/>
+      </w:pPr>
+      <w:rPr>
+        <w:rFonts w:hint="default"/>
+      </w:rPr>
+    </w:lvl>
+    <w:lvl w:ilvl="1" w:tplc="04090019">
+      <w:start w:val="1"/>
+      <w:numFmt w:val="lowerLetter"/>
+      <w:lvlText w:val="%2)"/>
+      <w:lvlJc w:val="left"/>
+      <w:pPr>
+        <w:ind w:left="840" w:hanging="420"/>
+      </w:pPr>
+    </w:lvl>
+    <w:lvl w:ilvl="2" w:tplc="0409001B" w:tentative="1">
+      <w:start w:val="1"/>
+      <w:numFmt w:val="lowerRoman"/>
+      <w:lvlText w:val="%3."/>
+      <w:lvlJc w:val="right"/>
+      <w:pPr>
+        <w:ind w:left="1260" w:hanging="420"/>
+      </w:pPr>
+    </w:lvl>
+    <w:lvl w:ilvl="3" w:tplc="0409000F" w:tentative="1">
+      <w:start w:val="1"/>
+      <w:numFmt w:val="decimal"/>
+      <w:lvlText w:val="%4."/>
+      <w:lvlJc w:val="left"/>
+      <w:pPr>
+        <w:ind w:left="1680" w:hanging="420"/>
+      </w:pPr>
+    </w:lvl>
+    <w:lvl w:ilvl="4" w:tplc="04090019" w:tentative="1">
+      <w:start w:val="1"/>
+      <w:numFmt w:val="lowerLetter"/>
+      <w:lvlText w:val="%5)"/>
+      <w:lvlJc w:val="left"/>
+      <w:pPr>
+        <w:ind w:left="2100" w:hanging="420"/>
+      </w:pPr>
+    </w:lvl>
+    <w:lvl w:ilvl="5" w:tplc="0409001B" w:tentative="1">
+      <w:start w:val="1"/>
+      <w:numFmt w:val="lowerRoman"/>
+      <w:lvlText w:val="%6."/>
+      <w:lvlJc w:val="right"/>
+      <w:pPr>
+        <w:ind w:left="2520" w:hanging="420"/>
+      </w:pPr>
+    </w:lvl>
+    <w:lvl w:ilvl="6" w:tplc="0409000F" w:tentative="1">
+      <w:start w:val="1"/>
+      <w:numFmt w:val="decimal"/>
+      <w:lvlText w:val="%7."/>
+      <w:lvlJc w:val="left"/>
+      <w:pPr>
+        <w:ind w:left="2940" w:hanging="420"/>
+      </w:pPr>
+    </w:lvl>
+    <w:lvl w:ilvl="7" w:tplc="04090019" w:tentative="1">
+      <w:start w:val="1"/>
+      <w:numFmt w:val="lowerLetter"/>
+      <w:lvlText w:val="%8)"/>
+      <w:lvlJc w:val="left"/>
+      <w:pPr>
+        <w:ind w:left="3360" w:hanging="420"/>
+      </w:pPr>
+    </w:lvl>
+    <w:lvl w:ilvl="8" w:tplc="0409001B" w:tentative="1">
+      <w:start w:val="1"/>
+      <w:numFmt w:val="lowerRoman"/>
+      <w:lvlText w:val="%9."/>
+      <w:lvlJc w:val="right"/>
+      <w:pPr>
+        <w:ind w:left="3780" w:hanging="420"/>
+      </w:pPr>
+    </w:lvl>
+  </w:abstractNum>
+  <w:abstractNum w:abstractNumId="17" w15:restartNumberingAfterBreak="0">
     <w:nsid w:val="72B97C71"/>
     <w:multiLevelType w:val="hybridMultilevel"/>
     <w:tmpl w:val="7F72D35A"/>
@@ -36190,7 +38081,7 @@
       </w:pPr>
     </w:lvl>
   </w:abstractNum>
-  <w:abstractNum w:abstractNumId="17" w15:restartNumberingAfterBreak="0">
+  <w:abstractNum w:abstractNumId="18" w15:restartNumberingAfterBreak="0">
     <w:nsid w:val="7C1466B0"/>
     <w:multiLevelType w:val="hybridMultilevel"/>
     <w:tmpl w:val="5D52AB42"/>
@@ -36283,7 +38174,7 @@
     <w:abstractNumId w:val="11"/>
   </w:num>
   <w:num w:numId="2">
-    <w:abstractNumId w:val="16"/>
+    <w:abstractNumId w:val="17"/>
   </w:num>
   <w:num w:numId="3">
     <w:abstractNumId w:val="3"/>
@@ -36313,7 +38204,7 @@
     <w:abstractNumId w:val="0"/>
   </w:num>
   <w:num w:numId="12">
-    <w:abstractNumId w:val="17"/>
+    <w:abstractNumId w:val="18"/>
   </w:num>
   <w:num w:numId="13">
     <w:abstractNumId w:val="6"/>
@@ -36332,6 +38223,9 @@
   </w:num>
   <w:num w:numId="18">
     <w:abstractNumId w:val="10"/>
+  </w:num>
+  <w:num w:numId="19">
+    <w:abstractNumId w:val="16"/>
   </w:num>
 </w:numbering>
 </file>
@@ -38140,6 +40034,40 @@
       <w:effect w:val="none"/>
     </w:rPr>
   </w:style>
+  <w:style w:type="character" w:customStyle="1" w:styleId="s6884e14941">
+    <w:name w:val="s6884e14941"/>
+    <w:basedOn w:val="a0"/>
+    <w:rsid w:val="003A47A6"/>
+    <w:rPr>
+      <w:strike w:val="0"/>
+      <w:dstrike w:val="0"/>
+      <w:color w:val="0E00FF"/>
+      <w:u w:val="none"/>
+      <w:effect w:val="none"/>
+    </w:rPr>
+  </w:style>
+  <w:style w:type="character" w:customStyle="1" w:styleId="s6884e1490">
+    <w:name w:val="s6884e1490"/>
+    <w:basedOn w:val="a0"/>
+    <w:rsid w:val="003A47A6"/>
+  </w:style>
+  <w:style w:type="character" w:customStyle="1" w:styleId="s35b1e96a41">
+    <w:name w:val="s35b1e96a41"/>
+    <w:basedOn w:val="a0"/>
+    <w:rsid w:val="00316C31"/>
+    <w:rPr>
+      <w:strike w:val="0"/>
+      <w:dstrike w:val="0"/>
+      <w:color w:val="0E00FF"/>
+      <w:u w:val="none"/>
+      <w:effect w:val="none"/>
+    </w:rPr>
+  </w:style>
+  <w:style w:type="character" w:customStyle="1" w:styleId="s35b1e96a0">
+    <w:name w:val="s35b1e96a0"/>
+    <w:basedOn w:val="a0"/>
+    <w:rsid w:val="00316C31"/>
+  </w:style>
 </w:styles>
 </file>
 
@@ -38443,7 +40371,7 @@
 </file>
 
 <file path=customXml/itemProps1.xml><?xml version="1.0" encoding="utf-8"?>
-<ds:datastoreItem xmlns:ds="http://schemas.openxmlformats.org/officeDocument/2006/customXml" ds:itemID="{75840D22-D8F1-439B-B37F-5C5836782C2F}">
+<ds:datastoreItem xmlns:ds="http://schemas.openxmlformats.org/officeDocument/2006/customXml" ds:itemID="{B282713E-C975-4B6D-A1B8-AF9CD0F1291D}">
   <ds:schemaRefs>
     <ds:schemaRef ds:uri="http://schemas.openxmlformats.org/officeDocument/2006/bibliography"/>
   </ds:schemaRefs>

</xml_diff>